<commit_message>
20241113_1921 Ampliación de la justificación
</commit_message>
<xml_diff>
--- a/Caso de estudio Carlos Marrero.docx
+++ b/Caso de estudio Carlos Marrero.docx
@@ -2768,7 +2768,25 @@
         <w:rPr>
           <w:rFonts w:ascii="Arial" w:eastAsia="Arial" w:hAnsi="Arial" w:cs="Arial"/>
         </w:rPr>
-        <w:t>protocolos de seguridad a nivel de código y procedimientos en el desarrollo de aplicaciones web del Observatorio Nacional de Ciencia, Tecnología e Innovación.</w:t>
+        <w:t>protocolos de seguridad a nivel de código y procedimientos en el desarrollo de aplicaciones web del Observatorio Nacional de Ciencia, Tecnología e Innovación</w:t>
+      </w:r>
+      <w:r>
+        <w:rPr>
+          <w:rFonts w:ascii="Arial" w:eastAsia="Arial" w:hAnsi="Arial" w:cs="Arial"/>
+        </w:rPr>
+        <w:t xml:space="preserve"> </w:t>
+      </w:r>
+      <w:r>
+        <w:rPr>
+          <w:rFonts w:ascii="Arial" w:eastAsia="Arial" w:hAnsi="Arial" w:cs="Arial"/>
+        </w:rPr>
+        <w:t>(ONCTI), que aseguren la confidencialidad, integridad, disponibilidad y autenticidad de los datos</w:t>
+      </w:r>
+      <w:r>
+        <w:rPr>
+          <w:rFonts w:ascii="Arial" w:eastAsia="Arial" w:hAnsi="Arial" w:cs="Arial"/>
+        </w:rPr>
+        <w:t>.</w:t>
       </w:r>
     </w:p>
     <w:bookmarkEnd w:id="0"/>
@@ -2805,7 +2823,7 @@
         <w:rPr>
           <w:rFonts w:ascii="Arial" w:eastAsia="Arial" w:hAnsi="Arial" w:cs="Arial"/>
         </w:rPr>
-        <w:t>Realizar una revisión teórico conceptual de los aspectos involucrados en la propuesta de protocolos de seguridad a nivel de código y procedimientos en el desarrollo de aplicaciones web del Observatorio Nacional de Ciencia, Tecnología e Innovación.</w:t>
+        <w:t>Realizar un diagnóstico detallado de las vulnerabilidades de seguridad en los sistemas actuales del ONCTI.</w:t>
       </w:r>
     </w:p>
     <w:p>
@@ -2825,22 +2843,40 @@
         <w:rPr>
           <w:rFonts w:ascii="Arial" w:eastAsia="Arial" w:hAnsi="Arial" w:cs="Arial"/>
         </w:rPr>
-        <w:t xml:space="preserve">Diagnosticar los aspectos generales y estructurales relacionados a la </w:t>
+        <w:t>Realizar una revisión teórico conceptual de los aspectos involucrados en la propuesta de protocolos de seguridad a nivel de código y procedimientos en el desarrollo de aplicaciones web del Observatorio Nacional de Ciencia, Tecnología e Innovación</w:t>
+      </w:r>
+      <w:r>
+        <w:rPr>
+          <w:rFonts w:ascii="Arial" w:eastAsia="Arial" w:hAnsi="Arial" w:cs="Arial"/>
+        </w:rPr>
+        <w:t xml:space="preserve">, analizando </w:t>
+      </w:r>
+      <w:r>
+        <w:rPr>
+          <w:rFonts w:ascii="Arial" w:eastAsia="Arial" w:hAnsi="Arial" w:cs="Arial"/>
+        </w:rPr>
+        <w:t>las mejores prácticas de seguridad en el desarrollo de aplicaciones web</w:t>
+      </w:r>
+      <w:r>
+        <w:rPr>
+          <w:rFonts w:ascii="Arial" w:eastAsia="Arial" w:hAnsi="Arial" w:cs="Arial"/>
+        </w:rPr>
+        <w:t xml:space="preserve">, incluyendo estándares internacionales así como resoluciones y recomendaciones de organismos de ciberseguridad </w:t>
       </w:r>
       <w:proofErr w:type="gramStart"/>
       <w:r>
         <w:rPr>
           <w:rFonts w:ascii="Arial" w:eastAsia="Arial" w:hAnsi="Arial" w:cs="Arial"/>
         </w:rPr>
-        <w:t>propuesta  de</w:t>
+        <w:t>nacionales.</w:t>
+      </w:r>
+      <w:r>
+        <w:rPr>
+          <w:rFonts w:ascii="Arial" w:eastAsia="Arial" w:hAnsi="Arial" w:cs="Arial"/>
+        </w:rPr>
+        <w:t>.</w:t>
       </w:r>
       <w:proofErr w:type="gramEnd"/>
-      <w:r>
-        <w:rPr>
-          <w:rFonts w:ascii="Arial" w:eastAsia="Arial" w:hAnsi="Arial" w:cs="Arial"/>
-        </w:rPr>
-        <w:t xml:space="preserve"> protocolos de seguridad a nivel de código y procedimientos en el desarrollo de aplicaciones web del Observatorio Nacional de Ciencia, Tecnología e Innovación.</w:t>
-      </w:r>
     </w:p>
     <w:p>
       <w:pPr>
@@ -2859,14 +2895,14 @@
         <w:rPr>
           <w:rFonts w:ascii="Arial" w:eastAsia="Arial" w:hAnsi="Arial" w:cs="Arial"/>
         </w:rPr>
-        <w:t>Diseñar los protocolos de seguridad a nivel de código y procedimientos en el desarrollo de aplicaciones web del Observatorio Nacional de Ciencia, Tecnología e Innovación, categorizados por:</w:t>
+        <w:t>Diagnosticar los aspectos generales y estructurales relacionados a la propuesta de protocolos de seguridad a nivel de código y procedimientos en el desarrollo de aplicaciones web del Observatorio Nacional de Ciencia, Tecnología e Innovación.</w:t>
       </w:r>
     </w:p>
     <w:p>
       <w:pPr>
         <w:pStyle w:val="TableContents"/>
         <w:numPr>
-          <w:ilvl w:val="1"/>
+          <w:ilvl w:val="0"/>
           <w:numId w:val="3"/>
         </w:numPr>
         <w:spacing w:beforeLines="120" w:before="288" w:afterLines="120" w:after="288" w:line="360" w:lineRule="auto"/>
@@ -2879,14 +2915,62 @@
         <w:rPr>
           <w:rFonts w:ascii="Arial" w:eastAsia="Arial" w:hAnsi="Arial" w:cs="Arial"/>
         </w:rPr>
+        <w:t>Diseñar los protocolos de seguridad a nivel de código y procedimientos que aborden vulnerabilidades identificadas, en el desarrollo de aplicaciones web del Observatorio Nacional de Ciencia, Tecnología e Innovación, categorizados por</w:t>
+      </w:r>
+      <w:r>
+        <w:rPr>
+          <w:rFonts w:ascii="Arial" w:eastAsia="Arial" w:hAnsi="Arial" w:cs="Arial"/>
+        </w:rPr>
+        <w:t xml:space="preserve"> </w:t>
+      </w:r>
+      <w:r>
+        <w:rPr>
+          <w:rFonts w:ascii="Arial" w:eastAsia="Arial" w:hAnsi="Arial" w:cs="Arial"/>
+        </w:rPr>
         <w:t>Generales</w:t>
+      </w:r>
+      <w:r>
+        <w:rPr>
+          <w:rFonts w:ascii="Arial" w:eastAsia="Arial" w:hAnsi="Arial" w:cs="Arial"/>
+        </w:rPr>
+        <w:t xml:space="preserve">, </w:t>
+      </w:r>
+      <w:r>
+        <w:rPr>
+          <w:rFonts w:ascii="Arial" w:eastAsia="Arial" w:hAnsi="Arial" w:cs="Arial"/>
+        </w:rPr>
+        <w:t>Estructurales</w:t>
+      </w:r>
+      <w:r>
+        <w:rPr>
+          <w:rFonts w:ascii="Arial" w:eastAsia="Arial" w:hAnsi="Arial" w:cs="Arial"/>
+        </w:rPr>
+        <w:t xml:space="preserve">, de </w:t>
+      </w:r>
+      <w:r>
+        <w:rPr>
+          <w:rFonts w:ascii="Arial" w:eastAsia="Arial" w:hAnsi="Arial" w:cs="Arial"/>
+        </w:rPr>
+        <w:t>Programación</w:t>
+      </w:r>
+      <w:r>
+        <w:rPr>
+          <w:rFonts w:ascii="Arial" w:eastAsia="Arial" w:hAnsi="Arial" w:cs="Arial"/>
+        </w:rPr>
+        <w:t xml:space="preserve"> y </w:t>
+      </w:r>
+      <w:r>
+        <w:rPr>
+          <w:rFonts w:ascii="Arial" w:eastAsia="Arial" w:hAnsi="Arial" w:cs="Arial"/>
+        </w:rPr>
+        <w:t>Funcionales</w:t>
       </w:r>
     </w:p>
     <w:p>
       <w:pPr>
         <w:pStyle w:val="TableContents"/>
         <w:numPr>
-          <w:ilvl w:val="1"/>
+          <w:ilvl w:val="0"/>
           <w:numId w:val="3"/>
         </w:numPr>
         <w:spacing w:beforeLines="120" w:before="288" w:afterLines="120" w:after="288" w:line="360" w:lineRule="auto"/>
@@ -2899,14 +2983,14 @@
         <w:rPr>
           <w:rFonts w:ascii="Arial" w:eastAsia="Arial" w:hAnsi="Arial" w:cs="Arial"/>
         </w:rPr>
-        <w:t>Estructurales</w:t>
+        <w:t>Implementar pruebas de penetración y auditorías de seguridad para validar la efectividad de los protocolos de seguridad diseñados en un entorno controlado.</w:t>
       </w:r>
     </w:p>
     <w:p>
       <w:pPr>
         <w:pStyle w:val="TableContents"/>
         <w:numPr>
-          <w:ilvl w:val="1"/>
+          <w:ilvl w:val="0"/>
           <w:numId w:val="3"/>
         </w:numPr>
         <w:spacing w:beforeLines="120" w:before="288" w:afterLines="120" w:after="288" w:line="360" w:lineRule="auto"/>
@@ -2919,14 +3003,21 @@
         <w:rPr>
           <w:rFonts w:ascii="Arial" w:eastAsia="Arial" w:hAnsi="Arial" w:cs="Arial"/>
         </w:rPr>
-        <w:t>Programación</w:t>
+        <w:t xml:space="preserve">Capacitar al equipo de desarrollo del ONCTI sobre las mejores prácticas en seguridad informática, asegurando que los nuevos protocolos sean adoptados y aplicados </w:t>
+      </w:r>
+      <w:r>
+        <w:rPr>
+          <w:rFonts w:ascii="Arial" w:eastAsia="Arial" w:hAnsi="Arial" w:cs="Arial"/>
+        </w:rPr>
+        <w:lastRenderedPageBreak/>
+        <w:t>correctamente.</w:t>
       </w:r>
     </w:p>
     <w:p>
       <w:pPr>
         <w:pStyle w:val="TableContents"/>
         <w:numPr>
-          <w:ilvl w:val="1"/>
+          <w:ilvl w:val="0"/>
           <w:numId w:val="3"/>
         </w:numPr>
         <w:spacing w:beforeLines="120" w:before="288" w:afterLines="120" w:after="288" w:line="360" w:lineRule="auto"/>
@@ -2939,7 +3030,57 @@
         <w:rPr>
           <w:rFonts w:ascii="Arial" w:eastAsia="Arial" w:hAnsi="Arial" w:cs="Arial"/>
         </w:rPr>
-        <w:t>Funcionales</w:t>
+        <w:t>Monitorear y actualizar los protocolos de seguridad después de su implementación para mantener la protección ante nuevas amenazas y vulnerabilidades emergentes.</w:t>
+      </w:r>
+    </w:p>
+    <w:p>
+      <w:pPr>
+        <w:suppressAutoHyphens w:val="0"/>
+        <w:rPr>
+          <w:rFonts w:ascii="Arial" w:eastAsia="Arial" w:hAnsi="Arial" w:cs="Arial"/>
+          <w:b/>
+          <w:bCs/>
+        </w:rPr>
+      </w:pPr>
+      <w:r>
+        <w:rPr>
+          <w:rFonts w:ascii="Arial" w:eastAsia="Arial" w:hAnsi="Arial" w:cs="Arial"/>
+          <w:b/>
+          <w:bCs/>
+        </w:rPr>
+        <w:br w:type="page"/>
+      </w:r>
+    </w:p>
+    <w:p>
+      <w:pPr>
+        <w:pStyle w:val="TableContents"/>
+        <w:spacing w:beforeLines="120" w:before="288" w:afterLines="120" w:after="288"/>
+        <w:jc w:val="center"/>
+        <w:rPr>
+          <w:rFonts w:ascii="Arial" w:eastAsia="Arial" w:hAnsi="Arial" w:cs="Arial"/>
+          <w:b/>
+          <w:bCs/>
+        </w:rPr>
+      </w:pPr>
+    </w:p>
+    <w:p>
+      <w:pPr>
+        <w:pStyle w:val="TableContents"/>
+        <w:spacing w:beforeLines="120" w:before="288" w:afterLines="120" w:after="288"/>
+        <w:jc w:val="center"/>
+        <w:rPr>
+          <w:rFonts w:ascii="Arial" w:eastAsia="Arial" w:hAnsi="Arial" w:cs="Arial"/>
+          <w:b/>
+          <w:bCs/>
+        </w:rPr>
+      </w:pPr>
+      <w:r>
+        <w:rPr>
+          <w:rFonts w:ascii="Arial" w:eastAsia="Arial" w:hAnsi="Arial" w:cs="Arial"/>
+          <w:b/>
+          <w:bCs/>
+        </w:rPr>
+        <w:t>Justificación</w:t>
       </w:r>
     </w:p>
     <w:p>
@@ -2951,67 +3092,53 @@
           <w:rFonts w:ascii="Arial" w:eastAsia="Arial" w:hAnsi="Arial" w:cs="Arial"/>
         </w:rPr>
       </w:pPr>
-    </w:p>
-    <w:p>
-      <w:pPr>
-        <w:pStyle w:val="TableContents"/>
-        <w:spacing w:beforeLines="120" w:before="288" w:afterLines="120" w:after="288"/>
-        <w:jc w:val="both"/>
+      <w:r>
         <w:rPr>
           <w:rFonts w:ascii="Arial" w:eastAsia="Arial" w:hAnsi="Arial" w:cs="Arial"/>
         </w:rPr>
-      </w:pPr>
-    </w:p>
-    <w:p>
-      <w:pPr>
-        <w:pStyle w:val="TableContents"/>
-        <w:spacing w:beforeLines="120" w:before="288" w:afterLines="120" w:after="288"/>
-        <w:jc w:val="both"/>
+        <w:t xml:space="preserve">En el mundo interconectado mediante sistemas y plataformas de información de hoy en día, el tema de la seguridad informática de dichos sistemas y plataformas, y el resguardo de la información manejada por los mismos, cobra por primera vez en la historia de la humanidad, una importancia crucial, siendo la guerra tecnológica y de información tan importante como la directamente bélica; Venezuela no escapa a esta situación; en efecto, Kaspersky </w:t>
+      </w:r>
+      <w:proofErr w:type="spellStart"/>
+      <w:r>
         <w:rPr>
           <w:rFonts w:ascii="Arial" w:eastAsia="Arial" w:hAnsi="Arial" w:cs="Arial"/>
         </w:rPr>
-      </w:pPr>
-    </w:p>
-    <w:p>
-      <w:pPr>
-        <w:pStyle w:val="TableContents"/>
-        <w:spacing w:beforeLines="120" w:before="288" w:afterLines="120" w:after="288"/>
-        <w:jc w:val="both"/>
+        <w:t>Labs</w:t>
+      </w:r>
+      <w:proofErr w:type="spellEnd"/>
+      <w:r>
         <w:rPr>
           <w:rFonts w:ascii="Arial" w:eastAsia="Arial" w:hAnsi="Arial" w:cs="Arial"/>
         </w:rPr>
-      </w:pPr>
-    </w:p>
-    <w:p>
-      <w:pPr>
-        <w:pStyle w:val="TableContents"/>
-        <w:spacing w:beforeLines="120" w:before="288" w:afterLines="120" w:after="288"/>
-        <w:jc w:val="center"/>
+        <w:t xml:space="preserve"> reportó durante el año 2023 más de 11.000 millones de ciberataques a Venezuela, principalmente a las plataformas del estado, siendo instituciones como el Consejo Nacional Electoral, Consejo Nacional Electoral (CNE), </w:t>
+      </w:r>
+      <w:proofErr w:type="spellStart"/>
+      <w:r>
         <w:rPr>
           <w:rFonts w:ascii="Arial" w:eastAsia="Arial" w:hAnsi="Arial" w:cs="Arial"/>
-          <w:b/>
-          <w:bCs/>
-        </w:rPr>
-      </w:pPr>
-    </w:p>
-    <w:p>
-      <w:pPr>
-        <w:pStyle w:val="TableContents"/>
-        <w:spacing w:beforeLines="120" w:before="288" w:afterLines="120" w:after="288"/>
-        <w:jc w:val="center"/>
+        </w:rPr>
+        <w:t>Conviasa</w:t>
+      </w:r>
+      <w:proofErr w:type="spellEnd"/>
+      <w:r>
         <w:rPr>
           <w:rFonts w:ascii="Arial" w:eastAsia="Arial" w:hAnsi="Arial" w:cs="Arial"/>
-          <w:b/>
-          <w:bCs/>
-        </w:rPr>
-      </w:pPr>
+        </w:rPr>
+        <w:t>, Ministerio Público (MP), Servicio Nacional Integrado de Administración Aduanera y Tributaria (</w:t>
+      </w:r>
+      <w:proofErr w:type="spellStart"/>
       <w:r>
         <w:rPr>
           <w:rFonts w:ascii="Arial" w:eastAsia="Arial" w:hAnsi="Arial" w:cs="Arial"/>
-          <w:b/>
-          <w:bCs/>
-        </w:rPr>
-        <w:t>Justificación</w:t>
+        </w:rPr>
+        <w:t>Seniat</w:t>
+      </w:r>
+      <w:proofErr w:type="spellEnd"/>
+      <w:r>
+        <w:rPr>
+          <w:rFonts w:ascii="Arial" w:eastAsia="Arial" w:hAnsi="Arial" w:cs="Arial"/>
+        </w:rPr>
+        <w:t>), el Cuerpo de Investigaciones Científicas, Penales y Criminalísticas (CICPC), Petróleos de Venezuela (PDVSA), el Banco Central de Venezuela (BCV) y el Tribunal Supremo de Justicia (TSJ) las más afectadas.</w:t>
       </w:r>
     </w:p>
     <w:p>
@@ -3027,49 +3154,7 @@
         <w:rPr>
           <w:rFonts w:ascii="Arial" w:eastAsia="Arial" w:hAnsi="Arial" w:cs="Arial"/>
         </w:rPr>
-        <w:t xml:space="preserve">En el mundo interconectado mediante sistemas y plataformas de información de hoy en día, el tema de la seguridad informática de dichos sistemas y plataformas, y el resguardo de la información manejada por los mismos, cobra por primera vez en la historia de la humanidad, una importancia crucial, siendo la guerra tecnológica y de información tan importante como la directamente bélica; Venezuela no escapa a esta situación; en efecto, Kaspersky </w:t>
-      </w:r>
-      <w:proofErr w:type="spellStart"/>
-      <w:r>
-        <w:rPr>
-          <w:rFonts w:ascii="Arial" w:eastAsia="Arial" w:hAnsi="Arial" w:cs="Arial"/>
-        </w:rPr>
-        <w:t>Labs</w:t>
-      </w:r>
-      <w:proofErr w:type="spellEnd"/>
-      <w:r>
-        <w:rPr>
-          <w:rFonts w:ascii="Arial" w:eastAsia="Arial" w:hAnsi="Arial" w:cs="Arial"/>
-        </w:rPr>
-        <w:t xml:space="preserve"> reportó durante el año 2023 más de 11.000 millones de ciberataques a Venezuela, principalmente a las plataformas del estado, siendo instituciones como el Consejo Nacional Electoral, Consejo Nacional Electoral (CNE), </w:t>
-      </w:r>
-      <w:proofErr w:type="spellStart"/>
-      <w:r>
-        <w:rPr>
-          <w:rFonts w:ascii="Arial" w:eastAsia="Arial" w:hAnsi="Arial" w:cs="Arial"/>
-        </w:rPr>
-        <w:t>Conviasa</w:t>
-      </w:r>
-      <w:proofErr w:type="spellEnd"/>
-      <w:r>
-        <w:rPr>
-          <w:rFonts w:ascii="Arial" w:eastAsia="Arial" w:hAnsi="Arial" w:cs="Arial"/>
-        </w:rPr>
-        <w:t>, Ministerio Público (MP), Servicio Nacional Integrado de Administración Aduanera y Tributaria (</w:t>
-      </w:r>
-      <w:proofErr w:type="spellStart"/>
-      <w:r>
-        <w:rPr>
-          <w:rFonts w:ascii="Arial" w:eastAsia="Arial" w:hAnsi="Arial" w:cs="Arial"/>
-        </w:rPr>
-        <w:t>Seniat</w:t>
-      </w:r>
-      <w:proofErr w:type="spellEnd"/>
-      <w:r>
-        <w:rPr>
-          <w:rFonts w:ascii="Arial" w:eastAsia="Arial" w:hAnsi="Arial" w:cs="Arial"/>
-        </w:rPr>
-        <w:t>), el Cuerpo de Investigaciones Científicas, Penales y Criminalísticas (CICPC), Petróleos de Venezuela (PDVSA), el Banco Central de Venezuela (BCV) y el Tribunal Supremo de Justicia (TSJ) las más afectadas.</w:t>
+        <w:t>Más recientemente, en el año 2024 y en el marco de las Elecciones Presidenciales del 28 de julio de 2024, hubo una serie de ataques masivos, particularmente a la plataforma del CNE, estimándose en más de 30 millones de ataques por minuto; se reportaron ataques directos a al menos 26 instituciones del Estado Venezolano, estando otras 40 bajo investigación por haber sido objeto de ciberataques en sus respectivas plataformas tecnológicas, lo cual ha obligado al Estado a tomar una serie de medidas defensivas y de protección ante dichos ataques, tales como la creación del Consejo Nacional de Ciberseguridad, la activación del Plan Nacional de Ciberseguridad y la mejora en la infraestructura tecnológica de dichas instituciones.</w:t>
       </w:r>
     </w:p>
     <w:p>
@@ -3085,7 +3170,45 @@
         <w:rPr>
           <w:rFonts w:ascii="Arial" w:eastAsia="Arial" w:hAnsi="Arial" w:cs="Arial"/>
         </w:rPr>
-        <w:t>Más recientemente, en el año 2024 y en el marco de las Elecciones Presidenciales del 28 de julio de 2024, hubo una serie de ataques masivos, particularmente a la plataforma del CNE, estimándose en más de 30 millones de ataques por minuto; se reportaron ataques directos a al menos 26 instituciones del Estado Venezolano, estando otras 40 bajo investigación por haber sido objeto de ciberataques en sus respectivas plataformas tecnológicas, lo cual ha obligado al Estado a tomar una serie de medidas defensivas y de protección ante dichos ataques, tales como la creación del Consejo Nacional de Ciberseguridad, la activación del Plan Nacional de Ciberseguridad y la mejora en la infraestructura tecnológica de dichas instituciones.</w:t>
+        <w:t xml:space="preserve">De lo anterior se desprende la necesidad de implementar medidas de seguridad en las plataformas tecnológicas, ya que estos ataques están enmarcados en planes externos de desestabilización por parte de actores que poseen un fuerte </w:t>
+      </w:r>
+      <w:proofErr w:type="spellStart"/>
+      <w:r>
+        <w:rPr>
+          <w:rFonts w:ascii="Arial" w:eastAsia="Arial" w:hAnsi="Arial" w:cs="Arial"/>
+        </w:rPr>
+        <w:t>poderíp</w:t>
+      </w:r>
+      <w:proofErr w:type="spellEnd"/>
+      <w:r>
+        <w:rPr>
+          <w:rFonts w:ascii="Arial" w:eastAsia="Arial" w:hAnsi="Arial" w:cs="Arial"/>
+        </w:rPr>
+        <w:t xml:space="preserve"> tecnológico, lo que implica que, </w:t>
+      </w:r>
+      <w:r>
+        <w:rPr>
+          <w:rFonts w:ascii="Arial" w:eastAsia="Arial" w:hAnsi="Arial" w:cs="Arial"/>
+        </w:rPr>
+        <w:t>aun</w:t>
+      </w:r>
+      <w:r>
+        <w:rPr>
+          <w:rFonts w:ascii="Arial" w:eastAsia="Arial" w:hAnsi="Arial" w:cs="Arial"/>
+        </w:rPr>
+        <w:t xml:space="preserve"> habiendo tenido su máxima expresión en las recientes elecciones presidenciales, no van a </w:t>
+      </w:r>
+      <w:r>
+        <w:rPr>
+          <w:rFonts w:ascii="Arial" w:eastAsia="Arial" w:hAnsi="Arial" w:cs="Arial"/>
+        </w:rPr>
+        <w:t>cesar,</w:t>
+      </w:r>
+      <w:r>
+        <w:rPr>
+          <w:rFonts w:ascii="Arial" w:eastAsia="Arial" w:hAnsi="Arial" w:cs="Arial"/>
+        </w:rPr>
+        <w:t xml:space="preserve"> sino que, por el contrario, van a incrementar tanto su frecuencia como intensidad.</w:t>
       </w:r>
     </w:p>
     <w:p>
@@ -3101,49 +3224,14 @@
         <w:rPr>
           <w:rFonts w:ascii="Arial" w:eastAsia="Arial" w:hAnsi="Arial" w:cs="Arial"/>
         </w:rPr>
-        <w:t xml:space="preserve">De lo anterior se desprende la necesidad de implementar medidas de seguridad en las plataformas tecnológicas, ya que estos ataques están enmarcados en planes externos de desestabilización por parte de actores que poseen un fuerte </w:t>
-      </w:r>
-      <w:proofErr w:type="spellStart"/>
+        <w:t xml:space="preserve">Debido a ello, es necesario reforzar la seguridad cibernética tanto a niveles de infraestructura como a nivel de software; los sistemas de información actuales deben ser revisados y auditados exhaustivamente con miras a una reingeniería orientada a prácticas y </w:t>
+      </w:r>
       <w:r>
         <w:rPr>
           <w:rFonts w:ascii="Arial" w:eastAsia="Arial" w:hAnsi="Arial" w:cs="Arial"/>
         </w:rPr>
-        <w:t>poderíp</w:t>
-      </w:r>
-      <w:proofErr w:type="spellEnd"/>
-      <w:r>
-        <w:rPr>
-          <w:rFonts w:ascii="Arial" w:eastAsia="Arial" w:hAnsi="Arial" w:cs="Arial"/>
-        </w:rPr>
-        <w:t xml:space="preserve"> tecnológico, lo que implica que, </w:t>
-      </w:r>
-      <w:proofErr w:type="spellStart"/>
-      <w:r>
-        <w:rPr>
-          <w:rFonts w:ascii="Arial" w:eastAsia="Arial" w:hAnsi="Arial" w:cs="Arial"/>
-        </w:rPr>
-        <w:t>aún</w:t>
-      </w:r>
-      <w:proofErr w:type="spellEnd"/>
-      <w:r>
-        <w:rPr>
-          <w:rFonts w:ascii="Arial" w:eastAsia="Arial" w:hAnsi="Arial" w:cs="Arial"/>
-        </w:rPr>
-        <w:t xml:space="preserve"> habiendo tenido su máxima expresión en las recientes elecciones presidenciales, no van a </w:t>
-      </w:r>
-      <w:proofErr w:type="gramStart"/>
-      <w:r>
-        <w:rPr>
-          <w:rFonts w:ascii="Arial" w:eastAsia="Arial" w:hAnsi="Arial" w:cs="Arial"/>
-        </w:rPr>
-        <w:t>cesar</w:t>
-      </w:r>
-      <w:proofErr w:type="gramEnd"/>
-      <w:r>
-        <w:rPr>
-          <w:rFonts w:ascii="Arial" w:eastAsia="Arial" w:hAnsi="Arial" w:cs="Arial"/>
-        </w:rPr>
-        <w:t xml:space="preserve"> sino que, por el contrario, van a incrementar tanto su frecuencia como intensidad.</w:t>
+        <w:lastRenderedPageBreak/>
+        <w:t>procedimientos seguros y las nuevas aplicaciones deben tener la seguridad como parte crucial en el desarrollo de las mismas.</w:t>
       </w:r>
     </w:p>
     <w:p>
@@ -3159,14 +3247,190 @@
         <w:rPr>
           <w:rFonts w:ascii="Arial" w:eastAsia="Arial" w:hAnsi="Arial" w:cs="Arial"/>
         </w:rPr>
-        <w:t xml:space="preserve">Debido a ello, es necesario reforzar la seguridad cibernética tanto a niveles de infraestructura como a nivel de software; los sistemas de información actuales deben ser revisados y auditados exhaustivamente con miras a una reingeniería orientada a prácticas y </w:t>
+        <w:t>Por lo anteriormente expuesto y considerando la cambiante situación geopolítica debido a hechos que trascienden nuestras fronteras y la importancia estratégica de Venezuela a nivel de recursos naturales</w:t>
       </w:r>
       <w:r>
         <w:rPr>
           <w:rFonts w:ascii="Arial" w:eastAsia="Arial" w:hAnsi="Arial" w:cs="Arial"/>
         </w:rPr>
+        <w:t xml:space="preserve">, </w:t>
+      </w:r>
+      <w:r>
+        <w:rPr>
+          <w:rFonts w:ascii="Arial" w:eastAsia="Arial" w:hAnsi="Arial" w:cs="Arial"/>
+        </w:rPr>
+        <w:t xml:space="preserve">se </w:t>
+      </w:r>
+      <w:r>
+        <w:rPr>
+          <w:rFonts w:ascii="Arial" w:eastAsia="Arial" w:hAnsi="Arial" w:cs="Arial"/>
+        </w:rPr>
+        <w:t>resalta la urgencia de fortalecer la seguridad informática en las instituciones públicas</w:t>
+      </w:r>
+      <w:r>
+        <w:rPr>
+          <w:rFonts w:ascii="Arial" w:eastAsia="Arial" w:hAnsi="Arial" w:cs="Arial"/>
+        </w:rPr>
+        <w:t>, como mecanismo de defensa primario de la soberanía nacional</w:t>
+      </w:r>
+      <w:r>
+        <w:rPr>
+          <w:rFonts w:ascii="Arial" w:eastAsia="Arial" w:hAnsi="Arial" w:cs="Arial"/>
+        </w:rPr>
+        <w:t xml:space="preserve"> En el caso del Observatorio Nacional de Ciencia, Tecnología e Innovación (ONCTI), la implementación de protocolos de seguridad robustos es crucial para garantizar la confidencialidad, integridad y disponibilidad de los datos recolectados, procesados y analizados. Estos protocolos asegurarán que los sistemas sean resistentes a ataques, como inyecciones SQL, XSS, y otros tipos de vulnerabilidades comunes en aplicaciones web.</w:t>
+      </w:r>
+    </w:p>
+    <w:p>
+      <w:pPr>
+        <w:pStyle w:val="TableContents"/>
+        <w:spacing w:beforeLines="120" w:before="288" w:afterLines="120" w:after="288" w:line="360" w:lineRule="auto"/>
+        <w:jc w:val="both"/>
+        <w:rPr>
+          <w:rFonts w:ascii="Arial" w:eastAsia="Arial" w:hAnsi="Arial" w:cs="Arial"/>
+        </w:rPr>
+      </w:pPr>
+      <w:r>
+        <w:rPr>
+          <w:rFonts w:ascii="Arial" w:eastAsia="Arial" w:hAnsi="Arial" w:cs="Arial"/>
+        </w:rPr>
+        <w:t>Además, la adopción de estándares internacionales como OWASP, ISO 27001, y NIST no solo contribuirá a mejorar la seguridad, sino que también permitirá al ONCTI mejorar la confianza de sus usuarios, instituciones asociadas y otras partes interesadas en la fiabilidad de sus sistemas tecnológicos. En un contexto donde la información y los datos son activos críticos, garantizar su seguridad también es una cuestión de responsabilidad institucional.</w:t>
+      </w:r>
+    </w:p>
+    <w:p>
+      <w:pPr>
+        <w:pStyle w:val="TableContents"/>
+        <w:spacing w:beforeLines="120" w:before="288" w:afterLines="120" w:after="288" w:line="360" w:lineRule="auto"/>
+        <w:jc w:val="both"/>
+        <w:rPr>
+          <w:rFonts w:ascii="Arial" w:eastAsia="Arial" w:hAnsi="Arial" w:cs="Arial"/>
+        </w:rPr>
+      </w:pPr>
+      <w:r>
+        <w:rPr>
+          <w:rFonts w:ascii="Arial" w:eastAsia="Arial" w:hAnsi="Arial" w:cs="Arial"/>
+        </w:rPr>
+        <w:t xml:space="preserve">Desde una perspectiva económica, la inversión en la implementación de estos protocolos es una medida preventiva que reducirá los costos asociados a posibles incidentes de seguridad, tales como la pérdida de datos, daño a la reputación de la institución y la necesidad de correcciones </w:t>
+      </w:r>
+      <w:proofErr w:type="spellStart"/>
+      <w:r>
+        <w:rPr>
+          <w:rFonts w:ascii="Arial" w:eastAsia="Arial" w:hAnsi="Arial" w:cs="Arial"/>
+        </w:rPr>
+        <w:t>post-ataque</w:t>
+      </w:r>
+      <w:proofErr w:type="spellEnd"/>
+      <w:r>
+        <w:rPr>
+          <w:rFonts w:ascii="Arial" w:eastAsia="Arial" w:hAnsi="Arial" w:cs="Arial"/>
+        </w:rPr>
+        <w:t>, que generalmente son más costosas que la inversión en prevención. La prevención también contribuye a optimizar los recursos internos, dado que reduce el tiempo de respuesta ante incidentes y minimiza las intervenciones de emergencia.</w:t>
+      </w:r>
+    </w:p>
+    <w:p>
+      <w:pPr>
+        <w:pStyle w:val="TableContents"/>
+        <w:spacing w:beforeLines="120" w:before="288" w:afterLines="120" w:after="288" w:line="360" w:lineRule="auto"/>
+        <w:jc w:val="both"/>
+        <w:rPr>
+          <w:rFonts w:ascii="Arial" w:eastAsia="Arial" w:hAnsi="Arial" w:cs="Arial"/>
+        </w:rPr>
+      </w:pPr>
+      <w:r>
+        <w:rPr>
+          <w:rFonts w:ascii="Arial" w:eastAsia="Arial" w:hAnsi="Arial" w:cs="Arial"/>
+        </w:rPr>
+        <w:t>La implementación de protocolos de seguridad bien definidos proporcionará una base sólida para el crecimiento del ONCTI a largo plazo. A medida que la organización se enfrente a la creciente demanda de datos y sistemas interconectados, estos protocolos garantizarán que el ONCTI pueda manejar esta carga de manera segura, permitiendo una mayor interoperabilidad con otros organismos y asegurando que los datos sean procesados y compartidos de manera eficiente sin comprometer su seguridad.</w:t>
+      </w:r>
+    </w:p>
+    <w:p>
+      <w:pPr>
+        <w:pStyle w:val="TableContents"/>
+        <w:spacing w:beforeLines="120" w:before="288" w:afterLines="120" w:after="288" w:line="360" w:lineRule="auto"/>
+        <w:jc w:val="both"/>
+        <w:rPr>
+          <w:rFonts w:ascii="Arial" w:eastAsia="Arial" w:hAnsi="Arial" w:cs="Arial"/>
+        </w:rPr>
+      </w:pPr>
+    </w:p>
+    <w:p>
+      <w:pPr>
+        <w:pStyle w:val="TableContents"/>
+        <w:spacing w:beforeLines="120" w:before="288" w:afterLines="120" w:after="288" w:line="360" w:lineRule="auto"/>
+        <w:jc w:val="both"/>
+        <w:rPr>
+          <w:rFonts w:ascii="Arial" w:eastAsia="Arial" w:hAnsi="Arial" w:cs="Arial"/>
+        </w:rPr>
+      </w:pPr>
+      <w:r>
+        <w:rPr>
+          <w:rFonts w:ascii="Arial" w:eastAsia="Arial" w:hAnsi="Arial" w:cs="Arial"/>
+        </w:rPr>
         <w:lastRenderedPageBreak/>
-        <w:t>procedimientos seguros y las nuevas aplicaciones deben tener la seguridad como parte crucial en el desarrollo de las mismas.</w:t>
+        <w:t xml:space="preserve">Por último, la </w:t>
+      </w:r>
+      <w:r>
+        <w:rPr>
+          <w:rFonts w:ascii="Arial" w:eastAsia="Arial" w:hAnsi="Arial" w:cs="Arial"/>
+        </w:rPr>
+        <w:t>sustentabilidad</w:t>
+      </w:r>
+      <w:r>
+        <w:rPr>
+          <w:rFonts w:ascii="Arial" w:eastAsia="Arial" w:hAnsi="Arial" w:cs="Arial"/>
+        </w:rPr>
+        <w:t xml:space="preserve"> del proyecto radica en su capacidad de adaptarse a nuevas amenazas</w:t>
+      </w:r>
+      <w:r>
+        <w:rPr>
+          <w:rFonts w:ascii="Arial" w:eastAsia="Arial" w:hAnsi="Arial" w:cs="Arial"/>
+        </w:rPr>
+        <w:t>;</w:t>
+      </w:r>
+      <w:r>
+        <w:rPr>
+          <w:rFonts w:ascii="Arial" w:eastAsia="Arial" w:hAnsi="Arial" w:cs="Arial"/>
+        </w:rPr>
+        <w:t xml:space="preserve"> </w:t>
+      </w:r>
+      <w:r>
+        <w:rPr>
+          <w:rFonts w:ascii="Arial" w:eastAsia="Arial" w:hAnsi="Arial" w:cs="Arial"/>
+        </w:rPr>
+        <w:t>l</w:t>
+      </w:r>
+      <w:r>
+        <w:rPr>
+          <w:rFonts w:ascii="Arial" w:eastAsia="Arial" w:hAnsi="Arial" w:cs="Arial"/>
+        </w:rPr>
+        <w:t>os protocolos no s</w:t>
+      </w:r>
+      <w:r>
+        <w:rPr>
+          <w:rFonts w:ascii="Arial" w:eastAsia="Arial" w:hAnsi="Arial" w:cs="Arial"/>
+        </w:rPr>
+        <w:t>ó</w:t>
+      </w:r>
+      <w:r>
+        <w:rPr>
+          <w:rFonts w:ascii="Arial" w:eastAsia="Arial" w:hAnsi="Arial" w:cs="Arial"/>
+        </w:rPr>
+        <w:t>lo serán diseñados para cubrir las vulnerabilidades actuales, sino que estarán enmarcados en un proceso continuo de actualización y monitoreo, asegurando que los sistemas se mantengan protegidos a medida que evolucionan los riesgos y las tecnologías.</w:t>
+      </w:r>
+    </w:p>
+    <w:p>
+      <w:pPr>
+        <w:pStyle w:val="TableContents"/>
+        <w:spacing w:beforeLines="120" w:before="288" w:afterLines="120" w:after="288" w:line="360" w:lineRule="auto"/>
+        <w:jc w:val="both"/>
+        <w:rPr>
+          <w:rFonts w:ascii="Arial" w:eastAsia="Arial" w:hAnsi="Arial" w:cs="Arial"/>
+        </w:rPr>
+      </w:pPr>
+      <w:r>
+        <w:rPr>
+          <w:rFonts w:ascii="Arial" w:eastAsia="Arial" w:hAnsi="Arial" w:cs="Arial"/>
+        </w:rPr>
+        <w:t>En resumen, esta iniciativa de seguridad no solo protege los activos digitales del ONCTI, sino que también contribuye a fortalecer la infraestructura tecnológica nacional, mejorando su resiliencia y posicionamiento estratégico frente a amenazas cibernéticas que podrían comprometer la estabilidad de los sistemas de información del Estado.</w:t>
       </w:r>
     </w:p>
     <w:p>
@@ -3570,6 +3834,598 @@
           <w:rFonts w:ascii="Arial" w:eastAsia="Calibri" w:hAnsi="Arial" w:cs="Arial"/>
           <w:lang w:eastAsia="en-US" w:bidi="ar-SA"/>
         </w:rPr>
+        <w:t>Confidencialidad, Integridad, Disponibilidad</w:t>
+      </w:r>
+      <w:r>
+        <w:rPr>
+          <w:rFonts w:ascii="Arial" w:eastAsia="Calibri" w:hAnsi="Arial" w:cs="Arial"/>
+          <w:lang w:eastAsia="en-US" w:bidi="ar-SA"/>
+        </w:rPr>
+        <w:t>, Autenticidad y No Repudio</w:t>
+      </w:r>
+    </w:p>
+    <w:p>
+      <w:pPr>
+        <w:numPr>
+          <w:ilvl w:val="1"/>
+          <w:numId w:val="13"/>
+        </w:numPr>
+        <w:suppressAutoHyphens w:val="0"/>
+        <w:spacing w:beforeLines="120" w:before="288" w:afterLines="120" w:after="288" w:line="360" w:lineRule="auto"/>
+        <w:contextualSpacing/>
+        <w:jc w:val="both"/>
+        <w:textAlignment w:val="auto"/>
+        <w:rPr>
+          <w:rFonts w:ascii="Arial" w:eastAsia="Calibri" w:hAnsi="Arial" w:cs="Arial"/>
+          <w:lang w:eastAsia="en-US" w:bidi="ar-SA"/>
+        </w:rPr>
+      </w:pPr>
+      <w:r>
+        <w:rPr>
+          <w:rFonts w:ascii="Arial" w:eastAsia="Calibri" w:hAnsi="Arial" w:cs="Arial"/>
+          <w:lang w:eastAsia="en-US" w:bidi="ar-SA"/>
+        </w:rPr>
+        <w:t>La confidencialidad es el principio que garantiza que la información solo esté accesible para aquellos usuarios o sistemas que tienen autorización para acceder a ella. Es un pilar esencial en la protección de datos sensibles y privados.</w:t>
+      </w:r>
+    </w:p>
+    <w:p>
+      <w:pPr>
+        <w:numPr>
+          <w:ilvl w:val="2"/>
+          <w:numId w:val="15"/>
+        </w:numPr>
+        <w:suppressAutoHyphens w:val="0"/>
+        <w:spacing w:beforeLines="120" w:before="288" w:afterLines="120" w:after="288" w:line="360" w:lineRule="auto"/>
+        <w:contextualSpacing/>
+        <w:jc w:val="both"/>
+        <w:textAlignment w:val="auto"/>
+        <w:rPr>
+          <w:rFonts w:ascii="Arial" w:eastAsia="Calibri" w:hAnsi="Arial" w:cs="Arial"/>
+          <w:lang w:eastAsia="en-US" w:bidi="ar-SA"/>
+        </w:rPr>
+      </w:pPr>
+      <w:r>
+        <w:rPr>
+          <w:rFonts w:ascii="Arial" w:eastAsia="Calibri" w:hAnsi="Arial" w:cs="Arial"/>
+          <w:lang w:eastAsia="en-US" w:bidi="ar-SA"/>
+        </w:rPr>
+        <w:t>Cifrado de datos: Utilizar técnicas de cifrado como AES (</w:t>
+      </w:r>
+      <w:proofErr w:type="spellStart"/>
+      <w:r>
+        <w:rPr>
+          <w:rFonts w:ascii="Arial" w:eastAsia="Calibri" w:hAnsi="Arial" w:cs="Arial"/>
+          <w:lang w:eastAsia="en-US" w:bidi="ar-SA"/>
+        </w:rPr>
+        <w:t>Advanced</w:t>
+      </w:r>
+      <w:proofErr w:type="spellEnd"/>
+      <w:r>
+        <w:rPr>
+          <w:rFonts w:ascii="Arial" w:eastAsia="Calibri" w:hAnsi="Arial" w:cs="Arial"/>
+          <w:lang w:eastAsia="en-US" w:bidi="ar-SA"/>
+        </w:rPr>
+        <w:t xml:space="preserve"> </w:t>
+      </w:r>
+      <w:proofErr w:type="spellStart"/>
+      <w:r>
+        <w:rPr>
+          <w:rFonts w:ascii="Arial" w:eastAsia="Calibri" w:hAnsi="Arial" w:cs="Arial"/>
+          <w:lang w:eastAsia="en-US" w:bidi="ar-SA"/>
+        </w:rPr>
+        <w:t>Encryption</w:t>
+      </w:r>
+      <w:proofErr w:type="spellEnd"/>
+      <w:r>
+        <w:rPr>
+          <w:rFonts w:ascii="Arial" w:eastAsia="Calibri" w:hAnsi="Arial" w:cs="Arial"/>
+          <w:lang w:eastAsia="en-US" w:bidi="ar-SA"/>
+        </w:rPr>
+        <w:t xml:space="preserve"> Standard) o TLS (</w:t>
+      </w:r>
+      <w:proofErr w:type="spellStart"/>
+      <w:r>
+        <w:rPr>
+          <w:rFonts w:ascii="Arial" w:eastAsia="Calibri" w:hAnsi="Arial" w:cs="Arial"/>
+          <w:lang w:eastAsia="en-US" w:bidi="ar-SA"/>
+        </w:rPr>
+        <w:t>Transport</w:t>
+      </w:r>
+      <w:proofErr w:type="spellEnd"/>
+      <w:r>
+        <w:rPr>
+          <w:rFonts w:ascii="Arial" w:eastAsia="Calibri" w:hAnsi="Arial" w:cs="Arial"/>
+          <w:lang w:eastAsia="en-US" w:bidi="ar-SA"/>
+        </w:rPr>
+        <w:t xml:space="preserve"> </w:t>
+      </w:r>
+      <w:proofErr w:type="spellStart"/>
+      <w:r>
+        <w:rPr>
+          <w:rFonts w:ascii="Arial" w:eastAsia="Calibri" w:hAnsi="Arial" w:cs="Arial"/>
+          <w:lang w:eastAsia="en-US" w:bidi="ar-SA"/>
+        </w:rPr>
+        <w:t>Layer</w:t>
+      </w:r>
+      <w:proofErr w:type="spellEnd"/>
+      <w:r>
+        <w:rPr>
+          <w:rFonts w:ascii="Arial" w:eastAsia="Calibri" w:hAnsi="Arial" w:cs="Arial"/>
+          <w:lang w:eastAsia="en-US" w:bidi="ar-SA"/>
+        </w:rPr>
+        <w:t xml:space="preserve"> Security) para proteger los datos en tránsito y en reposo. El cifrado asegura que, incluso si un atacante intercepta los datos, no pueda leer ni modificar la información.</w:t>
+      </w:r>
+    </w:p>
+    <w:p>
+      <w:pPr>
+        <w:numPr>
+          <w:ilvl w:val="2"/>
+          <w:numId w:val="15"/>
+        </w:numPr>
+        <w:suppressAutoHyphens w:val="0"/>
+        <w:spacing w:beforeLines="120" w:before="288" w:afterLines="120" w:after="288" w:line="360" w:lineRule="auto"/>
+        <w:contextualSpacing/>
+        <w:jc w:val="both"/>
+        <w:textAlignment w:val="auto"/>
+        <w:rPr>
+          <w:rFonts w:ascii="Arial" w:eastAsia="Calibri" w:hAnsi="Arial" w:cs="Arial"/>
+          <w:lang w:eastAsia="en-US" w:bidi="ar-SA"/>
+        </w:rPr>
+      </w:pPr>
+      <w:r>
+        <w:rPr>
+          <w:rFonts w:ascii="Arial" w:eastAsia="Calibri" w:hAnsi="Arial" w:cs="Arial"/>
+          <w:lang w:eastAsia="en-US" w:bidi="ar-SA"/>
+        </w:rPr>
+        <w:t xml:space="preserve">Autenticación y control de acceso: Implementar mecanismos robustos de autenticación (como autenticación </w:t>
+      </w:r>
+      <w:proofErr w:type="spellStart"/>
+      <w:r>
+        <w:rPr>
+          <w:rFonts w:ascii="Arial" w:eastAsia="Calibri" w:hAnsi="Arial" w:cs="Arial"/>
+          <w:lang w:eastAsia="en-US" w:bidi="ar-SA"/>
+        </w:rPr>
+        <w:t>multifactor</w:t>
+      </w:r>
+      <w:proofErr w:type="spellEnd"/>
+      <w:r>
+        <w:rPr>
+          <w:rFonts w:ascii="Arial" w:eastAsia="Calibri" w:hAnsi="Arial" w:cs="Arial"/>
+          <w:lang w:eastAsia="en-US" w:bidi="ar-SA"/>
+        </w:rPr>
+        <w:t>) y control de acceso basado en roles (RBAC - Role-</w:t>
+      </w:r>
+      <w:proofErr w:type="spellStart"/>
+      <w:r>
+        <w:rPr>
+          <w:rFonts w:ascii="Arial" w:eastAsia="Calibri" w:hAnsi="Arial" w:cs="Arial"/>
+          <w:lang w:eastAsia="en-US" w:bidi="ar-SA"/>
+        </w:rPr>
+        <w:t>Based</w:t>
+      </w:r>
+      <w:proofErr w:type="spellEnd"/>
+      <w:r>
+        <w:rPr>
+          <w:rFonts w:ascii="Arial" w:eastAsia="Calibri" w:hAnsi="Arial" w:cs="Arial"/>
+          <w:lang w:eastAsia="en-US" w:bidi="ar-SA"/>
+        </w:rPr>
+        <w:t xml:space="preserve"> Access Control) para garantizar que solo los usuarios autorizados puedan acceder a información específica.</w:t>
+      </w:r>
+    </w:p>
+    <w:p>
+      <w:pPr>
+        <w:numPr>
+          <w:ilvl w:val="2"/>
+          <w:numId w:val="15"/>
+        </w:numPr>
+        <w:suppressAutoHyphens w:val="0"/>
+        <w:spacing w:beforeLines="120" w:before="288" w:afterLines="120" w:after="288" w:line="360" w:lineRule="auto"/>
+        <w:contextualSpacing/>
+        <w:jc w:val="both"/>
+        <w:textAlignment w:val="auto"/>
+        <w:rPr>
+          <w:rFonts w:ascii="Arial" w:eastAsia="Calibri" w:hAnsi="Arial" w:cs="Arial"/>
+          <w:lang w:eastAsia="en-US" w:bidi="ar-SA"/>
+        </w:rPr>
+      </w:pPr>
+      <w:r>
+        <w:rPr>
+          <w:rFonts w:ascii="Arial" w:eastAsia="Calibri" w:hAnsi="Arial" w:cs="Arial"/>
+          <w:lang w:eastAsia="en-US" w:bidi="ar-SA"/>
+        </w:rPr>
+        <w:t>Encriptación de credenciales.</w:t>
+      </w:r>
+      <w:r>
+        <w:rPr>
+          <w:rFonts w:ascii="Arial" w:eastAsia="Calibri" w:hAnsi="Arial" w:cs="Arial"/>
+          <w:lang w:eastAsia="en-US" w:bidi="ar-SA"/>
+        </w:rPr>
+        <w:t xml:space="preserve"> </w:t>
+      </w:r>
+      <w:r>
+        <w:rPr>
+          <w:rFonts w:ascii="Arial" w:eastAsia="Calibri" w:hAnsi="Arial" w:cs="Arial"/>
+          <w:lang w:eastAsia="en-US" w:bidi="ar-SA"/>
+        </w:rPr>
+        <w:t>L</w:t>
+      </w:r>
+      <w:r>
+        <w:rPr>
+          <w:rFonts w:ascii="Arial" w:eastAsia="Calibri" w:hAnsi="Arial" w:cs="Arial"/>
+          <w:lang w:eastAsia="en-US" w:bidi="ar-SA"/>
+        </w:rPr>
+        <w:t xml:space="preserve">as credenciales deben ser cifradas utilizando técnicas como </w:t>
+      </w:r>
+      <w:proofErr w:type="spellStart"/>
+      <w:r>
+        <w:rPr>
+          <w:rFonts w:ascii="Arial" w:eastAsia="Calibri" w:hAnsi="Arial" w:cs="Arial"/>
+          <w:lang w:eastAsia="en-US" w:bidi="ar-SA"/>
+        </w:rPr>
+        <w:t>bcrypt</w:t>
+      </w:r>
+      <w:proofErr w:type="spellEnd"/>
+      <w:r>
+        <w:rPr>
+          <w:rFonts w:ascii="Arial" w:eastAsia="Calibri" w:hAnsi="Arial" w:cs="Arial"/>
+          <w:lang w:eastAsia="en-US" w:bidi="ar-SA"/>
+        </w:rPr>
+        <w:t xml:space="preserve"> para proteger contraseñas</w:t>
+      </w:r>
+      <w:r>
+        <w:rPr>
+          <w:rFonts w:ascii="Arial" w:eastAsia="Calibri" w:hAnsi="Arial" w:cs="Arial"/>
+          <w:lang w:eastAsia="en-US" w:bidi="ar-SA"/>
+        </w:rPr>
+        <w:t>; adicionalmente</w:t>
+      </w:r>
+      <w:r>
+        <w:rPr>
+          <w:rFonts w:ascii="Arial" w:eastAsia="Calibri" w:hAnsi="Arial" w:cs="Arial"/>
+          <w:lang w:eastAsia="en-US" w:bidi="ar-SA"/>
+        </w:rPr>
+        <w:t>, las sesiones deben ser protegidas con tokens de acceso seguros como JWT (JSON Web Tokens), que garantizan que la información sensible no quede expuesta.</w:t>
+      </w:r>
+    </w:p>
+    <w:p>
+      <w:pPr>
+        <w:numPr>
+          <w:ilvl w:val="1"/>
+          <w:numId w:val="15"/>
+        </w:numPr>
+        <w:suppressAutoHyphens w:val="0"/>
+        <w:spacing w:beforeLines="120" w:before="288" w:afterLines="120" w:after="288" w:line="360" w:lineRule="auto"/>
+        <w:contextualSpacing/>
+        <w:jc w:val="both"/>
+        <w:textAlignment w:val="auto"/>
+        <w:rPr>
+          <w:rFonts w:ascii="Arial" w:eastAsia="Calibri" w:hAnsi="Arial" w:cs="Arial"/>
+          <w:lang w:eastAsia="en-US" w:bidi="ar-SA"/>
+        </w:rPr>
+      </w:pPr>
+      <w:r>
+        <w:rPr>
+          <w:rFonts w:ascii="Arial" w:eastAsia="Calibri" w:hAnsi="Arial" w:cs="Arial"/>
+          <w:lang w:eastAsia="en-US" w:bidi="ar-SA"/>
+        </w:rPr>
+        <w:t>La integridad asegura que los datos no sean alterados o corrompidos de manera no autorizada, tanto en tránsito como en reposo. Cualquier cambio en los datos debe ser realizado de manera controlada y autorizada.</w:t>
+      </w:r>
+    </w:p>
+    <w:p>
+      <w:pPr>
+        <w:numPr>
+          <w:ilvl w:val="2"/>
+          <w:numId w:val="15"/>
+        </w:numPr>
+        <w:suppressAutoHyphens w:val="0"/>
+        <w:spacing w:beforeLines="120" w:before="288" w:afterLines="120" w:after="288" w:line="360" w:lineRule="auto"/>
+        <w:contextualSpacing/>
+        <w:jc w:val="both"/>
+        <w:textAlignment w:val="auto"/>
+        <w:rPr>
+          <w:rFonts w:ascii="Arial" w:eastAsia="Calibri" w:hAnsi="Arial" w:cs="Arial"/>
+          <w:lang w:eastAsia="en-US" w:bidi="ar-SA"/>
+        </w:rPr>
+      </w:pPr>
+      <w:r>
+        <w:rPr>
+          <w:rFonts w:ascii="Arial" w:eastAsia="Calibri" w:hAnsi="Arial" w:cs="Arial"/>
+          <w:lang w:eastAsia="en-US" w:bidi="ar-SA"/>
+        </w:rPr>
+        <w:t>Sumas de verificación y hashes: Usar algoritmos como SHA-256 o MD5 para generar sumas de verificación (hashes) de los datos. Esto permite verificar si los datos han sido modificados durante su almacenamiento o transmisión.</w:t>
+      </w:r>
+    </w:p>
+    <w:p>
+      <w:pPr>
+        <w:numPr>
+          <w:ilvl w:val="2"/>
+          <w:numId w:val="15"/>
+        </w:numPr>
+        <w:suppressAutoHyphens w:val="0"/>
+        <w:spacing w:beforeLines="120" w:before="288" w:afterLines="120" w:after="288" w:line="360" w:lineRule="auto"/>
+        <w:contextualSpacing/>
+        <w:jc w:val="both"/>
+        <w:textAlignment w:val="auto"/>
+        <w:rPr>
+          <w:rFonts w:ascii="Arial" w:eastAsia="Calibri" w:hAnsi="Arial" w:cs="Arial"/>
+          <w:lang w:eastAsia="en-US" w:bidi="ar-SA"/>
+        </w:rPr>
+      </w:pPr>
+      <w:r>
+        <w:rPr>
+          <w:rFonts w:ascii="Arial" w:eastAsia="Calibri" w:hAnsi="Arial" w:cs="Arial"/>
+          <w:lang w:eastAsia="en-US" w:bidi="ar-SA"/>
+        </w:rPr>
+        <w:t>Firmas digitales: Utilizar firmas digitales para garantizar la autenticidad de los datos y verificar que estos no hayan sido alterados por partes no autorizadas.</w:t>
+      </w:r>
+      <w:r>
+        <w:rPr>
+          <w:rFonts w:ascii="Arial" w:eastAsia="Calibri" w:hAnsi="Arial" w:cs="Arial"/>
+          <w:lang w:eastAsia="en-US" w:bidi="ar-SA"/>
+        </w:rPr>
+        <w:t xml:space="preserve"> En Venezuela, </w:t>
+      </w:r>
+      <w:r>
+        <w:rPr>
+          <w:rFonts w:ascii="Arial" w:eastAsia="Calibri" w:hAnsi="Arial" w:cs="Arial"/>
+          <w:lang w:eastAsia="en-US" w:bidi="ar-SA"/>
+        </w:rPr>
+        <w:t>la Superintendencia de Certificación Electrónica (SUSCERTE)</w:t>
+      </w:r>
+      <w:r>
+        <w:rPr>
+          <w:rFonts w:ascii="Arial" w:eastAsia="Calibri" w:hAnsi="Arial" w:cs="Arial"/>
+          <w:lang w:eastAsia="en-US" w:bidi="ar-SA"/>
+        </w:rPr>
+        <w:t xml:space="preserve"> se encarga de acreditar, certificar  y autorizar a los </w:t>
+      </w:r>
+      <w:r>
+        <w:rPr>
+          <w:rFonts w:ascii="Arial" w:eastAsia="Calibri" w:hAnsi="Arial" w:cs="Arial"/>
+          <w:lang w:eastAsia="en-US" w:bidi="ar-SA"/>
+        </w:rPr>
+        <w:lastRenderedPageBreak/>
+        <w:t>proveedores de servicios de certificación electrónica, en la actualidad existen dos proveedores acreditados por SUSCERTE: La Fundación Instituto de Ingeniería, perteneciente al sector público, y la empresa privada PROCERT C.A.; recordemos que la validez lega</w:t>
+      </w:r>
+      <w:r>
+        <w:rPr>
+          <w:rFonts w:ascii="Arial" w:eastAsia="Calibri" w:hAnsi="Arial" w:cs="Arial"/>
+          <w:lang w:eastAsia="en-US" w:bidi="ar-SA"/>
+        </w:rPr>
+        <w:t>l</w:t>
+      </w:r>
+      <w:r>
+        <w:rPr>
+          <w:rFonts w:ascii="Arial" w:eastAsia="Calibri" w:hAnsi="Arial" w:cs="Arial"/>
+          <w:lang w:eastAsia="en-US" w:bidi="ar-SA"/>
+        </w:rPr>
+        <w:t xml:space="preserve"> de las firmas electrónicas se encuentra</w:t>
+      </w:r>
+      <w:r>
+        <w:rPr>
+          <w:rFonts w:ascii="Arial" w:eastAsia="Calibri" w:hAnsi="Arial" w:cs="Arial"/>
+          <w:lang w:eastAsia="en-US" w:bidi="ar-SA"/>
+        </w:rPr>
+        <w:t xml:space="preserve"> avalada por el artículo 16 de la </w:t>
+      </w:r>
+      <w:r>
+        <w:rPr>
+          <w:rFonts w:ascii="Arial" w:eastAsia="Calibri" w:hAnsi="Arial" w:cs="Arial"/>
+          <w:lang w:eastAsia="en-US" w:bidi="ar-SA"/>
+        </w:rPr>
+        <w:t>Ley de Mensajes de Datos y Firmas Electrónicas</w:t>
+      </w:r>
+      <w:r>
+        <w:rPr>
+          <w:rFonts w:ascii="Arial" w:eastAsia="Calibri" w:hAnsi="Arial" w:cs="Arial"/>
+          <w:lang w:eastAsia="en-US" w:bidi="ar-SA"/>
+        </w:rPr>
+        <w:t xml:space="preserve"> y el </w:t>
+      </w:r>
+      <w:r>
+        <w:rPr>
+          <w:rFonts w:ascii="Arial" w:eastAsia="Calibri" w:hAnsi="Arial" w:cs="Arial"/>
+          <w:lang w:eastAsia="en-US" w:bidi="ar-SA"/>
+        </w:rPr>
+        <w:t>Decreto Ley 1.204</w:t>
+      </w:r>
+      <w:r>
+        <w:rPr>
+          <w:rFonts w:ascii="Arial" w:eastAsia="Calibri" w:hAnsi="Arial" w:cs="Arial"/>
+          <w:lang w:eastAsia="en-US" w:bidi="ar-SA"/>
+        </w:rPr>
+        <w:t xml:space="preserve">, el cual </w:t>
+      </w:r>
+      <w:r>
+        <w:rPr>
+          <w:rFonts w:ascii="Arial" w:eastAsia="Calibri" w:hAnsi="Arial" w:cs="Arial"/>
+          <w:lang w:eastAsia="en-US" w:bidi="ar-SA"/>
+        </w:rPr>
+        <w:t>tiene por objeto otorgar y reconocer eficacia y valor jurídico a la Firma Electrónica, al Mensaje de Datos y a toda información inteligible en formato electrónico</w:t>
+      </w:r>
+    </w:p>
+    <w:p>
+      <w:pPr>
+        <w:numPr>
+          <w:ilvl w:val="1"/>
+          <w:numId w:val="15"/>
+        </w:numPr>
+        <w:suppressAutoHyphens w:val="0"/>
+        <w:spacing w:beforeLines="120" w:before="288" w:afterLines="120" w:after="288" w:line="360" w:lineRule="auto"/>
+        <w:contextualSpacing/>
+        <w:jc w:val="both"/>
+        <w:textAlignment w:val="auto"/>
+        <w:rPr>
+          <w:rFonts w:ascii="Arial" w:eastAsia="Calibri" w:hAnsi="Arial" w:cs="Arial"/>
+          <w:lang w:eastAsia="en-US" w:bidi="ar-SA"/>
+        </w:rPr>
+      </w:pPr>
+      <w:r>
+        <w:rPr>
+          <w:rFonts w:ascii="Arial" w:eastAsia="Calibri" w:hAnsi="Arial" w:cs="Arial"/>
+          <w:lang w:eastAsia="en-US" w:bidi="ar-SA"/>
+        </w:rPr>
+        <w:t>La autenticidad garantiza que tanto los usuarios como los sistemas puedan verificar que los datos o las transacciones provienen de una fuente legítima y no han sido manipulados.</w:t>
+      </w:r>
+    </w:p>
+    <w:p>
+      <w:pPr>
+        <w:numPr>
+          <w:ilvl w:val="2"/>
+          <w:numId w:val="15"/>
+        </w:numPr>
+        <w:suppressAutoHyphens w:val="0"/>
+        <w:spacing w:beforeLines="120" w:before="288" w:afterLines="120" w:after="288" w:line="360" w:lineRule="auto"/>
+        <w:contextualSpacing/>
+        <w:jc w:val="both"/>
+        <w:textAlignment w:val="auto"/>
+        <w:rPr>
+          <w:rFonts w:ascii="Arial" w:eastAsia="Calibri" w:hAnsi="Arial" w:cs="Arial"/>
+          <w:lang w:eastAsia="en-US" w:bidi="ar-SA"/>
+        </w:rPr>
+      </w:pPr>
+      <w:r>
+        <w:rPr>
+          <w:rFonts w:ascii="Arial" w:eastAsia="Calibri" w:hAnsi="Arial" w:cs="Arial"/>
+          <w:lang w:eastAsia="en-US" w:bidi="ar-SA"/>
+        </w:rPr>
+        <w:t>Certificados digitales: Usar certificados SSL/TLS para autenticar la identidad de los servidores y cifrar las comunicaciones entre los clientes y el servidor.</w:t>
+      </w:r>
+    </w:p>
+    <w:p>
+      <w:pPr>
+        <w:numPr>
+          <w:ilvl w:val="2"/>
+          <w:numId w:val="15"/>
+        </w:numPr>
+        <w:suppressAutoHyphens w:val="0"/>
+        <w:spacing w:beforeLines="120" w:before="288" w:afterLines="120" w:after="288" w:line="360" w:lineRule="auto"/>
+        <w:contextualSpacing/>
+        <w:jc w:val="both"/>
+        <w:textAlignment w:val="auto"/>
+        <w:rPr>
+          <w:rFonts w:ascii="Arial" w:eastAsia="Calibri" w:hAnsi="Arial" w:cs="Arial"/>
+          <w:lang w:eastAsia="en-US" w:bidi="ar-SA"/>
+        </w:rPr>
+      </w:pPr>
+      <w:r>
+        <w:rPr>
+          <w:rFonts w:ascii="Arial" w:eastAsia="Calibri" w:hAnsi="Arial" w:cs="Arial"/>
+          <w:lang w:eastAsia="en-US" w:bidi="ar-SA"/>
+        </w:rPr>
+        <w:t>Autenticación de dos factores (2FA): Reforzar la autenticidad de los usuarios mediante la autenticación de dos factores, que exige una segunda forma de verificación</w:t>
+      </w:r>
+      <w:r>
+        <w:rPr>
+          <w:rFonts w:ascii="Arial" w:eastAsia="Calibri" w:hAnsi="Arial" w:cs="Arial"/>
+          <w:lang w:eastAsia="en-US" w:bidi="ar-SA"/>
+        </w:rPr>
+        <w:t>.</w:t>
+      </w:r>
+    </w:p>
+    <w:p>
+      <w:pPr>
+        <w:numPr>
+          <w:ilvl w:val="1"/>
+          <w:numId w:val="15"/>
+        </w:numPr>
+        <w:suppressAutoHyphens w:val="0"/>
+        <w:spacing w:beforeLines="120" w:before="288" w:afterLines="120" w:after="288" w:line="360" w:lineRule="auto"/>
+        <w:contextualSpacing/>
+        <w:jc w:val="both"/>
+        <w:textAlignment w:val="auto"/>
+        <w:rPr>
+          <w:rFonts w:ascii="Arial" w:eastAsia="Calibri" w:hAnsi="Arial" w:cs="Arial"/>
+          <w:lang w:eastAsia="en-US" w:bidi="ar-SA"/>
+        </w:rPr>
+      </w:pPr>
+      <w:r>
+        <w:rPr>
+          <w:rFonts w:ascii="Arial" w:eastAsia="Calibri" w:hAnsi="Arial" w:cs="Arial"/>
+          <w:lang w:eastAsia="en-US" w:bidi="ar-SA"/>
+        </w:rPr>
+        <w:t>.</w:t>
+      </w:r>
+      <w:r>
+        <w:t xml:space="preserve"> </w:t>
+      </w:r>
+      <w:r>
+        <w:rPr>
+          <w:rFonts w:ascii="Arial" w:eastAsia="Calibri" w:hAnsi="Arial" w:cs="Arial"/>
+          <w:lang w:eastAsia="en-US" w:bidi="ar-SA"/>
+        </w:rPr>
+        <w:t>El principio de no repudio asegura que, una vez que se ha realizado una acción (por ejemplo, una transacción o modificación de datos), ninguna de las partes involucradas pueda negar haber realizado dicha acción.</w:t>
+      </w:r>
+    </w:p>
+    <w:p>
+      <w:pPr>
+        <w:numPr>
+          <w:ilvl w:val="2"/>
+          <w:numId w:val="15"/>
+        </w:numPr>
+        <w:suppressAutoHyphens w:val="0"/>
+        <w:spacing w:beforeLines="120" w:before="288" w:afterLines="120" w:after="288" w:line="360" w:lineRule="auto"/>
+        <w:contextualSpacing/>
+        <w:jc w:val="both"/>
+        <w:textAlignment w:val="auto"/>
+        <w:rPr>
+          <w:rFonts w:ascii="Arial" w:eastAsia="Calibri" w:hAnsi="Arial" w:cs="Arial"/>
+          <w:lang w:eastAsia="en-US" w:bidi="ar-SA"/>
+        </w:rPr>
+      </w:pPr>
+      <w:r>
+        <w:rPr>
+          <w:rFonts w:ascii="Arial" w:eastAsia="Calibri" w:hAnsi="Arial" w:cs="Arial"/>
+          <w:lang w:eastAsia="en-US" w:bidi="ar-SA"/>
+        </w:rPr>
+        <w:t>Registros de auditoría: Mantener un registro detallado de las acciones de los usuarios y de las transacciones realizadas en el sistema. Los registros deben ser inmutables y almacenados en sistemas seguros.</w:t>
+      </w:r>
+    </w:p>
+    <w:p>
+      <w:pPr>
+        <w:numPr>
+          <w:ilvl w:val="2"/>
+          <w:numId w:val="15"/>
+        </w:numPr>
+        <w:suppressAutoHyphens w:val="0"/>
+        <w:spacing w:beforeLines="120" w:before="288" w:afterLines="120" w:after="288" w:line="360" w:lineRule="auto"/>
+        <w:contextualSpacing/>
+        <w:jc w:val="both"/>
+        <w:textAlignment w:val="auto"/>
+        <w:rPr>
+          <w:rFonts w:ascii="Arial" w:eastAsia="Calibri" w:hAnsi="Arial" w:cs="Arial"/>
+          <w:lang w:eastAsia="en-US" w:bidi="ar-SA"/>
+        </w:rPr>
+      </w:pPr>
+      <w:r>
+        <w:rPr>
+          <w:rFonts w:ascii="Arial" w:eastAsia="Calibri" w:hAnsi="Arial" w:cs="Arial"/>
+          <w:lang w:eastAsia="en-US" w:bidi="ar-SA"/>
+        </w:rPr>
+        <w:t>Firmas electrónicas: Implementar firmas electrónicas para garantizar que las transacciones sean legalmente vinculantes y no puedan ser negadas posteriormente.</w:t>
+      </w:r>
+    </w:p>
+    <w:p>
+      <w:pPr>
+        <w:numPr>
+          <w:ilvl w:val="0"/>
+          <w:numId w:val="5"/>
+        </w:numPr>
+        <w:suppressAutoHyphens w:val="0"/>
+        <w:spacing w:beforeLines="120" w:before="288" w:afterLines="120" w:after="288" w:line="360" w:lineRule="auto"/>
+        <w:contextualSpacing/>
+        <w:jc w:val="both"/>
+        <w:textAlignment w:val="auto"/>
+        <w:rPr>
+          <w:rFonts w:ascii="Arial" w:eastAsia="Calibri" w:hAnsi="Arial" w:cs="Arial"/>
+          <w:lang w:eastAsia="en-US" w:bidi="ar-SA"/>
+        </w:rPr>
+      </w:pPr>
+      <w:r>
+        <w:rPr>
+          <w:rFonts w:ascii="Arial" w:eastAsia="Calibri" w:hAnsi="Arial" w:cs="Arial"/>
+          <w:lang w:eastAsia="en-US" w:bidi="ar-SA"/>
+        </w:rPr>
         <w:t>Estándares y normativas de seguridad</w:t>
       </w:r>
     </w:p>
@@ -3614,6 +4470,7 @@
           <w:rFonts w:ascii="Arial" w:eastAsia="Calibri" w:hAnsi="Arial" w:cs="Arial"/>
           <w:lang w:eastAsia="en-US" w:bidi="ar-SA"/>
         </w:rPr>
+        <w:lastRenderedPageBreak/>
         <w:t xml:space="preserve">OWASP (Open Web </w:t>
       </w:r>
       <w:proofErr w:type="spellStart"/>
@@ -4074,7 +4931,6 @@
           <w:rFonts w:ascii="Arial" w:eastAsia="Calibri" w:hAnsi="Arial" w:cs="Arial"/>
           <w:lang w:eastAsia="en-US" w:bidi="ar-SA"/>
         </w:rPr>
-        <w:lastRenderedPageBreak/>
         <w:t>Laravel y Django incluyen características integradas como la protección contra inyecciones SQL y Cross-Site Scripting (XSS), pero los desarrolladores deben asegurarse de que estas funciones estén correctamente habilitadas.</w:t>
       </w:r>
     </w:p>
@@ -4208,6 +5064,7 @@
           <w:rFonts w:ascii="Arial" w:eastAsia="Calibri" w:hAnsi="Arial" w:cs="Arial"/>
           <w:lang w:eastAsia="en-US" w:bidi="ar-SA"/>
         </w:rPr>
+        <w:lastRenderedPageBreak/>
         <w:t>Capacitación del equipo de desarrollo</w:t>
       </w:r>
     </w:p>
@@ -4391,7 +5248,6 @@
           <w:rFonts w:ascii="Arial" w:eastAsia="Calibri" w:hAnsi="Arial" w:cs="Arial"/>
           <w:lang w:eastAsia="en-US" w:bidi="ar-SA"/>
         </w:rPr>
-        <w:lastRenderedPageBreak/>
         <w:t>Pruebas de penetración: Estas pruebas deben realizarse regularmente para identificar posibles vulnerabilidades que puedan ser explotadas.</w:t>
       </w:r>
     </w:p>
@@ -4525,6 +5381,7 @@
           <w:rFonts w:ascii="Arial" w:eastAsia="Calibri" w:hAnsi="Arial" w:cs="Arial"/>
           <w:lang w:eastAsia="en-US" w:bidi="ar-SA"/>
         </w:rPr>
+        <w:lastRenderedPageBreak/>
         <w:t>Desarrollo seguro: Incorporar la seguridad desde el diseño de las aplicaciones, utilizando principios como Defensa en Profundidad y Seguridad por Diseño.</w:t>
       </w:r>
     </w:p>
@@ -4738,7 +5595,6 @@
           <w:rFonts w:ascii="Arial" w:eastAsia="Calibri" w:hAnsi="Arial" w:cs="Arial"/>
           <w:lang w:eastAsia="en-US" w:bidi="ar-SA"/>
         </w:rPr>
-        <w:lastRenderedPageBreak/>
         <w:t>Capacitación del equipo de desarrollo</w:t>
       </w:r>
     </w:p>
@@ -4960,6 +5816,7 @@
           <w:rFonts w:ascii="Arial" w:eastAsia="Calibri" w:hAnsi="Arial" w:cs="Arial"/>
           <w:lang w:eastAsia="en-US" w:bidi="ar-SA"/>
         </w:rPr>
+        <w:lastRenderedPageBreak/>
         <w:t>Diseño de sistemas robustos y segregación de servicios</w:t>
       </w:r>
     </w:p>
@@ -5272,7 +6129,6 @@
           <w:rFonts w:ascii="Arial" w:eastAsia="Calibri" w:hAnsi="Arial" w:cs="Arial"/>
           <w:lang w:eastAsia="en-US" w:bidi="ar-SA"/>
         </w:rPr>
-        <w:lastRenderedPageBreak/>
         <w:t>Implementación de sistemas internos de verificación de correo que validen las direcciones de email antes de permitir el acceso a las aplicaciones, evitando la dependencia de servicios externos.</w:t>
       </w:r>
     </w:p>
@@ -5517,6 +6373,7 @@
           <w:rFonts w:ascii="Arial" w:eastAsia="Calibri" w:hAnsi="Arial" w:cs="Arial"/>
           <w:lang w:eastAsia="en-US" w:bidi="ar-SA"/>
         </w:rPr>
+        <w:lastRenderedPageBreak/>
         <w:t>Implementar soluciones de CAPTCHA propias para proteger formularios de accesos no autorizados, evitando la sobrecarga de tráfico malicioso en las aplicaciones.</w:t>
       </w:r>
     </w:p>
@@ -5793,7 +6650,6 @@
           <w:rFonts w:ascii="Arial" w:eastAsia="Calibri" w:hAnsi="Arial" w:cs="Arial"/>
           <w:lang w:eastAsia="en-US" w:bidi="ar-SA"/>
         </w:rPr>
-        <w:lastRenderedPageBreak/>
         <w:t>Aplicación de un sistema de control de acceso basado en roles (RBAC) para garantizar que solo los usuarios autorizados puedan acceder a ciertas funcionalidades o datos críticos dentro de las aplicaciones.</w:t>
       </w:r>
     </w:p>
@@ -36836,6 +37692,107 @@
     </w:lvl>
   </w:abstractNum>
   <w:abstractNum w:abstractNumId="5" w15:restartNumberingAfterBreak="0">
+    <w:nsid w:val="1F345259"/>
+    <w:multiLevelType w:val="multilevel"/>
+    <w:tmpl w:val="F398AF06"/>
+    <w:styleLink w:val="Estilo1"/>
+    <w:lvl w:ilvl="0">
+      <w:start w:val="1"/>
+      <w:numFmt w:val="bullet"/>
+      <w:lvlText w:val=""/>
+      <w:lvlJc w:val="left"/>
+      <w:pPr>
+        <w:ind w:left="720" w:hanging="360"/>
+      </w:pPr>
+      <w:rPr>
+        <w:rFonts w:ascii="Symbol" w:hAnsi="Symbol" w:hint="default"/>
+        <w:color w:val="auto"/>
+      </w:rPr>
+    </w:lvl>
+    <w:lvl w:ilvl="1">
+      <w:start w:val="1"/>
+      <w:numFmt w:val="bullet"/>
+      <w:lvlText w:val=""/>
+      <w:lvlJc w:val="left"/>
+      <w:pPr>
+        <w:ind w:left="1440" w:hanging="360"/>
+      </w:pPr>
+      <w:rPr>
+        <w:rFonts w:ascii="Symbol" w:hAnsi="Symbol" w:hint="default"/>
+        <w:color w:val="auto"/>
+      </w:rPr>
+    </w:lvl>
+    <w:lvl w:ilvl="2">
+      <w:start w:val="1"/>
+      <w:numFmt w:val="lowerRoman"/>
+      <w:lvlText w:val="."/>
+      <w:lvlJc w:val="right"/>
+      <w:pPr>
+        <w:ind w:left="2160" w:hanging="180"/>
+      </w:pPr>
+    </w:lvl>
+    <w:lvl w:ilvl="3">
+      <w:start w:val="1"/>
+      <w:numFmt w:val="decimal"/>
+      <w:lvlText w:val="."/>
+      <w:lvlJc w:val="left"/>
+      <w:pPr>
+        <w:ind w:left="2880" w:hanging="360"/>
+      </w:pPr>
+    </w:lvl>
+    <w:lvl w:ilvl="4">
+      <w:start w:val="1"/>
+      <w:numFmt w:val="lowerLetter"/>
+      <w:lvlText w:val="."/>
+      <w:lvlJc w:val="left"/>
+      <w:pPr>
+        <w:ind w:left="3600" w:hanging="360"/>
+      </w:pPr>
+    </w:lvl>
+    <w:lvl w:ilvl="5">
+      <w:start w:val="1"/>
+      <w:numFmt w:val="lowerRoman"/>
+      <w:lvlText w:val="."/>
+      <w:lvlJc w:val="right"/>
+      <w:pPr>
+        <w:ind w:left="4320" w:hanging="180"/>
+      </w:pPr>
+    </w:lvl>
+    <w:lvl w:ilvl="6">
+      <w:start w:val="1"/>
+      <w:numFmt w:val="decimal"/>
+      <w:lvlText w:val="."/>
+      <w:lvlJc w:val="left"/>
+      <w:pPr>
+        <w:ind w:left="5040" w:hanging="360"/>
+      </w:pPr>
+    </w:lvl>
+    <w:lvl w:ilvl="7">
+      <w:start w:val="1"/>
+      <w:numFmt w:val="lowerLetter"/>
+      <w:lvlText w:val="."/>
+      <w:lvlJc w:val="left"/>
+      <w:pPr>
+        <w:ind w:left="5760" w:hanging="360"/>
+      </w:pPr>
+    </w:lvl>
+    <w:lvl w:ilvl="8">
+      <w:start w:val="1"/>
+      <w:numFmt w:val="lowerRoman"/>
+      <w:lvlText w:val="."/>
+      <w:lvlJc w:val="right"/>
+      <w:pPr>
+        <w:ind w:left="6480" w:hanging="180"/>
+      </w:pPr>
+    </w:lvl>
+  </w:abstractNum>
+  <w:abstractNum w:abstractNumId="6" w15:restartNumberingAfterBreak="0">
+    <w:nsid w:val="413E33A7"/>
+    <w:multiLevelType w:val="multilevel"/>
+    <w:tmpl w:val="F398AF06"/>
+    <w:numStyleLink w:val="Estilo1"/>
+  </w:abstractNum>
+  <w:abstractNum w:abstractNumId="7" w15:restartNumberingAfterBreak="0">
     <w:nsid w:val="46625306"/>
     <w:multiLevelType w:val="multilevel"/>
     <w:tmpl w:val="9D74DF7C"/>
@@ -36921,7 +37878,7 @@
       </w:pPr>
     </w:lvl>
   </w:abstractNum>
-  <w:abstractNum w:abstractNumId="6" w15:restartNumberingAfterBreak="0">
+  <w:abstractNum w:abstractNumId="8" w15:restartNumberingAfterBreak="0">
     <w:nsid w:val="4D9F1099"/>
     <w:multiLevelType w:val="multilevel"/>
     <w:tmpl w:val="FE8A9448"/>
@@ -37007,7 +37964,7 @@
       </w:pPr>
     </w:lvl>
   </w:abstractNum>
-  <w:abstractNum w:abstractNumId="7" w15:restartNumberingAfterBreak="0">
+  <w:abstractNum w:abstractNumId="9" w15:restartNumberingAfterBreak="0">
     <w:nsid w:val="5A5D5E31"/>
     <w:multiLevelType w:val="multilevel"/>
     <w:tmpl w:val="A10AAC44"/>
@@ -37111,7 +38068,7 @@
       </w:rPr>
     </w:lvl>
   </w:abstractNum>
-  <w:abstractNum w:abstractNumId="8" w15:restartNumberingAfterBreak="0">
+  <w:abstractNum w:abstractNumId="10" w15:restartNumberingAfterBreak="0">
     <w:nsid w:val="5B9C4B07"/>
     <w:multiLevelType w:val="multilevel"/>
     <w:tmpl w:val="4336D480"/>
@@ -37215,7 +38172,7 @@
       </w:rPr>
     </w:lvl>
   </w:abstractNum>
-  <w:abstractNum w:abstractNumId="9" w15:restartNumberingAfterBreak="0">
+  <w:abstractNum w:abstractNumId="11" w15:restartNumberingAfterBreak="0">
     <w:nsid w:val="6E2E3A33"/>
     <w:multiLevelType w:val="multilevel"/>
     <w:tmpl w:val="F5E4C6BA"/>
@@ -37319,7 +38276,7 @@
       </w:rPr>
     </w:lvl>
   </w:abstractNum>
-  <w:abstractNum w:abstractNumId="10" w15:restartNumberingAfterBreak="0">
+  <w:abstractNum w:abstractNumId="12" w15:restartNumberingAfterBreak="0">
     <w:nsid w:val="6FCD67A3"/>
     <w:multiLevelType w:val="multilevel"/>
     <w:tmpl w:val="68840EC4"/>
@@ -37421,6 +38378,103 @@
       <w:rPr>
         <w:rFonts w:ascii="Wingdings" w:hAnsi="Wingdings"/>
       </w:rPr>
+    </w:lvl>
+  </w:abstractNum>
+  <w:abstractNum w:abstractNumId="13" w15:restartNumberingAfterBreak="0">
+    <w:nsid w:val="7E9A29E8"/>
+    <w:multiLevelType w:val="multilevel"/>
+    <w:tmpl w:val="FBB85672"/>
+    <w:lvl w:ilvl="0">
+      <w:start w:val="1"/>
+      <w:numFmt w:val="bullet"/>
+      <w:lvlText w:val=""/>
+      <w:lvlJc w:val="left"/>
+      <w:pPr>
+        <w:ind w:left="720" w:hanging="360"/>
+      </w:pPr>
+      <w:rPr>
+        <w:rFonts w:ascii="Symbol" w:hAnsi="Symbol" w:hint="default"/>
+        <w:color w:val="auto"/>
+      </w:rPr>
+    </w:lvl>
+    <w:lvl w:ilvl="1">
+      <w:start w:val="1"/>
+      <w:numFmt w:val="bullet"/>
+      <w:lvlText w:val=""/>
+      <w:lvlJc w:val="left"/>
+      <w:pPr>
+        <w:ind w:left="1440" w:hanging="360"/>
+      </w:pPr>
+      <w:rPr>
+        <w:rFonts w:ascii="Symbol" w:hAnsi="Symbol" w:hint="default"/>
+        <w:color w:val="auto"/>
+      </w:rPr>
+    </w:lvl>
+    <w:lvl w:ilvl="2">
+      <w:start w:val="1"/>
+      <w:numFmt w:val="bullet"/>
+      <w:lvlText w:val=""/>
+      <w:lvlJc w:val="left"/>
+      <w:pPr>
+        <w:ind w:left="2340" w:hanging="360"/>
+      </w:pPr>
+      <w:rPr>
+        <w:rFonts w:ascii="Wingdings" w:hAnsi="Wingdings" w:hint="default"/>
+      </w:rPr>
+    </w:lvl>
+    <w:lvl w:ilvl="3">
+      <w:start w:val="1"/>
+      <w:numFmt w:val="decimal"/>
+      <w:lvlText w:val="."/>
+      <w:lvlJc w:val="left"/>
+      <w:pPr>
+        <w:ind w:left="2880" w:hanging="360"/>
+      </w:pPr>
+    </w:lvl>
+    <w:lvl w:ilvl="4">
+      <w:start w:val="1"/>
+      <w:numFmt w:val="lowerLetter"/>
+      <w:lvlText w:val="."/>
+      <w:lvlJc w:val="left"/>
+      <w:pPr>
+        <w:ind w:left="3600" w:hanging="360"/>
+      </w:pPr>
+    </w:lvl>
+    <w:lvl w:ilvl="5">
+      <w:start w:val="1"/>
+      <w:numFmt w:val="lowerRoman"/>
+      <w:lvlText w:val="."/>
+      <w:lvlJc w:val="right"/>
+      <w:pPr>
+        <w:ind w:left="4320" w:hanging="180"/>
+      </w:pPr>
+    </w:lvl>
+    <w:lvl w:ilvl="6">
+      <w:start w:val="1"/>
+      <w:numFmt w:val="decimal"/>
+      <w:lvlText w:val="."/>
+      <w:lvlJc w:val="left"/>
+      <w:pPr>
+        <w:ind w:left="5040" w:hanging="360"/>
+      </w:pPr>
+    </w:lvl>
+    <w:lvl w:ilvl="7">
+      <w:start w:val="1"/>
+      <w:numFmt w:val="lowerLetter"/>
+      <w:lvlText w:val="."/>
+      <w:lvlJc w:val="left"/>
+      <w:pPr>
+        <w:ind w:left="5760" w:hanging="360"/>
+      </w:pPr>
+    </w:lvl>
+    <w:lvl w:ilvl="8">
+      <w:start w:val="1"/>
+      <w:numFmt w:val="lowerRoman"/>
+      <w:lvlText w:val="."/>
+      <w:lvlJc w:val="right"/>
+      <w:pPr>
+        <w:ind w:left="6480" w:hanging="180"/>
+      </w:pPr>
     </w:lvl>
   </w:abstractNum>
   <w:num w:numId="1" w16cid:durableId="223486472">
@@ -37430,25 +38484,25 @@
     <w:abstractNumId w:val="0"/>
   </w:num>
   <w:num w:numId="3" w16cid:durableId="243801882">
-    <w:abstractNumId w:val="6"/>
+    <w:abstractNumId w:val="8"/>
   </w:num>
   <w:num w:numId="4" w16cid:durableId="1994917462">
-    <w:abstractNumId w:val="10"/>
+    <w:abstractNumId w:val="12"/>
   </w:num>
   <w:num w:numId="5" w16cid:durableId="726563389">
-    <w:abstractNumId w:val="5"/>
+    <w:abstractNumId w:val="7"/>
   </w:num>
   <w:num w:numId="6" w16cid:durableId="1875999085">
-    <w:abstractNumId w:val="8"/>
+    <w:abstractNumId w:val="10"/>
   </w:num>
   <w:num w:numId="7" w16cid:durableId="1553535512">
     <w:abstractNumId w:val="1"/>
   </w:num>
   <w:num w:numId="8" w16cid:durableId="459570930">
-    <w:abstractNumId w:val="7"/>
+    <w:abstractNumId w:val="9"/>
   </w:num>
   <w:num w:numId="9" w16cid:durableId="1031421142">
-    <w:abstractNumId w:val="9"/>
+    <w:abstractNumId w:val="11"/>
   </w:num>
   <w:num w:numId="10" w16cid:durableId="1396706538">
     <w:abstractNumId w:val="4"/>
@@ -37461,6 +38515,15 @@
     <w:lvlOverride w:ilvl="0">
       <w:startOverride w:val="1"/>
     </w:lvlOverride>
+  </w:num>
+  <w:num w:numId="13" w16cid:durableId="1507086787">
+    <w:abstractNumId w:val="6"/>
+  </w:num>
+  <w:num w:numId="14" w16cid:durableId="1568370839">
+    <w:abstractNumId w:val="5"/>
+  </w:num>
+  <w:num w:numId="15" w16cid:durableId="1781023754">
+    <w:abstractNumId w:val="13"/>
   </w:num>
 </w:numbering>
 </file>
@@ -37888,7 +38951,6 @@
   <w:style w:type="character" w:default="1" w:styleId="Fuentedeprrafopredeter">
     <w:name w:val="Default Paragraph Font"/>
     <w:uiPriority w:val="1"/>
-    <w:semiHidden/>
     <w:unhideWhenUsed/>
   </w:style>
   <w:style w:type="table" w:default="1" w:styleId="Tablanormal">
@@ -38970,6 +40032,16 @@
       </w:numPr>
     </w:pPr>
   </w:style>
+  <w:style w:type="numbering" w:customStyle="1" w:styleId="Estilo1">
+    <w:name w:val="Estilo1"/>
+    <w:uiPriority w:val="99"/>
+    <w:rsid w:val="00F25E96"/>
+    <w:pPr>
+      <w:numPr>
+        <w:numId w:val="14"/>
+      </w:numPr>
+    </w:pPr>
+  </w:style>
 </w:styles>
 </file>
 

</xml_diff>

<commit_message>
20241113_1952 Análisis de vulnerabilidades conocidas
</commit_message>
<xml_diff>
--- a/Caso de estudio Carlos Marrero.docx
+++ b/Caso de estudio Carlos Marrero.docx
@@ -786,21 +786,7 @@
         <w:rPr>
           <w:rFonts w:ascii="Arial" w:eastAsia="Arial" w:hAnsi="Arial" w:cs="Arial"/>
         </w:rPr>
-        <w:t>(Nombre(</w:t>
-      </w:r>
-      <w:proofErr w:type="gramStart"/>
-      <w:r>
-        <w:rPr>
-          <w:rFonts w:ascii="Arial" w:eastAsia="Arial" w:hAnsi="Arial" w:cs="Arial"/>
-        </w:rPr>
-        <w:t>s)  y</w:t>
-      </w:r>
-      <w:proofErr w:type="gramEnd"/>
-      <w:r>
-        <w:rPr>
-          <w:rFonts w:ascii="Arial" w:eastAsia="Arial" w:hAnsi="Arial" w:cs="Arial"/>
-        </w:rPr>
-        <w:t xml:space="preserve"> Apellido(s))</w:t>
+        <w:t>(Nombre(s)  y Apellido(s))</w:t>
       </w:r>
     </w:p>
     <w:p>
@@ -1422,21 +1408,7 @@
               <w:rPr>
                 <w:rFonts w:ascii="Arial" w:hAnsi="Arial"/>
               </w:rPr>
-              <w:t xml:space="preserve">- Bases Teóricas y </w:t>
-            </w:r>
-            <w:proofErr w:type="gramStart"/>
-            <w:r>
-              <w:rPr>
-                <w:rFonts w:ascii="Arial" w:hAnsi="Arial"/>
-              </w:rPr>
-              <w:t>Conceptuales  del</w:t>
-            </w:r>
-            <w:proofErr w:type="gramEnd"/>
-            <w:r>
-              <w:rPr>
-                <w:rFonts w:ascii="Arial" w:hAnsi="Arial"/>
-              </w:rPr>
-              <w:t xml:space="preserve"> Caso de Estudio</w:t>
+              <w:t>- Bases Teóricas y Conceptuales  del Caso de Estudio</w:t>
             </w:r>
           </w:p>
         </w:tc>
@@ -2861,22 +2833,14 @@
         <w:rPr>
           <w:rFonts w:ascii="Arial" w:eastAsia="Arial" w:hAnsi="Arial" w:cs="Arial"/>
         </w:rPr>
-        <w:t xml:space="preserve">, incluyendo estándares internacionales así como resoluciones y recomendaciones de organismos de ciberseguridad </w:t>
-      </w:r>
-      <w:proofErr w:type="gramStart"/>
+        <w:t>, incluyendo estándares internacionales así como resoluciones y recomendaciones de organismos de ciberseguridad nacionales.</w:t>
+      </w:r>
       <w:r>
         <w:rPr>
           <w:rFonts w:ascii="Arial" w:eastAsia="Arial" w:hAnsi="Arial" w:cs="Arial"/>
         </w:rPr>
-        <w:t>nacionales.</w:t>
-      </w:r>
-      <w:r>
-        <w:rPr>
-          <w:rFonts w:ascii="Arial" w:eastAsia="Arial" w:hAnsi="Arial" w:cs="Arial"/>
-        </w:rPr>
         <w:t>.</w:t>
       </w:r>
-      <w:proofErr w:type="gramEnd"/>
     </w:p>
     <w:p>
       <w:pPr>
@@ -4659,14 +4623,15 @@
           <w:rFonts w:ascii="Arial" w:eastAsia="Calibri" w:hAnsi="Arial" w:cs="Arial"/>
           <w:lang w:eastAsia="en-US" w:bidi="ar-SA"/>
         </w:rPr>
-        <w:t>Herramientas y frameworks en uso</w:t>
+        <w:t>Análisis de riesgos y amenazas más comunes en las aplicaciones web</w:t>
       </w:r>
     </w:p>
     <w:p>
       <w:pPr>
         <w:suppressAutoHyphens w:val="0"/>
         <w:spacing w:beforeLines="120" w:before="288" w:afterLines="120" w:after="288" w:line="360" w:lineRule="auto"/>
-        <w:ind w:left="709"/>
+        <w:ind w:left="1080"/>
+        <w:contextualSpacing/>
         <w:jc w:val="both"/>
         <w:textAlignment w:val="auto"/>
         <w:rPr>
@@ -4679,246 +4644,46 @@
           <w:rFonts w:ascii="Arial" w:eastAsia="Calibri" w:hAnsi="Arial" w:cs="Arial"/>
           <w:lang w:eastAsia="en-US" w:bidi="ar-SA"/>
         </w:rPr>
-        <w:t xml:space="preserve">El </w:t>
-      </w:r>
-      <w:proofErr w:type="spellStart"/>
-      <w:r>
-        <w:rPr>
-          <w:rFonts w:ascii="Arial" w:eastAsia="Calibri" w:hAnsi="Arial" w:cs="Arial"/>
-          <w:lang w:eastAsia="en-US" w:bidi="ar-SA"/>
-        </w:rPr>
-        <w:t>stack</w:t>
-      </w:r>
-      <w:proofErr w:type="spellEnd"/>
-      <w:r>
-        <w:rPr>
-          <w:rFonts w:ascii="Arial" w:eastAsia="Calibri" w:hAnsi="Arial" w:cs="Arial"/>
-          <w:lang w:eastAsia="en-US" w:bidi="ar-SA"/>
-        </w:rPr>
-        <w:t xml:space="preserve"> tecnológico en el ONCTI incluye Python </w:t>
-      </w:r>
-      <w:r>
-        <w:rPr>
-          <w:rFonts w:ascii="Arial" w:eastAsia="Calibri" w:hAnsi="Arial" w:cs="Arial"/>
-          <w:lang w:eastAsia="en-US" w:bidi="ar-SA"/>
-        </w:rPr>
-        <w:t>3.7+</w:t>
-      </w:r>
-      <w:proofErr w:type="gramStart"/>
-      <w:r>
-        <w:rPr>
-          <w:rFonts w:ascii="Arial" w:eastAsia="Calibri" w:hAnsi="Arial" w:cs="Arial"/>
-          <w:lang w:eastAsia="en-US" w:bidi="ar-SA"/>
-        </w:rPr>
-        <w:t xml:space="preserve">, </w:t>
-      </w:r>
-      <w:r>
-        <w:rPr>
-          <w:rFonts w:ascii="Arial" w:eastAsia="Calibri" w:hAnsi="Arial" w:cs="Arial"/>
-          <w:lang w:eastAsia="en-US" w:bidi="ar-SA"/>
-        </w:rPr>
-        <w:t xml:space="preserve"> PHP</w:t>
-      </w:r>
-      <w:proofErr w:type="gramEnd"/>
-      <w:r>
-        <w:rPr>
-          <w:rFonts w:ascii="Arial" w:eastAsia="Calibri" w:hAnsi="Arial" w:cs="Arial"/>
-          <w:lang w:eastAsia="en-US" w:bidi="ar-SA"/>
-        </w:rPr>
-        <w:t xml:space="preserve"> 8.2+ </w:t>
-      </w:r>
-      <w:r>
-        <w:rPr>
-          <w:rFonts w:ascii="Arial" w:eastAsia="Calibri" w:hAnsi="Arial" w:cs="Arial"/>
-          <w:lang w:eastAsia="en-US" w:bidi="ar-SA"/>
-        </w:rPr>
-        <w:t xml:space="preserve">y </w:t>
-      </w:r>
-      <w:proofErr w:type="spellStart"/>
-      <w:r>
-        <w:rPr>
-          <w:rFonts w:ascii="Arial" w:eastAsia="Calibri" w:hAnsi="Arial" w:cs="Arial"/>
-          <w:lang w:eastAsia="en-US" w:bidi="ar-SA"/>
-        </w:rPr>
-        <w:t>NodeJS</w:t>
-      </w:r>
-      <w:proofErr w:type="spellEnd"/>
-      <w:r>
-        <w:rPr>
-          <w:rFonts w:ascii="Arial" w:eastAsia="Calibri" w:hAnsi="Arial" w:cs="Arial"/>
-          <w:lang w:eastAsia="en-US" w:bidi="ar-SA"/>
-        </w:rPr>
-        <w:t xml:space="preserve"> 20.x </w:t>
-      </w:r>
-      <w:r>
-        <w:rPr>
-          <w:rFonts w:ascii="Arial" w:eastAsia="Calibri" w:hAnsi="Arial" w:cs="Arial"/>
-          <w:lang w:eastAsia="en-US" w:bidi="ar-SA"/>
-        </w:rPr>
-        <w:t xml:space="preserve">para el </w:t>
-      </w:r>
-      <w:proofErr w:type="spellStart"/>
-      <w:r>
-        <w:rPr>
-          <w:rFonts w:ascii="Arial" w:eastAsia="Calibri" w:hAnsi="Arial" w:cs="Arial"/>
-          <w:lang w:eastAsia="en-US" w:bidi="ar-SA"/>
-        </w:rPr>
-        <w:t>backend</w:t>
-      </w:r>
-      <w:proofErr w:type="spellEnd"/>
-      <w:r>
-        <w:rPr>
-          <w:rFonts w:ascii="Arial" w:eastAsia="Calibri" w:hAnsi="Arial" w:cs="Arial"/>
-          <w:lang w:eastAsia="en-US" w:bidi="ar-SA"/>
-        </w:rPr>
-        <w:t xml:space="preserve">, con </w:t>
-      </w:r>
-      <w:r>
-        <w:rPr>
-          <w:rFonts w:ascii="Arial" w:eastAsia="Calibri" w:hAnsi="Arial" w:cs="Arial"/>
-          <w:lang w:eastAsia="en-US" w:bidi="ar-SA"/>
-        </w:rPr>
-        <w:t xml:space="preserve">los frameworks </w:t>
-      </w:r>
-      <w:proofErr w:type="spellStart"/>
-      <w:r>
-        <w:rPr>
-          <w:rFonts w:ascii="Arial" w:eastAsia="Calibri" w:hAnsi="Arial" w:cs="Arial"/>
-          <w:lang w:eastAsia="en-US" w:bidi="ar-SA"/>
-        </w:rPr>
-        <w:t>Flask</w:t>
-      </w:r>
-      <w:proofErr w:type="spellEnd"/>
-      <w:r>
-        <w:rPr>
-          <w:rFonts w:ascii="Arial" w:eastAsia="Calibri" w:hAnsi="Arial" w:cs="Arial"/>
-          <w:lang w:eastAsia="en-US" w:bidi="ar-SA"/>
-        </w:rPr>
-        <w:t xml:space="preserve"> y Django en el caso de Python, Laravel para el caso de PHP y Express.js para el caso de </w:t>
-      </w:r>
-      <w:proofErr w:type="spellStart"/>
-      <w:r>
-        <w:rPr>
-          <w:rFonts w:ascii="Arial" w:eastAsia="Calibri" w:hAnsi="Arial" w:cs="Arial"/>
-          <w:lang w:eastAsia="en-US" w:bidi="ar-SA"/>
-        </w:rPr>
-        <w:t>NodeJS</w:t>
-      </w:r>
-      <w:proofErr w:type="spellEnd"/>
-      <w:r>
-        <w:rPr>
-          <w:rFonts w:ascii="Arial" w:eastAsia="Calibri" w:hAnsi="Arial" w:cs="Arial"/>
-          <w:lang w:eastAsia="en-US" w:bidi="ar-SA"/>
-        </w:rPr>
-        <w:t xml:space="preserve">; en el </w:t>
-      </w:r>
-      <w:proofErr w:type="spellStart"/>
-      <w:r>
-        <w:rPr>
-          <w:rFonts w:ascii="Arial" w:eastAsia="Calibri" w:hAnsi="Arial" w:cs="Arial"/>
-          <w:lang w:eastAsia="en-US" w:bidi="ar-SA"/>
-        </w:rPr>
-        <w:t>frontend</w:t>
-      </w:r>
-      <w:proofErr w:type="spellEnd"/>
-      <w:r>
-        <w:rPr>
-          <w:rFonts w:ascii="Arial" w:eastAsia="Calibri" w:hAnsi="Arial" w:cs="Arial"/>
-          <w:lang w:eastAsia="en-US" w:bidi="ar-SA"/>
-        </w:rPr>
-        <w:t xml:space="preserve"> se utiliza HTML5 y </w:t>
-      </w:r>
-      <w:proofErr w:type="spellStart"/>
-      <w:r>
-        <w:rPr>
-          <w:rFonts w:ascii="Arial" w:eastAsia="Calibri" w:hAnsi="Arial" w:cs="Arial"/>
-          <w:lang w:eastAsia="en-US" w:bidi="ar-SA"/>
-        </w:rPr>
-        <w:t>Javascript</w:t>
-      </w:r>
-      <w:proofErr w:type="spellEnd"/>
-      <w:r>
-        <w:rPr>
-          <w:rFonts w:ascii="Arial" w:eastAsia="Calibri" w:hAnsi="Arial" w:cs="Arial"/>
-          <w:lang w:eastAsia="en-US" w:bidi="ar-SA"/>
-        </w:rPr>
-        <w:t xml:space="preserve"> </w:t>
-      </w:r>
-      <w:proofErr w:type="spellStart"/>
-      <w:r>
-        <w:rPr>
-          <w:rFonts w:ascii="Arial" w:eastAsia="Calibri" w:hAnsi="Arial" w:cs="Arial"/>
-          <w:lang w:eastAsia="en-US" w:bidi="ar-SA"/>
-        </w:rPr>
-        <w:t>Vanilla</w:t>
-      </w:r>
-      <w:proofErr w:type="spellEnd"/>
-      <w:r>
-        <w:rPr>
-          <w:rFonts w:ascii="Arial" w:eastAsia="Calibri" w:hAnsi="Arial" w:cs="Arial"/>
-          <w:lang w:eastAsia="en-US" w:bidi="ar-SA"/>
-        </w:rPr>
-        <w:t>, con los frameworks Vue</w:t>
-      </w:r>
-      <w:r>
-        <w:rPr>
-          <w:rFonts w:ascii="Arial" w:eastAsia="Calibri" w:hAnsi="Arial" w:cs="Arial"/>
-          <w:lang w:eastAsia="en-US" w:bidi="ar-SA"/>
-        </w:rPr>
-        <w:t xml:space="preserve">.js 3.x y </w:t>
-      </w:r>
-      <w:proofErr w:type="spellStart"/>
-      <w:r>
-        <w:rPr>
-          <w:rFonts w:ascii="Arial" w:eastAsia="Calibri" w:hAnsi="Arial" w:cs="Arial"/>
-          <w:lang w:eastAsia="en-US" w:bidi="ar-SA"/>
-        </w:rPr>
-        <w:t>Jquery</w:t>
-      </w:r>
-      <w:proofErr w:type="spellEnd"/>
-      <w:r>
-        <w:rPr>
-          <w:rFonts w:ascii="Arial" w:eastAsia="Calibri" w:hAnsi="Arial" w:cs="Arial"/>
-          <w:lang w:eastAsia="en-US" w:bidi="ar-SA"/>
-        </w:rPr>
-        <w:t xml:space="preserve"> 3.x; para los estilos, se usan los frameworks Bootstrap y </w:t>
-      </w:r>
-      <w:proofErr w:type="spellStart"/>
-      <w:r>
-        <w:rPr>
-          <w:rFonts w:ascii="Arial" w:eastAsia="Calibri" w:hAnsi="Arial" w:cs="Arial"/>
-          <w:lang w:eastAsia="en-US" w:bidi="ar-SA"/>
-        </w:rPr>
-        <w:t>Tailwind</w:t>
-      </w:r>
-      <w:proofErr w:type="spellEnd"/>
-      <w:r>
-        <w:rPr>
-          <w:rFonts w:ascii="Arial" w:eastAsia="Calibri" w:hAnsi="Arial" w:cs="Arial"/>
-          <w:lang w:eastAsia="en-US" w:bidi="ar-SA"/>
-        </w:rPr>
-        <w:t>.</w:t>
-      </w:r>
-      <w:r>
-        <w:rPr>
-          <w:rFonts w:ascii="Arial" w:eastAsia="Calibri" w:hAnsi="Arial" w:cs="Arial"/>
-          <w:lang w:eastAsia="en-US" w:bidi="ar-SA"/>
-        </w:rPr>
-        <w:t xml:space="preserve">  </w:t>
-      </w:r>
-      <w:r>
-        <w:rPr>
-          <w:rFonts w:ascii="Arial" w:eastAsia="Calibri" w:hAnsi="Arial" w:cs="Arial"/>
-          <w:lang w:eastAsia="en-US" w:bidi="ar-SA"/>
-        </w:rPr>
-        <w:t>Este conjunto de tecnologías ofrece una gran flexibilidad, pero también conlleva la necesidad de asegurar que cada componente sea protegido contra amenazas comunes:</w:t>
-      </w:r>
-    </w:p>
-    <w:p>
-      <w:pPr>
+        <w:t>Hay una serie de riesgos y amenazas comunes en aplicaciones web que deben analizadas e implementadas en estas aplicaciones; u</w:t>
+      </w:r>
+      <w:r>
+        <w:rPr>
+          <w:rFonts w:ascii="Arial" w:eastAsia="Calibri" w:hAnsi="Arial" w:cs="Arial"/>
+          <w:lang w:eastAsia="en-US" w:bidi="ar-SA"/>
+        </w:rPr>
+        <w:t xml:space="preserve">n entendimiento profundo de </w:t>
+      </w:r>
+      <w:r>
+        <w:rPr>
+          <w:rFonts w:ascii="Arial" w:eastAsia="Calibri" w:hAnsi="Arial" w:cs="Arial"/>
+          <w:lang w:eastAsia="en-US" w:bidi="ar-SA"/>
+        </w:rPr>
+        <w:t>las mismas</w:t>
+      </w:r>
+      <w:r>
+        <w:rPr>
+          <w:rFonts w:ascii="Arial" w:eastAsia="Calibri" w:hAnsi="Arial" w:cs="Arial"/>
+          <w:lang w:eastAsia="en-US" w:bidi="ar-SA"/>
+        </w:rPr>
+        <w:t xml:space="preserve"> es esencial para diseñar soluciones de seguridad efectivas que protejan los sistemas del ONCTI. A continuación, se amplía este análisis con un enfoque detallado en cada tipo de amenaza y las estrategias para mitigar cada una</w:t>
+      </w:r>
+      <w:r>
+        <w:rPr>
+          <w:rFonts w:ascii="Arial" w:eastAsia="Calibri" w:hAnsi="Arial" w:cs="Arial"/>
+          <w:lang w:eastAsia="en-US" w:bidi="ar-SA"/>
+        </w:rPr>
+        <w:t xml:space="preserve"> de ellas:</w:t>
+      </w:r>
+    </w:p>
+    <w:p>
+      <w:pPr>
+        <w:numPr>
+          <w:ilvl w:val="1"/>
+          <w:numId w:val="15"/>
+        </w:numPr>
         <w:suppressAutoHyphens w:val="0"/>
         <w:spacing w:beforeLines="120" w:before="288" w:afterLines="120" w:after="288" w:line="360" w:lineRule="auto"/>
-        <w:ind w:left="709"/>
+        <w:contextualSpacing/>
         <w:jc w:val="both"/>
         <w:textAlignment w:val="auto"/>
         <w:rPr>
@@ -4931,14 +4696,90 @@
           <w:rFonts w:ascii="Arial" w:eastAsia="Calibri" w:hAnsi="Arial" w:cs="Arial"/>
           <w:lang w:eastAsia="en-US" w:bidi="ar-SA"/>
         </w:rPr>
-        <w:t>Laravel y Django incluyen características integradas como la protección contra inyecciones SQL y Cross-Site Scripting (XSS), pero los desarrolladores deben asegurarse de que estas funciones estén correctamente habilitadas.</w:t>
-      </w:r>
-    </w:p>
-    <w:p>
-      <w:pPr>
+        <w:t>La inyección SQL ocurre cuando un atacante introduce código SQL malicioso a través de campos de entrada (por ejemplo, formularios web) que no son correctamente validados o sanitizados. Este ataque puede permitir al atacante ejecutar comandos SQL directamente en la base de datos, lo que puede resultar en</w:t>
+      </w:r>
+      <w:r>
+        <w:rPr>
+          <w:rFonts w:ascii="Arial" w:eastAsia="Calibri" w:hAnsi="Arial" w:cs="Arial"/>
+          <w:lang w:eastAsia="en-US" w:bidi="ar-SA"/>
+        </w:rPr>
+        <w:t xml:space="preserve"> a</w:t>
+      </w:r>
+      <w:r>
+        <w:rPr>
+          <w:rFonts w:ascii="Arial" w:eastAsia="Calibri" w:hAnsi="Arial" w:cs="Arial"/>
+          <w:lang w:eastAsia="en-US" w:bidi="ar-SA"/>
+        </w:rPr>
+        <w:t>cceso no autorizado a información sensible</w:t>
+      </w:r>
+      <w:r>
+        <w:rPr>
+          <w:rFonts w:ascii="Arial" w:eastAsia="Calibri" w:hAnsi="Arial" w:cs="Arial"/>
+          <w:lang w:eastAsia="en-US" w:bidi="ar-SA"/>
+        </w:rPr>
+        <w:t xml:space="preserve">, </w:t>
+      </w:r>
+      <w:proofErr w:type="spellStart"/>
+      <w:r>
+        <w:rPr>
+          <w:rFonts w:ascii="Arial" w:eastAsia="Calibri" w:hAnsi="Arial" w:cs="Arial"/>
+          <w:lang w:eastAsia="en-US" w:bidi="ar-SA"/>
+        </w:rPr>
+        <w:t>m</w:t>
+      </w:r>
+      <w:r>
+        <w:rPr>
+          <w:rFonts w:ascii="Arial" w:eastAsia="Calibri" w:hAnsi="Arial" w:cs="Arial"/>
+          <w:lang w:eastAsia="en-US" w:bidi="ar-SA"/>
+        </w:rPr>
+        <w:t>dificación</w:t>
+      </w:r>
+      <w:proofErr w:type="spellEnd"/>
+      <w:r>
+        <w:rPr>
+          <w:rFonts w:ascii="Arial" w:eastAsia="Calibri" w:hAnsi="Arial" w:cs="Arial"/>
+          <w:lang w:eastAsia="en-US" w:bidi="ar-SA"/>
+        </w:rPr>
+        <w:t xml:space="preserve"> o eliminación de datos importantes</w:t>
+      </w:r>
+      <w:r>
+        <w:rPr>
+          <w:rFonts w:ascii="Arial" w:eastAsia="Calibri" w:hAnsi="Arial" w:cs="Arial"/>
+          <w:lang w:eastAsia="en-US" w:bidi="ar-SA"/>
+        </w:rPr>
+        <w:t xml:space="preserve"> o </w:t>
+      </w:r>
+      <w:r>
+        <w:rPr>
+          <w:rFonts w:ascii="Arial" w:eastAsia="Calibri" w:hAnsi="Arial" w:cs="Arial"/>
+          <w:lang w:eastAsia="en-US" w:bidi="ar-SA"/>
+        </w:rPr>
+        <w:t>e</w:t>
+      </w:r>
+      <w:r>
+        <w:rPr>
+          <w:rFonts w:ascii="Arial" w:eastAsia="Calibri" w:hAnsi="Arial" w:cs="Arial"/>
+          <w:lang w:eastAsia="en-US" w:bidi="ar-SA"/>
+        </w:rPr>
+        <w:t>scalamiento de privilegios si el atacante puede acceder o manipular las credenciales de administrador</w:t>
+      </w:r>
+      <w:r>
+        <w:rPr>
+          <w:rFonts w:ascii="Arial" w:eastAsia="Calibri" w:hAnsi="Arial" w:cs="Arial"/>
+          <w:lang w:eastAsia="en-US" w:bidi="ar-SA"/>
+        </w:rPr>
+        <w:t>; la inyección de SQL se puede prevenir mediante:</w:t>
+      </w:r>
+    </w:p>
+    <w:p>
+      <w:pPr>
+        <w:numPr>
+          <w:ilvl w:val="2"/>
+          <w:numId w:val="15"/>
+        </w:numPr>
         <w:suppressAutoHyphens w:val="0"/>
         <w:spacing w:beforeLines="120" w:before="288" w:afterLines="120" w:after="288" w:line="360" w:lineRule="auto"/>
-        <w:ind w:left="709"/>
+        <w:contextualSpacing/>
         <w:jc w:val="both"/>
         <w:textAlignment w:val="auto"/>
         <w:rPr>
@@ -4946,88 +4787,23 @@
           <w:lang w:eastAsia="en-US" w:bidi="ar-SA"/>
         </w:rPr>
       </w:pPr>
-      <w:proofErr w:type="spellStart"/>
-      <w:r>
-        <w:rPr>
-          <w:rFonts w:ascii="Arial" w:eastAsia="Calibri" w:hAnsi="Arial" w:cs="Arial"/>
-          <w:lang w:eastAsia="en-US" w:bidi="ar-SA"/>
-        </w:rPr>
-        <w:t>Node</w:t>
-      </w:r>
-      <w:r>
-        <w:rPr>
-          <w:rFonts w:ascii="Arial" w:eastAsia="Calibri" w:hAnsi="Arial" w:cs="Arial"/>
-          <w:lang w:eastAsia="en-US" w:bidi="ar-SA"/>
-        </w:rPr>
-        <w:t>J</w:t>
-      </w:r>
-      <w:r>
-        <w:rPr>
-          <w:rFonts w:ascii="Arial" w:eastAsia="Calibri" w:hAnsi="Arial" w:cs="Arial"/>
-          <w:lang w:eastAsia="en-US" w:bidi="ar-SA"/>
-        </w:rPr>
-        <w:t>s</w:t>
-      </w:r>
-      <w:proofErr w:type="spellEnd"/>
-      <w:r>
-        <w:rPr>
-          <w:rFonts w:ascii="Arial" w:eastAsia="Calibri" w:hAnsi="Arial" w:cs="Arial"/>
-          <w:lang w:eastAsia="en-US" w:bidi="ar-SA"/>
-        </w:rPr>
-        <w:t xml:space="preserve"> es particularmente sensible a vulnerabilidades en los paquetes de terceros</w:t>
-      </w:r>
-      <w:r>
-        <w:rPr>
-          <w:rFonts w:ascii="Arial" w:eastAsia="Calibri" w:hAnsi="Arial" w:cs="Arial"/>
-          <w:lang w:eastAsia="en-US" w:bidi="ar-SA"/>
-        </w:rPr>
-        <w:t>; e</w:t>
-      </w:r>
-      <w:r>
-        <w:rPr>
-          <w:rFonts w:ascii="Arial" w:eastAsia="Calibri" w:hAnsi="Arial" w:cs="Arial"/>
-          <w:lang w:eastAsia="en-US" w:bidi="ar-SA"/>
-        </w:rPr>
-        <w:t xml:space="preserve">s esencial realizar auditorías regulares de dependencias mediante herramientas como </w:t>
-      </w:r>
-      <w:proofErr w:type="spellStart"/>
-      <w:r>
-        <w:rPr>
-          <w:rFonts w:ascii="Arial" w:eastAsia="Calibri" w:hAnsi="Arial" w:cs="Arial"/>
-          <w:lang w:eastAsia="en-US" w:bidi="ar-SA"/>
-        </w:rPr>
-        <w:t>npm</w:t>
-      </w:r>
-      <w:proofErr w:type="spellEnd"/>
-      <w:r>
-        <w:rPr>
-          <w:rFonts w:ascii="Arial" w:eastAsia="Calibri" w:hAnsi="Arial" w:cs="Arial"/>
-          <w:lang w:eastAsia="en-US" w:bidi="ar-SA"/>
-        </w:rPr>
-        <w:t xml:space="preserve"> </w:t>
-      </w:r>
-      <w:proofErr w:type="spellStart"/>
-      <w:r>
-        <w:rPr>
-          <w:rFonts w:ascii="Arial" w:eastAsia="Calibri" w:hAnsi="Arial" w:cs="Arial"/>
-          <w:lang w:eastAsia="en-US" w:bidi="ar-SA"/>
-        </w:rPr>
-        <w:t>audit</w:t>
-      </w:r>
-      <w:proofErr w:type="spellEnd"/>
-      <w:r>
-        <w:rPr>
-          <w:rFonts w:ascii="Arial" w:eastAsia="Calibri" w:hAnsi="Arial" w:cs="Arial"/>
-          <w:lang w:eastAsia="en-US" w:bidi="ar-SA"/>
-        </w:rPr>
-        <w:t xml:space="preserve"> para identificar y corregir vulnerabilidades conocidas.</w:t>
-      </w:r>
-    </w:p>
-    <w:p>
-      <w:pPr>
+      <w:r>
+        <w:rPr>
+          <w:rFonts w:ascii="Arial" w:eastAsia="Calibri" w:hAnsi="Arial" w:cs="Arial"/>
+          <w:lang w:eastAsia="en-US" w:bidi="ar-SA"/>
+        </w:rPr>
+        <w:t>Consultas parametrizadas: Usar consultas SQL parametrizadas para asegurar que los parámetros proporcionados por los usuarios no sean tratados como código. Esta es la forma más segura de interactuar con la base de datos.</w:t>
+      </w:r>
+    </w:p>
+    <w:p>
+      <w:pPr>
+        <w:numPr>
+          <w:ilvl w:val="2"/>
+          <w:numId w:val="15"/>
+        </w:numPr>
         <w:suppressAutoHyphens w:val="0"/>
         <w:spacing w:beforeLines="120" w:before="288" w:afterLines="120" w:after="288" w:line="360" w:lineRule="auto"/>
-        <w:ind w:left="709"/>
+        <w:contextualSpacing/>
         <w:jc w:val="both"/>
         <w:textAlignment w:val="auto"/>
         <w:rPr>
@@ -5035,12 +4811,1251 @@
           <w:lang w:eastAsia="en-US" w:bidi="ar-SA"/>
         </w:rPr>
       </w:pPr>
-      <w:r>
-        <w:rPr>
-          <w:rFonts w:ascii="Arial" w:eastAsia="Calibri" w:hAnsi="Arial" w:cs="Arial"/>
-          <w:lang w:eastAsia="en-US" w:bidi="ar-SA"/>
-        </w:rPr>
-        <w:t>PostgreSQL, como motor de base de datos, debe estar configurado con políticas de acceso estrictas, utilizando cifrado en tránsito y en reposo para proteger la información crítica, así como el uso de un puerto no estándar.</w:t>
+      <w:proofErr w:type="spellStart"/>
+      <w:r>
+        <w:rPr>
+          <w:rFonts w:ascii="Arial" w:eastAsia="Calibri" w:hAnsi="Arial" w:cs="Arial"/>
+          <w:lang w:eastAsia="en-US" w:bidi="ar-SA"/>
+        </w:rPr>
+        <w:lastRenderedPageBreak/>
+        <w:t>ORMs</w:t>
+      </w:r>
+      <w:proofErr w:type="spellEnd"/>
+      <w:r>
+        <w:rPr>
+          <w:rFonts w:ascii="Arial" w:eastAsia="Calibri" w:hAnsi="Arial" w:cs="Arial"/>
+          <w:lang w:eastAsia="en-US" w:bidi="ar-SA"/>
+        </w:rPr>
+        <w:t xml:space="preserve"> (</w:t>
+      </w:r>
+      <w:proofErr w:type="spellStart"/>
+      <w:r>
+        <w:rPr>
+          <w:rFonts w:ascii="Arial" w:eastAsia="Calibri" w:hAnsi="Arial" w:cs="Arial"/>
+          <w:lang w:eastAsia="en-US" w:bidi="ar-SA"/>
+        </w:rPr>
+        <w:t>Object-Relational</w:t>
+      </w:r>
+      <w:proofErr w:type="spellEnd"/>
+      <w:r>
+        <w:rPr>
+          <w:rFonts w:ascii="Arial" w:eastAsia="Calibri" w:hAnsi="Arial" w:cs="Arial"/>
+          <w:lang w:eastAsia="en-US" w:bidi="ar-SA"/>
+        </w:rPr>
+        <w:t xml:space="preserve"> </w:t>
+      </w:r>
+      <w:proofErr w:type="spellStart"/>
+      <w:r>
+        <w:rPr>
+          <w:rFonts w:ascii="Arial" w:eastAsia="Calibri" w:hAnsi="Arial" w:cs="Arial"/>
+          <w:lang w:eastAsia="en-US" w:bidi="ar-SA"/>
+        </w:rPr>
+        <w:t>Mappers</w:t>
+      </w:r>
+      <w:proofErr w:type="spellEnd"/>
+      <w:r>
+        <w:rPr>
+          <w:rFonts w:ascii="Arial" w:eastAsia="Calibri" w:hAnsi="Arial" w:cs="Arial"/>
+          <w:lang w:eastAsia="en-US" w:bidi="ar-SA"/>
+        </w:rPr>
+        <w:t>): Utilizar frameworks ORM  que gestionan automáticamente la sanitización de las consultas SQL</w:t>
+      </w:r>
+      <w:r>
+        <w:rPr>
+          <w:rFonts w:ascii="Arial" w:eastAsia="Calibri" w:hAnsi="Arial" w:cs="Arial"/>
+          <w:lang w:eastAsia="en-US" w:bidi="ar-SA"/>
+        </w:rPr>
+        <w:t xml:space="preserve"> </w:t>
+      </w:r>
+      <w:r>
+        <w:rPr>
+          <w:rFonts w:ascii="Arial" w:eastAsia="Calibri" w:hAnsi="Arial" w:cs="Arial"/>
+          <w:lang w:eastAsia="en-US" w:bidi="ar-SA"/>
+        </w:rPr>
+        <w:t>y adicionalmente hacen abstracción del motor de bases de datos utilizados</w:t>
+      </w:r>
+      <w:r>
+        <w:rPr>
+          <w:rFonts w:ascii="Arial" w:eastAsia="Calibri" w:hAnsi="Arial" w:cs="Arial"/>
+          <w:lang w:eastAsia="en-US" w:bidi="ar-SA"/>
+        </w:rPr>
+        <w:t xml:space="preserve">; </w:t>
+      </w:r>
+      <w:proofErr w:type="spellStart"/>
+      <w:r>
+        <w:rPr>
+          <w:rFonts w:ascii="Arial" w:eastAsia="Calibri" w:hAnsi="Arial" w:cs="Arial"/>
+          <w:lang w:eastAsia="en-US" w:bidi="ar-SA"/>
+        </w:rPr>
+        <w:t>el</w:t>
+      </w:r>
+      <w:proofErr w:type="spellEnd"/>
+      <w:r>
+        <w:rPr>
+          <w:rFonts w:ascii="Arial" w:eastAsia="Calibri" w:hAnsi="Arial" w:cs="Arial"/>
+          <w:lang w:eastAsia="en-US" w:bidi="ar-SA"/>
+        </w:rPr>
+        <w:t xml:space="preserve"> uso de </w:t>
+      </w:r>
+      <w:proofErr w:type="spellStart"/>
+      <w:r>
+        <w:rPr>
+          <w:rFonts w:ascii="Arial" w:eastAsia="Calibri" w:hAnsi="Arial" w:cs="Arial"/>
+          <w:lang w:eastAsia="en-US" w:bidi="ar-SA"/>
+        </w:rPr>
+        <w:t>ORMs</w:t>
+      </w:r>
+      <w:proofErr w:type="spellEnd"/>
+      <w:r>
+        <w:rPr>
+          <w:rFonts w:ascii="Arial" w:eastAsia="Calibri" w:hAnsi="Arial" w:cs="Arial"/>
+          <w:lang w:eastAsia="en-US" w:bidi="ar-SA"/>
+        </w:rPr>
+        <w:t xml:space="preserve"> t</w:t>
+      </w:r>
+      <w:r>
+        <w:rPr>
+          <w:rFonts w:ascii="Arial" w:eastAsia="Calibri" w:hAnsi="Arial" w:cs="Arial"/>
+          <w:lang w:eastAsia="en-US" w:bidi="ar-SA"/>
+        </w:rPr>
+        <w:t>iene</w:t>
+      </w:r>
+      <w:r>
+        <w:rPr>
+          <w:rFonts w:ascii="Arial" w:eastAsia="Calibri" w:hAnsi="Arial" w:cs="Arial"/>
+          <w:lang w:eastAsia="en-US" w:bidi="ar-SA"/>
+        </w:rPr>
+        <w:t xml:space="preserve"> la ventaja adicional de </w:t>
+      </w:r>
+      <w:r>
+        <w:rPr>
+          <w:rFonts w:ascii="Arial" w:eastAsia="Calibri" w:hAnsi="Arial" w:cs="Arial"/>
+          <w:lang w:eastAsia="en-US" w:bidi="ar-SA"/>
+        </w:rPr>
+        <w:t xml:space="preserve">facilitar </w:t>
+      </w:r>
+      <w:r>
+        <w:rPr>
+          <w:rFonts w:ascii="Arial" w:eastAsia="Calibri" w:hAnsi="Arial" w:cs="Arial"/>
+          <w:lang w:eastAsia="en-US" w:bidi="ar-SA"/>
+        </w:rPr>
+        <w:t>la portabilidad y el escalamiento</w:t>
+      </w:r>
+      <w:r>
+        <w:rPr>
+          <w:rFonts w:ascii="Arial" w:eastAsia="Calibri" w:hAnsi="Arial" w:cs="Arial"/>
+          <w:lang w:eastAsia="en-US" w:bidi="ar-SA"/>
+        </w:rPr>
+        <w:t>.</w:t>
+      </w:r>
+    </w:p>
+    <w:p>
+      <w:pPr>
+        <w:numPr>
+          <w:ilvl w:val="2"/>
+          <w:numId w:val="15"/>
+        </w:numPr>
+        <w:suppressAutoHyphens w:val="0"/>
+        <w:spacing w:beforeLines="120" w:before="288" w:afterLines="120" w:after="288" w:line="360" w:lineRule="auto"/>
+        <w:contextualSpacing/>
+        <w:jc w:val="both"/>
+        <w:textAlignment w:val="auto"/>
+        <w:rPr>
+          <w:rFonts w:ascii="Arial" w:eastAsia="Calibri" w:hAnsi="Arial" w:cs="Arial"/>
+          <w:lang w:eastAsia="en-US" w:bidi="ar-SA"/>
+        </w:rPr>
+      </w:pPr>
+      <w:r>
+        <w:rPr>
+          <w:rFonts w:ascii="Arial" w:eastAsia="Calibri" w:hAnsi="Arial" w:cs="Arial"/>
+          <w:lang w:eastAsia="en-US" w:bidi="ar-SA"/>
+        </w:rPr>
+        <w:t>Validación de entrada: Sanear los datos de entrada mediante la validación y el escape de caracteres peligrosos, especialmente cuando se introducen directamente en las consultas SQL</w:t>
+      </w:r>
+      <w:r>
+        <w:rPr>
+          <w:rFonts w:ascii="Arial" w:eastAsia="Calibri" w:hAnsi="Arial" w:cs="Arial"/>
+          <w:lang w:eastAsia="en-US" w:bidi="ar-SA"/>
+        </w:rPr>
+        <w:t>.</w:t>
+      </w:r>
+    </w:p>
+    <w:p>
+      <w:pPr>
+        <w:numPr>
+          <w:ilvl w:val="1"/>
+          <w:numId w:val="15"/>
+        </w:numPr>
+        <w:suppressAutoHyphens w:val="0"/>
+        <w:spacing w:beforeLines="120" w:before="288" w:afterLines="120" w:after="288" w:line="360" w:lineRule="auto"/>
+        <w:contextualSpacing/>
+        <w:jc w:val="both"/>
+        <w:textAlignment w:val="auto"/>
+        <w:rPr>
+          <w:rFonts w:ascii="Arial" w:eastAsia="Calibri" w:hAnsi="Arial" w:cs="Arial"/>
+          <w:lang w:eastAsia="en-US" w:bidi="ar-SA"/>
+        </w:rPr>
+      </w:pPr>
+      <w:r>
+        <w:rPr>
+          <w:rFonts w:ascii="Arial" w:eastAsia="Calibri" w:hAnsi="Arial" w:cs="Arial"/>
+          <w:lang w:eastAsia="en-US" w:bidi="ar-SA"/>
+        </w:rPr>
+        <w:t>El Cross-Site Scripting (XSS) ocurre cuando un atacante inyecta código JavaScript malicioso en una página web que es luego ejecutado por otros usuarios. Este ataque se utiliza generalmente para</w:t>
+      </w:r>
+      <w:r>
+        <w:rPr>
+          <w:rFonts w:ascii="Arial" w:eastAsia="Calibri" w:hAnsi="Arial" w:cs="Arial"/>
+          <w:lang w:eastAsia="en-US" w:bidi="ar-SA"/>
+        </w:rPr>
+        <w:t xml:space="preserve"> el r</w:t>
+      </w:r>
+      <w:r>
+        <w:rPr>
+          <w:rFonts w:ascii="Arial" w:eastAsia="Calibri" w:hAnsi="Arial" w:cs="Arial"/>
+          <w:lang w:eastAsia="en-US" w:bidi="ar-SA"/>
+        </w:rPr>
+        <w:t>obo de cookies de sesión o credenciales de usuario</w:t>
+      </w:r>
+      <w:r>
+        <w:rPr>
+          <w:rFonts w:ascii="Arial" w:eastAsia="Calibri" w:hAnsi="Arial" w:cs="Arial"/>
+          <w:lang w:eastAsia="en-US" w:bidi="ar-SA"/>
+        </w:rPr>
+        <w:t>, la r</w:t>
+      </w:r>
+      <w:r>
+        <w:rPr>
+          <w:rFonts w:ascii="Arial" w:eastAsia="Calibri" w:hAnsi="Arial" w:cs="Arial"/>
+          <w:lang w:eastAsia="en-US" w:bidi="ar-SA"/>
+        </w:rPr>
+        <w:t>edirección a sitios maliciosos</w:t>
+      </w:r>
+      <w:r>
+        <w:rPr>
+          <w:rFonts w:ascii="Arial" w:eastAsia="Calibri" w:hAnsi="Arial" w:cs="Arial"/>
+          <w:lang w:eastAsia="en-US" w:bidi="ar-SA"/>
+        </w:rPr>
+        <w:t xml:space="preserve"> o </w:t>
+      </w:r>
+      <w:r>
+        <w:rPr>
+          <w:rFonts w:ascii="Arial" w:eastAsia="Calibri" w:hAnsi="Arial" w:cs="Arial"/>
+          <w:lang w:eastAsia="en-US" w:bidi="ar-SA"/>
+        </w:rPr>
+        <w:t>modificar</w:t>
+      </w:r>
+      <w:r>
+        <w:rPr>
+          <w:rFonts w:ascii="Arial" w:eastAsia="Calibri" w:hAnsi="Arial" w:cs="Arial"/>
+          <w:lang w:eastAsia="en-US" w:bidi="ar-SA"/>
+        </w:rPr>
+        <w:t xml:space="preserve"> de la apariencia de la página web, generando un engaño para el usuario.</w:t>
+      </w:r>
+    </w:p>
+    <w:p>
+      <w:pPr>
+        <w:numPr>
+          <w:ilvl w:val="2"/>
+          <w:numId w:val="15"/>
+        </w:numPr>
+        <w:suppressAutoHyphens w:val="0"/>
+        <w:spacing w:beforeLines="120" w:before="288" w:afterLines="120" w:after="288" w:line="360" w:lineRule="auto"/>
+        <w:contextualSpacing/>
+        <w:jc w:val="both"/>
+        <w:textAlignment w:val="auto"/>
+        <w:rPr>
+          <w:rFonts w:ascii="Arial" w:eastAsia="Calibri" w:hAnsi="Arial" w:cs="Arial"/>
+          <w:lang w:eastAsia="en-US" w:bidi="ar-SA"/>
+        </w:rPr>
+      </w:pPr>
+      <w:r>
+        <w:rPr>
+          <w:rFonts w:ascii="Arial" w:eastAsia="Calibri" w:hAnsi="Arial" w:cs="Arial"/>
+          <w:lang w:eastAsia="en-US" w:bidi="ar-SA"/>
+        </w:rPr>
+        <w:t>Escapar contenido dinámico: Asegurarse de que todo el contenido introducido por el usuario (como comentarios, entradas de formularios, etc.) sea escapado adecuadamente para que no se ejecute como código JavaScript. Esto se puede hacer utilizando funciones de escape en el lado del servidor y cliente.</w:t>
+      </w:r>
+    </w:p>
+    <w:p>
+      <w:pPr>
+        <w:numPr>
+          <w:ilvl w:val="2"/>
+          <w:numId w:val="15"/>
+        </w:numPr>
+        <w:suppressAutoHyphens w:val="0"/>
+        <w:spacing w:beforeLines="120" w:before="288" w:afterLines="120" w:after="288" w:line="360" w:lineRule="auto"/>
+        <w:contextualSpacing/>
+        <w:jc w:val="both"/>
+        <w:textAlignment w:val="auto"/>
+        <w:rPr>
+          <w:rFonts w:ascii="Arial" w:eastAsia="Calibri" w:hAnsi="Arial" w:cs="Arial"/>
+          <w:lang w:eastAsia="en-US" w:bidi="ar-SA"/>
+        </w:rPr>
+      </w:pPr>
+      <w:r>
+        <w:rPr>
+          <w:rFonts w:ascii="Arial" w:eastAsia="Calibri" w:hAnsi="Arial" w:cs="Arial"/>
+          <w:lang w:eastAsia="en-US" w:bidi="ar-SA"/>
+        </w:rPr>
+        <w:t xml:space="preserve">Uso de Content Security </w:t>
+      </w:r>
+      <w:proofErr w:type="spellStart"/>
+      <w:r>
+        <w:rPr>
+          <w:rFonts w:ascii="Arial" w:eastAsia="Calibri" w:hAnsi="Arial" w:cs="Arial"/>
+          <w:lang w:eastAsia="en-US" w:bidi="ar-SA"/>
+        </w:rPr>
+        <w:t>Policy</w:t>
+      </w:r>
+      <w:proofErr w:type="spellEnd"/>
+      <w:r>
+        <w:rPr>
+          <w:rFonts w:ascii="Arial" w:eastAsia="Calibri" w:hAnsi="Arial" w:cs="Arial"/>
+          <w:lang w:eastAsia="en-US" w:bidi="ar-SA"/>
+        </w:rPr>
+        <w:t xml:space="preserve"> (CSP): Implementar una política de seguridad de contenido (CSP) que limite los orígenes de scripts, evitando la ejecución de scripts no confiables.</w:t>
+      </w:r>
+    </w:p>
+    <w:p>
+      <w:pPr>
+        <w:numPr>
+          <w:ilvl w:val="2"/>
+          <w:numId w:val="15"/>
+        </w:numPr>
+        <w:suppressAutoHyphens w:val="0"/>
+        <w:spacing w:beforeLines="120" w:before="288" w:afterLines="120" w:after="288" w:line="360" w:lineRule="auto"/>
+        <w:contextualSpacing/>
+        <w:jc w:val="both"/>
+        <w:textAlignment w:val="auto"/>
+        <w:rPr>
+          <w:rFonts w:ascii="Arial" w:eastAsia="Calibri" w:hAnsi="Arial" w:cs="Arial"/>
+          <w:lang w:eastAsia="en-US" w:bidi="ar-SA"/>
+        </w:rPr>
+      </w:pPr>
+      <w:r>
+        <w:rPr>
+          <w:rFonts w:ascii="Arial" w:eastAsia="Calibri" w:hAnsi="Arial" w:cs="Arial"/>
+          <w:lang w:eastAsia="en-US" w:bidi="ar-SA"/>
+        </w:rPr>
+        <w:t>Validación y filtrado de entrada: Rechazar cualquier entrada que contenga etiquetas HTML o JavaScript no permitidas.</w:t>
+      </w:r>
+    </w:p>
+    <w:p>
+      <w:pPr>
+        <w:numPr>
+          <w:ilvl w:val="2"/>
+          <w:numId w:val="15"/>
+        </w:numPr>
+        <w:suppressAutoHyphens w:val="0"/>
+        <w:spacing w:beforeLines="120" w:before="288" w:afterLines="120" w:after="288" w:line="360" w:lineRule="auto"/>
+        <w:contextualSpacing/>
+        <w:jc w:val="both"/>
+        <w:textAlignment w:val="auto"/>
+        <w:rPr>
+          <w:rFonts w:ascii="Arial" w:eastAsia="Calibri" w:hAnsi="Arial" w:cs="Arial"/>
+          <w:lang w:eastAsia="en-US" w:bidi="ar-SA"/>
+        </w:rPr>
+      </w:pPr>
+      <w:r>
+        <w:rPr>
+          <w:rFonts w:ascii="Arial" w:eastAsia="Calibri" w:hAnsi="Arial" w:cs="Arial"/>
+          <w:lang w:eastAsia="en-US" w:bidi="ar-SA"/>
+        </w:rPr>
+        <w:t xml:space="preserve">Evitar el uso comandos de interpretación de texto, tales como </w:t>
+      </w:r>
+      <w:proofErr w:type="spellStart"/>
+      <w:r>
+        <w:rPr>
+          <w:rFonts w:ascii="Arial" w:eastAsia="Calibri" w:hAnsi="Arial" w:cs="Arial"/>
+          <w:lang w:eastAsia="en-US" w:bidi="ar-SA"/>
+        </w:rPr>
+        <w:t>eval</w:t>
+      </w:r>
+      <w:proofErr w:type="spellEnd"/>
+      <w:r>
+        <w:rPr>
+          <w:rFonts w:ascii="Arial" w:eastAsia="Calibri" w:hAnsi="Arial" w:cs="Arial"/>
+          <w:lang w:eastAsia="en-US" w:bidi="ar-SA"/>
+        </w:rPr>
+        <w:t xml:space="preserve">() en </w:t>
+      </w:r>
+      <w:proofErr w:type="spellStart"/>
+      <w:r>
+        <w:rPr>
+          <w:rFonts w:ascii="Arial" w:eastAsia="Calibri" w:hAnsi="Arial" w:cs="Arial"/>
+          <w:lang w:eastAsia="en-US" w:bidi="ar-SA"/>
+        </w:rPr>
+        <w:t>javascript</w:t>
+      </w:r>
+      <w:proofErr w:type="spellEnd"/>
+      <w:r>
+        <w:rPr>
+          <w:rFonts w:ascii="Arial" w:eastAsia="Calibri" w:hAnsi="Arial" w:cs="Arial"/>
+          <w:lang w:eastAsia="en-US" w:bidi="ar-SA"/>
+        </w:rPr>
+        <w:t xml:space="preserve"> o $$ en PHP ya que los mismos interpretan el texto que se les pasa como comandos de los lenguajes correspondientes.</w:t>
+      </w:r>
+    </w:p>
+    <w:p>
+      <w:pPr>
+        <w:numPr>
+          <w:ilvl w:val="1"/>
+          <w:numId w:val="15"/>
+        </w:numPr>
+        <w:suppressAutoHyphens w:val="0"/>
+        <w:spacing w:beforeLines="120" w:before="288" w:afterLines="120" w:after="288" w:line="360" w:lineRule="auto"/>
+        <w:contextualSpacing/>
+        <w:jc w:val="both"/>
+        <w:textAlignment w:val="auto"/>
+        <w:rPr>
+          <w:rFonts w:ascii="Arial" w:eastAsia="Calibri" w:hAnsi="Arial" w:cs="Arial"/>
+          <w:lang w:eastAsia="en-US" w:bidi="ar-SA"/>
+        </w:rPr>
+      </w:pPr>
+      <w:r>
+        <w:rPr>
+          <w:rFonts w:ascii="Arial" w:eastAsia="Calibri" w:hAnsi="Arial" w:cs="Arial"/>
+          <w:lang w:eastAsia="en-US" w:bidi="ar-SA"/>
+        </w:rPr>
+        <w:t xml:space="preserve">El Cross-Site </w:t>
+      </w:r>
+      <w:proofErr w:type="spellStart"/>
+      <w:r>
+        <w:rPr>
+          <w:rFonts w:ascii="Arial" w:eastAsia="Calibri" w:hAnsi="Arial" w:cs="Arial"/>
+          <w:lang w:eastAsia="en-US" w:bidi="ar-SA"/>
+        </w:rPr>
+        <w:t>Request</w:t>
+      </w:r>
+      <w:proofErr w:type="spellEnd"/>
+      <w:r>
+        <w:rPr>
+          <w:rFonts w:ascii="Arial" w:eastAsia="Calibri" w:hAnsi="Arial" w:cs="Arial"/>
+          <w:lang w:eastAsia="en-US" w:bidi="ar-SA"/>
+        </w:rPr>
+        <w:t xml:space="preserve"> </w:t>
+      </w:r>
+      <w:proofErr w:type="spellStart"/>
+      <w:r>
+        <w:rPr>
+          <w:rFonts w:ascii="Arial" w:eastAsia="Calibri" w:hAnsi="Arial" w:cs="Arial"/>
+          <w:lang w:eastAsia="en-US" w:bidi="ar-SA"/>
+        </w:rPr>
+        <w:t>Forgery</w:t>
+      </w:r>
+      <w:proofErr w:type="spellEnd"/>
+      <w:r>
+        <w:rPr>
+          <w:rFonts w:ascii="Arial" w:eastAsia="Calibri" w:hAnsi="Arial" w:cs="Arial"/>
+          <w:lang w:eastAsia="en-US" w:bidi="ar-SA"/>
+        </w:rPr>
+        <w:t xml:space="preserve"> (CSRF) es un ataque en el que un atacante engaña a un usuario legítimo para que ejecute acciones no deseadas en una aplicación web en la que está autenticado. Si un usuario tiene una sesión activa en un sitio vulnerable, el atacante puede enviar solicitudes maliciosas que, si no están protegidas, serán ejecutadas en el contexto de la sesión del usuario.</w:t>
+      </w:r>
+      <w:r>
+        <w:t xml:space="preserve"> </w:t>
+      </w:r>
+    </w:p>
+    <w:p>
+      <w:pPr>
+        <w:numPr>
+          <w:ilvl w:val="2"/>
+          <w:numId w:val="15"/>
+        </w:numPr>
+        <w:suppressAutoHyphens w:val="0"/>
+        <w:spacing w:beforeLines="120" w:before="288" w:afterLines="120" w:after="288" w:line="360" w:lineRule="auto"/>
+        <w:contextualSpacing/>
+        <w:jc w:val="both"/>
+        <w:textAlignment w:val="auto"/>
+        <w:rPr>
+          <w:rFonts w:ascii="Arial" w:eastAsia="Calibri" w:hAnsi="Arial" w:cs="Arial"/>
+          <w:lang w:eastAsia="en-US" w:bidi="ar-SA"/>
+        </w:rPr>
+      </w:pPr>
+      <w:r>
+        <w:rPr>
+          <w:rFonts w:ascii="Arial" w:eastAsia="Calibri" w:hAnsi="Arial" w:cs="Arial"/>
+          <w:lang w:eastAsia="en-US" w:bidi="ar-SA"/>
+        </w:rPr>
+        <w:lastRenderedPageBreak/>
+        <w:t>Tokens CSRF: Implementar tokens de protección CSRF. Estos tokens son únicos para cada sesión y cada formulario, y deben ser enviados en cada solicitud que modifique el estado en el servidor.</w:t>
+      </w:r>
+    </w:p>
+    <w:p>
+      <w:pPr>
+        <w:numPr>
+          <w:ilvl w:val="2"/>
+          <w:numId w:val="15"/>
+        </w:numPr>
+        <w:suppressAutoHyphens w:val="0"/>
+        <w:spacing w:beforeLines="120" w:before="288" w:afterLines="120" w:after="288" w:line="360" w:lineRule="auto"/>
+        <w:contextualSpacing/>
+        <w:jc w:val="both"/>
+        <w:textAlignment w:val="auto"/>
+        <w:rPr>
+          <w:rFonts w:ascii="Arial" w:eastAsia="Calibri" w:hAnsi="Arial" w:cs="Arial"/>
+          <w:lang w:eastAsia="en-US" w:bidi="ar-SA"/>
+        </w:rPr>
+      </w:pPr>
+      <w:r>
+        <w:rPr>
+          <w:rFonts w:ascii="Arial" w:eastAsia="Calibri" w:hAnsi="Arial" w:cs="Arial"/>
+          <w:lang w:eastAsia="en-US" w:bidi="ar-SA"/>
+        </w:rPr>
+        <w:t xml:space="preserve">Validación de Origen: Asegurar que las solicitudes solo provengan de fuentes legítimas utilizando encabezados </w:t>
+      </w:r>
+      <w:proofErr w:type="spellStart"/>
+      <w:r>
+        <w:rPr>
+          <w:rFonts w:ascii="Arial" w:eastAsia="Calibri" w:hAnsi="Arial" w:cs="Arial"/>
+          <w:lang w:eastAsia="en-US" w:bidi="ar-SA"/>
+        </w:rPr>
+        <w:t>Referer</w:t>
+      </w:r>
+      <w:proofErr w:type="spellEnd"/>
+      <w:r>
+        <w:rPr>
+          <w:rFonts w:ascii="Arial" w:eastAsia="Calibri" w:hAnsi="Arial" w:cs="Arial"/>
+          <w:lang w:eastAsia="en-US" w:bidi="ar-SA"/>
+        </w:rPr>
+        <w:t xml:space="preserve"> y </w:t>
+      </w:r>
+      <w:proofErr w:type="spellStart"/>
+      <w:r>
+        <w:rPr>
+          <w:rFonts w:ascii="Arial" w:eastAsia="Calibri" w:hAnsi="Arial" w:cs="Arial"/>
+          <w:lang w:eastAsia="en-US" w:bidi="ar-SA"/>
+        </w:rPr>
+        <w:t>Origin</w:t>
+      </w:r>
+      <w:proofErr w:type="spellEnd"/>
+      <w:r>
+        <w:rPr>
+          <w:rFonts w:ascii="Arial" w:eastAsia="Calibri" w:hAnsi="Arial" w:cs="Arial"/>
+          <w:lang w:eastAsia="en-US" w:bidi="ar-SA"/>
+        </w:rPr>
+        <w:t>.</w:t>
+      </w:r>
+    </w:p>
+    <w:p>
+      <w:pPr>
+        <w:numPr>
+          <w:ilvl w:val="2"/>
+          <w:numId w:val="15"/>
+        </w:numPr>
+        <w:suppressAutoHyphens w:val="0"/>
+        <w:spacing w:beforeLines="120" w:before="288" w:afterLines="120" w:after="288" w:line="360" w:lineRule="auto"/>
+        <w:contextualSpacing/>
+        <w:jc w:val="both"/>
+        <w:textAlignment w:val="auto"/>
+        <w:rPr>
+          <w:rFonts w:ascii="Arial" w:eastAsia="Calibri" w:hAnsi="Arial" w:cs="Arial"/>
+          <w:lang w:eastAsia="en-US" w:bidi="ar-SA"/>
+        </w:rPr>
+      </w:pPr>
+      <w:r>
+        <w:rPr>
+          <w:rFonts w:ascii="Arial" w:eastAsia="Calibri" w:hAnsi="Arial" w:cs="Arial"/>
+          <w:lang w:eastAsia="en-US" w:bidi="ar-SA"/>
+        </w:rPr>
+        <w:t>Métodos HTTP seguros: Evitar que acciones críticas se realicen a través de métodos GET. Utilizar siempre métodos POST, PUT o DELETE para operaciones que cambien el estado del servidor.</w:t>
+      </w:r>
+    </w:p>
+    <w:p>
+      <w:pPr>
+        <w:numPr>
+          <w:ilvl w:val="1"/>
+          <w:numId w:val="15"/>
+        </w:numPr>
+        <w:suppressAutoHyphens w:val="0"/>
+        <w:spacing w:beforeLines="120" w:before="288" w:afterLines="120" w:after="288" w:line="360" w:lineRule="auto"/>
+        <w:contextualSpacing/>
+        <w:jc w:val="both"/>
+        <w:textAlignment w:val="auto"/>
+        <w:rPr>
+          <w:rFonts w:ascii="Arial" w:eastAsia="Calibri" w:hAnsi="Arial" w:cs="Arial"/>
+          <w:lang w:eastAsia="en-US" w:bidi="ar-SA"/>
+        </w:rPr>
+      </w:pPr>
+      <w:r>
+        <w:rPr>
+          <w:rFonts w:ascii="Arial" w:eastAsia="Calibri" w:hAnsi="Arial" w:cs="Arial"/>
+          <w:lang w:eastAsia="en-US" w:bidi="ar-SA"/>
+        </w:rPr>
+        <w:t>La gestión insegura de sesiones puede permitir a los atacantes secuestrar o falsificar sesiones de usuario. Esto puede ocurrir por diversas razones, como la transmisión de cookies sin cifrar, la falta de invalidación de sesión después de que un usuario cierre sesión o la previsibilidad de identificadores de sesión.</w:t>
+      </w:r>
+    </w:p>
+    <w:p>
+      <w:pPr>
+        <w:numPr>
+          <w:ilvl w:val="2"/>
+          <w:numId w:val="15"/>
+        </w:numPr>
+        <w:suppressAutoHyphens w:val="0"/>
+        <w:spacing w:beforeLines="120" w:before="288" w:afterLines="120" w:after="288" w:line="360" w:lineRule="auto"/>
+        <w:contextualSpacing/>
+        <w:jc w:val="both"/>
+        <w:textAlignment w:val="auto"/>
+        <w:rPr>
+          <w:rFonts w:ascii="Arial" w:eastAsia="Calibri" w:hAnsi="Arial" w:cs="Arial"/>
+          <w:lang w:eastAsia="en-US" w:bidi="ar-SA"/>
+        </w:rPr>
+      </w:pPr>
+      <w:r>
+        <w:rPr>
+          <w:rFonts w:ascii="Arial" w:eastAsia="Calibri" w:hAnsi="Arial" w:cs="Arial"/>
+          <w:lang w:eastAsia="en-US" w:bidi="ar-SA"/>
+        </w:rPr>
+        <w:t xml:space="preserve">Cookies seguras: Utilizar el atributo </w:t>
+      </w:r>
+      <w:proofErr w:type="spellStart"/>
+      <w:r>
+        <w:rPr>
+          <w:rFonts w:ascii="Arial" w:eastAsia="Calibri" w:hAnsi="Arial" w:cs="Arial"/>
+          <w:lang w:eastAsia="en-US" w:bidi="ar-SA"/>
+        </w:rPr>
+        <w:t>HttpOnly</w:t>
+      </w:r>
+      <w:proofErr w:type="spellEnd"/>
+      <w:r>
+        <w:rPr>
+          <w:rFonts w:ascii="Arial" w:eastAsia="Calibri" w:hAnsi="Arial" w:cs="Arial"/>
+          <w:lang w:eastAsia="en-US" w:bidi="ar-SA"/>
+        </w:rPr>
+        <w:t xml:space="preserve"> para que las cookies no sean accesibles mediante JavaScript, y </w:t>
+      </w:r>
+      <w:proofErr w:type="spellStart"/>
+      <w:r>
+        <w:rPr>
+          <w:rFonts w:ascii="Arial" w:eastAsia="Calibri" w:hAnsi="Arial" w:cs="Arial"/>
+          <w:lang w:eastAsia="en-US" w:bidi="ar-SA"/>
+        </w:rPr>
+        <w:t>Secure</w:t>
+      </w:r>
+      <w:proofErr w:type="spellEnd"/>
+      <w:r>
+        <w:rPr>
+          <w:rFonts w:ascii="Arial" w:eastAsia="Calibri" w:hAnsi="Arial" w:cs="Arial"/>
+          <w:lang w:eastAsia="en-US" w:bidi="ar-SA"/>
+        </w:rPr>
+        <w:t xml:space="preserve"> para asegurar que las cookies solo se transmitan a través de conexiones seguras (HTTPS).</w:t>
+      </w:r>
+    </w:p>
+    <w:p>
+      <w:pPr>
+        <w:numPr>
+          <w:ilvl w:val="2"/>
+          <w:numId w:val="15"/>
+        </w:numPr>
+        <w:suppressAutoHyphens w:val="0"/>
+        <w:spacing w:beforeLines="120" w:before="288" w:afterLines="120" w:after="288" w:line="360" w:lineRule="auto"/>
+        <w:contextualSpacing/>
+        <w:jc w:val="both"/>
+        <w:textAlignment w:val="auto"/>
+        <w:rPr>
+          <w:rFonts w:ascii="Arial" w:eastAsia="Calibri" w:hAnsi="Arial" w:cs="Arial"/>
+          <w:lang w:eastAsia="en-US" w:bidi="ar-SA"/>
+        </w:rPr>
+      </w:pPr>
+      <w:r>
+        <w:rPr>
+          <w:rFonts w:ascii="Arial" w:eastAsia="Calibri" w:hAnsi="Arial" w:cs="Arial"/>
+          <w:lang w:eastAsia="en-US" w:bidi="ar-SA"/>
+        </w:rPr>
+        <w:t>Caducidad y revocación de sesiones: Establecer un tiempo de expiración de sesión adecuado y revocar sesiones después de un periodo de inactividad.</w:t>
+      </w:r>
+    </w:p>
+    <w:p>
+      <w:pPr>
+        <w:numPr>
+          <w:ilvl w:val="2"/>
+          <w:numId w:val="15"/>
+        </w:numPr>
+        <w:suppressAutoHyphens w:val="0"/>
+        <w:spacing w:beforeLines="120" w:before="288" w:afterLines="120" w:after="288" w:line="360" w:lineRule="auto"/>
+        <w:contextualSpacing/>
+        <w:jc w:val="both"/>
+        <w:textAlignment w:val="auto"/>
+        <w:rPr>
+          <w:rFonts w:ascii="Arial" w:eastAsia="Calibri" w:hAnsi="Arial" w:cs="Arial"/>
+          <w:lang w:eastAsia="en-US" w:bidi="ar-SA"/>
+        </w:rPr>
+      </w:pPr>
+      <w:r>
+        <w:rPr>
+          <w:rFonts w:ascii="Arial" w:eastAsia="Calibri" w:hAnsi="Arial" w:cs="Arial"/>
+          <w:lang w:eastAsia="en-US" w:bidi="ar-SA"/>
+        </w:rPr>
+        <w:t xml:space="preserve">Autenticación </w:t>
+      </w:r>
+      <w:proofErr w:type="spellStart"/>
+      <w:r>
+        <w:rPr>
+          <w:rFonts w:ascii="Arial" w:eastAsia="Calibri" w:hAnsi="Arial" w:cs="Arial"/>
+          <w:lang w:eastAsia="en-US" w:bidi="ar-SA"/>
+        </w:rPr>
+        <w:t>multifactor</w:t>
+      </w:r>
+      <w:proofErr w:type="spellEnd"/>
+      <w:r>
+        <w:rPr>
+          <w:rFonts w:ascii="Arial" w:eastAsia="Calibri" w:hAnsi="Arial" w:cs="Arial"/>
+          <w:lang w:eastAsia="en-US" w:bidi="ar-SA"/>
+        </w:rPr>
+        <w:t xml:space="preserve"> (MFA): Implementar MFA para reducir el riesgo de acceso no autorizado a las cuentas, incluso si se obtiene la cookie de sesión.</w:t>
+      </w:r>
+    </w:p>
+    <w:p>
+      <w:pPr>
+        <w:numPr>
+          <w:ilvl w:val="2"/>
+          <w:numId w:val="15"/>
+        </w:numPr>
+        <w:suppressAutoHyphens w:val="0"/>
+        <w:spacing w:beforeLines="120" w:before="288" w:afterLines="120" w:after="288" w:line="360" w:lineRule="auto"/>
+        <w:contextualSpacing/>
+        <w:jc w:val="both"/>
+        <w:textAlignment w:val="auto"/>
+        <w:rPr>
+          <w:rFonts w:ascii="Arial" w:eastAsia="Calibri" w:hAnsi="Arial" w:cs="Arial"/>
+          <w:lang w:eastAsia="en-US" w:bidi="ar-SA"/>
+        </w:rPr>
+      </w:pPr>
+      <w:r>
+        <w:rPr>
+          <w:rFonts w:ascii="Arial" w:eastAsia="Calibri" w:hAnsi="Arial" w:cs="Arial"/>
+          <w:lang w:eastAsia="en-US" w:bidi="ar-SA"/>
+        </w:rPr>
+        <w:t xml:space="preserve">Protección contra el secuestro de sesión: Asegurarse de que las sesiones no sean vulnerables a ataques como </w:t>
+      </w:r>
+      <w:proofErr w:type="spellStart"/>
+      <w:r>
+        <w:rPr>
+          <w:rFonts w:ascii="Arial" w:eastAsia="Calibri" w:hAnsi="Arial" w:cs="Arial"/>
+          <w:lang w:eastAsia="en-US" w:bidi="ar-SA"/>
+        </w:rPr>
+        <w:t>session</w:t>
+      </w:r>
+      <w:proofErr w:type="spellEnd"/>
+      <w:r>
+        <w:rPr>
+          <w:rFonts w:ascii="Arial" w:eastAsia="Calibri" w:hAnsi="Arial" w:cs="Arial"/>
+          <w:lang w:eastAsia="en-US" w:bidi="ar-SA"/>
+        </w:rPr>
+        <w:t xml:space="preserve"> </w:t>
+      </w:r>
+      <w:proofErr w:type="spellStart"/>
+      <w:r>
+        <w:rPr>
+          <w:rFonts w:ascii="Arial" w:eastAsia="Calibri" w:hAnsi="Arial" w:cs="Arial"/>
+          <w:lang w:eastAsia="en-US" w:bidi="ar-SA"/>
+        </w:rPr>
+        <w:t>fixation</w:t>
+      </w:r>
+      <w:proofErr w:type="spellEnd"/>
+      <w:r>
+        <w:rPr>
+          <w:rFonts w:ascii="Arial" w:eastAsia="Calibri" w:hAnsi="Arial" w:cs="Arial"/>
+          <w:lang w:eastAsia="en-US" w:bidi="ar-SA"/>
+        </w:rPr>
+        <w:t>, donde un atacante fija un ID de sesión antes de que el usuario inicie sesión.</w:t>
+      </w:r>
+    </w:p>
+    <w:p>
+      <w:pPr>
+        <w:numPr>
+          <w:ilvl w:val="1"/>
+          <w:numId w:val="15"/>
+        </w:numPr>
+        <w:suppressAutoHyphens w:val="0"/>
+        <w:spacing w:beforeLines="120" w:before="288" w:afterLines="120" w:after="288" w:line="360" w:lineRule="auto"/>
+        <w:contextualSpacing/>
+        <w:jc w:val="both"/>
+        <w:textAlignment w:val="auto"/>
+        <w:rPr>
+          <w:rFonts w:ascii="Arial" w:eastAsia="Calibri" w:hAnsi="Arial" w:cs="Arial"/>
+          <w:lang w:eastAsia="en-US" w:bidi="ar-SA"/>
+        </w:rPr>
+      </w:pPr>
+      <w:r>
+        <w:rPr>
+          <w:rFonts w:ascii="Arial" w:eastAsia="Calibri" w:hAnsi="Arial" w:cs="Arial"/>
+          <w:lang w:eastAsia="en-US" w:bidi="ar-SA"/>
+        </w:rPr>
+        <w:t>Las aplicaciones web modernas dependen en gran medida de librerías de terceros y frameworks externos. Estas dependencias pueden contener vulnerabilidades no detectadas que, si no se actualizan o gestionan correctamente, pueden ser explotadas por atacantes.</w:t>
+      </w:r>
+    </w:p>
+    <w:p>
+      <w:pPr>
+        <w:numPr>
+          <w:ilvl w:val="2"/>
+          <w:numId w:val="15"/>
+        </w:numPr>
+        <w:suppressAutoHyphens w:val="0"/>
+        <w:spacing w:beforeLines="120" w:before="288" w:afterLines="120" w:after="288" w:line="360" w:lineRule="auto"/>
+        <w:contextualSpacing/>
+        <w:jc w:val="both"/>
+        <w:textAlignment w:val="auto"/>
+        <w:rPr>
+          <w:rFonts w:ascii="Arial" w:eastAsia="Calibri" w:hAnsi="Arial" w:cs="Arial"/>
+          <w:lang w:eastAsia="en-US" w:bidi="ar-SA"/>
+        </w:rPr>
+      </w:pPr>
+      <w:r>
+        <w:rPr>
+          <w:rFonts w:ascii="Arial" w:eastAsia="Calibri" w:hAnsi="Arial" w:cs="Arial"/>
+          <w:lang w:eastAsia="en-US" w:bidi="ar-SA"/>
+        </w:rPr>
+        <w:t xml:space="preserve">Gestión de dependencias: Utilizar herramientas como </w:t>
+      </w:r>
+      <w:proofErr w:type="spellStart"/>
+      <w:r>
+        <w:rPr>
+          <w:rFonts w:ascii="Arial" w:eastAsia="Calibri" w:hAnsi="Arial" w:cs="Arial"/>
+          <w:lang w:eastAsia="en-US" w:bidi="ar-SA"/>
+        </w:rPr>
+        <w:t>npm</w:t>
+      </w:r>
+      <w:proofErr w:type="spellEnd"/>
+      <w:r>
+        <w:rPr>
+          <w:rFonts w:ascii="Arial" w:eastAsia="Calibri" w:hAnsi="Arial" w:cs="Arial"/>
+          <w:lang w:eastAsia="en-US" w:bidi="ar-SA"/>
+        </w:rPr>
+        <w:t xml:space="preserve"> </w:t>
+      </w:r>
+      <w:proofErr w:type="spellStart"/>
+      <w:r>
+        <w:rPr>
+          <w:rFonts w:ascii="Arial" w:eastAsia="Calibri" w:hAnsi="Arial" w:cs="Arial"/>
+          <w:lang w:eastAsia="en-US" w:bidi="ar-SA"/>
+        </w:rPr>
+        <w:t>audit</w:t>
+      </w:r>
+      <w:proofErr w:type="spellEnd"/>
+      <w:r>
+        <w:rPr>
+          <w:rFonts w:ascii="Arial" w:eastAsia="Calibri" w:hAnsi="Arial" w:cs="Arial"/>
+          <w:lang w:eastAsia="en-US" w:bidi="ar-SA"/>
+        </w:rPr>
+        <w:t xml:space="preserve">, </w:t>
+      </w:r>
+      <w:proofErr w:type="spellStart"/>
+      <w:r>
+        <w:rPr>
+          <w:rFonts w:ascii="Arial" w:eastAsia="Calibri" w:hAnsi="Arial" w:cs="Arial"/>
+          <w:lang w:eastAsia="en-US" w:bidi="ar-SA"/>
+        </w:rPr>
+        <w:t>composer</w:t>
+      </w:r>
+      <w:proofErr w:type="spellEnd"/>
+      <w:r>
+        <w:rPr>
+          <w:rFonts w:ascii="Arial" w:eastAsia="Calibri" w:hAnsi="Arial" w:cs="Arial"/>
+          <w:lang w:eastAsia="en-US" w:bidi="ar-SA"/>
+        </w:rPr>
+        <w:t xml:space="preserve"> </w:t>
+      </w:r>
+      <w:proofErr w:type="spellStart"/>
+      <w:r>
+        <w:rPr>
+          <w:rFonts w:ascii="Arial" w:eastAsia="Calibri" w:hAnsi="Arial" w:cs="Arial"/>
+          <w:lang w:eastAsia="en-US" w:bidi="ar-SA"/>
+        </w:rPr>
+        <w:t>audit</w:t>
+      </w:r>
+      <w:proofErr w:type="spellEnd"/>
+      <w:r>
+        <w:rPr>
+          <w:rFonts w:ascii="Arial" w:eastAsia="Calibri" w:hAnsi="Arial" w:cs="Arial"/>
+          <w:lang w:eastAsia="en-US" w:bidi="ar-SA"/>
+        </w:rPr>
+        <w:t xml:space="preserve"> o </w:t>
+      </w:r>
+      <w:proofErr w:type="spellStart"/>
+      <w:r>
+        <w:rPr>
+          <w:rFonts w:ascii="Arial" w:eastAsia="Calibri" w:hAnsi="Arial" w:cs="Arial"/>
+          <w:lang w:eastAsia="en-US" w:bidi="ar-SA"/>
+        </w:rPr>
+        <w:t>Snyk</w:t>
+      </w:r>
+      <w:proofErr w:type="spellEnd"/>
+      <w:r>
+        <w:rPr>
+          <w:rFonts w:ascii="Arial" w:eastAsia="Calibri" w:hAnsi="Arial" w:cs="Arial"/>
+          <w:lang w:eastAsia="en-US" w:bidi="ar-SA"/>
+        </w:rPr>
+        <w:t xml:space="preserve"> para auditar y gestionar las dependencias, y actualizar regularmente las librerías a versiones libres de vulnerabilidades conocidas.</w:t>
+      </w:r>
+    </w:p>
+    <w:p>
+      <w:pPr>
+        <w:numPr>
+          <w:ilvl w:val="2"/>
+          <w:numId w:val="15"/>
+        </w:numPr>
+        <w:suppressAutoHyphens w:val="0"/>
+        <w:spacing w:beforeLines="120" w:before="288" w:afterLines="120" w:after="288" w:line="360" w:lineRule="auto"/>
+        <w:contextualSpacing/>
+        <w:jc w:val="both"/>
+        <w:textAlignment w:val="auto"/>
+        <w:rPr>
+          <w:rFonts w:ascii="Arial" w:eastAsia="Calibri" w:hAnsi="Arial" w:cs="Arial"/>
+          <w:lang w:eastAsia="en-US" w:bidi="ar-SA"/>
+        </w:rPr>
+      </w:pPr>
+      <w:r>
+        <w:rPr>
+          <w:rFonts w:ascii="Arial" w:eastAsia="Calibri" w:hAnsi="Arial" w:cs="Arial"/>
+          <w:lang w:eastAsia="en-US" w:bidi="ar-SA"/>
+        </w:rPr>
+        <w:lastRenderedPageBreak/>
+        <w:t>Principio de "mínimos privilegios": Asegurarse de que las librerías y dependencias solo tengan acceso a los recursos estrictamente necesarios para su funcionamiento.</w:t>
+      </w:r>
+    </w:p>
+    <w:p>
+      <w:pPr>
+        <w:numPr>
+          <w:ilvl w:val="2"/>
+          <w:numId w:val="15"/>
+        </w:numPr>
+        <w:suppressAutoHyphens w:val="0"/>
+        <w:spacing w:beforeLines="120" w:before="288" w:afterLines="120" w:after="288" w:line="360" w:lineRule="auto"/>
+        <w:contextualSpacing/>
+        <w:jc w:val="both"/>
+        <w:textAlignment w:val="auto"/>
+        <w:rPr>
+          <w:rFonts w:ascii="Arial" w:eastAsia="Calibri" w:hAnsi="Arial" w:cs="Arial"/>
+          <w:lang w:eastAsia="en-US" w:bidi="ar-SA"/>
+        </w:rPr>
+      </w:pPr>
+      <w:r>
+        <w:rPr>
+          <w:rFonts w:ascii="Arial" w:eastAsia="Calibri" w:hAnsi="Arial" w:cs="Arial"/>
+          <w:lang w:eastAsia="en-US" w:bidi="ar-SA"/>
+        </w:rPr>
+        <w:t>Evaluación de seguridad: Antes de integrar una librería o framework en la aplicación, realizar una evaluación de seguridad para verificar su fiabilidad y evaluar sus riesgos inherentes.</w:t>
+      </w:r>
+    </w:p>
+    <w:p>
+      <w:pPr>
+        <w:numPr>
+          <w:ilvl w:val="1"/>
+          <w:numId w:val="15"/>
+        </w:numPr>
+        <w:suppressAutoHyphens w:val="0"/>
+        <w:spacing w:beforeLines="120" w:before="288" w:afterLines="120" w:after="288" w:line="360" w:lineRule="auto"/>
+        <w:contextualSpacing/>
+        <w:jc w:val="both"/>
+        <w:textAlignment w:val="auto"/>
+        <w:rPr>
+          <w:rFonts w:ascii="Arial" w:eastAsia="Calibri" w:hAnsi="Arial" w:cs="Arial"/>
+          <w:lang w:eastAsia="en-US" w:bidi="ar-SA"/>
+        </w:rPr>
+      </w:pPr>
+      <w:r>
+        <w:rPr>
+          <w:rFonts w:ascii="Arial" w:eastAsia="Calibri" w:hAnsi="Arial" w:cs="Arial"/>
+          <w:lang w:eastAsia="en-US" w:bidi="ar-SA"/>
+        </w:rPr>
+        <w:t>Los ataques DoS/</w:t>
+      </w:r>
+      <w:proofErr w:type="spellStart"/>
+      <w:r>
+        <w:rPr>
+          <w:rFonts w:ascii="Arial" w:eastAsia="Calibri" w:hAnsi="Arial" w:cs="Arial"/>
+          <w:lang w:eastAsia="en-US" w:bidi="ar-SA"/>
+        </w:rPr>
+        <w:t>DDoS</w:t>
+      </w:r>
+      <w:proofErr w:type="spellEnd"/>
+      <w:r>
+        <w:rPr>
+          <w:rFonts w:ascii="Arial" w:eastAsia="Calibri" w:hAnsi="Arial" w:cs="Arial"/>
+          <w:lang w:eastAsia="en-US" w:bidi="ar-SA"/>
+        </w:rPr>
+        <w:t xml:space="preserve"> intentan hacer que un servidor, servicio o red sea inaccesible mediante el envío de un volumen masivo de tráfico o solicitudes maliciosas, lo que sobrecarga el sistema.</w:t>
+      </w:r>
+    </w:p>
+    <w:p>
+      <w:pPr>
+        <w:numPr>
+          <w:ilvl w:val="2"/>
+          <w:numId w:val="15"/>
+        </w:numPr>
+        <w:suppressAutoHyphens w:val="0"/>
+        <w:spacing w:beforeLines="120" w:before="288" w:afterLines="120" w:after="288" w:line="360" w:lineRule="auto"/>
+        <w:contextualSpacing/>
+        <w:jc w:val="both"/>
+        <w:textAlignment w:val="auto"/>
+        <w:rPr>
+          <w:rFonts w:ascii="Arial" w:eastAsia="Calibri" w:hAnsi="Arial" w:cs="Arial"/>
+          <w:lang w:eastAsia="en-US" w:bidi="ar-SA"/>
+        </w:rPr>
+      </w:pPr>
+      <w:r>
+        <w:rPr>
+          <w:rFonts w:ascii="Arial" w:eastAsia="Calibri" w:hAnsi="Arial" w:cs="Arial"/>
+          <w:lang w:eastAsia="en-US" w:bidi="ar-SA"/>
+        </w:rPr>
+        <w:t xml:space="preserve">Distribución de carga (Load </w:t>
+      </w:r>
+      <w:proofErr w:type="spellStart"/>
+      <w:r>
+        <w:rPr>
+          <w:rFonts w:ascii="Arial" w:eastAsia="Calibri" w:hAnsi="Arial" w:cs="Arial"/>
+          <w:lang w:eastAsia="en-US" w:bidi="ar-SA"/>
+        </w:rPr>
+        <w:t>Balancing</w:t>
+      </w:r>
+      <w:proofErr w:type="spellEnd"/>
+      <w:r>
+        <w:rPr>
+          <w:rFonts w:ascii="Arial" w:eastAsia="Calibri" w:hAnsi="Arial" w:cs="Arial"/>
+          <w:lang w:eastAsia="en-US" w:bidi="ar-SA"/>
+        </w:rPr>
+        <w:t>): Utilizar balanceadores de carga para distribuir las solicitudes entrantes a través de varios servidores, reduciendo la posibilidad de que un solo servidor se vea sobrecargado.</w:t>
+      </w:r>
+    </w:p>
+    <w:p>
+      <w:pPr>
+        <w:numPr>
+          <w:ilvl w:val="2"/>
+          <w:numId w:val="15"/>
+        </w:numPr>
+        <w:suppressAutoHyphens w:val="0"/>
+        <w:spacing w:beforeLines="120" w:before="288" w:afterLines="120" w:after="288" w:line="360" w:lineRule="auto"/>
+        <w:contextualSpacing/>
+        <w:jc w:val="both"/>
+        <w:textAlignment w:val="auto"/>
+        <w:rPr>
+          <w:rFonts w:ascii="Arial" w:eastAsia="Calibri" w:hAnsi="Arial" w:cs="Arial"/>
+          <w:lang w:eastAsia="en-US" w:bidi="ar-SA"/>
+        </w:rPr>
+      </w:pPr>
+      <w:r>
+        <w:rPr>
+          <w:rFonts w:ascii="Arial" w:eastAsia="Calibri" w:hAnsi="Arial" w:cs="Arial"/>
+          <w:lang w:eastAsia="en-US" w:bidi="ar-SA"/>
+        </w:rPr>
+        <w:t xml:space="preserve">CDN y protección contra </w:t>
+      </w:r>
+      <w:proofErr w:type="spellStart"/>
+      <w:r>
+        <w:rPr>
+          <w:rFonts w:ascii="Arial" w:eastAsia="Calibri" w:hAnsi="Arial" w:cs="Arial"/>
+          <w:lang w:eastAsia="en-US" w:bidi="ar-SA"/>
+        </w:rPr>
+        <w:t>DDoS</w:t>
+      </w:r>
+      <w:proofErr w:type="spellEnd"/>
+      <w:r>
+        <w:rPr>
+          <w:rFonts w:ascii="Arial" w:eastAsia="Calibri" w:hAnsi="Arial" w:cs="Arial"/>
+          <w:lang w:eastAsia="en-US" w:bidi="ar-SA"/>
+        </w:rPr>
+        <w:t xml:space="preserve">: Implementar una red de entrega de contenido (CDN) con medidas integradas de mitigación de </w:t>
+      </w:r>
+      <w:proofErr w:type="spellStart"/>
+      <w:r>
+        <w:rPr>
+          <w:rFonts w:ascii="Arial" w:eastAsia="Calibri" w:hAnsi="Arial" w:cs="Arial"/>
+          <w:lang w:eastAsia="en-US" w:bidi="ar-SA"/>
+        </w:rPr>
+        <w:t>DDoS</w:t>
+      </w:r>
+      <w:proofErr w:type="spellEnd"/>
+      <w:r>
+        <w:rPr>
+          <w:rFonts w:ascii="Arial" w:eastAsia="Calibri" w:hAnsi="Arial" w:cs="Arial"/>
+          <w:lang w:eastAsia="en-US" w:bidi="ar-SA"/>
+        </w:rPr>
+        <w:t xml:space="preserve">, como las ofrecidas por </w:t>
+      </w:r>
+      <w:proofErr w:type="spellStart"/>
+      <w:r>
+        <w:rPr>
+          <w:rFonts w:ascii="Arial" w:eastAsia="Calibri" w:hAnsi="Arial" w:cs="Arial"/>
+          <w:lang w:eastAsia="en-US" w:bidi="ar-SA"/>
+        </w:rPr>
+        <w:t>Cloudflare</w:t>
+      </w:r>
+      <w:proofErr w:type="spellEnd"/>
+      <w:r>
+        <w:rPr>
+          <w:rFonts w:ascii="Arial" w:eastAsia="Calibri" w:hAnsi="Arial" w:cs="Arial"/>
+          <w:lang w:eastAsia="en-US" w:bidi="ar-SA"/>
+        </w:rPr>
+        <w:t xml:space="preserve"> o AWS </w:t>
+      </w:r>
+      <w:proofErr w:type="spellStart"/>
+      <w:r>
+        <w:rPr>
+          <w:rFonts w:ascii="Arial" w:eastAsia="Calibri" w:hAnsi="Arial" w:cs="Arial"/>
+          <w:lang w:eastAsia="en-US" w:bidi="ar-SA"/>
+        </w:rPr>
+        <w:t>Shield</w:t>
+      </w:r>
+      <w:proofErr w:type="spellEnd"/>
+      <w:r>
+        <w:rPr>
+          <w:rFonts w:ascii="Arial" w:eastAsia="Calibri" w:hAnsi="Arial" w:cs="Arial"/>
+          <w:lang w:eastAsia="en-US" w:bidi="ar-SA"/>
+        </w:rPr>
+        <w:t>.</w:t>
+      </w:r>
+    </w:p>
+    <w:p>
+      <w:pPr>
+        <w:numPr>
+          <w:ilvl w:val="2"/>
+          <w:numId w:val="15"/>
+        </w:numPr>
+        <w:suppressAutoHyphens w:val="0"/>
+        <w:spacing w:beforeLines="120" w:before="288" w:afterLines="120" w:after="288" w:line="360" w:lineRule="auto"/>
+        <w:contextualSpacing/>
+        <w:jc w:val="both"/>
+        <w:textAlignment w:val="auto"/>
+        <w:rPr>
+          <w:rFonts w:ascii="Arial" w:eastAsia="Calibri" w:hAnsi="Arial" w:cs="Arial"/>
+          <w:lang w:eastAsia="en-US" w:bidi="ar-SA"/>
+        </w:rPr>
+      </w:pPr>
+      <w:r>
+        <w:rPr>
+          <w:rFonts w:ascii="Arial" w:eastAsia="Calibri" w:hAnsi="Arial" w:cs="Arial"/>
+          <w:lang w:eastAsia="en-US" w:bidi="ar-SA"/>
+        </w:rPr>
+        <w:t xml:space="preserve">Limitar la tasa de solicitudes: Usar mecanismos de </w:t>
+      </w:r>
+      <w:proofErr w:type="spellStart"/>
+      <w:r>
+        <w:rPr>
+          <w:rFonts w:ascii="Arial" w:eastAsia="Calibri" w:hAnsi="Arial" w:cs="Arial"/>
+          <w:lang w:eastAsia="en-US" w:bidi="ar-SA"/>
+        </w:rPr>
+        <w:t>rate</w:t>
+      </w:r>
+      <w:proofErr w:type="spellEnd"/>
+      <w:r>
+        <w:rPr>
+          <w:rFonts w:ascii="Arial" w:eastAsia="Calibri" w:hAnsi="Arial" w:cs="Arial"/>
+          <w:lang w:eastAsia="en-US" w:bidi="ar-SA"/>
+        </w:rPr>
+        <w:t xml:space="preserve"> </w:t>
+      </w:r>
+      <w:proofErr w:type="spellStart"/>
+      <w:r>
+        <w:rPr>
+          <w:rFonts w:ascii="Arial" w:eastAsia="Calibri" w:hAnsi="Arial" w:cs="Arial"/>
+          <w:lang w:eastAsia="en-US" w:bidi="ar-SA"/>
+        </w:rPr>
+        <w:t>limiting</w:t>
+      </w:r>
+      <w:proofErr w:type="spellEnd"/>
+      <w:r>
+        <w:rPr>
+          <w:rFonts w:ascii="Arial" w:eastAsia="Calibri" w:hAnsi="Arial" w:cs="Arial"/>
+          <w:lang w:eastAsia="en-US" w:bidi="ar-SA"/>
+        </w:rPr>
+        <w:t xml:space="preserve"> para restringir la cantidad de solicitudes que un usuario o dirección IP puede realizar en un corto período de tiempo.</w:t>
+      </w:r>
+    </w:p>
+    <w:p>
+      <w:pPr>
+        <w:numPr>
+          <w:ilvl w:val="1"/>
+          <w:numId w:val="15"/>
+        </w:numPr>
+        <w:suppressAutoHyphens w:val="0"/>
+        <w:spacing w:beforeLines="120" w:before="288" w:afterLines="120" w:after="288" w:line="360" w:lineRule="auto"/>
+        <w:contextualSpacing/>
+        <w:jc w:val="both"/>
+        <w:textAlignment w:val="auto"/>
+        <w:rPr>
+          <w:rFonts w:ascii="Arial" w:eastAsia="Calibri" w:hAnsi="Arial" w:cs="Arial"/>
+          <w:lang w:eastAsia="en-US" w:bidi="ar-SA"/>
+        </w:rPr>
+      </w:pPr>
+      <w:r>
+        <w:rPr>
+          <w:rFonts w:ascii="Arial" w:eastAsia="Calibri" w:hAnsi="Arial" w:cs="Arial"/>
+          <w:lang w:eastAsia="en-US" w:bidi="ar-SA"/>
+        </w:rPr>
+        <w:t>Una configuración incorrecta o insegura de los servidores, bases de datos y aplicaciones web puede exponer datos sensibles o permitir que los atacantes obtengan acceso a recursos críticos.</w:t>
+      </w:r>
+    </w:p>
+    <w:p>
+      <w:pPr>
+        <w:numPr>
+          <w:ilvl w:val="2"/>
+          <w:numId w:val="15"/>
+        </w:numPr>
+        <w:suppressAutoHyphens w:val="0"/>
+        <w:spacing w:beforeLines="120" w:before="288" w:afterLines="120" w:after="288" w:line="360" w:lineRule="auto"/>
+        <w:contextualSpacing/>
+        <w:jc w:val="both"/>
+        <w:textAlignment w:val="auto"/>
+        <w:rPr>
+          <w:rFonts w:ascii="Arial" w:eastAsia="Calibri" w:hAnsi="Arial" w:cs="Arial"/>
+          <w:lang w:eastAsia="en-US" w:bidi="ar-SA"/>
+        </w:rPr>
+      </w:pPr>
+      <w:r>
+        <w:rPr>
+          <w:rFonts w:ascii="Arial" w:eastAsia="Calibri" w:hAnsi="Arial" w:cs="Arial"/>
+          <w:lang w:eastAsia="en-US" w:bidi="ar-SA"/>
+        </w:rPr>
+        <w:t>Configuración segura: Asegurar que los servidores web y bases de datos no expongan información innecesaria, como detalles de errores o configuraciones predeterminadas.</w:t>
+      </w:r>
+    </w:p>
+    <w:p>
+      <w:pPr>
+        <w:numPr>
+          <w:ilvl w:val="2"/>
+          <w:numId w:val="15"/>
+        </w:numPr>
+        <w:suppressAutoHyphens w:val="0"/>
+        <w:spacing w:beforeLines="120" w:before="288" w:afterLines="120" w:after="288" w:line="360" w:lineRule="auto"/>
+        <w:contextualSpacing/>
+        <w:jc w:val="both"/>
+        <w:textAlignment w:val="auto"/>
+        <w:rPr>
+          <w:rFonts w:ascii="Arial" w:eastAsia="Calibri" w:hAnsi="Arial" w:cs="Arial"/>
+          <w:lang w:eastAsia="en-US" w:bidi="ar-SA"/>
+        </w:rPr>
+      </w:pPr>
+      <w:r>
+        <w:rPr>
+          <w:rFonts w:ascii="Arial" w:eastAsia="Calibri" w:hAnsi="Arial" w:cs="Arial"/>
+          <w:lang w:eastAsia="en-US" w:bidi="ar-SA"/>
+        </w:rPr>
+        <w:t>Revisión de seguridad en el ciclo de vida: Implementar procesos de auditoría de configuración de seguridad durante el ciclo de vida del desarrollo y en cada nuevo entorno de producción.</w:t>
+      </w:r>
+    </w:p>
+    <w:p>
+      <w:pPr>
+        <w:numPr>
+          <w:ilvl w:val="2"/>
+          <w:numId w:val="15"/>
+        </w:numPr>
+        <w:suppressAutoHyphens w:val="0"/>
+        <w:spacing w:beforeLines="120" w:before="288" w:afterLines="120" w:after="288" w:line="360" w:lineRule="auto"/>
+        <w:contextualSpacing/>
+        <w:jc w:val="both"/>
+        <w:textAlignment w:val="auto"/>
+        <w:rPr>
+          <w:rFonts w:ascii="Arial" w:eastAsia="Calibri" w:hAnsi="Arial" w:cs="Arial"/>
+          <w:lang w:eastAsia="en-US" w:bidi="ar-SA"/>
+        </w:rPr>
+      </w:pPr>
+      <w:r>
+        <w:rPr>
+          <w:rFonts w:ascii="Arial" w:eastAsia="Calibri" w:hAnsi="Arial" w:cs="Arial"/>
+          <w:lang w:eastAsia="en-US" w:bidi="ar-SA"/>
+        </w:rPr>
+        <w:t>Uso de herramientas de configuración automática: Herramientas como Chef o Ansible para automatizar la implementación de configuraciones seguras.</w:t>
       </w:r>
     </w:p>
     <w:p>
@@ -5064,7 +6079,403 @@
           <w:rFonts w:ascii="Arial" w:eastAsia="Calibri" w:hAnsi="Arial" w:cs="Arial"/>
           <w:lang w:eastAsia="en-US" w:bidi="ar-SA"/>
         </w:rPr>
+        <w:t>Herramientas y frameworks en uso</w:t>
+      </w:r>
+    </w:p>
+    <w:p>
+      <w:pPr>
+        <w:suppressAutoHyphens w:val="0"/>
+        <w:spacing w:beforeLines="120" w:before="288" w:afterLines="120" w:after="288" w:line="360" w:lineRule="auto"/>
+        <w:ind w:left="709"/>
+        <w:jc w:val="both"/>
+        <w:textAlignment w:val="auto"/>
+        <w:rPr>
+          <w:rFonts w:ascii="Arial" w:eastAsia="Calibri" w:hAnsi="Arial" w:cs="Arial"/>
+          <w:lang w:eastAsia="en-US" w:bidi="ar-SA"/>
+        </w:rPr>
+      </w:pPr>
+      <w:r>
+        <w:rPr>
+          <w:rFonts w:ascii="Arial" w:eastAsia="Calibri" w:hAnsi="Arial" w:cs="Arial"/>
+          <w:lang w:eastAsia="en-US" w:bidi="ar-SA"/>
+        </w:rPr>
+        <w:t xml:space="preserve">El </w:t>
+      </w:r>
+      <w:proofErr w:type="spellStart"/>
+      <w:r>
+        <w:rPr>
+          <w:rFonts w:ascii="Arial" w:eastAsia="Calibri" w:hAnsi="Arial" w:cs="Arial"/>
+          <w:lang w:eastAsia="en-US" w:bidi="ar-SA"/>
+        </w:rPr>
+        <w:t>stack</w:t>
+      </w:r>
+      <w:proofErr w:type="spellEnd"/>
+      <w:r>
+        <w:rPr>
+          <w:rFonts w:ascii="Arial" w:eastAsia="Calibri" w:hAnsi="Arial" w:cs="Arial"/>
+          <w:lang w:eastAsia="en-US" w:bidi="ar-SA"/>
+        </w:rPr>
+        <w:t xml:space="preserve"> tecnológico en el ONCTI incluye Python </w:t>
+      </w:r>
+      <w:r>
+        <w:rPr>
+          <w:rFonts w:ascii="Arial" w:eastAsia="Calibri" w:hAnsi="Arial" w:cs="Arial"/>
+          <w:lang w:eastAsia="en-US" w:bidi="ar-SA"/>
+        </w:rPr>
+        <w:t xml:space="preserve">3.7+, </w:t>
+      </w:r>
+      <w:r>
+        <w:rPr>
+          <w:rFonts w:ascii="Arial" w:eastAsia="Calibri" w:hAnsi="Arial" w:cs="Arial"/>
+          <w:lang w:eastAsia="en-US" w:bidi="ar-SA"/>
+        </w:rPr>
+        <w:t xml:space="preserve"> PHP 8.2+ </w:t>
+      </w:r>
+      <w:r>
+        <w:rPr>
+          <w:rFonts w:ascii="Arial" w:eastAsia="Calibri" w:hAnsi="Arial" w:cs="Arial"/>
+          <w:lang w:eastAsia="en-US" w:bidi="ar-SA"/>
+        </w:rPr>
+        <w:t xml:space="preserve">y </w:t>
+      </w:r>
+      <w:proofErr w:type="spellStart"/>
+      <w:r>
+        <w:rPr>
+          <w:rFonts w:ascii="Arial" w:eastAsia="Calibri" w:hAnsi="Arial" w:cs="Arial"/>
+          <w:lang w:eastAsia="en-US" w:bidi="ar-SA"/>
+        </w:rPr>
+        <w:t>NodeJS</w:t>
+      </w:r>
+      <w:proofErr w:type="spellEnd"/>
+      <w:r>
+        <w:rPr>
+          <w:rFonts w:ascii="Arial" w:eastAsia="Calibri" w:hAnsi="Arial" w:cs="Arial"/>
+          <w:lang w:eastAsia="en-US" w:bidi="ar-SA"/>
+        </w:rPr>
+        <w:t xml:space="preserve"> 20.x </w:t>
+      </w:r>
+      <w:r>
+        <w:rPr>
+          <w:rFonts w:ascii="Arial" w:eastAsia="Calibri" w:hAnsi="Arial" w:cs="Arial"/>
+          <w:lang w:eastAsia="en-US" w:bidi="ar-SA"/>
+        </w:rPr>
+        <w:t xml:space="preserve">para el </w:t>
+      </w:r>
+      <w:proofErr w:type="spellStart"/>
+      <w:r>
+        <w:rPr>
+          <w:rFonts w:ascii="Arial" w:eastAsia="Calibri" w:hAnsi="Arial" w:cs="Arial"/>
+          <w:lang w:eastAsia="en-US" w:bidi="ar-SA"/>
+        </w:rPr>
+        <w:t>backend</w:t>
+      </w:r>
+      <w:proofErr w:type="spellEnd"/>
+      <w:r>
+        <w:rPr>
+          <w:rFonts w:ascii="Arial" w:eastAsia="Calibri" w:hAnsi="Arial" w:cs="Arial"/>
+          <w:lang w:eastAsia="en-US" w:bidi="ar-SA"/>
+        </w:rPr>
+        <w:t xml:space="preserve">, con </w:t>
+      </w:r>
+      <w:r>
+        <w:rPr>
+          <w:rFonts w:ascii="Arial" w:eastAsia="Calibri" w:hAnsi="Arial" w:cs="Arial"/>
+          <w:lang w:eastAsia="en-US" w:bidi="ar-SA"/>
+        </w:rPr>
+        <w:t xml:space="preserve">los frameworks </w:t>
+      </w:r>
+      <w:proofErr w:type="spellStart"/>
+      <w:r>
+        <w:rPr>
+          <w:rFonts w:ascii="Arial" w:eastAsia="Calibri" w:hAnsi="Arial" w:cs="Arial"/>
+          <w:lang w:eastAsia="en-US" w:bidi="ar-SA"/>
+        </w:rPr>
+        <w:t>Flask</w:t>
+      </w:r>
+      <w:proofErr w:type="spellEnd"/>
+      <w:r>
+        <w:rPr>
+          <w:rFonts w:ascii="Arial" w:eastAsia="Calibri" w:hAnsi="Arial" w:cs="Arial"/>
+          <w:lang w:eastAsia="en-US" w:bidi="ar-SA"/>
+        </w:rPr>
+        <w:t xml:space="preserve"> y Django en el caso de Python, Laravel para el caso </w:t>
+      </w:r>
+      <w:r>
+        <w:rPr>
+          <w:rFonts w:ascii="Arial" w:eastAsia="Calibri" w:hAnsi="Arial" w:cs="Arial"/>
+          <w:lang w:eastAsia="en-US" w:bidi="ar-SA"/>
+        </w:rPr>
         <w:lastRenderedPageBreak/>
+        <w:t xml:space="preserve">de PHP y Express.js para el caso de </w:t>
+      </w:r>
+      <w:proofErr w:type="spellStart"/>
+      <w:r>
+        <w:rPr>
+          <w:rFonts w:ascii="Arial" w:eastAsia="Calibri" w:hAnsi="Arial" w:cs="Arial"/>
+          <w:lang w:eastAsia="en-US" w:bidi="ar-SA"/>
+        </w:rPr>
+        <w:t>NodeJS</w:t>
+      </w:r>
+      <w:proofErr w:type="spellEnd"/>
+      <w:r>
+        <w:rPr>
+          <w:rFonts w:ascii="Arial" w:eastAsia="Calibri" w:hAnsi="Arial" w:cs="Arial"/>
+          <w:lang w:eastAsia="en-US" w:bidi="ar-SA"/>
+        </w:rPr>
+        <w:t xml:space="preserve">; en el </w:t>
+      </w:r>
+      <w:proofErr w:type="spellStart"/>
+      <w:r>
+        <w:rPr>
+          <w:rFonts w:ascii="Arial" w:eastAsia="Calibri" w:hAnsi="Arial" w:cs="Arial"/>
+          <w:lang w:eastAsia="en-US" w:bidi="ar-SA"/>
+        </w:rPr>
+        <w:t>frontend</w:t>
+      </w:r>
+      <w:proofErr w:type="spellEnd"/>
+      <w:r>
+        <w:rPr>
+          <w:rFonts w:ascii="Arial" w:eastAsia="Calibri" w:hAnsi="Arial" w:cs="Arial"/>
+          <w:lang w:eastAsia="en-US" w:bidi="ar-SA"/>
+        </w:rPr>
+        <w:t xml:space="preserve"> se utiliza HTML5 y </w:t>
+      </w:r>
+      <w:proofErr w:type="spellStart"/>
+      <w:r>
+        <w:rPr>
+          <w:rFonts w:ascii="Arial" w:eastAsia="Calibri" w:hAnsi="Arial" w:cs="Arial"/>
+          <w:lang w:eastAsia="en-US" w:bidi="ar-SA"/>
+        </w:rPr>
+        <w:t>Javascript</w:t>
+      </w:r>
+      <w:proofErr w:type="spellEnd"/>
+      <w:r>
+        <w:rPr>
+          <w:rFonts w:ascii="Arial" w:eastAsia="Calibri" w:hAnsi="Arial" w:cs="Arial"/>
+          <w:lang w:eastAsia="en-US" w:bidi="ar-SA"/>
+        </w:rPr>
+        <w:t xml:space="preserve"> </w:t>
+      </w:r>
+      <w:proofErr w:type="spellStart"/>
+      <w:r>
+        <w:rPr>
+          <w:rFonts w:ascii="Arial" w:eastAsia="Calibri" w:hAnsi="Arial" w:cs="Arial"/>
+          <w:lang w:eastAsia="en-US" w:bidi="ar-SA"/>
+        </w:rPr>
+        <w:t>Vanilla</w:t>
+      </w:r>
+      <w:proofErr w:type="spellEnd"/>
+      <w:r>
+        <w:rPr>
+          <w:rFonts w:ascii="Arial" w:eastAsia="Calibri" w:hAnsi="Arial" w:cs="Arial"/>
+          <w:lang w:eastAsia="en-US" w:bidi="ar-SA"/>
+        </w:rPr>
+        <w:t>, con los frameworks Vue</w:t>
+      </w:r>
+      <w:r>
+        <w:rPr>
+          <w:rFonts w:ascii="Arial" w:eastAsia="Calibri" w:hAnsi="Arial" w:cs="Arial"/>
+          <w:lang w:eastAsia="en-US" w:bidi="ar-SA"/>
+        </w:rPr>
+        <w:t xml:space="preserve">.js 3.x y </w:t>
+      </w:r>
+      <w:proofErr w:type="spellStart"/>
+      <w:r>
+        <w:rPr>
+          <w:rFonts w:ascii="Arial" w:eastAsia="Calibri" w:hAnsi="Arial" w:cs="Arial"/>
+          <w:lang w:eastAsia="en-US" w:bidi="ar-SA"/>
+        </w:rPr>
+        <w:t>Jquery</w:t>
+      </w:r>
+      <w:proofErr w:type="spellEnd"/>
+      <w:r>
+        <w:rPr>
+          <w:rFonts w:ascii="Arial" w:eastAsia="Calibri" w:hAnsi="Arial" w:cs="Arial"/>
+          <w:lang w:eastAsia="en-US" w:bidi="ar-SA"/>
+        </w:rPr>
+        <w:t xml:space="preserve"> 3.x; para los estilos, se usan los frameworks Bootstrap y </w:t>
+      </w:r>
+      <w:proofErr w:type="spellStart"/>
+      <w:r>
+        <w:rPr>
+          <w:rFonts w:ascii="Arial" w:eastAsia="Calibri" w:hAnsi="Arial" w:cs="Arial"/>
+          <w:lang w:eastAsia="en-US" w:bidi="ar-SA"/>
+        </w:rPr>
+        <w:t>Tailwind</w:t>
+      </w:r>
+      <w:proofErr w:type="spellEnd"/>
+      <w:r>
+        <w:rPr>
+          <w:rFonts w:ascii="Arial" w:eastAsia="Calibri" w:hAnsi="Arial" w:cs="Arial"/>
+          <w:lang w:eastAsia="en-US" w:bidi="ar-SA"/>
+        </w:rPr>
+        <w:t>.</w:t>
+      </w:r>
+      <w:r>
+        <w:rPr>
+          <w:rFonts w:ascii="Arial" w:eastAsia="Calibri" w:hAnsi="Arial" w:cs="Arial"/>
+          <w:lang w:eastAsia="en-US" w:bidi="ar-SA"/>
+        </w:rPr>
+        <w:t xml:space="preserve">  </w:t>
+      </w:r>
+      <w:r>
+        <w:rPr>
+          <w:rFonts w:ascii="Arial" w:eastAsia="Calibri" w:hAnsi="Arial" w:cs="Arial"/>
+          <w:lang w:eastAsia="en-US" w:bidi="ar-SA"/>
+        </w:rPr>
+        <w:t>Este conjunto de tecnologías ofrece una gran flexibilidad, pero también conlleva la necesidad de asegurar que cada componente sea protegido contra amenazas comunes:</w:t>
+      </w:r>
+    </w:p>
+    <w:p>
+      <w:pPr>
+        <w:suppressAutoHyphens w:val="0"/>
+        <w:spacing w:beforeLines="120" w:before="288" w:afterLines="120" w:after="288" w:line="360" w:lineRule="auto"/>
+        <w:ind w:left="709"/>
+        <w:jc w:val="both"/>
+        <w:textAlignment w:val="auto"/>
+        <w:rPr>
+          <w:rFonts w:ascii="Arial" w:eastAsia="Calibri" w:hAnsi="Arial" w:cs="Arial"/>
+          <w:lang w:eastAsia="en-US" w:bidi="ar-SA"/>
+        </w:rPr>
+      </w:pPr>
+      <w:r>
+        <w:rPr>
+          <w:rFonts w:ascii="Arial" w:eastAsia="Calibri" w:hAnsi="Arial" w:cs="Arial"/>
+          <w:lang w:eastAsia="en-US" w:bidi="ar-SA"/>
+        </w:rPr>
+        <w:t>Laravel y Django incluyen características integradas como la protección contra inyecciones SQL y Cross-Site Scripting (XSS), pero los desarrolladores deben asegurarse de que estas funciones estén correctamente habilitadas.</w:t>
+      </w:r>
+    </w:p>
+    <w:p>
+      <w:pPr>
+        <w:suppressAutoHyphens w:val="0"/>
+        <w:spacing w:beforeLines="120" w:before="288" w:afterLines="120" w:after="288" w:line="360" w:lineRule="auto"/>
+        <w:ind w:left="709"/>
+        <w:jc w:val="both"/>
+        <w:textAlignment w:val="auto"/>
+        <w:rPr>
+          <w:rFonts w:ascii="Arial" w:eastAsia="Calibri" w:hAnsi="Arial" w:cs="Arial"/>
+          <w:lang w:eastAsia="en-US" w:bidi="ar-SA"/>
+        </w:rPr>
+      </w:pPr>
+      <w:proofErr w:type="spellStart"/>
+      <w:r>
+        <w:rPr>
+          <w:rFonts w:ascii="Arial" w:eastAsia="Calibri" w:hAnsi="Arial" w:cs="Arial"/>
+          <w:lang w:eastAsia="en-US" w:bidi="ar-SA"/>
+        </w:rPr>
+        <w:t>Node</w:t>
+      </w:r>
+      <w:r>
+        <w:rPr>
+          <w:rFonts w:ascii="Arial" w:eastAsia="Calibri" w:hAnsi="Arial" w:cs="Arial"/>
+          <w:lang w:eastAsia="en-US" w:bidi="ar-SA"/>
+        </w:rPr>
+        <w:t>J</w:t>
+      </w:r>
+      <w:r>
+        <w:rPr>
+          <w:rFonts w:ascii="Arial" w:eastAsia="Calibri" w:hAnsi="Arial" w:cs="Arial"/>
+          <w:lang w:eastAsia="en-US" w:bidi="ar-SA"/>
+        </w:rPr>
+        <w:t>s</w:t>
+      </w:r>
+      <w:proofErr w:type="spellEnd"/>
+      <w:r>
+        <w:rPr>
+          <w:rFonts w:ascii="Arial" w:eastAsia="Calibri" w:hAnsi="Arial" w:cs="Arial"/>
+          <w:lang w:eastAsia="en-US" w:bidi="ar-SA"/>
+        </w:rPr>
+        <w:t xml:space="preserve"> es particularmente sensible a vulnerabilidades en los paquetes de terceros</w:t>
+      </w:r>
+      <w:r>
+        <w:rPr>
+          <w:rFonts w:ascii="Arial" w:eastAsia="Calibri" w:hAnsi="Arial" w:cs="Arial"/>
+          <w:lang w:eastAsia="en-US" w:bidi="ar-SA"/>
+        </w:rPr>
+        <w:t>; e</w:t>
+      </w:r>
+      <w:r>
+        <w:rPr>
+          <w:rFonts w:ascii="Arial" w:eastAsia="Calibri" w:hAnsi="Arial" w:cs="Arial"/>
+          <w:lang w:eastAsia="en-US" w:bidi="ar-SA"/>
+        </w:rPr>
+        <w:t xml:space="preserve">s esencial realizar auditorías regulares de dependencias mediante herramientas como </w:t>
+      </w:r>
+      <w:proofErr w:type="spellStart"/>
+      <w:r>
+        <w:rPr>
+          <w:rFonts w:ascii="Arial" w:eastAsia="Calibri" w:hAnsi="Arial" w:cs="Arial"/>
+          <w:lang w:eastAsia="en-US" w:bidi="ar-SA"/>
+        </w:rPr>
+        <w:t>npm</w:t>
+      </w:r>
+      <w:proofErr w:type="spellEnd"/>
+      <w:r>
+        <w:rPr>
+          <w:rFonts w:ascii="Arial" w:eastAsia="Calibri" w:hAnsi="Arial" w:cs="Arial"/>
+          <w:lang w:eastAsia="en-US" w:bidi="ar-SA"/>
+        </w:rPr>
+        <w:t xml:space="preserve"> </w:t>
+      </w:r>
+      <w:proofErr w:type="spellStart"/>
+      <w:r>
+        <w:rPr>
+          <w:rFonts w:ascii="Arial" w:eastAsia="Calibri" w:hAnsi="Arial" w:cs="Arial"/>
+          <w:lang w:eastAsia="en-US" w:bidi="ar-SA"/>
+        </w:rPr>
+        <w:t>audit</w:t>
+      </w:r>
+      <w:proofErr w:type="spellEnd"/>
+      <w:r>
+        <w:rPr>
+          <w:rFonts w:ascii="Arial" w:eastAsia="Calibri" w:hAnsi="Arial" w:cs="Arial"/>
+          <w:lang w:eastAsia="en-US" w:bidi="ar-SA"/>
+        </w:rPr>
+        <w:t xml:space="preserve"> para identificar y corregir vulnerabilidades conocidas.</w:t>
+      </w:r>
+    </w:p>
+    <w:p>
+      <w:pPr>
+        <w:suppressAutoHyphens w:val="0"/>
+        <w:spacing w:beforeLines="120" w:before="288" w:afterLines="120" w:after="288" w:line="360" w:lineRule="auto"/>
+        <w:ind w:left="709"/>
+        <w:jc w:val="both"/>
+        <w:textAlignment w:val="auto"/>
+        <w:rPr>
+          <w:rFonts w:ascii="Arial" w:eastAsia="Calibri" w:hAnsi="Arial" w:cs="Arial"/>
+          <w:lang w:eastAsia="en-US" w:bidi="ar-SA"/>
+        </w:rPr>
+      </w:pPr>
+      <w:r>
+        <w:rPr>
+          <w:rFonts w:ascii="Arial" w:eastAsia="Calibri" w:hAnsi="Arial" w:cs="Arial"/>
+          <w:lang w:eastAsia="en-US" w:bidi="ar-SA"/>
+        </w:rPr>
+        <w:t>PostgreSQL, como motor de base de datos, debe estar configurado con políticas de acceso estrictas, utilizando cifrado en tránsito y en reposo para proteger la información crítica, así como el uso de un puerto no estándar.</w:t>
+      </w:r>
+    </w:p>
+    <w:p>
+      <w:pPr>
+        <w:numPr>
+          <w:ilvl w:val="0"/>
+          <w:numId w:val="5"/>
+        </w:numPr>
+        <w:suppressAutoHyphens w:val="0"/>
+        <w:spacing w:beforeLines="120" w:before="288" w:afterLines="120" w:after="288" w:line="360" w:lineRule="auto"/>
+        <w:contextualSpacing/>
+        <w:jc w:val="both"/>
+        <w:textAlignment w:val="auto"/>
+        <w:rPr>
+          <w:rFonts w:ascii="Arial" w:eastAsia="Calibri" w:hAnsi="Arial" w:cs="Arial"/>
+          <w:lang w:eastAsia="en-US" w:bidi="ar-SA"/>
+        </w:rPr>
+      </w:pPr>
+      <w:r>
+        <w:rPr>
+          <w:rFonts w:ascii="Arial" w:eastAsia="Calibri" w:hAnsi="Arial" w:cs="Arial"/>
+          <w:lang w:eastAsia="en-US" w:bidi="ar-SA"/>
+        </w:rPr>
         <w:t>Capacitación del equipo de desarrollo</w:t>
       </w:r>
     </w:p>
@@ -5224,6 +6635,7 @@
           <w:rFonts w:ascii="Arial" w:eastAsia="Calibri" w:hAnsi="Arial" w:cs="Arial"/>
           <w:lang w:eastAsia="en-US" w:bidi="ar-SA"/>
         </w:rPr>
+        <w:lastRenderedPageBreak/>
         <w:t>El ONCTI colabora actualmente con SUSCERTE, una entidad encargada de evaluar la seguridad de las aplicaciones antes de su despliegue. Esta colaboración es un primer paso importante, pero para maximizar su efectividad, es esencial que el ONCTI también adopte una postura proactiva hacia la seguridad; para ello podemos indicar:</w:t>
       </w:r>
     </w:p>
@@ -5381,7 +6793,6 @@
           <w:rFonts w:ascii="Arial" w:eastAsia="Calibri" w:hAnsi="Arial" w:cs="Arial"/>
           <w:lang w:eastAsia="en-US" w:bidi="ar-SA"/>
         </w:rPr>
-        <w:lastRenderedPageBreak/>
         <w:t>Desarrollo seguro: Incorporar la seguridad desde el diseño de las aplicaciones, utilizando principios como Defensa en Profundidad y Seguridad por Diseño.</w:t>
       </w:r>
     </w:p>
@@ -5523,6 +6934,7 @@
           <w:rFonts w:ascii="Arial" w:eastAsia="Calibri" w:hAnsi="Arial" w:cs="Arial"/>
           <w:lang w:eastAsia="en-US" w:bidi="ar-SA"/>
         </w:rPr>
+        <w:lastRenderedPageBreak/>
         <w:t>Implementación de normativas como OWASP, ISO/IEC 27001 y NIST en el ciclo de vida del desarrollo.</w:t>
       </w:r>
     </w:p>
@@ -5816,7 +7228,6 @@
           <w:rFonts w:ascii="Arial" w:eastAsia="Calibri" w:hAnsi="Arial" w:cs="Arial"/>
           <w:lang w:eastAsia="en-US" w:bidi="ar-SA"/>
         </w:rPr>
-        <w:lastRenderedPageBreak/>
         <w:t>Diseño de sistemas robustos y segregación de servicios</w:t>
       </w:r>
     </w:p>
@@ -6025,6 +7436,7 @@
           <w:rFonts w:ascii="Arial" w:eastAsia="Calibri" w:hAnsi="Arial" w:cs="Arial"/>
           <w:lang w:eastAsia="en-US" w:bidi="ar-SA"/>
         </w:rPr>
+        <w:lastRenderedPageBreak/>
         <w:t xml:space="preserve">Autenticación </w:t>
       </w:r>
       <w:proofErr w:type="spellStart"/>
@@ -6373,7 +7785,6 @@
           <w:rFonts w:ascii="Arial" w:eastAsia="Calibri" w:hAnsi="Arial" w:cs="Arial"/>
           <w:lang w:eastAsia="en-US" w:bidi="ar-SA"/>
         </w:rPr>
-        <w:lastRenderedPageBreak/>
         <w:t>Implementar soluciones de CAPTCHA propias para proteger formularios de accesos no autorizados, evitando la sobrecarga de tráfico malicioso en las aplicaciones.</w:t>
       </w:r>
     </w:p>
@@ -6578,6 +7989,7 @@
           <w:rFonts w:ascii="Arial" w:eastAsia="Calibri" w:hAnsi="Arial" w:cs="Arial"/>
           <w:lang w:eastAsia="en-US" w:bidi="ar-SA"/>
         </w:rPr>
+        <w:lastRenderedPageBreak/>
         <w:t>Desarrollar procedimientos para realizar actualizaciones regulares en las aplicaciones después de su despliegue, asegurando la corrección de vulnerabilidades a medida que se descubren.</w:t>
       </w:r>
     </w:p>
@@ -9775,21 +11187,7 @@
         <w:rPr>
           <w:rFonts w:ascii="Arial" w:eastAsia="Arial" w:hAnsi="Arial" w:cs="Arial"/>
         </w:rPr>
-        <w:t xml:space="preserve">Todo instrumento de recolección de datos debe reunir dos requisitos fundamentales: validez y confiabilidad. Estas </w:t>
-      </w:r>
-      <w:proofErr w:type="gramStart"/>
-      <w:r>
-        <w:rPr>
-          <w:rFonts w:ascii="Arial" w:eastAsia="Arial" w:hAnsi="Arial" w:cs="Arial"/>
-        </w:rPr>
-        <w:t>cualidades,  minimizan</w:t>
-      </w:r>
-      <w:proofErr w:type="gramEnd"/>
-      <w:r>
-        <w:rPr>
-          <w:rFonts w:ascii="Arial" w:eastAsia="Arial" w:hAnsi="Arial" w:cs="Arial"/>
-        </w:rPr>
-        <w:t xml:space="preserve"> posibles incidencias de error, sesgo o ambigüedad.</w:t>
+        <w:t>Todo instrumento de recolección de datos debe reunir dos requisitos fundamentales: validez y confiabilidad. Estas cualidades,  minimizan posibles incidencias de error, sesgo o ambigüedad.</w:t>
       </w:r>
     </w:p>
     <w:p>
@@ -10111,21 +11509,7 @@
           <w:rFonts w:ascii="Arial" w:eastAsia="Arial" w:hAnsi="Arial" w:cs="Arial"/>
         </w:rPr>
         <w:lastRenderedPageBreak/>
-        <w:t xml:space="preserve">Tabla de operacionalización de variables </w:t>
-      </w:r>
-      <w:proofErr w:type="gramStart"/>
-      <w:r>
-        <w:rPr>
-          <w:rFonts w:ascii="Arial" w:eastAsia="Arial" w:hAnsi="Arial" w:cs="Arial"/>
-        </w:rPr>
-        <w:t>y  dimensiones</w:t>
-      </w:r>
-      <w:proofErr w:type="gramEnd"/>
-      <w:r>
-        <w:rPr>
-          <w:rFonts w:ascii="Arial" w:eastAsia="Arial" w:hAnsi="Arial" w:cs="Arial"/>
-        </w:rPr>
-        <w:t>.</w:t>
+        <w:t>Tabla de operacionalización de variables y  dimensiones.</w:t>
       </w:r>
     </w:p>
     <w:p>
@@ -10145,19 +11529,11 @@
           <w:rFonts w:ascii="Arial" w:eastAsia="Arial" w:hAnsi="Arial" w:cs="Arial"/>
         </w:rPr>
       </w:pPr>
-      <w:proofErr w:type="gramStart"/>
       <w:r>
         <w:rPr>
           <w:rFonts w:ascii="Arial" w:eastAsia="Arial" w:hAnsi="Arial" w:cs="Arial"/>
         </w:rPr>
-        <w:t>Tabla N.º</w:t>
-      </w:r>
-      <w:proofErr w:type="gramEnd"/>
-      <w:r>
-        <w:rPr>
-          <w:rFonts w:ascii="Arial" w:eastAsia="Arial" w:hAnsi="Arial" w:cs="Arial"/>
-        </w:rPr>
-        <w:t xml:space="preserve"> 3</w:t>
+        <w:t>Tabla N.º 3</w:t>
       </w:r>
     </w:p>
     <w:tbl>
@@ -10427,25 +11803,7 @@
                 <w:sz w:val="20"/>
                 <w:szCs w:val="20"/>
               </w:rPr>
-              <w:t>Dependiente</w:t>
-            </w:r>
-            <w:proofErr w:type="gramStart"/>
-            <w:r>
-              <w:rPr>
-                <w:rFonts w:ascii="Arial" w:hAnsi="Arial" w:cs="Arial"/>
-                <w:sz w:val="20"/>
-                <w:szCs w:val="20"/>
-              </w:rPr>
-              <w:t>:  (</w:t>
-            </w:r>
-            <w:proofErr w:type="gramEnd"/>
-            <w:r>
-              <w:rPr>
-                <w:rFonts w:ascii="Arial" w:hAnsi="Arial" w:cs="Arial"/>
-                <w:sz w:val="20"/>
-                <w:szCs w:val="20"/>
-              </w:rPr>
-              <w:t>está directamente relacionada con el tema del Caso de estudio. Es aquella que no se puede modificar)</w:t>
+              <w:t>Dependiente:  (está directamente relacionada con el tema del Caso de estudio. Es aquella que no se puede modificar)</w:t>
             </w:r>
           </w:p>
         </w:tc>
@@ -11904,7 +13262,6 @@
           <w:rFonts w:ascii="Arial" w:eastAsia="Arial" w:hAnsi="Arial" w:cs="Arial"/>
         </w:rPr>
       </w:pPr>
-      <w:proofErr w:type="gramStart"/>
       <w:r>
         <w:rPr>
           <w:rFonts w:ascii="Arial" w:eastAsia="Arial" w:hAnsi="Arial" w:cs="Arial"/>
@@ -11919,7 +13276,6 @@
         <w:t>parea</w:t>
       </w:r>
       <w:proofErr w:type="spellEnd"/>
-      <w:proofErr w:type="gramEnd"/>
       <w:r>
         <w:rPr>
           <w:rFonts w:ascii="Arial" w:eastAsia="Arial" w:hAnsi="Arial" w:cs="Arial"/>
@@ -15024,21 +16380,7 @@
         <w:rPr>
           <w:rFonts w:ascii="Arial" w:eastAsia="Arial" w:hAnsi="Arial" w:cs="Arial"/>
         </w:rPr>
-        <w:t xml:space="preserve">Esta indagación forma parte de un Caso de Estudio titulado: ___________________________________________________, el cual está a cargo de _________________________, cuyo email de contacto </w:t>
-      </w:r>
-      <w:proofErr w:type="gramStart"/>
-      <w:r>
-        <w:rPr>
-          <w:rFonts w:ascii="Arial" w:eastAsia="Arial" w:hAnsi="Arial" w:cs="Arial"/>
-        </w:rPr>
-        <w:t>es:_</w:t>
-      </w:r>
-      <w:proofErr w:type="gramEnd"/>
-      <w:r>
-        <w:rPr>
-          <w:rFonts w:ascii="Arial" w:eastAsia="Arial" w:hAnsi="Arial" w:cs="Arial"/>
-        </w:rPr>
-        <w:t>_________@__________</w:t>
+        <w:t>Esta indagación forma parte de un Caso de Estudio titulado: ___________________________________________________, el cual está a cargo de _________________________, cuyo email de contacto es:__________@__________</w:t>
       </w:r>
     </w:p>
     <w:p>
@@ -15096,19 +16438,11 @@
           <w:rFonts w:ascii="Arial" w:eastAsia="Arial" w:hAnsi="Arial" w:cs="Arial"/>
         </w:rPr>
       </w:pPr>
-      <w:proofErr w:type="gramStart"/>
       <w:r>
         <w:rPr>
           <w:rFonts w:ascii="Arial" w:eastAsia="Arial" w:hAnsi="Arial" w:cs="Arial"/>
         </w:rPr>
-        <w:t>[  ]</w:t>
-      </w:r>
-      <w:proofErr w:type="gramEnd"/>
-      <w:r>
-        <w:rPr>
-          <w:rFonts w:ascii="Arial" w:eastAsia="Arial" w:hAnsi="Arial" w:cs="Arial"/>
-        </w:rPr>
-        <w:t xml:space="preserve"> Acepto </w:t>
+        <w:t xml:space="preserve">[  ] Acepto </w:t>
       </w:r>
       <w:r>
         <w:rPr>
@@ -15156,21 +16490,7 @@
         <w:rPr>
           <w:rFonts w:ascii="Arial" w:eastAsia="Arial" w:hAnsi="Arial" w:cs="Arial"/>
         </w:rPr>
-        <w:t xml:space="preserve">Firma: ________________________     </w:t>
-      </w:r>
-      <w:proofErr w:type="gramStart"/>
-      <w:r>
-        <w:rPr>
-          <w:rFonts w:ascii="Arial" w:eastAsia="Arial" w:hAnsi="Arial" w:cs="Arial"/>
-        </w:rPr>
-        <w:t>Fecha:_</w:t>
-      </w:r>
-      <w:proofErr w:type="gramEnd"/>
-      <w:r>
-        <w:rPr>
-          <w:rFonts w:ascii="Arial" w:eastAsia="Arial" w:hAnsi="Arial" w:cs="Arial"/>
-        </w:rPr>
-        <w:t>__/___/___</w:t>
+        <w:t>Firma: ________________________     Fecha:___/___/___</w:t>
       </w:r>
     </w:p>
     <w:p>
@@ -15225,27 +16545,7 @@
           <w:sz w:val="20"/>
           <w:szCs w:val="20"/>
         </w:rPr>
-        <w:t xml:space="preserve">Datos Generales </w:t>
-      </w:r>
-      <w:proofErr w:type="gramStart"/>
-      <w:r>
-        <w:rPr>
-          <w:rFonts w:ascii="Arial" w:eastAsia="Arial" w:hAnsi="Arial" w:cs="Arial"/>
-          <w:b/>
-          <w:sz w:val="20"/>
-          <w:szCs w:val="20"/>
-        </w:rPr>
-        <w:t>del(</w:t>
-      </w:r>
-      <w:proofErr w:type="gramEnd"/>
-      <w:r>
-        <w:rPr>
-          <w:rFonts w:ascii="Arial" w:eastAsia="Arial" w:hAnsi="Arial" w:cs="Arial"/>
-          <w:b/>
-          <w:sz w:val="20"/>
-          <w:szCs w:val="20"/>
-        </w:rPr>
-        <w:t>de la) ciudadano(a):</w:t>
+        <w:t>Datos Generales del(de la) ciudadano(a):</w:t>
       </w:r>
     </w:p>
     <w:tbl>
@@ -16075,23 +17375,7 @@
                 <w:rFonts w:ascii="Arial" w:hAnsi="Arial"/>
                 <w:sz w:val="20"/>
               </w:rPr>
-              <w:t xml:space="preserve">1.6 Años de experiencia en el área </w:t>
-            </w:r>
-            <w:proofErr w:type="gramStart"/>
-            <w:r>
-              <w:rPr>
-                <w:rFonts w:ascii="Arial" w:hAnsi="Arial"/>
-                <w:sz w:val="20"/>
-              </w:rPr>
-              <w:t>de:_</w:t>
-            </w:r>
-            <w:proofErr w:type="gramEnd"/>
-            <w:r>
-              <w:rPr>
-                <w:rFonts w:ascii="Arial" w:hAnsi="Arial"/>
-                <w:sz w:val="20"/>
-              </w:rPr>
-              <w:t>_________</w:t>
+              <w:t>1.6 Años de experiencia en el área de:__________</w:t>
             </w:r>
           </w:p>
         </w:tc>
@@ -17088,17 +18372,8 @@
                 <w:rFonts w:ascii="Arial" w:eastAsia="Arial" w:hAnsi="Arial" w:cs="Arial"/>
                 <w:sz w:val="20"/>
               </w:rPr>
-              <w:t xml:space="preserve">2.2. </w:t>
-            </w:r>
-            <w:proofErr w:type="gramStart"/>
-            <w:r>
-              <w:rPr>
-                <w:rFonts w:ascii="Arial" w:eastAsia="Arial" w:hAnsi="Arial" w:cs="Arial"/>
-                <w:sz w:val="20"/>
-              </w:rPr>
-              <w:t>Tiene contacto frecuente con de representantes de empresas del ramo de _____________que se encuentran en el país?</w:t>
-            </w:r>
-            <w:proofErr w:type="gramEnd"/>
+              <w:t>2.2. Tiene contacto frecuente con de representantes de empresas del ramo de _____________que se encuentran en el país?</w:t>
+            </w:r>
           </w:p>
         </w:tc>
         <w:tc>
@@ -17695,25 +18970,28 @@
                 <w:b/>
                 <w:sz w:val="16"/>
               </w:rPr>
-              <w:t xml:space="preserve">MUCHO </w:t>
-            </w:r>
-            <w:proofErr w:type="gramStart"/>
-            <w:r>
+              <w:t>MUCHO o  FRECUENTE-</w:t>
+            </w:r>
+          </w:p>
+          <w:p>
+            <w:pPr>
+              <w:pStyle w:val="LO-normal1"/>
+              <w:widowControl w:val="0"/>
+              <w:spacing w:after="0"/>
+              <w:jc w:val="center"/>
               <w:rPr>
                 <w:rFonts w:ascii="Arial" w:eastAsia="Arial" w:hAnsi="Arial" w:cs="Arial"/>
                 <w:b/>
                 <w:sz w:val="16"/>
               </w:rPr>
-              <w:t>o  FRECUENTE</w:t>
-            </w:r>
-            <w:proofErr w:type="gramEnd"/>
+            </w:pPr>
             <w:r>
               <w:rPr>
                 <w:rFonts w:ascii="Arial" w:eastAsia="Arial" w:hAnsi="Arial" w:cs="Arial"/>
                 <w:b/>
                 <w:sz w:val="16"/>
               </w:rPr>
-              <w:t>-</w:t>
+              <w:t>MENTE</w:t>
             </w:r>
           </w:p>
           <w:p>
@@ -17734,9 +19012,27 @@
                 <w:b/>
                 <w:sz w:val="16"/>
               </w:rPr>
-              <w:t>MENTE</w:t>
-            </w:r>
-          </w:p>
+              <w:t>(4)</w:t>
+            </w:r>
+          </w:p>
+        </w:tc>
+        <w:tc>
+          <w:tcPr>
+            <w:tcW w:w="1582" w:type="dxa"/>
+            <w:tcBorders>
+              <w:top w:val="single" w:sz="4" w:space="0" w:color="000000"/>
+              <w:left w:val="single" w:sz="4" w:space="0" w:color="000000"/>
+              <w:bottom w:val="single" w:sz="4" w:space="0" w:color="000000"/>
+              <w:right w:val="single" w:sz="4" w:space="0" w:color="000000"/>
+            </w:tcBorders>
+            <w:shd w:val="clear" w:color="auto" w:fill="auto"/>
+            <w:tcMar>
+              <w:top w:w="0" w:type="dxa"/>
+              <w:left w:w="108" w:type="dxa"/>
+              <w:bottom w:w="0" w:type="dxa"/>
+              <w:right w:w="108" w:type="dxa"/>
+            </w:tcMar>
+          </w:tcPr>
           <w:p>
             <w:pPr>
               <w:pStyle w:val="LO-normal1"/>
@@ -17755,27 +19051,9 @@
                 <w:b/>
                 <w:sz w:val="16"/>
               </w:rPr>
-              <w:t>(4)</w:t>
-            </w:r>
-          </w:p>
-        </w:tc>
-        <w:tc>
-          <w:tcPr>
-            <w:tcW w:w="1582" w:type="dxa"/>
-            <w:tcBorders>
-              <w:top w:val="single" w:sz="4" w:space="0" w:color="000000"/>
-              <w:left w:val="single" w:sz="4" w:space="0" w:color="000000"/>
-              <w:bottom w:val="single" w:sz="4" w:space="0" w:color="000000"/>
-              <w:right w:val="single" w:sz="4" w:space="0" w:color="000000"/>
-            </w:tcBorders>
-            <w:shd w:val="clear" w:color="auto" w:fill="auto"/>
-            <w:tcMar>
-              <w:top w:w="0" w:type="dxa"/>
-              <w:left w:w="108" w:type="dxa"/>
-              <w:bottom w:w="0" w:type="dxa"/>
-              <w:right w:w="108" w:type="dxa"/>
-            </w:tcMar>
-          </w:tcPr>
+              <w:t>SI o SIEMPRE</w:t>
+            </w:r>
+          </w:p>
           <w:p>
             <w:pPr>
               <w:pStyle w:val="LO-normal1"/>
@@ -17794,27 +19072,6 @@
                 <w:b/>
                 <w:sz w:val="16"/>
               </w:rPr>
-              <w:t>SI o SIEMPRE</w:t>
-            </w:r>
-          </w:p>
-          <w:p>
-            <w:pPr>
-              <w:pStyle w:val="LO-normal1"/>
-              <w:widowControl w:val="0"/>
-              <w:spacing w:after="0"/>
-              <w:jc w:val="center"/>
-              <w:rPr>
-                <w:rFonts w:ascii="Arial" w:eastAsia="Arial" w:hAnsi="Arial" w:cs="Arial"/>
-                <w:b/>
-                <w:sz w:val="16"/>
-              </w:rPr>
-            </w:pPr>
-            <w:r>
-              <w:rPr>
-                <w:rFonts w:ascii="Arial" w:eastAsia="Arial" w:hAnsi="Arial" w:cs="Arial"/>
-                <w:b/>
-                <w:sz w:val="16"/>
-              </w:rPr>
               <w:t>(5)</w:t>
             </w:r>
           </w:p>
@@ -18422,31 +19679,14 @@
                 <w:sz w:val="21"/>
                 <w:szCs w:val="21"/>
               </w:rPr>
-              <w:t xml:space="preserve">, </w:t>
-            </w:r>
-            <w:proofErr w:type="gramStart"/>
+              <w:t>, 2024</w:t>
+            </w:r>
             <w:r>
               <w:rPr>
                 <w:rFonts w:ascii="Arial" w:eastAsia="Arial" w:hAnsi="Arial" w:cs="Arial"/>
-                <w:sz w:val="21"/>
-                <w:szCs w:val="21"/>
-              </w:rPr>
-              <w:t>2024</w:t>
-            </w:r>
-            <w:r>
-              <w:rPr>
-                <w:rFonts w:ascii="Arial" w:eastAsia="Arial" w:hAnsi="Arial" w:cs="Arial"/>
-                <w:sz w:val="20"/>
-              </w:rPr>
-              <w:t>¿</w:t>
-            </w:r>
-            <w:proofErr w:type="gramEnd"/>
-            <w:r>
-              <w:rPr>
-                <w:rFonts w:ascii="Arial" w:eastAsia="Arial" w:hAnsi="Arial" w:cs="Arial"/>
-                <w:sz w:val="20"/>
-              </w:rPr>
-              <w:t xml:space="preserve">ha recibido inspecciones de la </w:t>
+                <w:sz w:val="20"/>
+              </w:rPr>
+              <w:t xml:space="preserve">¿ha recibido inspecciones de la </w:t>
             </w:r>
             <w:proofErr w:type="spellStart"/>
             <w:r>
@@ -25802,23 +27042,7 @@
           <w:rFonts w:ascii="Arial" w:hAnsi="Arial" w:cs="Arial"/>
           <w:sz w:val="20"/>
         </w:rPr>
-        <w:t xml:space="preserve">  (Nombre(</w:t>
-      </w:r>
-      <w:proofErr w:type="gramStart"/>
-      <w:r>
-        <w:rPr>
-          <w:rFonts w:ascii="Arial" w:hAnsi="Arial" w:cs="Arial"/>
-          <w:sz w:val="20"/>
-        </w:rPr>
-        <w:t>s)  y</w:t>
-      </w:r>
-      <w:proofErr w:type="gramEnd"/>
-      <w:r>
-        <w:rPr>
-          <w:rFonts w:ascii="Arial" w:hAnsi="Arial" w:cs="Arial"/>
-          <w:sz w:val="20"/>
-        </w:rPr>
-        <w:t xml:space="preserve"> Apellido(s))</w:t>
+        <w:t xml:space="preserve">  (Nombre(s)  y Apellido(s))</w:t>
       </w:r>
     </w:p>
     <w:p>
@@ -26253,25 +27477,7 @@
                 <w:sz w:val="22"/>
                 <w:szCs w:val="22"/>
               </w:rPr>
-              <w:t xml:space="preserve">Asesoría en el área </w:t>
-            </w:r>
-            <w:proofErr w:type="gramStart"/>
-            <w:r>
-              <w:rPr>
-                <w:rFonts w:ascii="Arial" w:hAnsi="Arial" w:cs="Arial"/>
-                <w:sz w:val="22"/>
-                <w:szCs w:val="22"/>
-              </w:rPr>
-              <w:t>de:_</w:t>
-            </w:r>
-            <w:proofErr w:type="gramEnd"/>
-            <w:r>
-              <w:rPr>
-                <w:rFonts w:ascii="Arial" w:hAnsi="Arial" w:cs="Arial"/>
-                <w:sz w:val="22"/>
-                <w:szCs w:val="22"/>
-              </w:rPr>
-              <w:t>__________</w:t>
+              <w:t>Asesoría en el área de:___________</w:t>
             </w:r>
           </w:p>
         </w:tc>
@@ -30391,23 +31597,7 @@
                 <w:rFonts w:ascii="Arial" w:hAnsi="Arial" w:cs="Arial"/>
                 <w:lang w:val="es-ES_tradnl"/>
               </w:rPr>
-              <w:t xml:space="preserve">Enfoca el área </w:t>
-            </w:r>
-            <w:proofErr w:type="gramStart"/>
-            <w:r>
-              <w:rPr>
-                <w:rFonts w:ascii="Arial" w:hAnsi="Arial" w:cs="Arial"/>
-                <w:lang w:val="es-ES_tradnl"/>
-              </w:rPr>
-              <w:t>temática  (</w:t>
-            </w:r>
-            <w:proofErr w:type="gramEnd"/>
-            <w:r>
-              <w:rPr>
-                <w:rFonts w:ascii="Arial" w:hAnsi="Arial" w:cs="Arial"/>
-                <w:lang w:val="es-ES_tradnl"/>
-              </w:rPr>
-              <w:t>contexto institucional - tecnológico donde se desarrolla)</w:t>
+              <w:t>Enfoca el área temática  (contexto institucional - tecnológico donde se desarrolla)</w:t>
             </w:r>
           </w:p>
         </w:tc>
@@ -33184,25 +34374,7 @@
                 <w:lang w:val="es-ES_tradnl"/>
               </w:rPr>
               <w:lastRenderedPageBreak/>
-              <w:t xml:space="preserve">BASES TEÓRICAS Y </w:t>
-            </w:r>
-            <w:proofErr w:type="gramStart"/>
-            <w:r>
-              <w:rPr>
-                <w:rFonts w:ascii="Arial" w:hAnsi="Arial" w:cs="Arial"/>
-                <w:b/>
-                <w:lang w:val="es-ES_tradnl"/>
-              </w:rPr>
-              <w:t>CONCEPTUALES  DEL</w:t>
-            </w:r>
-            <w:proofErr w:type="gramEnd"/>
-            <w:r>
-              <w:rPr>
-                <w:rFonts w:ascii="Arial" w:hAnsi="Arial" w:cs="Arial"/>
-                <w:b/>
-                <w:lang w:val="es-ES_tradnl"/>
-              </w:rPr>
-              <w:t xml:space="preserve"> CASO DE ESTUDIO:</w:t>
+              <w:t>BASES TEÓRICAS Y CONCEPTUALES  DEL CASO DE ESTUDIO:</w:t>
             </w:r>
           </w:p>
         </w:tc>

</xml_diff>

<commit_message>
20241113_2311 Integración de desarrollo seguro en el documento
</commit_message>
<xml_diff>
--- a/Caso de estudio Carlos Marrero.docx
+++ b/Caso de estudio Carlos Marrero.docx
@@ -2879,55 +2879,7 @@
         <w:rPr>
           <w:rFonts w:ascii="Arial" w:eastAsia="Arial" w:hAnsi="Arial" w:cs="Arial"/>
         </w:rPr>
-        <w:t>Diseñar los protocolos de seguridad a nivel de código y procedimientos que aborden vulnerabilidades identificadas, en el desarrollo de aplicaciones web del Observatorio Nacional de Ciencia, Tecnología e Innovación, categorizados por</w:t>
-      </w:r>
-      <w:r>
-        <w:rPr>
-          <w:rFonts w:ascii="Arial" w:eastAsia="Arial" w:hAnsi="Arial" w:cs="Arial"/>
-        </w:rPr>
-        <w:t xml:space="preserve"> </w:t>
-      </w:r>
-      <w:r>
-        <w:rPr>
-          <w:rFonts w:ascii="Arial" w:eastAsia="Arial" w:hAnsi="Arial" w:cs="Arial"/>
-        </w:rPr>
-        <w:t>Generales</w:t>
-      </w:r>
-      <w:r>
-        <w:rPr>
-          <w:rFonts w:ascii="Arial" w:eastAsia="Arial" w:hAnsi="Arial" w:cs="Arial"/>
-        </w:rPr>
-        <w:t xml:space="preserve">, </w:t>
-      </w:r>
-      <w:r>
-        <w:rPr>
-          <w:rFonts w:ascii="Arial" w:eastAsia="Arial" w:hAnsi="Arial" w:cs="Arial"/>
-        </w:rPr>
-        <w:t>Estructurales</w:t>
-      </w:r>
-      <w:r>
-        <w:rPr>
-          <w:rFonts w:ascii="Arial" w:eastAsia="Arial" w:hAnsi="Arial" w:cs="Arial"/>
-        </w:rPr>
-        <w:t xml:space="preserve">, de </w:t>
-      </w:r>
-      <w:r>
-        <w:rPr>
-          <w:rFonts w:ascii="Arial" w:eastAsia="Arial" w:hAnsi="Arial" w:cs="Arial"/>
-        </w:rPr>
-        <w:t>Programación</w:t>
-      </w:r>
-      <w:r>
-        <w:rPr>
-          <w:rFonts w:ascii="Arial" w:eastAsia="Arial" w:hAnsi="Arial" w:cs="Arial"/>
-        </w:rPr>
-        <w:t xml:space="preserve"> y </w:t>
-      </w:r>
-      <w:r>
-        <w:rPr>
-          <w:rFonts w:ascii="Arial" w:eastAsia="Arial" w:hAnsi="Arial" w:cs="Arial"/>
-        </w:rPr>
-        <w:t>Funcionales</w:t>
+        <w:t>Diseñar los protocolos de seguridad a nivel de código y procedimientos que aborden vulnerabilidades identificadas, en el desarrollo de aplicaciones web del Observatorio Nacional de Ciencia, Tecnología e Innovación, categorizados por Generales, Estructurales, de Programación y Funcionales</w:t>
       </w:r>
     </w:p>
     <w:p>
@@ -4451,7 +4403,104 @@
           <w:rFonts w:ascii="Arial" w:eastAsia="Calibri" w:hAnsi="Arial" w:cs="Arial"/>
           <w:lang w:eastAsia="en-US" w:bidi="ar-SA"/>
         </w:rPr>
-        <w:t xml:space="preserve"> Security Project): Proporciona una guía detallada sobre las vulnerabilidades más comunes en aplicaciones web, así como las mejores prácticas para mitigar riesgos como inyecciones SQL, Cross-Site Scripting (XSS) y otros tipos de ataques.</w:t>
+        <w:t xml:space="preserve"> Security Project): </w:t>
+      </w:r>
+      <w:r>
+        <w:rPr>
+          <w:rFonts w:ascii="Arial" w:eastAsia="Calibri" w:hAnsi="Arial" w:cs="Arial"/>
+          <w:lang w:eastAsia="en-US" w:bidi="ar-SA"/>
+        </w:rPr>
+        <w:t>es una comunidad sin fines de lucro que se dedica a mejorar la seguridad de las aplicaciones web mediante la creación de recursos gratuitos, como guías, herramientas y listas de vulnerabilidades comunes. El proyecto más importante de OWASP es la OWASP Top 10, que enumera las principales amenazas para la seguridad de las aplicaciones web y proporciona prácticas recomendadas para mitigar estas amenazas</w:t>
+      </w:r>
+    </w:p>
+    <w:p>
+      <w:pPr>
+        <w:numPr>
+          <w:ilvl w:val="2"/>
+          <w:numId w:val="15"/>
+        </w:numPr>
+        <w:suppressAutoHyphens w:val="0"/>
+        <w:spacing w:beforeLines="120" w:before="288" w:afterLines="120" w:after="288" w:line="360" w:lineRule="auto"/>
+        <w:contextualSpacing/>
+        <w:jc w:val="both"/>
+        <w:textAlignment w:val="auto"/>
+        <w:rPr>
+          <w:rFonts w:ascii="Arial" w:eastAsia="Calibri" w:hAnsi="Arial" w:cs="Arial"/>
+          <w:lang w:eastAsia="en-US" w:bidi="ar-SA"/>
+        </w:rPr>
+      </w:pPr>
+      <w:r>
+        <w:rPr>
+          <w:rFonts w:ascii="Arial" w:eastAsia="Calibri" w:hAnsi="Arial" w:cs="Arial"/>
+          <w:lang w:eastAsia="en-US" w:bidi="ar-SA"/>
+        </w:rPr>
+        <w:t>.</w:t>
+      </w:r>
+      <w:r>
+        <w:t xml:space="preserve"> </w:t>
+      </w:r>
+      <w:r>
+        <w:rPr>
+          <w:rFonts w:ascii="Arial" w:eastAsia="Calibri" w:hAnsi="Arial" w:cs="Arial"/>
+          <w:lang w:eastAsia="en-US" w:bidi="ar-SA"/>
+        </w:rPr>
+        <w:t>Los protocolos de seguridad deben alinearse con las mejores prácticas que promueve OWASP, especialmente con respecto a la prevención de inyecciones SQL, gestión segura de sesiones, validación y sanitización de entradas y la protección contra XSS y CSRF.</w:t>
+      </w:r>
+    </w:p>
+    <w:p>
+      <w:pPr>
+        <w:numPr>
+          <w:ilvl w:val="2"/>
+          <w:numId w:val="15"/>
+        </w:numPr>
+        <w:suppressAutoHyphens w:val="0"/>
+        <w:spacing w:beforeLines="120" w:before="288" w:afterLines="120" w:after="288" w:line="360" w:lineRule="auto"/>
+        <w:contextualSpacing/>
+        <w:jc w:val="both"/>
+        <w:textAlignment w:val="auto"/>
+        <w:rPr>
+          <w:rFonts w:ascii="Arial" w:eastAsia="Calibri" w:hAnsi="Arial" w:cs="Arial"/>
+          <w:lang w:eastAsia="en-US" w:bidi="ar-SA"/>
+        </w:rPr>
+      </w:pPr>
+      <w:r>
+        <w:rPr>
+          <w:rFonts w:ascii="Arial" w:eastAsia="Calibri" w:hAnsi="Arial" w:cs="Arial"/>
+          <w:lang w:eastAsia="en-US" w:bidi="ar-SA"/>
+        </w:rPr>
+        <w:t>El OWASP ASVS (</w:t>
+      </w:r>
+      <w:proofErr w:type="spellStart"/>
+      <w:r>
+        <w:rPr>
+          <w:rFonts w:ascii="Arial" w:eastAsia="Calibri" w:hAnsi="Arial" w:cs="Arial"/>
+          <w:lang w:eastAsia="en-US" w:bidi="ar-SA"/>
+        </w:rPr>
+        <w:t>Application</w:t>
+      </w:r>
+      <w:proofErr w:type="spellEnd"/>
+      <w:r>
+        <w:rPr>
+          <w:rFonts w:ascii="Arial" w:eastAsia="Calibri" w:hAnsi="Arial" w:cs="Arial"/>
+          <w:lang w:eastAsia="en-US" w:bidi="ar-SA"/>
+        </w:rPr>
+        <w:t xml:space="preserve"> Security </w:t>
+      </w:r>
+      <w:proofErr w:type="spellStart"/>
+      <w:r>
+        <w:rPr>
+          <w:rFonts w:ascii="Arial" w:eastAsia="Calibri" w:hAnsi="Arial" w:cs="Arial"/>
+          <w:lang w:eastAsia="en-US" w:bidi="ar-SA"/>
+        </w:rPr>
+        <w:t>Verification</w:t>
+      </w:r>
+      <w:proofErr w:type="spellEnd"/>
+      <w:r>
+        <w:rPr>
+          <w:rFonts w:ascii="Arial" w:eastAsia="Calibri" w:hAnsi="Arial" w:cs="Arial"/>
+          <w:lang w:eastAsia="en-US" w:bidi="ar-SA"/>
+        </w:rPr>
+        <w:t xml:space="preserve"> Standard) puede ser utilizado para realizar auditorías de seguridad a las aplicaciones y asegurarse de que estén protegidas contra las vulnerabilidades más comunes.</w:t>
       </w:r>
     </w:p>
     <w:p>
@@ -4475,14 +4524,42 @@
           <w:rFonts w:ascii="Arial" w:eastAsia="Calibri" w:hAnsi="Arial" w:cs="Arial"/>
           <w:lang w:eastAsia="en-US" w:bidi="ar-SA"/>
         </w:rPr>
-        <w:t>ISO/IEC 27001: Un estándar internacional para la gestión de la seguridad de la información que asegura la confidencialidad, integridad y disponibilidad de los datos.</w:t>
+        <w:t xml:space="preserve">ISO/IEC 27001: </w:t>
+      </w:r>
+      <w:r>
+        <w:rPr>
+          <w:rFonts w:ascii="Arial" w:eastAsia="Calibri" w:hAnsi="Arial" w:cs="Arial"/>
+          <w:lang w:eastAsia="en-US" w:bidi="ar-SA"/>
+        </w:rPr>
+        <w:t>Es u</w:t>
+      </w:r>
+      <w:r>
+        <w:rPr>
+          <w:rFonts w:ascii="Arial" w:eastAsia="Calibri" w:hAnsi="Arial" w:cs="Arial"/>
+          <w:lang w:eastAsia="en-US" w:bidi="ar-SA"/>
+        </w:rPr>
+        <w:t xml:space="preserve">n estándar internacional </w:t>
+      </w:r>
+      <w:r>
+        <w:rPr>
+          <w:rFonts w:ascii="Arial" w:eastAsia="Calibri" w:hAnsi="Arial" w:cs="Arial"/>
+          <w:lang w:eastAsia="en-US" w:bidi="ar-SA"/>
+        </w:rPr>
+        <w:t xml:space="preserve"> para la gestión de la seguridad de la información. Esta norma define los requisitos para establecer, implementar, operar, monitorear, revisar, mantener y mejorar un Sistema de Gestión de Seguridad de la Información (SGSI) dentro del contexto de la organización. La norma está diseñada para proteger la confidencialidad, integridad y disponibilidad de la información dentro de una </w:t>
+      </w:r>
+      <w:r>
+        <w:rPr>
+          <w:rFonts w:ascii="Arial" w:eastAsia="Calibri" w:hAnsi="Arial" w:cs="Arial"/>
+          <w:lang w:eastAsia="en-US" w:bidi="ar-SA"/>
+        </w:rPr>
+        <w:t>organización</w:t>
       </w:r>
     </w:p>
     <w:p>
       <w:pPr>
         <w:numPr>
-          <w:ilvl w:val="0"/>
-          <w:numId w:val="6"/>
+          <w:ilvl w:val="2"/>
+          <w:numId w:val="15"/>
         </w:numPr>
         <w:suppressAutoHyphens w:val="0"/>
         <w:spacing w:beforeLines="120" w:before="288" w:afterLines="120" w:after="288" w:line="360" w:lineRule="auto"/>
@@ -4499,6 +4576,64 @@
           <w:rFonts w:ascii="Arial" w:eastAsia="Calibri" w:hAnsi="Arial" w:cs="Arial"/>
           <w:lang w:eastAsia="en-US" w:bidi="ar-SA"/>
         </w:rPr>
+        <w:t>.</w:t>
+      </w:r>
+      <w:r>
+        <w:t xml:space="preserve"> </w:t>
+      </w:r>
+      <w:r>
+        <w:rPr>
+          <w:rFonts w:ascii="Arial" w:eastAsia="Calibri" w:hAnsi="Arial" w:cs="Arial"/>
+          <w:lang w:eastAsia="en-US" w:bidi="ar-SA"/>
+        </w:rPr>
+        <w:t>Implementar un SGSI en el ONCTI puede ayudar a sistematizar el enfoque hacia la seguridad de la información, asegurando que todas las fases del ciclo de vida de las aplicaciones se alineen con prácticas de seguridad internacionalmente reconocidas.</w:t>
+      </w:r>
+    </w:p>
+    <w:p>
+      <w:pPr>
+        <w:numPr>
+          <w:ilvl w:val="2"/>
+          <w:numId w:val="15"/>
+        </w:numPr>
+        <w:suppressAutoHyphens w:val="0"/>
+        <w:spacing w:beforeLines="120" w:before="288" w:afterLines="120" w:after="288" w:line="360" w:lineRule="auto"/>
+        <w:contextualSpacing/>
+        <w:jc w:val="both"/>
+        <w:textAlignment w:val="auto"/>
+        <w:rPr>
+          <w:rFonts w:ascii="Arial" w:eastAsia="Calibri" w:hAnsi="Arial" w:cs="Arial"/>
+          <w:lang w:eastAsia="en-US" w:bidi="ar-SA"/>
+        </w:rPr>
+      </w:pPr>
+      <w:r>
+        <w:rPr>
+          <w:rFonts w:ascii="Arial" w:eastAsia="Calibri" w:hAnsi="Arial" w:cs="Arial"/>
+          <w:lang w:eastAsia="en-US" w:bidi="ar-SA"/>
+        </w:rPr>
+        <w:t>El control de acceso a la información sensible, la gestión de riesgos y la auditoría de sistemas son algunos de los elementos clave de la ISO/IEC 27001 que pueden ser adoptados para mejorar la seguridad</w:t>
+      </w:r>
+    </w:p>
+    <w:p>
+      <w:pPr>
+        <w:numPr>
+          <w:ilvl w:val="1"/>
+          <w:numId w:val="15"/>
+        </w:numPr>
+        <w:suppressAutoHyphens w:val="0"/>
+        <w:spacing w:beforeLines="120" w:before="288" w:afterLines="120" w:after="288" w:line="360" w:lineRule="auto"/>
+        <w:contextualSpacing/>
+        <w:jc w:val="both"/>
+        <w:textAlignment w:val="auto"/>
+        <w:rPr>
+          <w:rFonts w:ascii="Arial" w:eastAsia="Calibri" w:hAnsi="Arial" w:cs="Arial"/>
+          <w:lang w:eastAsia="en-US" w:bidi="ar-SA"/>
+        </w:rPr>
+      </w:pPr>
+      <w:r>
+        <w:rPr>
+          <w:rFonts w:ascii="Arial" w:eastAsia="Calibri" w:hAnsi="Arial" w:cs="Arial"/>
+          <w:lang w:eastAsia="en-US" w:bidi="ar-SA"/>
+        </w:rPr>
         <w:t>NIST (</w:t>
       </w:r>
       <w:proofErr w:type="spellStart"/>
@@ -4579,7 +4714,228 @@
           <w:rFonts w:ascii="Arial" w:eastAsia="Calibri" w:hAnsi="Arial" w:cs="Arial"/>
           <w:lang w:eastAsia="en-US" w:bidi="ar-SA"/>
         </w:rPr>
-        <w:t>): Proporciona recomendaciones sobre ciberseguridad que pueden aplicarse al ciclo de vida del desarrollo de software.</w:t>
+        <w:t xml:space="preserve">): </w:t>
+      </w:r>
+      <w:r>
+        <w:rPr>
+          <w:rFonts w:ascii="Arial" w:eastAsia="Calibri" w:hAnsi="Arial" w:cs="Arial"/>
+          <w:lang w:eastAsia="en-US" w:bidi="ar-SA"/>
+        </w:rPr>
+        <w:t xml:space="preserve">proporciona directrices detalladas sobre la ciberseguridad, siendo su publicación más conocida el NIST </w:t>
+      </w:r>
+      <w:proofErr w:type="spellStart"/>
+      <w:r>
+        <w:rPr>
+          <w:rFonts w:ascii="Arial" w:eastAsia="Calibri" w:hAnsi="Arial" w:cs="Arial"/>
+          <w:lang w:eastAsia="en-US" w:bidi="ar-SA"/>
+        </w:rPr>
+        <w:t>Cybersecurity</w:t>
+      </w:r>
+      <w:proofErr w:type="spellEnd"/>
+      <w:r>
+        <w:rPr>
+          <w:rFonts w:ascii="Arial" w:eastAsia="Calibri" w:hAnsi="Arial" w:cs="Arial"/>
+          <w:lang w:eastAsia="en-US" w:bidi="ar-SA"/>
+        </w:rPr>
+        <w:t xml:space="preserve"> Framework, que es un conjunto de directrices destinadas a ayudar a las organizaciones a gestionar los riesgos relacionados con la seguridad cibernética</w:t>
+      </w:r>
+    </w:p>
+    <w:p>
+      <w:pPr>
+        <w:numPr>
+          <w:ilvl w:val="2"/>
+          <w:numId w:val="15"/>
+        </w:numPr>
+        <w:suppressAutoHyphens w:val="0"/>
+        <w:spacing w:beforeLines="120" w:before="288" w:afterLines="120" w:after="288" w:line="360" w:lineRule="auto"/>
+        <w:contextualSpacing/>
+        <w:jc w:val="both"/>
+        <w:textAlignment w:val="auto"/>
+        <w:rPr>
+          <w:rFonts w:ascii="Arial" w:eastAsia="Calibri" w:hAnsi="Arial" w:cs="Arial"/>
+          <w:lang w:eastAsia="en-US" w:bidi="ar-SA"/>
+        </w:rPr>
+      </w:pPr>
+      <w:r>
+        <w:rPr>
+          <w:rFonts w:ascii="Arial" w:eastAsia="Calibri" w:hAnsi="Arial" w:cs="Arial"/>
+          <w:lang w:eastAsia="en-US" w:bidi="ar-SA"/>
+        </w:rPr>
+        <w:lastRenderedPageBreak/>
+        <w:t>.</w:t>
+      </w:r>
+      <w:r>
+        <w:t xml:space="preserve"> </w:t>
+      </w:r>
+      <w:r>
+        <w:rPr>
+          <w:rFonts w:ascii="Arial" w:eastAsia="Calibri" w:hAnsi="Arial" w:cs="Arial"/>
+          <w:lang w:eastAsia="en-US" w:bidi="ar-SA"/>
+        </w:rPr>
+        <w:t xml:space="preserve">Se </w:t>
+      </w:r>
+      <w:r>
+        <w:rPr>
+          <w:rFonts w:ascii="Arial" w:eastAsia="Calibri" w:hAnsi="Arial" w:cs="Arial"/>
+          <w:lang w:eastAsia="en-US" w:bidi="ar-SA"/>
+        </w:rPr>
+        <w:t>puede adoptar el marco NIST para evaluar, gestionar y reducir los riesgos cibernéticos. Esto incluye aspectos como la gestión de accesos, la detección de intrusos y la recuperación ante desastres.</w:t>
+      </w:r>
+    </w:p>
+    <w:p>
+      <w:pPr>
+        <w:numPr>
+          <w:ilvl w:val="2"/>
+          <w:numId w:val="15"/>
+        </w:numPr>
+        <w:suppressAutoHyphens w:val="0"/>
+        <w:spacing w:beforeLines="120" w:before="288" w:afterLines="120" w:after="288" w:line="360" w:lineRule="auto"/>
+        <w:contextualSpacing/>
+        <w:jc w:val="both"/>
+        <w:textAlignment w:val="auto"/>
+        <w:rPr>
+          <w:rFonts w:ascii="Arial" w:eastAsia="Calibri" w:hAnsi="Arial" w:cs="Arial"/>
+          <w:lang w:eastAsia="en-US" w:bidi="ar-SA"/>
+        </w:rPr>
+      </w:pPr>
+      <w:r>
+        <w:rPr>
+          <w:rFonts w:ascii="Arial" w:eastAsia="Calibri" w:hAnsi="Arial" w:cs="Arial"/>
+          <w:lang w:eastAsia="en-US" w:bidi="ar-SA"/>
+        </w:rPr>
+        <w:t>Además, el NIST SP 800-53, que proporciona un conjunto de controles de seguridad, puede ser utilizado para fortalecer la seguridad operativa de las aplicaciones</w:t>
+      </w:r>
+      <w:r>
+        <w:rPr>
+          <w:rFonts w:ascii="Arial" w:eastAsia="Calibri" w:hAnsi="Arial" w:cs="Arial"/>
+          <w:lang w:eastAsia="en-US" w:bidi="ar-SA"/>
+        </w:rPr>
+        <w:t>.</w:t>
+      </w:r>
+    </w:p>
+    <w:p>
+      <w:pPr>
+        <w:numPr>
+          <w:ilvl w:val="1"/>
+          <w:numId w:val="15"/>
+        </w:numPr>
+        <w:suppressAutoHyphens w:val="0"/>
+        <w:spacing w:beforeLines="120" w:before="288" w:afterLines="120" w:after="288" w:line="360" w:lineRule="auto"/>
+        <w:contextualSpacing/>
+        <w:jc w:val="both"/>
+        <w:textAlignment w:val="auto"/>
+        <w:rPr>
+          <w:rFonts w:ascii="Arial" w:eastAsia="Calibri" w:hAnsi="Arial" w:cs="Arial"/>
+          <w:lang w:eastAsia="en-US" w:bidi="ar-SA"/>
+        </w:rPr>
+      </w:pPr>
+      <w:r>
+        <w:rPr>
+          <w:rFonts w:ascii="Arial" w:eastAsia="Calibri" w:hAnsi="Arial" w:cs="Arial"/>
+          <w:lang w:eastAsia="en-US" w:bidi="ar-SA"/>
+        </w:rPr>
+        <w:t>GDPR (Reglamento General de Protección de Datos)</w:t>
+      </w:r>
+      <w:r>
+        <w:rPr>
+          <w:rFonts w:ascii="Arial" w:eastAsia="Calibri" w:hAnsi="Arial" w:cs="Arial"/>
+          <w:lang w:eastAsia="en-US" w:bidi="ar-SA"/>
+        </w:rPr>
+        <w:t xml:space="preserve">: </w:t>
+      </w:r>
+      <w:r>
+        <w:rPr>
+          <w:rFonts w:ascii="Arial" w:eastAsia="Calibri" w:hAnsi="Arial" w:cs="Arial"/>
+          <w:lang w:eastAsia="en-US" w:bidi="ar-SA"/>
+        </w:rPr>
+        <w:t>Aunque el GDPR es una normativa de protección de datos diseñada principalmente para la Unión Europea, su alcance global lo convierte en un estándar clave para cualquier organización que maneje datos personales de ciudadanos europeos. El GDPR establece normas estrictas sobre la recopilación, el procesamiento y la protección de datos personales.</w:t>
+      </w:r>
+    </w:p>
+    <w:p>
+      <w:pPr>
+        <w:numPr>
+          <w:ilvl w:val="2"/>
+          <w:numId w:val="15"/>
+        </w:numPr>
+        <w:suppressAutoHyphens w:val="0"/>
+        <w:spacing w:beforeLines="120" w:before="288" w:afterLines="120" w:after="288" w:line="360" w:lineRule="auto"/>
+        <w:contextualSpacing/>
+        <w:jc w:val="both"/>
+        <w:textAlignment w:val="auto"/>
+        <w:rPr>
+          <w:rFonts w:ascii="Arial" w:eastAsia="Calibri" w:hAnsi="Arial" w:cs="Arial"/>
+          <w:lang w:eastAsia="en-US" w:bidi="ar-SA"/>
+        </w:rPr>
+      </w:pPr>
+      <w:r>
+        <w:rPr>
+          <w:rFonts w:ascii="Arial" w:eastAsia="Calibri" w:hAnsi="Arial" w:cs="Arial"/>
+          <w:lang w:eastAsia="en-US" w:bidi="ar-SA"/>
+        </w:rPr>
+        <w:t>Establece</w:t>
+      </w:r>
+      <w:r>
+        <w:rPr>
+          <w:rFonts w:ascii="Arial" w:eastAsia="Calibri" w:hAnsi="Arial" w:cs="Arial"/>
+          <w:lang w:eastAsia="en-US" w:bidi="ar-SA"/>
+        </w:rPr>
+        <w:t xml:space="preserve"> el derecho de los usuarios a la privacidad y la protección de datos, la notificación de violaciones de seguridad y la minimización de datos.</w:t>
+      </w:r>
+    </w:p>
+    <w:p>
+      <w:pPr>
+        <w:numPr>
+          <w:ilvl w:val="2"/>
+          <w:numId w:val="15"/>
+        </w:numPr>
+        <w:suppressAutoHyphens w:val="0"/>
+        <w:spacing w:beforeLines="120" w:before="288" w:afterLines="120" w:after="288" w:line="360" w:lineRule="auto"/>
+        <w:contextualSpacing/>
+        <w:jc w:val="both"/>
+        <w:textAlignment w:val="auto"/>
+        <w:rPr>
+          <w:rFonts w:ascii="Arial" w:eastAsia="Calibri" w:hAnsi="Arial" w:cs="Arial"/>
+          <w:lang w:eastAsia="en-US" w:bidi="ar-SA"/>
+        </w:rPr>
+      </w:pPr>
+      <w:r>
+        <w:rPr>
+          <w:rFonts w:ascii="Arial" w:eastAsia="Calibri" w:hAnsi="Arial" w:cs="Arial"/>
+          <w:lang w:eastAsia="en-US" w:bidi="ar-SA"/>
+        </w:rPr>
+        <w:t xml:space="preserve">Asegurar la </w:t>
+      </w:r>
+      <w:proofErr w:type="spellStart"/>
+      <w:r>
+        <w:rPr>
+          <w:rFonts w:ascii="Arial" w:eastAsia="Calibri" w:hAnsi="Arial" w:cs="Arial"/>
+          <w:lang w:eastAsia="en-US" w:bidi="ar-SA"/>
+        </w:rPr>
+        <w:t>anonimización</w:t>
+      </w:r>
+      <w:proofErr w:type="spellEnd"/>
+      <w:r>
+        <w:rPr>
+          <w:rFonts w:ascii="Arial" w:eastAsia="Calibri" w:hAnsi="Arial" w:cs="Arial"/>
+          <w:lang w:eastAsia="en-US" w:bidi="ar-SA"/>
+        </w:rPr>
+        <w:t xml:space="preserve"> o </w:t>
+      </w:r>
+      <w:proofErr w:type="spellStart"/>
+      <w:r>
+        <w:rPr>
+          <w:rFonts w:ascii="Arial" w:eastAsia="Calibri" w:hAnsi="Arial" w:cs="Arial"/>
+          <w:lang w:eastAsia="en-US" w:bidi="ar-SA"/>
+        </w:rPr>
+        <w:t>seudonimización</w:t>
+      </w:r>
+      <w:proofErr w:type="spellEnd"/>
+      <w:r>
+        <w:rPr>
+          <w:rFonts w:ascii="Arial" w:eastAsia="Calibri" w:hAnsi="Arial" w:cs="Arial"/>
+          <w:lang w:eastAsia="en-US" w:bidi="ar-SA"/>
+        </w:rPr>
+        <w:t xml:space="preserve"> de los datos sensibles es una buena práctica recomendada por el GDPR.</w:t>
       </w:r>
     </w:p>
     <w:p>
@@ -4696,28 +5052,7 @@
           <w:rFonts w:ascii="Arial" w:eastAsia="Calibri" w:hAnsi="Arial" w:cs="Arial"/>
           <w:lang w:eastAsia="en-US" w:bidi="ar-SA"/>
         </w:rPr>
-        <w:t>La inyección SQL ocurre cuando un atacante introduce código SQL malicioso a través de campos de entrada (por ejemplo, formularios web) que no son correctamente validados o sanitizados. Este ataque puede permitir al atacante ejecutar comandos SQL directamente en la base de datos, lo que puede resultar en</w:t>
-      </w:r>
-      <w:r>
-        <w:rPr>
-          <w:rFonts w:ascii="Arial" w:eastAsia="Calibri" w:hAnsi="Arial" w:cs="Arial"/>
-          <w:lang w:eastAsia="en-US" w:bidi="ar-SA"/>
-        </w:rPr>
-        <w:t xml:space="preserve"> a</w:t>
-      </w:r>
-      <w:r>
-        <w:rPr>
-          <w:rFonts w:ascii="Arial" w:eastAsia="Calibri" w:hAnsi="Arial" w:cs="Arial"/>
-          <w:lang w:eastAsia="en-US" w:bidi="ar-SA"/>
-        </w:rPr>
-        <w:t>cceso no autorizado a información sensible</w:t>
-      </w:r>
-      <w:r>
-        <w:rPr>
-          <w:rFonts w:ascii="Arial" w:eastAsia="Calibri" w:hAnsi="Arial" w:cs="Arial"/>
-          <w:lang w:eastAsia="en-US" w:bidi="ar-SA"/>
-        </w:rPr>
-        <w:t xml:space="preserve">, </w:t>
+        <w:t xml:space="preserve">La inyección SQL ocurre cuando un atacante introduce código SQL malicioso a través de campos de entrada (por ejemplo, formularios web) que no son correctamente validados o sanitizados. Este ataque puede permitir al atacante ejecutar comandos SQL directamente en la base de datos, lo que puede resultar en acceso no autorizado a información sensible, </w:t>
       </w:r>
       <w:proofErr w:type="spellStart"/>
       <w:r>
@@ -4725,14 +5060,7 @@
           <w:rFonts w:ascii="Arial" w:eastAsia="Calibri" w:hAnsi="Arial" w:cs="Arial"/>
           <w:lang w:eastAsia="en-US" w:bidi="ar-SA"/>
         </w:rPr>
-        <w:t>m</w:t>
-      </w:r>
-      <w:r>
-        <w:rPr>
-          <w:rFonts w:ascii="Arial" w:eastAsia="Calibri" w:hAnsi="Arial" w:cs="Arial"/>
-          <w:lang w:eastAsia="en-US" w:bidi="ar-SA"/>
-        </w:rPr>
-        <w:t>dificación</w:t>
+        <w:t>mdificación</w:t>
       </w:r>
       <w:proofErr w:type="spellEnd"/>
       <w:r>
@@ -4740,14 +5068,15 @@
           <w:rFonts w:ascii="Arial" w:eastAsia="Calibri" w:hAnsi="Arial" w:cs="Arial"/>
           <w:lang w:eastAsia="en-US" w:bidi="ar-SA"/>
         </w:rPr>
-        <w:t xml:space="preserve"> o eliminación de datos importantes</w:t>
-      </w:r>
-      <w:r>
-        <w:rPr>
-          <w:rFonts w:ascii="Arial" w:eastAsia="Calibri" w:hAnsi="Arial" w:cs="Arial"/>
-          <w:lang w:eastAsia="en-US" w:bidi="ar-SA"/>
-        </w:rPr>
-        <w:t xml:space="preserve"> o </w:t>
+        <w:t xml:space="preserve"> o eliminación de datos </w:t>
+      </w:r>
+      <w:r>
+        <w:rPr>
+          <w:rFonts w:ascii="Arial" w:eastAsia="Calibri" w:hAnsi="Arial" w:cs="Arial"/>
+          <w:lang w:eastAsia="en-US" w:bidi="ar-SA"/>
+        </w:rPr>
+        <w:lastRenderedPageBreak/>
+        <w:t xml:space="preserve">importantes o </w:t>
       </w:r>
       <w:r>
         <w:rPr>
@@ -4817,7 +5146,6 @@
           <w:rFonts w:ascii="Arial" w:eastAsia="Calibri" w:hAnsi="Arial" w:cs="Arial"/>
           <w:lang w:eastAsia="en-US" w:bidi="ar-SA"/>
         </w:rPr>
-        <w:lastRenderedPageBreak/>
         <w:t>ORMs</w:t>
       </w:r>
       <w:proofErr w:type="spellEnd"/>
@@ -4865,37 +5193,7 @@
           <w:rFonts w:ascii="Arial" w:eastAsia="Calibri" w:hAnsi="Arial" w:cs="Arial"/>
           <w:lang w:eastAsia="en-US" w:bidi="ar-SA"/>
         </w:rPr>
-        <w:t xml:space="preserve"> </w:t>
-      </w:r>
-      <w:r>
-        <w:rPr>
-          <w:rFonts w:ascii="Arial" w:eastAsia="Calibri" w:hAnsi="Arial" w:cs="Arial"/>
-          <w:lang w:eastAsia="en-US" w:bidi="ar-SA"/>
-        </w:rPr>
-        <w:t>y adicionalmente hacen abstracción del motor de bases de datos utilizados</w:t>
-      </w:r>
-      <w:r>
-        <w:rPr>
-          <w:rFonts w:ascii="Arial" w:eastAsia="Calibri" w:hAnsi="Arial" w:cs="Arial"/>
-          <w:lang w:eastAsia="en-US" w:bidi="ar-SA"/>
-        </w:rPr>
-        <w:t xml:space="preserve">; </w:t>
-      </w:r>
-      <w:proofErr w:type="spellStart"/>
-      <w:r>
-        <w:rPr>
-          <w:rFonts w:ascii="Arial" w:eastAsia="Calibri" w:hAnsi="Arial" w:cs="Arial"/>
-          <w:lang w:eastAsia="en-US" w:bidi="ar-SA"/>
-        </w:rPr>
-        <w:t>el</w:t>
-      </w:r>
-      <w:proofErr w:type="spellEnd"/>
-      <w:r>
-        <w:rPr>
-          <w:rFonts w:ascii="Arial" w:eastAsia="Calibri" w:hAnsi="Arial" w:cs="Arial"/>
-          <w:lang w:eastAsia="en-US" w:bidi="ar-SA"/>
-        </w:rPr>
-        <w:t xml:space="preserve"> uso de </w:t>
+        <w:t xml:space="preserve"> y adicionalmente hacen abstracción del motor de bases de datos utilizados; el uso de </w:t>
       </w:r>
       <w:proofErr w:type="spellStart"/>
       <w:r>
@@ -5001,42 +5299,7 @@
           <w:rFonts w:ascii="Arial" w:eastAsia="Calibri" w:hAnsi="Arial" w:cs="Arial"/>
           <w:lang w:eastAsia="en-US" w:bidi="ar-SA"/>
         </w:rPr>
-        <w:t>El Cross-Site Scripting (XSS) ocurre cuando un atacante inyecta código JavaScript malicioso en una página web que es luego ejecutado por otros usuarios. Este ataque se utiliza generalmente para</w:t>
-      </w:r>
-      <w:r>
-        <w:rPr>
-          <w:rFonts w:ascii="Arial" w:eastAsia="Calibri" w:hAnsi="Arial" w:cs="Arial"/>
-          <w:lang w:eastAsia="en-US" w:bidi="ar-SA"/>
-        </w:rPr>
-        <w:t xml:space="preserve"> el r</w:t>
-      </w:r>
-      <w:r>
-        <w:rPr>
-          <w:rFonts w:ascii="Arial" w:eastAsia="Calibri" w:hAnsi="Arial" w:cs="Arial"/>
-          <w:lang w:eastAsia="en-US" w:bidi="ar-SA"/>
-        </w:rPr>
-        <w:t>obo de cookies de sesión o credenciales de usuario</w:t>
-      </w:r>
-      <w:r>
-        <w:rPr>
-          <w:rFonts w:ascii="Arial" w:eastAsia="Calibri" w:hAnsi="Arial" w:cs="Arial"/>
-          <w:lang w:eastAsia="en-US" w:bidi="ar-SA"/>
-        </w:rPr>
-        <w:t>, la r</w:t>
-      </w:r>
-      <w:r>
-        <w:rPr>
-          <w:rFonts w:ascii="Arial" w:eastAsia="Calibri" w:hAnsi="Arial" w:cs="Arial"/>
-          <w:lang w:eastAsia="en-US" w:bidi="ar-SA"/>
-        </w:rPr>
-        <w:t>edirección a sitios maliciosos</w:t>
-      </w:r>
-      <w:r>
-        <w:rPr>
-          <w:rFonts w:ascii="Arial" w:eastAsia="Calibri" w:hAnsi="Arial" w:cs="Arial"/>
-          <w:lang w:eastAsia="en-US" w:bidi="ar-SA"/>
-        </w:rPr>
-        <w:t xml:space="preserve"> o </w:t>
+        <w:t xml:space="preserve">El Cross-Site Scripting (XSS) ocurre cuando un atacante inyecta código JavaScript malicioso en una página web que es luego ejecutado por otros usuarios. Este ataque se utiliza generalmente para el robo de cookies de sesión o credenciales de usuario, la redirección a sitios maliciosos o </w:t>
       </w:r>
       <w:r>
         <w:rPr>
@@ -5218,6 +5481,7 @@
           <w:rFonts w:ascii="Arial" w:eastAsia="Calibri" w:hAnsi="Arial" w:cs="Arial"/>
           <w:lang w:eastAsia="en-US" w:bidi="ar-SA"/>
         </w:rPr>
+        <w:lastRenderedPageBreak/>
         <w:t xml:space="preserve">El Cross-Site </w:t>
       </w:r>
       <w:proofErr w:type="spellStart"/>
@@ -5277,7 +5541,6 @@
           <w:rFonts w:ascii="Arial" w:eastAsia="Calibri" w:hAnsi="Arial" w:cs="Arial"/>
           <w:lang w:eastAsia="en-US" w:bidi="ar-SA"/>
         </w:rPr>
-        <w:lastRenderedPageBreak/>
         <w:t>Tokens CSRF: Implementar tokens de protección CSRF. Estos tokens son únicos para cada sesión y cada formulario, y deben ser enviados en cada solicitud que modifique el estado en el servidor.</w:t>
       </w:r>
     </w:p>
@@ -5606,6 +5869,7 @@
           <w:rFonts w:ascii="Arial" w:eastAsia="Calibri" w:hAnsi="Arial" w:cs="Arial"/>
           <w:lang w:eastAsia="en-US" w:bidi="ar-SA"/>
         </w:rPr>
+        <w:lastRenderedPageBreak/>
         <w:t xml:space="preserve">Gestión de dependencias: Utilizar herramientas como </w:t>
       </w:r>
       <w:proofErr w:type="spellStart"/>
@@ -5710,7 +5974,6 @@
           <w:rFonts w:ascii="Arial" w:eastAsia="Calibri" w:hAnsi="Arial" w:cs="Arial"/>
           <w:lang w:eastAsia="en-US" w:bidi="ar-SA"/>
         </w:rPr>
-        <w:lastRenderedPageBreak/>
         <w:t>Principio de "mínimos privilegios": Asegurarse de que las librerías y dependencias solo tengan acceso a los recursos estrictamente necesarios para su funcionamiento.</w:t>
       </w:r>
     </w:p>
@@ -6055,7 +6318,775 @@
           <w:rFonts w:ascii="Arial" w:eastAsia="Calibri" w:hAnsi="Arial" w:cs="Arial"/>
           <w:lang w:eastAsia="en-US" w:bidi="ar-SA"/>
         </w:rPr>
+        <w:lastRenderedPageBreak/>
         <w:t>Uso de herramientas de configuración automática: Herramientas como Chef o Ansible para automatizar la implementación de configuraciones seguras.</w:t>
+      </w:r>
+    </w:p>
+    <w:p>
+      <w:pPr>
+        <w:numPr>
+          <w:ilvl w:val="0"/>
+          <w:numId w:val="5"/>
+        </w:numPr>
+        <w:suppressAutoHyphens w:val="0"/>
+        <w:spacing w:beforeLines="120" w:before="288" w:afterLines="120" w:after="288" w:line="360" w:lineRule="auto"/>
+        <w:contextualSpacing/>
+        <w:jc w:val="both"/>
+        <w:textAlignment w:val="auto"/>
+        <w:rPr>
+          <w:rFonts w:ascii="Arial" w:eastAsia="Calibri" w:hAnsi="Arial" w:cs="Arial"/>
+          <w:lang w:eastAsia="en-US" w:bidi="ar-SA"/>
+        </w:rPr>
+      </w:pPr>
+      <w:r>
+        <w:rPr>
+          <w:rFonts w:ascii="Arial" w:eastAsia="Calibri" w:hAnsi="Arial" w:cs="Arial"/>
+          <w:lang w:eastAsia="en-US" w:bidi="ar-SA"/>
+        </w:rPr>
+        <w:t>Desarrollo Seguro (SDL)</w:t>
+      </w:r>
+    </w:p>
+    <w:p>
+      <w:pPr>
+        <w:numPr>
+          <w:ilvl w:val="1"/>
+          <w:numId w:val="5"/>
+        </w:numPr>
+        <w:suppressAutoHyphens w:val="0"/>
+        <w:spacing w:beforeLines="120" w:before="288" w:afterLines="120" w:after="288" w:line="360" w:lineRule="auto"/>
+        <w:ind w:left="709"/>
+        <w:contextualSpacing/>
+        <w:jc w:val="both"/>
+        <w:textAlignment w:val="auto"/>
+        <w:rPr>
+          <w:rFonts w:ascii="Arial" w:eastAsia="Calibri" w:hAnsi="Arial" w:cs="Arial"/>
+          <w:lang w:eastAsia="en-US" w:bidi="ar-SA"/>
+        </w:rPr>
+      </w:pPr>
+      <w:r>
+        <w:rPr>
+          <w:rFonts w:ascii="Arial" w:eastAsia="Calibri" w:hAnsi="Arial" w:cs="Arial"/>
+          <w:lang w:eastAsia="en-US" w:bidi="ar-SA"/>
+        </w:rPr>
+        <w:t xml:space="preserve">EL Desarrollo Seguro (SDL – </w:t>
+      </w:r>
+      <w:proofErr w:type="spellStart"/>
+      <w:r>
+        <w:rPr>
+          <w:rFonts w:ascii="Arial" w:eastAsia="Calibri" w:hAnsi="Arial" w:cs="Arial"/>
+          <w:lang w:eastAsia="en-US" w:bidi="ar-SA"/>
+        </w:rPr>
+        <w:t>Secure</w:t>
+      </w:r>
+      <w:proofErr w:type="spellEnd"/>
+      <w:r>
+        <w:rPr>
+          <w:rFonts w:ascii="Arial" w:eastAsia="Calibri" w:hAnsi="Arial" w:cs="Arial"/>
+          <w:lang w:eastAsia="en-US" w:bidi="ar-SA"/>
+        </w:rPr>
+        <w:t xml:space="preserve"> </w:t>
+      </w:r>
+      <w:proofErr w:type="spellStart"/>
+      <w:r>
+        <w:rPr>
+          <w:rFonts w:ascii="Arial" w:eastAsia="Calibri" w:hAnsi="Arial" w:cs="Arial"/>
+          <w:lang w:eastAsia="en-US" w:bidi="ar-SA"/>
+        </w:rPr>
+        <w:t>Development</w:t>
+      </w:r>
+      <w:proofErr w:type="spellEnd"/>
+      <w:r>
+        <w:rPr>
+          <w:rFonts w:ascii="Arial" w:eastAsia="Calibri" w:hAnsi="Arial" w:cs="Arial"/>
+          <w:lang w:eastAsia="en-US" w:bidi="ar-SA"/>
+        </w:rPr>
+        <w:t xml:space="preserve"> </w:t>
+      </w:r>
+      <w:proofErr w:type="spellStart"/>
+      <w:r>
+        <w:rPr>
+          <w:rFonts w:ascii="Arial" w:eastAsia="Calibri" w:hAnsi="Arial" w:cs="Arial"/>
+          <w:lang w:eastAsia="en-US" w:bidi="ar-SA"/>
+        </w:rPr>
+        <w:t>Lifecycle</w:t>
+      </w:r>
+      <w:proofErr w:type="spellEnd"/>
+      <w:r>
+        <w:rPr>
+          <w:rFonts w:ascii="Arial" w:eastAsia="Calibri" w:hAnsi="Arial" w:cs="Arial"/>
+          <w:lang w:eastAsia="en-US" w:bidi="ar-SA"/>
+        </w:rPr>
+        <w:t xml:space="preserve">) </w:t>
+      </w:r>
+      <w:r>
+        <w:rPr>
+          <w:rFonts w:ascii="Arial" w:eastAsia="Calibri" w:hAnsi="Arial" w:cs="Arial"/>
+          <w:lang w:eastAsia="en-US" w:bidi="ar-SA"/>
+        </w:rPr>
+        <w:t>es un enfoque de desarrollo de software que integra las mejores prácticas de seguridad en cada fase del ciclo de vida del software, desde la planificación y el diseño hasta las pruebas y el mantenimiento. La idea principal es identificar, mitigar y prevenir las vulnerabilidades de seguridad de forma temprana en el proceso de desarrollo, en lugar de intentar remediarlas después de que la aplicación esté en producción.</w:t>
+      </w:r>
+      <w:r>
+        <w:rPr>
+          <w:rFonts w:ascii="Arial" w:eastAsia="Calibri" w:hAnsi="Arial" w:cs="Arial"/>
+          <w:lang w:eastAsia="en-US" w:bidi="ar-SA"/>
+        </w:rPr>
+        <w:t xml:space="preserve"> </w:t>
+      </w:r>
+      <w:r>
+        <w:rPr>
+          <w:rFonts w:ascii="Arial" w:eastAsia="Calibri" w:hAnsi="Arial" w:cs="Arial"/>
+          <w:lang w:eastAsia="en-US" w:bidi="ar-SA"/>
+        </w:rPr>
+        <w:t>El objetivo del SDL es garantizar que la seguridad sea una parte integral del proceso de desarrollo y que no se trate como una consideración secundaria o posterior.</w:t>
+      </w:r>
+      <w:r>
+        <w:rPr>
+          <w:rFonts w:ascii="Arial" w:eastAsia="Calibri" w:hAnsi="Arial" w:cs="Arial"/>
+          <w:lang w:eastAsia="en-US" w:bidi="ar-SA"/>
+        </w:rPr>
+        <w:t xml:space="preserve"> Sus fases son:</w:t>
+      </w:r>
+    </w:p>
+    <w:p>
+      <w:pPr>
+        <w:numPr>
+          <w:ilvl w:val="1"/>
+          <w:numId w:val="15"/>
+        </w:numPr>
+        <w:suppressAutoHyphens w:val="0"/>
+        <w:spacing w:beforeLines="120" w:before="288" w:afterLines="120" w:after="288" w:line="360" w:lineRule="auto"/>
+        <w:contextualSpacing/>
+        <w:jc w:val="both"/>
+        <w:textAlignment w:val="auto"/>
+        <w:rPr>
+          <w:rFonts w:ascii="Arial" w:eastAsia="Calibri" w:hAnsi="Arial" w:cs="Arial"/>
+          <w:lang w:eastAsia="en-US" w:bidi="ar-SA"/>
+        </w:rPr>
+      </w:pPr>
+      <w:r>
+        <w:rPr>
+          <w:rFonts w:ascii="Arial" w:eastAsia="Calibri" w:hAnsi="Arial" w:cs="Arial"/>
+          <w:lang w:eastAsia="en-US" w:bidi="ar-SA"/>
+        </w:rPr>
+        <w:t>Planificación: Identificación de los requisitos de seguridad y la creación de una estrategia de seguridad.</w:t>
+      </w:r>
+    </w:p>
+    <w:p>
+      <w:pPr>
+        <w:numPr>
+          <w:ilvl w:val="2"/>
+          <w:numId w:val="15"/>
+        </w:numPr>
+        <w:suppressAutoHyphens w:val="0"/>
+        <w:spacing w:beforeLines="120" w:before="288" w:afterLines="120" w:after="288" w:line="360" w:lineRule="auto"/>
+        <w:contextualSpacing/>
+        <w:jc w:val="both"/>
+        <w:textAlignment w:val="auto"/>
+        <w:rPr>
+          <w:rFonts w:ascii="Arial" w:eastAsia="Calibri" w:hAnsi="Arial" w:cs="Arial"/>
+          <w:lang w:eastAsia="en-US" w:bidi="ar-SA"/>
+        </w:rPr>
+      </w:pPr>
+      <w:r>
+        <w:rPr>
+          <w:rFonts w:ascii="Arial" w:eastAsia="Calibri" w:hAnsi="Arial" w:cs="Arial"/>
+          <w:lang w:eastAsia="en-US" w:bidi="ar-SA"/>
+        </w:rPr>
+        <w:t>Evaluación de riesgos: Identificar amenazas potenciales que puedan afectar a las aplicaciones, como ciberataques, pérdida de datos o fallos de infraestructura.</w:t>
+      </w:r>
+    </w:p>
+    <w:p>
+      <w:pPr>
+        <w:numPr>
+          <w:ilvl w:val="2"/>
+          <w:numId w:val="15"/>
+        </w:numPr>
+        <w:suppressAutoHyphens w:val="0"/>
+        <w:spacing w:beforeLines="120" w:before="288" w:afterLines="120" w:after="288" w:line="360" w:lineRule="auto"/>
+        <w:contextualSpacing/>
+        <w:jc w:val="both"/>
+        <w:textAlignment w:val="auto"/>
+        <w:rPr>
+          <w:rFonts w:ascii="Arial" w:eastAsia="Calibri" w:hAnsi="Arial" w:cs="Arial"/>
+          <w:lang w:eastAsia="en-US" w:bidi="ar-SA"/>
+        </w:rPr>
+      </w:pPr>
+      <w:r>
+        <w:rPr>
+          <w:rFonts w:ascii="Arial" w:eastAsia="Calibri" w:hAnsi="Arial" w:cs="Arial"/>
+          <w:lang w:eastAsia="en-US" w:bidi="ar-SA"/>
+        </w:rPr>
+        <w:t>Definición de políticas de seguridad: Establecer políticas claras sobre gestión de contraseñas, accesos de usuario, protección de datos sensibles y respuesta ante incidentes.</w:t>
+      </w:r>
+    </w:p>
+    <w:p>
+      <w:pPr>
+        <w:numPr>
+          <w:ilvl w:val="2"/>
+          <w:numId w:val="15"/>
+        </w:numPr>
+        <w:suppressAutoHyphens w:val="0"/>
+        <w:spacing w:beforeLines="120" w:before="288" w:afterLines="120" w:after="288" w:line="360" w:lineRule="auto"/>
+        <w:contextualSpacing/>
+        <w:jc w:val="both"/>
+        <w:textAlignment w:val="auto"/>
+        <w:rPr>
+          <w:rFonts w:ascii="Arial" w:eastAsia="Calibri" w:hAnsi="Arial" w:cs="Arial"/>
+          <w:lang w:eastAsia="en-US" w:bidi="ar-SA"/>
+        </w:rPr>
+      </w:pPr>
+      <w:r>
+        <w:rPr>
+          <w:rFonts w:ascii="Arial" w:eastAsia="Calibri" w:hAnsi="Arial" w:cs="Arial"/>
+          <w:lang w:eastAsia="en-US" w:bidi="ar-SA"/>
+        </w:rPr>
+        <w:t>Planificación de la integración de la seguridad en el ciclo de vida del software.</w:t>
+      </w:r>
+    </w:p>
+    <w:p>
+      <w:pPr>
+        <w:numPr>
+          <w:ilvl w:val="1"/>
+          <w:numId w:val="15"/>
+        </w:numPr>
+        <w:suppressAutoHyphens w:val="0"/>
+        <w:spacing w:beforeLines="120" w:before="288" w:afterLines="120" w:after="288" w:line="360" w:lineRule="auto"/>
+        <w:contextualSpacing/>
+        <w:jc w:val="both"/>
+        <w:textAlignment w:val="auto"/>
+        <w:rPr>
+          <w:rFonts w:ascii="Arial" w:eastAsia="Calibri" w:hAnsi="Arial" w:cs="Arial"/>
+          <w:lang w:eastAsia="en-US" w:bidi="ar-SA"/>
+        </w:rPr>
+      </w:pPr>
+      <w:r>
+        <w:rPr>
+          <w:rFonts w:ascii="Arial" w:eastAsia="Calibri" w:hAnsi="Arial" w:cs="Arial"/>
+          <w:lang w:eastAsia="en-US" w:bidi="ar-SA"/>
+        </w:rPr>
+        <w:t>Diseño: Incorporación de medidas de seguridad en la arquitectura de la aplicación</w:t>
+      </w:r>
+      <w:r>
+        <w:rPr>
+          <w:rFonts w:ascii="Arial" w:eastAsia="Calibri" w:hAnsi="Arial" w:cs="Arial"/>
+          <w:lang w:eastAsia="en-US" w:bidi="ar-SA"/>
+        </w:rPr>
+        <w:t>; en</w:t>
+      </w:r>
+      <w:r>
+        <w:rPr>
+          <w:rFonts w:ascii="Arial" w:eastAsia="Calibri" w:hAnsi="Arial" w:cs="Arial"/>
+          <w:lang w:eastAsia="en-US" w:bidi="ar-SA"/>
+        </w:rPr>
+        <w:t xml:space="preserve"> esta fase, se integran controles de seguridad en la arquitectura y el diseño de la aplicación, lo cual incluye:</w:t>
+      </w:r>
+    </w:p>
+    <w:p>
+      <w:pPr>
+        <w:numPr>
+          <w:ilvl w:val="2"/>
+          <w:numId w:val="15"/>
+        </w:numPr>
+        <w:suppressAutoHyphens w:val="0"/>
+        <w:spacing w:beforeLines="120" w:before="288" w:afterLines="120" w:after="288" w:line="360" w:lineRule="auto"/>
+        <w:contextualSpacing/>
+        <w:jc w:val="both"/>
+        <w:textAlignment w:val="auto"/>
+        <w:rPr>
+          <w:rFonts w:ascii="Arial" w:eastAsia="Calibri" w:hAnsi="Arial" w:cs="Arial"/>
+          <w:lang w:eastAsia="en-US" w:bidi="ar-SA"/>
+        </w:rPr>
+      </w:pPr>
+      <w:r>
+        <w:rPr>
+          <w:rFonts w:ascii="Arial" w:eastAsia="Calibri" w:hAnsi="Arial" w:cs="Arial"/>
+          <w:lang w:eastAsia="en-US" w:bidi="ar-SA"/>
+        </w:rPr>
+        <w:t>Modelado de amenazas: Anticipar posibles vectores de ataque, como inyecciones SQL, XSS o CSRF, y diseñar defensas adecuadas.</w:t>
+      </w:r>
+    </w:p>
+    <w:p>
+      <w:pPr>
+        <w:numPr>
+          <w:ilvl w:val="2"/>
+          <w:numId w:val="15"/>
+        </w:numPr>
+        <w:suppressAutoHyphens w:val="0"/>
+        <w:spacing w:beforeLines="120" w:before="288" w:afterLines="120" w:after="288" w:line="360" w:lineRule="auto"/>
+        <w:contextualSpacing/>
+        <w:jc w:val="both"/>
+        <w:textAlignment w:val="auto"/>
+        <w:rPr>
+          <w:rFonts w:ascii="Arial" w:eastAsia="Calibri" w:hAnsi="Arial" w:cs="Arial"/>
+          <w:lang w:eastAsia="en-US" w:bidi="ar-SA"/>
+        </w:rPr>
+      </w:pPr>
+      <w:r>
+        <w:rPr>
+          <w:rFonts w:ascii="Arial" w:eastAsia="Calibri" w:hAnsi="Arial" w:cs="Arial"/>
+          <w:lang w:eastAsia="en-US" w:bidi="ar-SA"/>
+        </w:rPr>
+        <w:t>Definición de controles de acceso: Garantizar que solo los usuarios autorizados tengan acceso a funciones y datos sensibles.</w:t>
+      </w:r>
+    </w:p>
+    <w:p>
+      <w:pPr>
+        <w:numPr>
+          <w:ilvl w:val="2"/>
+          <w:numId w:val="15"/>
+        </w:numPr>
+        <w:suppressAutoHyphens w:val="0"/>
+        <w:spacing w:beforeLines="120" w:before="288" w:afterLines="120" w:after="288" w:line="360" w:lineRule="auto"/>
+        <w:contextualSpacing/>
+        <w:jc w:val="both"/>
+        <w:textAlignment w:val="auto"/>
+        <w:rPr>
+          <w:rFonts w:ascii="Arial" w:eastAsia="Calibri" w:hAnsi="Arial" w:cs="Arial"/>
+          <w:lang w:eastAsia="en-US" w:bidi="ar-SA"/>
+        </w:rPr>
+      </w:pPr>
+      <w:r>
+        <w:rPr>
+          <w:rFonts w:ascii="Arial" w:eastAsia="Calibri" w:hAnsi="Arial" w:cs="Arial"/>
+          <w:lang w:eastAsia="en-US" w:bidi="ar-SA"/>
+        </w:rPr>
+        <w:t>Diseño de resiliencia: Asegurarse de que la aplicación sea capaz de resistir y recuperarse de ciberataques.</w:t>
+      </w:r>
+    </w:p>
+    <w:p>
+      <w:pPr>
+        <w:numPr>
+          <w:ilvl w:val="1"/>
+          <w:numId w:val="15"/>
+        </w:numPr>
+        <w:suppressAutoHyphens w:val="0"/>
+        <w:spacing w:beforeLines="120" w:before="288" w:afterLines="120" w:after="288" w:line="360" w:lineRule="auto"/>
+        <w:contextualSpacing/>
+        <w:jc w:val="both"/>
+        <w:textAlignment w:val="auto"/>
+        <w:rPr>
+          <w:rFonts w:ascii="Arial" w:eastAsia="Calibri" w:hAnsi="Arial" w:cs="Arial"/>
+          <w:lang w:eastAsia="en-US" w:bidi="ar-SA"/>
+        </w:rPr>
+      </w:pPr>
+      <w:r>
+        <w:rPr>
+          <w:rFonts w:ascii="Arial" w:eastAsia="Calibri" w:hAnsi="Arial" w:cs="Arial"/>
+          <w:lang w:eastAsia="en-US" w:bidi="ar-SA"/>
+        </w:rPr>
+        <w:t>Desarrollo: Implementación de código seguro y validación constante</w:t>
+      </w:r>
+      <w:r>
+        <w:rPr>
+          <w:rFonts w:ascii="Arial" w:eastAsia="Calibri" w:hAnsi="Arial" w:cs="Arial"/>
+          <w:lang w:eastAsia="en-US" w:bidi="ar-SA"/>
+        </w:rPr>
+        <w:t>, utilizando las mejores prácticas de seguridad, entre las que se incluye:</w:t>
+      </w:r>
+    </w:p>
+    <w:p>
+      <w:pPr>
+        <w:numPr>
+          <w:ilvl w:val="2"/>
+          <w:numId w:val="15"/>
+        </w:numPr>
+        <w:suppressAutoHyphens w:val="0"/>
+        <w:spacing w:beforeLines="120" w:before="288" w:afterLines="120" w:after="288" w:line="360" w:lineRule="auto"/>
+        <w:contextualSpacing/>
+        <w:jc w:val="both"/>
+        <w:textAlignment w:val="auto"/>
+        <w:rPr>
+          <w:rFonts w:ascii="Arial" w:eastAsia="Calibri" w:hAnsi="Arial" w:cs="Arial"/>
+          <w:lang w:eastAsia="en-US" w:bidi="ar-SA"/>
+        </w:rPr>
+      </w:pPr>
+      <w:r>
+        <w:rPr>
+          <w:rFonts w:ascii="Arial" w:eastAsia="Calibri" w:hAnsi="Arial" w:cs="Arial"/>
+          <w:lang w:eastAsia="en-US" w:bidi="ar-SA"/>
+        </w:rPr>
+        <w:lastRenderedPageBreak/>
+        <w:t>Codificación segura: Evitar el uso de funciones inseguras que puedan introducir vulnerabilidades.</w:t>
+      </w:r>
+    </w:p>
+    <w:p>
+      <w:pPr>
+        <w:numPr>
+          <w:ilvl w:val="2"/>
+          <w:numId w:val="15"/>
+        </w:numPr>
+        <w:suppressAutoHyphens w:val="0"/>
+        <w:spacing w:beforeLines="120" w:before="288" w:afterLines="120" w:after="288" w:line="360" w:lineRule="auto"/>
+        <w:contextualSpacing/>
+        <w:jc w:val="both"/>
+        <w:textAlignment w:val="auto"/>
+        <w:rPr>
+          <w:rFonts w:ascii="Arial" w:eastAsia="Calibri" w:hAnsi="Arial" w:cs="Arial"/>
+          <w:lang w:eastAsia="en-US" w:bidi="ar-SA"/>
+        </w:rPr>
+      </w:pPr>
+      <w:r>
+        <w:rPr>
+          <w:rFonts w:ascii="Arial" w:eastAsia="Calibri" w:hAnsi="Arial" w:cs="Arial"/>
+          <w:lang w:eastAsia="en-US" w:bidi="ar-SA"/>
+        </w:rPr>
+        <w:t>Validación de entradas: Validar y sanear todas las entradas de los usuarios para evitar inyecciones SQL, XSS y otras amenazas comunes.</w:t>
+      </w:r>
+    </w:p>
+    <w:p>
+      <w:pPr>
+        <w:numPr>
+          <w:ilvl w:val="2"/>
+          <w:numId w:val="15"/>
+        </w:numPr>
+        <w:suppressAutoHyphens w:val="0"/>
+        <w:spacing w:beforeLines="120" w:before="288" w:afterLines="120" w:after="288" w:line="360" w:lineRule="auto"/>
+        <w:contextualSpacing/>
+        <w:jc w:val="both"/>
+        <w:textAlignment w:val="auto"/>
+        <w:rPr>
+          <w:rFonts w:ascii="Arial" w:eastAsia="Calibri" w:hAnsi="Arial" w:cs="Arial"/>
+          <w:lang w:eastAsia="en-US" w:bidi="ar-SA"/>
+        </w:rPr>
+      </w:pPr>
+      <w:r>
+        <w:rPr>
+          <w:rFonts w:ascii="Arial" w:eastAsia="Calibri" w:hAnsi="Arial" w:cs="Arial"/>
+          <w:lang w:eastAsia="en-US" w:bidi="ar-SA"/>
+        </w:rPr>
+        <w:t>Control de versiones seguro: Usar herramientas como Git para mantener un control adecuado de los cambios en el código y garantizar que las versiones anteriores no presenten vulnerabilidades.</w:t>
+      </w:r>
+    </w:p>
+    <w:p>
+      <w:pPr>
+        <w:numPr>
+          <w:ilvl w:val="1"/>
+          <w:numId w:val="15"/>
+        </w:numPr>
+        <w:suppressAutoHyphens w:val="0"/>
+        <w:spacing w:beforeLines="120" w:before="288" w:afterLines="120" w:after="288" w:line="360" w:lineRule="auto"/>
+        <w:contextualSpacing/>
+        <w:jc w:val="both"/>
+        <w:textAlignment w:val="auto"/>
+        <w:rPr>
+          <w:rFonts w:ascii="Arial" w:eastAsia="Calibri" w:hAnsi="Arial" w:cs="Arial"/>
+          <w:lang w:eastAsia="en-US" w:bidi="ar-SA"/>
+        </w:rPr>
+      </w:pPr>
+      <w:r>
+        <w:rPr>
+          <w:rFonts w:ascii="Arial" w:eastAsia="Calibri" w:hAnsi="Arial" w:cs="Arial"/>
+          <w:lang w:eastAsia="en-US" w:bidi="ar-SA"/>
+        </w:rPr>
+        <w:t>Pruebas: Evaluación de la seguridad mediante pruebas dinámicas y estáticas</w:t>
+      </w:r>
+      <w:r>
+        <w:rPr>
+          <w:rFonts w:ascii="Arial" w:eastAsia="Calibri" w:hAnsi="Arial" w:cs="Arial"/>
+          <w:lang w:eastAsia="en-US" w:bidi="ar-SA"/>
+        </w:rPr>
+        <w:t xml:space="preserve"> antes de que el aplicativo sea desplegado, entre las cuales se encuentran:</w:t>
+      </w:r>
+    </w:p>
+    <w:p>
+      <w:pPr>
+        <w:numPr>
+          <w:ilvl w:val="2"/>
+          <w:numId w:val="15"/>
+        </w:numPr>
+        <w:suppressAutoHyphens w:val="0"/>
+        <w:spacing w:beforeLines="120" w:before="288" w:afterLines="120" w:after="288" w:line="360" w:lineRule="auto"/>
+        <w:contextualSpacing/>
+        <w:jc w:val="both"/>
+        <w:textAlignment w:val="auto"/>
+        <w:rPr>
+          <w:rFonts w:ascii="Arial" w:eastAsia="Calibri" w:hAnsi="Arial" w:cs="Arial"/>
+          <w:lang w:eastAsia="en-US" w:bidi="ar-SA"/>
+        </w:rPr>
+      </w:pPr>
+      <w:r>
+        <w:rPr>
+          <w:rFonts w:ascii="Arial" w:eastAsia="Calibri" w:hAnsi="Arial" w:cs="Arial"/>
+          <w:lang w:eastAsia="en-US" w:bidi="ar-SA"/>
+        </w:rPr>
+        <w:t>Pruebas de penetración: Simular ataques para evaluar la seguridad de la aplicación.</w:t>
+      </w:r>
+    </w:p>
+    <w:p>
+      <w:pPr>
+        <w:numPr>
+          <w:ilvl w:val="2"/>
+          <w:numId w:val="15"/>
+        </w:numPr>
+        <w:suppressAutoHyphens w:val="0"/>
+        <w:spacing w:beforeLines="120" w:before="288" w:afterLines="120" w:after="288" w:line="360" w:lineRule="auto"/>
+        <w:contextualSpacing/>
+        <w:jc w:val="both"/>
+        <w:textAlignment w:val="auto"/>
+        <w:rPr>
+          <w:rFonts w:ascii="Arial" w:eastAsia="Calibri" w:hAnsi="Arial" w:cs="Arial"/>
+          <w:lang w:eastAsia="en-US" w:bidi="ar-SA"/>
+        </w:rPr>
+      </w:pPr>
+      <w:r>
+        <w:rPr>
+          <w:rFonts w:ascii="Arial" w:eastAsia="Calibri" w:hAnsi="Arial" w:cs="Arial"/>
+          <w:lang w:eastAsia="en-US" w:bidi="ar-SA"/>
+        </w:rPr>
+        <w:t>Análisis dinámico: Evaluar el comportamiento de la aplicación durante la ejecución para encontrar vulnerabilidades no detectadas en el código fuente.</w:t>
+      </w:r>
+    </w:p>
+    <w:p>
+      <w:pPr>
+        <w:numPr>
+          <w:ilvl w:val="2"/>
+          <w:numId w:val="15"/>
+        </w:numPr>
+        <w:suppressAutoHyphens w:val="0"/>
+        <w:spacing w:beforeLines="120" w:before="288" w:afterLines="120" w:after="288" w:line="360" w:lineRule="auto"/>
+        <w:contextualSpacing/>
+        <w:jc w:val="both"/>
+        <w:textAlignment w:val="auto"/>
+        <w:rPr>
+          <w:rFonts w:ascii="Arial" w:eastAsia="Calibri" w:hAnsi="Arial" w:cs="Arial"/>
+          <w:lang w:eastAsia="en-US" w:bidi="ar-SA"/>
+        </w:rPr>
+      </w:pPr>
+      <w:r>
+        <w:rPr>
+          <w:rFonts w:ascii="Arial" w:eastAsia="Calibri" w:hAnsi="Arial" w:cs="Arial"/>
+          <w:lang w:eastAsia="en-US" w:bidi="ar-SA"/>
+        </w:rPr>
+        <w:t>Revisión de código: Hacer revisiones de seguridad regulares al código para detectar posibles problemas.</w:t>
+      </w:r>
+    </w:p>
+    <w:p>
+      <w:pPr>
+        <w:numPr>
+          <w:ilvl w:val="1"/>
+          <w:numId w:val="15"/>
+        </w:numPr>
+        <w:suppressAutoHyphens w:val="0"/>
+        <w:spacing w:beforeLines="120" w:before="288" w:afterLines="120" w:after="288" w:line="360" w:lineRule="auto"/>
+        <w:contextualSpacing/>
+        <w:jc w:val="both"/>
+        <w:textAlignment w:val="auto"/>
+        <w:rPr>
+          <w:rFonts w:ascii="Arial" w:eastAsia="Calibri" w:hAnsi="Arial" w:cs="Arial"/>
+          <w:lang w:eastAsia="en-US" w:bidi="ar-SA"/>
+        </w:rPr>
+      </w:pPr>
+      <w:r>
+        <w:rPr>
+          <w:rFonts w:ascii="Arial" w:eastAsia="Calibri" w:hAnsi="Arial" w:cs="Arial"/>
+          <w:lang w:eastAsia="en-US" w:bidi="ar-SA"/>
+        </w:rPr>
+        <w:t xml:space="preserve">Despliegue: Implementación de controles de seguridad </w:t>
+      </w:r>
+      <w:proofErr w:type="spellStart"/>
+      <w:r>
+        <w:rPr>
+          <w:rFonts w:ascii="Arial" w:eastAsia="Calibri" w:hAnsi="Arial" w:cs="Arial"/>
+          <w:lang w:eastAsia="en-US" w:bidi="ar-SA"/>
+        </w:rPr>
+        <w:t>post-despliegue</w:t>
+      </w:r>
+      <w:proofErr w:type="spellEnd"/>
+      <w:r>
+        <w:rPr>
+          <w:rFonts w:ascii="Arial" w:eastAsia="Calibri" w:hAnsi="Arial" w:cs="Arial"/>
+          <w:lang w:eastAsia="en-US" w:bidi="ar-SA"/>
+        </w:rPr>
+        <w:t>:</w:t>
+      </w:r>
+    </w:p>
+    <w:p>
+      <w:pPr>
+        <w:numPr>
+          <w:ilvl w:val="2"/>
+          <w:numId w:val="15"/>
+        </w:numPr>
+        <w:suppressAutoHyphens w:val="0"/>
+        <w:spacing w:beforeLines="120" w:before="288" w:afterLines="120" w:after="288" w:line="360" w:lineRule="auto"/>
+        <w:contextualSpacing/>
+        <w:jc w:val="both"/>
+        <w:textAlignment w:val="auto"/>
+        <w:rPr>
+          <w:rFonts w:ascii="Arial" w:eastAsia="Calibri" w:hAnsi="Arial" w:cs="Arial"/>
+          <w:lang w:eastAsia="en-US" w:bidi="ar-SA"/>
+        </w:rPr>
+      </w:pPr>
+      <w:r>
+        <w:rPr>
+          <w:rFonts w:ascii="Arial" w:eastAsia="Calibri" w:hAnsi="Arial" w:cs="Arial"/>
+          <w:lang w:eastAsia="en-US" w:bidi="ar-SA"/>
+        </w:rPr>
+        <w:t>Configuración segura de servidores y bases de datos.</w:t>
+      </w:r>
+    </w:p>
+    <w:p>
+      <w:pPr>
+        <w:numPr>
+          <w:ilvl w:val="2"/>
+          <w:numId w:val="15"/>
+        </w:numPr>
+        <w:suppressAutoHyphens w:val="0"/>
+        <w:spacing w:beforeLines="120" w:before="288" w:afterLines="120" w:after="288" w:line="360" w:lineRule="auto"/>
+        <w:contextualSpacing/>
+        <w:jc w:val="both"/>
+        <w:textAlignment w:val="auto"/>
+        <w:rPr>
+          <w:rFonts w:ascii="Arial" w:eastAsia="Calibri" w:hAnsi="Arial" w:cs="Arial"/>
+          <w:lang w:eastAsia="en-US" w:bidi="ar-SA"/>
+        </w:rPr>
+      </w:pPr>
+      <w:r>
+        <w:rPr>
+          <w:rFonts w:ascii="Arial" w:eastAsia="Calibri" w:hAnsi="Arial" w:cs="Arial"/>
+          <w:lang w:eastAsia="en-US" w:bidi="ar-SA"/>
+        </w:rPr>
+        <w:t>Implementación de parches de seguridad.</w:t>
+      </w:r>
+    </w:p>
+    <w:p>
+      <w:pPr>
+        <w:numPr>
+          <w:ilvl w:val="2"/>
+          <w:numId w:val="15"/>
+        </w:numPr>
+        <w:suppressAutoHyphens w:val="0"/>
+        <w:spacing w:beforeLines="120" w:before="288" w:afterLines="120" w:after="288" w:line="360" w:lineRule="auto"/>
+        <w:contextualSpacing/>
+        <w:jc w:val="both"/>
+        <w:textAlignment w:val="auto"/>
+        <w:rPr>
+          <w:rFonts w:ascii="Arial" w:eastAsia="Calibri" w:hAnsi="Arial" w:cs="Arial"/>
+          <w:lang w:eastAsia="en-US" w:bidi="ar-SA"/>
+        </w:rPr>
+      </w:pPr>
+      <w:r>
+        <w:rPr>
+          <w:rFonts w:ascii="Arial" w:eastAsia="Calibri" w:hAnsi="Arial" w:cs="Arial"/>
+          <w:lang w:eastAsia="en-US" w:bidi="ar-SA"/>
+        </w:rPr>
+        <w:t>Revisión de configuraciones para asegurar que no haya puertos abiertos innecesarios o servicios no utilizados que puedan ser explotados.</w:t>
+      </w:r>
+    </w:p>
+    <w:p>
+      <w:pPr>
+        <w:numPr>
+          <w:ilvl w:val="1"/>
+          <w:numId w:val="15"/>
+        </w:numPr>
+        <w:suppressAutoHyphens w:val="0"/>
+        <w:spacing w:beforeLines="120" w:before="288" w:afterLines="120" w:after="288" w:line="360" w:lineRule="auto"/>
+        <w:contextualSpacing/>
+        <w:jc w:val="both"/>
+        <w:textAlignment w:val="auto"/>
+        <w:rPr>
+          <w:rFonts w:ascii="Arial" w:eastAsia="Calibri" w:hAnsi="Arial" w:cs="Arial"/>
+          <w:lang w:eastAsia="en-US" w:bidi="ar-SA"/>
+        </w:rPr>
+      </w:pPr>
+      <w:r>
+        <w:rPr>
+          <w:rFonts w:ascii="Arial" w:eastAsia="Calibri" w:hAnsi="Arial" w:cs="Arial"/>
+          <w:lang w:eastAsia="en-US" w:bidi="ar-SA"/>
+        </w:rPr>
+        <w:t>Mantenimiento</w:t>
+      </w:r>
+      <w:r>
+        <w:rPr>
+          <w:rFonts w:ascii="Arial" w:eastAsia="Calibri" w:hAnsi="Arial" w:cs="Arial"/>
+          <w:lang w:eastAsia="en-US" w:bidi="ar-SA"/>
+        </w:rPr>
+        <w:t xml:space="preserve"> y actualización</w:t>
+      </w:r>
+      <w:r>
+        <w:rPr>
+          <w:rFonts w:ascii="Arial" w:eastAsia="Calibri" w:hAnsi="Arial" w:cs="Arial"/>
+          <w:lang w:eastAsia="en-US" w:bidi="ar-SA"/>
+        </w:rPr>
+        <w:t>: Evaluación continua y actualización de las aplicaciones para corregir vulnerabilidades a medida que surgen nuevas amenazas</w:t>
+      </w:r>
+      <w:r>
+        <w:rPr>
+          <w:rFonts w:ascii="Arial" w:eastAsia="Calibri" w:hAnsi="Arial" w:cs="Arial"/>
+          <w:lang w:eastAsia="en-US" w:bidi="ar-SA"/>
+        </w:rPr>
+        <w:t>; entre las actividades a efectuar tenemos:</w:t>
+      </w:r>
+    </w:p>
+    <w:p>
+      <w:pPr>
+        <w:numPr>
+          <w:ilvl w:val="2"/>
+          <w:numId w:val="15"/>
+        </w:numPr>
+        <w:suppressAutoHyphens w:val="0"/>
+        <w:spacing w:beforeLines="120" w:before="288" w:afterLines="120" w:after="288" w:line="360" w:lineRule="auto"/>
+        <w:contextualSpacing/>
+        <w:jc w:val="both"/>
+        <w:textAlignment w:val="auto"/>
+        <w:rPr>
+          <w:rFonts w:ascii="Arial" w:eastAsia="Calibri" w:hAnsi="Arial" w:cs="Arial"/>
+          <w:lang w:eastAsia="en-US" w:bidi="ar-SA"/>
+        </w:rPr>
+      </w:pPr>
+      <w:r>
+        <w:rPr>
+          <w:rFonts w:ascii="Arial" w:eastAsia="Calibri" w:hAnsi="Arial" w:cs="Arial"/>
+          <w:lang w:eastAsia="en-US" w:bidi="ar-SA"/>
+        </w:rPr>
+        <w:t>Monitoreo continuo: Supervisar el tráfico y las actividades del sistema en busca de anomalías.</w:t>
+      </w:r>
+    </w:p>
+    <w:p>
+      <w:pPr>
+        <w:numPr>
+          <w:ilvl w:val="2"/>
+          <w:numId w:val="15"/>
+        </w:numPr>
+        <w:suppressAutoHyphens w:val="0"/>
+        <w:spacing w:beforeLines="120" w:before="288" w:afterLines="120" w:after="288" w:line="360" w:lineRule="auto"/>
+        <w:contextualSpacing/>
+        <w:jc w:val="both"/>
+        <w:textAlignment w:val="auto"/>
+        <w:rPr>
+          <w:rFonts w:ascii="Arial" w:eastAsia="Calibri" w:hAnsi="Arial" w:cs="Arial"/>
+          <w:lang w:eastAsia="en-US" w:bidi="ar-SA"/>
+        </w:rPr>
+      </w:pPr>
+      <w:r>
+        <w:rPr>
+          <w:rFonts w:ascii="Arial" w:eastAsia="Calibri" w:hAnsi="Arial" w:cs="Arial"/>
+          <w:lang w:eastAsia="en-US" w:bidi="ar-SA"/>
+        </w:rPr>
+        <w:t>Gestión de incidentes de seguridad: Tener procedimientos claros para responder a incidentes de seguridad.</w:t>
+      </w:r>
+    </w:p>
+    <w:p>
+      <w:pPr>
+        <w:numPr>
+          <w:ilvl w:val="2"/>
+          <w:numId w:val="15"/>
+        </w:numPr>
+        <w:suppressAutoHyphens w:val="0"/>
+        <w:spacing w:beforeLines="120" w:before="288" w:afterLines="120" w:after="288" w:line="360" w:lineRule="auto"/>
+        <w:contextualSpacing/>
+        <w:jc w:val="both"/>
+        <w:textAlignment w:val="auto"/>
+        <w:rPr>
+          <w:rFonts w:ascii="Arial" w:eastAsia="Calibri" w:hAnsi="Arial" w:cs="Arial"/>
+          <w:lang w:eastAsia="en-US" w:bidi="ar-SA"/>
+        </w:rPr>
+      </w:pPr>
+      <w:r>
+        <w:rPr>
+          <w:rFonts w:ascii="Arial" w:eastAsia="Calibri" w:hAnsi="Arial" w:cs="Arial"/>
+          <w:lang w:eastAsia="en-US" w:bidi="ar-SA"/>
+        </w:rPr>
+        <w:t>Actualización de software: Asegurarse de que las aplicaciones se mantengan al día con las últimas correcciones de seguridad.</w:t>
       </w:r>
     </w:p>
     <w:p>

</xml_diff>

<commit_message>
20241114_0132 Se actualizó el índice
</commit_message>
<xml_diff>
--- a/Caso de estudio Carlos Marrero.docx
+++ b/Caso de estudio Carlos Marrero.docx
@@ -1104,19 +1104,14 @@
           </w:tcPr>
           <w:p>
             <w:pPr>
-              <w:pStyle w:val="TableContents"/>
               <w:jc w:val="center"/>
               <w:rPr>
-                <w:rFonts w:ascii="Arial" w:hAnsi="Arial"/>
-                <w:sz w:val="22"/>
-                <w:szCs w:val="22"/>
+                <w:rFonts w:ascii="Arial" w:hAnsi="Arial" w:cs="Arial"/>
               </w:rPr>
             </w:pPr>
             <w:r>
               <w:rPr>
-                <w:rFonts w:ascii="Arial" w:hAnsi="Arial"/>
-                <w:sz w:val="22"/>
-                <w:szCs w:val="22"/>
+                <w:rFonts w:ascii="Arial" w:hAnsi="Arial" w:cs="Arial"/>
               </w:rPr>
               <w:t>04</w:t>
             </w:r>
@@ -1172,19 +1167,14 @@
           </w:tcPr>
           <w:p>
             <w:pPr>
-              <w:pStyle w:val="TableContents"/>
               <w:jc w:val="center"/>
               <w:rPr>
-                <w:rFonts w:ascii="Arial" w:hAnsi="Arial"/>
-                <w:sz w:val="22"/>
-                <w:szCs w:val="22"/>
+                <w:rFonts w:ascii="Arial" w:hAnsi="Arial" w:cs="Arial"/>
               </w:rPr>
             </w:pPr>
             <w:r>
               <w:rPr>
-                <w:rFonts w:ascii="Arial" w:hAnsi="Arial"/>
-                <w:sz w:val="22"/>
-                <w:szCs w:val="22"/>
+                <w:rFonts w:ascii="Arial" w:hAnsi="Arial" w:cs="Arial"/>
               </w:rPr>
               <w:t>05</w:t>
             </w:r>
@@ -1240,21 +1230,16 @@
           </w:tcPr>
           <w:p>
             <w:pPr>
-              <w:pStyle w:val="TableContents"/>
               <w:jc w:val="center"/>
               <w:rPr>
-                <w:rFonts w:ascii="Arial" w:hAnsi="Arial"/>
-                <w:sz w:val="22"/>
-                <w:szCs w:val="22"/>
+                <w:rFonts w:ascii="Arial" w:hAnsi="Arial" w:cs="Arial"/>
               </w:rPr>
             </w:pPr>
             <w:r>
               <w:rPr>
-                <w:rFonts w:ascii="Arial" w:hAnsi="Arial"/>
-                <w:sz w:val="22"/>
-                <w:szCs w:val="22"/>
-              </w:rPr>
-              <w:t>05</w:t>
+                <w:rFonts w:ascii="Arial" w:hAnsi="Arial" w:cs="Arial"/>
+              </w:rPr>
+              <w:t>07</w:t>
             </w:r>
           </w:p>
         </w:tc>
@@ -1308,21 +1293,16 @@
           </w:tcPr>
           <w:p>
             <w:pPr>
-              <w:pStyle w:val="TableContents"/>
               <w:jc w:val="center"/>
               <w:rPr>
-                <w:rFonts w:ascii="Arial" w:hAnsi="Arial"/>
-                <w:sz w:val="22"/>
-                <w:szCs w:val="22"/>
+                <w:rFonts w:ascii="Arial" w:hAnsi="Arial" w:cs="Arial"/>
               </w:rPr>
             </w:pPr>
             <w:r>
               <w:rPr>
-                <w:rFonts w:ascii="Arial" w:hAnsi="Arial"/>
-                <w:sz w:val="22"/>
-                <w:szCs w:val="22"/>
-              </w:rPr>
-              <w:t>05</w:t>
+                <w:rFonts w:ascii="Arial" w:hAnsi="Arial" w:cs="Arial"/>
+              </w:rPr>
+              <w:t>09</w:t>
             </w:r>
           </w:p>
         </w:tc>
@@ -1376,21 +1356,16 @@
           </w:tcPr>
           <w:p>
             <w:pPr>
-              <w:pStyle w:val="TableContents"/>
               <w:jc w:val="center"/>
               <w:rPr>
-                <w:rFonts w:ascii="Arial" w:hAnsi="Arial"/>
-                <w:sz w:val="22"/>
-                <w:szCs w:val="22"/>
+                <w:rFonts w:ascii="Arial" w:hAnsi="Arial" w:cs="Arial"/>
               </w:rPr>
             </w:pPr>
             <w:r>
               <w:rPr>
-                <w:rFonts w:ascii="Arial" w:hAnsi="Arial"/>
-                <w:sz w:val="22"/>
-                <w:szCs w:val="22"/>
-              </w:rPr>
-              <w:t>05</w:t>
+                <w:rFonts w:ascii="Arial" w:hAnsi="Arial" w:cs="Arial"/>
+              </w:rPr>
+              <w:t>12</w:t>
             </w:r>
           </w:p>
         </w:tc>
@@ -1422,21 +1397,7 @@
               <w:rPr>
                 <w:rFonts w:ascii="Arial" w:hAnsi="Arial"/>
               </w:rPr>
-              <w:t xml:space="preserve">- Bases Teóricas y </w:t>
-            </w:r>
-            <w:proofErr w:type="gramStart"/>
-            <w:r>
-              <w:rPr>
-                <w:rFonts w:ascii="Arial" w:hAnsi="Arial"/>
-              </w:rPr>
-              <w:t>Conceptuales  del</w:t>
-            </w:r>
-            <w:proofErr w:type="gramEnd"/>
-            <w:r>
-              <w:rPr>
-                <w:rFonts w:ascii="Arial" w:hAnsi="Arial"/>
-              </w:rPr>
-              <w:t xml:space="preserve"> Caso de Estudio</w:t>
+              <w:t>- Bases Teóricas y Conceptuales del Caso de Estudio</w:t>
             </w:r>
           </w:p>
         </w:tc>
@@ -1458,21 +1419,16 @@
           </w:tcPr>
           <w:p>
             <w:pPr>
-              <w:pStyle w:val="TableContents"/>
               <w:jc w:val="center"/>
               <w:rPr>
-                <w:rFonts w:ascii="Arial" w:hAnsi="Arial"/>
-                <w:sz w:val="22"/>
-                <w:szCs w:val="22"/>
+                <w:rFonts w:ascii="Arial" w:hAnsi="Arial" w:cs="Arial"/>
               </w:rPr>
             </w:pPr>
             <w:r>
               <w:rPr>
-                <w:rFonts w:ascii="Arial" w:hAnsi="Arial"/>
-                <w:sz w:val="22"/>
-                <w:szCs w:val="22"/>
-              </w:rPr>
-              <w:t>06</w:t>
+                <w:rFonts w:ascii="Arial" w:hAnsi="Arial" w:cs="Arial"/>
+              </w:rPr>
+              <w:t>13</w:t>
             </w:r>
           </w:p>
         </w:tc>
@@ -1526,21 +1482,16 @@
           </w:tcPr>
           <w:p>
             <w:pPr>
-              <w:pStyle w:val="TableContents"/>
               <w:jc w:val="center"/>
               <w:rPr>
-                <w:rFonts w:ascii="Arial" w:hAnsi="Arial"/>
-                <w:sz w:val="22"/>
-                <w:szCs w:val="22"/>
+                <w:rFonts w:ascii="Arial" w:hAnsi="Arial" w:cs="Arial"/>
               </w:rPr>
             </w:pPr>
             <w:r>
               <w:rPr>
-                <w:rFonts w:ascii="Arial" w:hAnsi="Arial"/>
-                <w:sz w:val="22"/>
-                <w:szCs w:val="22"/>
-              </w:rPr>
-              <w:t>06</w:t>
+                <w:rFonts w:ascii="Arial" w:hAnsi="Arial" w:cs="Arial"/>
+              </w:rPr>
+              <w:t>28</w:t>
             </w:r>
           </w:p>
         </w:tc>
@@ -1594,21 +1545,16 @@
           </w:tcPr>
           <w:p>
             <w:pPr>
-              <w:pStyle w:val="TableContents"/>
               <w:jc w:val="center"/>
               <w:rPr>
-                <w:rFonts w:ascii="Arial" w:hAnsi="Arial"/>
-                <w:sz w:val="22"/>
-                <w:szCs w:val="22"/>
+                <w:rFonts w:ascii="Arial" w:hAnsi="Arial" w:cs="Arial"/>
               </w:rPr>
             </w:pPr>
             <w:r>
               <w:rPr>
-                <w:rFonts w:ascii="Arial" w:hAnsi="Arial"/>
-                <w:sz w:val="22"/>
-                <w:szCs w:val="22"/>
-              </w:rPr>
-              <w:t>07</w:t>
+                <w:rFonts w:ascii="Arial" w:hAnsi="Arial" w:cs="Arial"/>
+              </w:rPr>
+              <w:t>35</w:t>
             </w:r>
           </w:p>
         </w:tc>
@@ -1734,7 +1680,7 @@
                 <w:sz w:val="22"/>
                 <w:szCs w:val="22"/>
               </w:rPr>
-              <w:t>11</w:t>
+              <w:t>43</w:t>
             </w:r>
           </w:p>
         </w:tc>
@@ -1802,7 +1748,7 @@
                 <w:sz w:val="22"/>
                 <w:szCs w:val="22"/>
               </w:rPr>
-              <w:t>12</w:t>
+              <w:t>43</w:t>
             </w:r>
           </w:p>
         </w:tc>
@@ -1868,14 +1814,6 @@
                 <w:szCs w:val="22"/>
               </w:rPr>
             </w:pPr>
-            <w:r>
-              <w:rPr>
-                <w:rFonts w:ascii="Arial" w:hAnsi="Arial"/>
-                <w:sz w:val="22"/>
-                <w:szCs w:val="22"/>
-              </w:rPr>
-              <w:t>12</w:t>
-            </w:r>
           </w:p>
         </w:tc>
       </w:tr>
@@ -1940,14 +1878,6 @@
                 <w:szCs w:val="22"/>
               </w:rPr>
             </w:pPr>
-            <w:r>
-              <w:rPr>
-                <w:rFonts w:ascii="Arial" w:hAnsi="Arial"/>
-                <w:sz w:val="22"/>
-                <w:szCs w:val="22"/>
-              </w:rPr>
-              <w:t>13</w:t>
-            </w:r>
           </w:p>
         </w:tc>
       </w:tr>
@@ -2011,14 +1941,6 @@
                 <w:szCs w:val="22"/>
               </w:rPr>
             </w:pPr>
-            <w:r>
-              <w:rPr>
-                <w:rFonts w:ascii="Arial" w:hAnsi="Arial"/>
-                <w:sz w:val="22"/>
-                <w:szCs w:val="22"/>
-              </w:rPr>
-              <w:t>15</w:t>
-            </w:r>
           </w:p>
         </w:tc>
       </w:tr>
@@ -2082,14 +2004,6 @@
                 <w:szCs w:val="22"/>
               </w:rPr>
             </w:pPr>
-            <w:r>
-              <w:rPr>
-                <w:rFonts w:ascii="Arial" w:hAnsi="Arial"/>
-                <w:sz w:val="22"/>
-                <w:szCs w:val="22"/>
-              </w:rPr>
-              <w:t>18</w:t>
-            </w:r>
           </w:p>
         </w:tc>
       </w:tr>
@@ -2161,14 +2075,6 @@
                 <w:szCs w:val="22"/>
               </w:rPr>
             </w:pPr>
-            <w:r>
-              <w:rPr>
-                <w:rFonts w:ascii="Arial" w:hAnsi="Arial"/>
-                <w:sz w:val="22"/>
-                <w:szCs w:val="22"/>
-              </w:rPr>
-              <w:t>19</w:t>
-            </w:r>
           </w:p>
         </w:tc>
       </w:tr>
@@ -7839,13 +7745,9 @@
     </w:p>
     <w:p>
       <w:pPr>
-        <w:numPr>
-          <w:ilvl w:val="0"/>
-          <w:numId w:val="5"/>
-        </w:numPr>
         <w:suppressAutoHyphens w:val="0"/>
         <w:spacing w:beforeLines="120" w:before="288" w:afterLines="120" w:after="288" w:line="360" w:lineRule="auto"/>
-        <w:contextualSpacing/>
+        <w:ind w:firstLine="360"/>
         <w:jc w:val="both"/>
         <w:textAlignment w:val="auto"/>
         <w:rPr>
@@ -7853,113 +7755,12 @@
           <w:lang w:eastAsia="en-US" w:bidi="ar-SA"/>
         </w:rPr>
       </w:pPr>
-      <w:r>
-        <w:rPr>
-          <w:rFonts w:ascii="Arial" w:eastAsia="Calibri" w:hAnsi="Arial" w:cs="Arial"/>
-          <w:lang w:eastAsia="en-US" w:bidi="ar-SA"/>
-        </w:rPr>
-        <w:t>Propuestas para la mejora continua de la seguridad</w:t>
-      </w:r>
     </w:p>
     <w:p>
       <w:pPr>
         <w:suppressAutoHyphens w:val="0"/>
         <w:spacing w:beforeLines="120" w:before="288" w:afterLines="120" w:after="288" w:line="360" w:lineRule="auto"/>
-        <w:ind w:left="709"/>
-        <w:jc w:val="both"/>
-        <w:textAlignment w:val="auto"/>
-        <w:rPr>
-          <w:rFonts w:ascii="Arial" w:eastAsia="Calibri" w:hAnsi="Arial" w:cs="Arial"/>
-          <w:lang w:eastAsia="en-US" w:bidi="ar-SA"/>
-        </w:rPr>
-      </w:pPr>
-      <w:r>
-        <w:rPr>
-          <w:rFonts w:ascii="Arial" w:eastAsia="Calibri" w:hAnsi="Arial" w:cs="Arial"/>
-          <w:lang w:eastAsia="en-US" w:bidi="ar-SA"/>
-        </w:rPr>
-        <w:t>Para garantizar la seguridad de las aplicaciones del ONCTI a largo plazo, es necesario implementar los siguientes elementos:</w:t>
-      </w:r>
-    </w:p>
-    <w:p>
-      <w:pPr>
-        <w:numPr>
-          <w:ilvl w:val="0"/>
-          <w:numId w:val="9"/>
-        </w:numPr>
-        <w:suppressAutoHyphens w:val="0"/>
-        <w:spacing w:beforeLines="120" w:before="288" w:afterLines="120" w:after="288" w:line="360" w:lineRule="auto"/>
-        <w:ind w:left="993" w:hanging="284"/>
-        <w:contextualSpacing/>
-        <w:jc w:val="both"/>
-        <w:textAlignment w:val="auto"/>
-        <w:rPr>
-          <w:rFonts w:ascii="Arial" w:eastAsia="Calibri" w:hAnsi="Arial" w:cs="Arial"/>
-          <w:lang w:eastAsia="en-US" w:bidi="ar-SA"/>
-        </w:rPr>
-      </w:pPr>
-      <w:r>
-        <w:rPr>
-          <w:rFonts w:ascii="Arial" w:eastAsia="Calibri" w:hAnsi="Arial" w:cs="Arial"/>
-          <w:lang w:eastAsia="en-US" w:bidi="ar-SA"/>
-        </w:rPr>
-        <w:t>Desarrollo seguro: Incorporar la seguridad desde el diseño de las aplicaciones, utilizando principios como Defensa en Profundidad y Seguridad por Diseño.</w:t>
-      </w:r>
-    </w:p>
-    <w:p>
-      <w:pPr>
-        <w:numPr>
-          <w:ilvl w:val="0"/>
-          <w:numId w:val="9"/>
-        </w:numPr>
-        <w:suppressAutoHyphens w:val="0"/>
-        <w:spacing w:beforeLines="120" w:before="288" w:afterLines="120" w:after="288" w:line="360" w:lineRule="auto"/>
-        <w:ind w:left="993" w:hanging="284"/>
-        <w:contextualSpacing/>
-        <w:jc w:val="both"/>
-        <w:textAlignment w:val="auto"/>
-        <w:rPr>
-          <w:rFonts w:ascii="Arial" w:eastAsia="Calibri" w:hAnsi="Arial" w:cs="Arial"/>
-          <w:lang w:eastAsia="en-US" w:bidi="ar-SA"/>
-        </w:rPr>
-      </w:pPr>
-      <w:r>
-        <w:rPr>
-          <w:rFonts w:ascii="Arial" w:eastAsia="Calibri" w:hAnsi="Arial" w:cs="Arial"/>
-          <w:lang w:eastAsia="en-US" w:bidi="ar-SA"/>
-        </w:rPr>
-        <w:t>Gestión de parches y actualizaciones: Implementar un sistema formal de actualizaciones y parches, asegurando que todas las dependencias y componentes del sistema estén siempre actualizados.</w:t>
-      </w:r>
-    </w:p>
-    <w:p>
-      <w:pPr>
-        <w:numPr>
-          <w:ilvl w:val="0"/>
-          <w:numId w:val="9"/>
-        </w:numPr>
-        <w:suppressAutoHyphens w:val="0"/>
-        <w:spacing w:beforeLines="120" w:before="288" w:afterLines="120" w:after="288" w:line="360" w:lineRule="auto"/>
-        <w:ind w:left="993" w:hanging="284"/>
-        <w:contextualSpacing/>
-        <w:jc w:val="both"/>
-        <w:textAlignment w:val="auto"/>
-        <w:rPr>
-          <w:rFonts w:ascii="Arial" w:eastAsia="Calibri" w:hAnsi="Arial" w:cs="Arial"/>
-          <w:lang w:eastAsia="en-US" w:bidi="ar-SA"/>
-        </w:rPr>
-      </w:pPr>
-      <w:r>
-        <w:rPr>
-          <w:rFonts w:ascii="Arial" w:eastAsia="Calibri" w:hAnsi="Arial" w:cs="Arial"/>
-          <w:lang w:eastAsia="en-US" w:bidi="ar-SA"/>
-        </w:rPr>
-        <w:t>Cultura de seguridad: Fomentar una cultura dentro del ONCTI que priorice la seguridad en cada aspecto del desarrollo de software, desde la planificación hasta el despliegue y mantenimiento.</w:t>
-      </w:r>
-    </w:p>
-    <w:p>
-      <w:pPr>
-        <w:suppressAutoHyphens w:val="0"/>
-        <w:spacing w:beforeLines="120" w:before="288" w:afterLines="120" w:after="288" w:line="360" w:lineRule="auto"/>
+        <w:ind w:firstLine="360"/>
         <w:jc w:val="both"/>
         <w:textAlignment w:val="auto"/>
         <w:rPr>
@@ -8044,7 +7845,6 @@
           <w:rFonts w:ascii="Arial" w:eastAsia="Calibri" w:hAnsi="Arial" w:cs="Arial"/>
           <w:lang w:eastAsia="en-US" w:bidi="ar-SA"/>
         </w:rPr>
-        <w:lastRenderedPageBreak/>
         <w:t>Implementación de normativas como OWASP, ISO/IEC 27001 y NIST en el ciclo de vida del desarrollo.</w:t>
       </w:r>
     </w:p>
@@ -8189,6 +7989,7 @@
           <w:rFonts w:ascii="Arial" w:eastAsia="Calibri" w:hAnsi="Arial" w:cs="Arial"/>
           <w:lang w:eastAsia="en-US" w:bidi="ar-SA"/>
         </w:rPr>
+        <w:lastRenderedPageBreak/>
         <w:t>Colaboración con entidades de auditoría interna</w:t>
       </w:r>
     </w:p>
@@ -8546,7 +8347,6 @@
           <w:rFonts w:ascii="Arial" w:eastAsia="Calibri" w:hAnsi="Arial" w:cs="Arial"/>
           <w:lang w:eastAsia="en-US" w:bidi="ar-SA"/>
         </w:rPr>
-        <w:lastRenderedPageBreak/>
         <w:t xml:space="preserve">Autenticación </w:t>
       </w:r>
       <w:proofErr w:type="spellStart"/>
@@ -8656,6 +8456,45 @@
     </w:p>
     <w:p>
       <w:pPr>
+        <w:suppressAutoHyphens w:val="0"/>
+        <w:spacing w:beforeLines="120" w:before="288" w:afterLines="120" w:after="288" w:line="360" w:lineRule="auto"/>
+        <w:contextualSpacing/>
+        <w:jc w:val="both"/>
+        <w:textAlignment w:val="auto"/>
+        <w:rPr>
+          <w:rFonts w:ascii="Arial" w:eastAsia="Calibri" w:hAnsi="Arial" w:cs="Arial"/>
+          <w:lang w:eastAsia="en-US" w:bidi="ar-SA"/>
+        </w:rPr>
+      </w:pPr>
+    </w:p>
+    <w:p>
+      <w:pPr>
+        <w:suppressAutoHyphens w:val="0"/>
+        <w:spacing w:beforeLines="120" w:before="288" w:afterLines="120" w:after="288" w:line="360" w:lineRule="auto"/>
+        <w:contextualSpacing/>
+        <w:jc w:val="both"/>
+        <w:textAlignment w:val="auto"/>
+        <w:rPr>
+          <w:rFonts w:ascii="Arial" w:eastAsia="Calibri" w:hAnsi="Arial" w:cs="Arial"/>
+          <w:lang w:eastAsia="en-US" w:bidi="ar-SA"/>
+        </w:rPr>
+      </w:pPr>
+    </w:p>
+    <w:p>
+      <w:pPr>
+        <w:suppressAutoHyphens w:val="0"/>
+        <w:spacing w:beforeLines="120" w:before="288" w:afterLines="120" w:after="288" w:line="360" w:lineRule="auto"/>
+        <w:contextualSpacing/>
+        <w:jc w:val="both"/>
+        <w:textAlignment w:val="auto"/>
+        <w:rPr>
+          <w:rFonts w:ascii="Arial" w:eastAsia="Calibri" w:hAnsi="Arial" w:cs="Arial"/>
+          <w:lang w:eastAsia="en-US" w:bidi="ar-SA"/>
+        </w:rPr>
+      </w:pPr>
+    </w:p>
+    <w:p>
+      <w:pPr>
         <w:numPr>
           <w:ilvl w:val="0"/>
           <w:numId w:val="10"/>
@@ -8679,6 +8518,7 @@
           <w:bCs/>
           <w:lang w:eastAsia="en-US" w:bidi="ar-SA"/>
         </w:rPr>
+        <w:lastRenderedPageBreak/>
         <w:t>Protocolos de Programación</w:t>
       </w:r>
     </w:p>
@@ -9099,7 +8939,6 @@
           <w:rFonts w:ascii="Arial" w:eastAsia="Calibri" w:hAnsi="Arial" w:cs="Arial"/>
           <w:lang w:eastAsia="en-US" w:bidi="ar-SA"/>
         </w:rPr>
-        <w:lastRenderedPageBreak/>
         <w:t>Desarrollar procedimientos para realizar actualizaciones regulares en las aplicaciones después de su despliegue, asegurando la corrección de vulnerabilidades a medida que se descubren.</w:t>
       </w:r>
     </w:p>
@@ -9196,6 +9035,7 @@
           <w:rFonts w:ascii="Arial" w:eastAsia="Calibri" w:hAnsi="Arial" w:cs="Arial"/>
           <w:lang w:eastAsia="en-US" w:bidi="ar-SA"/>
         </w:rPr>
+        <w:lastRenderedPageBreak/>
         <w:t>Auditoría continua de permisos y accesos para detectar posibles errores en la asignación de roles.</w:t>
       </w:r>
     </w:p>
@@ -12067,32 +11907,6 @@
         <w:jc w:val="both"/>
         <w:rPr>
           <w:rFonts w:ascii="Arial" w:eastAsia="Arial" w:hAnsi="Arial" w:cs="Arial"/>
-        </w:rPr>
-      </w:pPr>
-    </w:p>
-    <w:p>
-      <w:pPr>
-        <w:pStyle w:val="TableContents"/>
-        <w:jc w:val="both"/>
-        <w:rPr>
-          <w:rFonts w:ascii="Arial" w:eastAsia="Arial" w:hAnsi="Arial" w:cs="Arial"/>
-        </w:rPr>
-      </w:pPr>
-      <w:r>
-        <w:rPr>
-          <w:rFonts w:ascii="Arial" w:eastAsia="Arial" w:hAnsi="Arial" w:cs="Arial"/>
-        </w:rPr>
-        <w:t>Se sugiere realizar como instrumento, un cuestionario con preguntas cerradas (ver modelo en el Anexo B)</w:t>
-      </w:r>
-    </w:p>
-    <w:p>
-      <w:pPr>
-        <w:pStyle w:val="Estilodedibujopredeterminado1"/>
-        <w:spacing w:before="125" w:after="85"/>
-        <w:jc w:val="center"/>
-        <w:rPr>
-          <w:rFonts w:ascii="Arial" w:eastAsia="Arial" w:hAnsi="Arial" w:cs="Arial"/>
-          <w:sz w:val="18"/>
         </w:rPr>
       </w:pPr>
     </w:p>
@@ -18141,6 +17955,20 @@
     </w:p>
     <w:p>
       <w:pPr>
+        <w:pStyle w:val="Standard"/>
+        <w:jc w:val="center"/>
+      </w:pPr>
+      <w:r>
+        <w:rPr>
+          <w:rFonts w:ascii="Arial" w:eastAsia="Arial" w:hAnsi="Arial" w:cs="Arial"/>
+          <w:b/>
+          <w:bCs/>
+        </w:rPr>
+        <w:t>ANEXOS</w:t>
+      </w:r>
+    </w:p>
+    <w:p>
+      <w:pPr>
         <w:pStyle w:val="TableContents"/>
         <w:jc w:val="both"/>
         <w:rPr>
@@ -18156,26 +17984,20 @@
           <w:rFonts w:ascii="Arial" w:eastAsia="Arial" w:hAnsi="Arial" w:cs="Arial"/>
         </w:rPr>
       </w:pPr>
-      <w:r>
-        <w:rPr>
-          <w:rFonts w:ascii="Arial" w:eastAsia="Arial" w:hAnsi="Arial" w:cs="Arial"/>
-        </w:rPr>
-        <w:t>Cronograma de actividades</w:t>
-      </w:r>
     </w:p>
     <w:p>
       <w:pPr>
         <w:pStyle w:val="TableContents"/>
-        <w:jc w:val="center"/>
-        <w:rPr>
-          <w:rFonts w:ascii="Arial" w:eastAsia="Arial" w:hAnsi="Arial" w:cs="Arial"/>
-        </w:rPr>
-      </w:pPr>
-      <w:r>
-        <w:rPr>
-          <w:rFonts w:ascii="Arial" w:eastAsia="Arial" w:hAnsi="Arial" w:cs="Arial"/>
-        </w:rPr>
-        <w:t>Tabla 4</w:t>
+        <w:jc w:val="both"/>
+        <w:rPr>
+          <w:rFonts w:ascii="Arial" w:eastAsia="Arial" w:hAnsi="Arial" w:cs="Arial"/>
+        </w:rPr>
+      </w:pPr>
+      <w:r>
+        <w:rPr>
+          <w:rFonts w:ascii="Arial" w:eastAsia="Arial" w:hAnsi="Arial" w:cs="Arial"/>
+        </w:rPr>
+        <w:t>A. CRONOGRAMA</w:t>
       </w:r>
     </w:p>
     <w:p>

</xml_diff>

<commit_message>
20241114_1200 Se agregaron las referencias
</commit_message>
<xml_diff>
--- a/Caso de estudio Carlos Marrero.docx
+++ b/Caso de estudio Carlos Marrero.docx
@@ -427,7 +427,7 @@
         <w:rPr>
           <w:rFonts w:ascii="Arial" w:hAnsi="Arial"/>
         </w:rPr>
-        <w:t>septiembre</w:t>
+        <w:t>noviembre</w:t>
       </w:r>
       <w:r>
         <w:rPr>
@@ -645,6 +645,7 @@
         <w:spacing w:line="360" w:lineRule="auto"/>
         <w:jc w:val="center"/>
       </w:pPr>
+      <w:bookmarkStart w:id="0" w:name="_Hlk182483024"/>
       <w:r>
         <w:rPr>
           <w:rFonts w:ascii="Arial" w:hAnsi="Arial" w:cs="Arial"/>
@@ -664,7 +665,15 @@
           <w:rFonts w:ascii="Arial" w:hAnsi="Arial" w:cs="Arial"/>
           <w:lang w:val="es-ES"/>
         </w:rPr>
-        <w:t>Carlos Rafael Marrero Muñoz, portador de la Cédula de Identidad N.º: V-7920566 como requisito de egreso del Diplomado para la Gestión de las Tecnologías de Información y la Comunicación, Titulado:</w:t>
+        <w:t xml:space="preserve">Carlos Rafael Marrero Muñoz, portador de la Cédula de Identidad N.º: V-7920566 como </w:t>
+      </w:r>
+      <w:bookmarkEnd w:id="0"/>
+      <w:r>
+        <w:rPr>
+          <w:rFonts w:ascii="Arial" w:hAnsi="Arial" w:cs="Arial"/>
+          <w:lang w:val="es-ES"/>
+        </w:rPr>
+        <w:t>requisito de egreso del Diplomado para la Gestión de las Tecnologías de Información y la Comunicación, Titulado:</w:t>
       </w:r>
       <w:r>
         <w:rPr>
@@ -712,23 +721,7 @@
           <w:rFonts w:ascii="Arial" w:hAnsi="Arial" w:cs="Arial"/>
           <w:lang w:val="es-ES"/>
         </w:rPr>
-        <w:t xml:space="preserve">En la Ciudad de Caracas, a los _______ del mes de _____ </w:t>
-      </w:r>
-      <w:proofErr w:type="spellStart"/>
-      <w:r>
-        <w:rPr>
-          <w:rFonts w:ascii="Arial" w:hAnsi="Arial" w:cs="Arial"/>
-          <w:lang w:val="es-ES"/>
-        </w:rPr>
-        <w:t>de</w:t>
-      </w:r>
-      <w:proofErr w:type="spellEnd"/>
-      <w:r>
-        <w:rPr>
-          <w:rFonts w:ascii="Arial" w:hAnsi="Arial" w:cs="Arial"/>
-          <w:lang w:val="es-ES"/>
-        </w:rPr>
-        <w:t xml:space="preserve"> 202_</w:t>
+        <w:t>En la Ciudad de Caracas, a los _______ del mes de _____ de 202_</w:t>
       </w:r>
     </w:p>
     <w:p>
@@ -786,21 +779,7 @@
         <w:rPr>
           <w:rFonts w:ascii="Arial" w:eastAsia="Arial" w:hAnsi="Arial" w:cs="Arial"/>
         </w:rPr>
-        <w:t>(Nombre(</w:t>
-      </w:r>
-      <w:proofErr w:type="gramStart"/>
-      <w:r>
-        <w:rPr>
-          <w:rFonts w:ascii="Arial" w:eastAsia="Arial" w:hAnsi="Arial" w:cs="Arial"/>
-        </w:rPr>
-        <w:t>s)  y</w:t>
-      </w:r>
-      <w:proofErr w:type="gramEnd"/>
-      <w:r>
-        <w:rPr>
-          <w:rFonts w:ascii="Arial" w:eastAsia="Arial" w:hAnsi="Arial" w:cs="Arial"/>
-        </w:rPr>
-        <w:t xml:space="preserve"> Apellido(s))</w:t>
+        <w:t>(Nombre(s)  y Apellido(s))</w:t>
       </w:r>
     </w:p>
     <w:p>
@@ -1748,7 +1727,15 @@
                 <w:sz w:val="22"/>
                 <w:szCs w:val="22"/>
               </w:rPr>
-              <w:t>43</w:t>
+              <w:t>4</w:t>
+            </w:r>
+            <w:r>
+              <w:rPr>
+                <w:rFonts w:ascii="Arial" w:hAnsi="Arial"/>
+                <w:sz w:val="22"/>
+                <w:szCs w:val="22"/>
+              </w:rPr>
+              <w:t>5</w:t>
             </w:r>
           </w:p>
         </w:tc>
@@ -1814,6 +1801,14 @@
                 <w:szCs w:val="22"/>
               </w:rPr>
             </w:pPr>
+            <w:r>
+              <w:rPr>
+                <w:rFonts w:ascii="Arial" w:hAnsi="Arial"/>
+                <w:sz w:val="22"/>
+                <w:szCs w:val="22"/>
+              </w:rPr>
+              <w:t>45</w:t>
+            </w:r>
           </w:p>
         </w:tc>
       </w:tr>
@@ -2031,16 +2026,8 @@
               <w:rPr>
                 <w:rFonts w:ascii="Arial" w:hAnsi="Arial"/>
               </w:rPr>
-              <w:t xml:space="preserve">E. Lista de </w:t>
+              <w:t>E. Lista de Auto-evalución</w:t>
             </w:r>
-            <w:proofErr w:type="spellStart"/>
-            <w:r>
-              <w:rPr>
-                <w:rFonts w:ascii="Arial" w:hAnsi="Arial"/>
-              </w:rPr>
-              <w:t>Auto-evalución</w:t>
-            </w:r>
-            <w:proofErr w:type="spellEnd"/>
             <w:r>
               <w:rPr>
                 <w:rFonts w:ascii="Arial" w:eastAsia="Arial" w:hAnsi="Arial" w:cs="Arial"/>
@@ -2669,7 +2656,7 @@
         </w:rPr>
         <w:t xml:space="preserve">Proponer </w:t>
       </w:r>
-      <w:bookmarkStart w:id="0" w:name="_Hlk177670692"/>
+      <w:bookmarkStart w:id="1" w:name="_Hlk177670692"/>
       <w:r>
         <w:rPr>
           <w:rFonts w:ascii="Arial" w:eastAsia="Arial" w:hAnsi="Arial" w:cs="Arial"/>
@@ -2695,7 +2682,7 @@
         <w:t>.</w:t>
       </w:r>
     </w:p>
-    <w:bookmarkEnd w:id="0"/>
+    <w:bookmarkEnd w:id="1"/>
     <w:p>
       <w:pPr>
         <w:pStyle w:val="TableContents"/>
@@ -2958,49 +2945,7 @@
         <w:rPr>
           <w:rFonts w:ascii="Arial" w:eastAsia="Arial" w:hAnsi="Arial" w:cs="Arial"/>
         </w:rPr>
-        <w:t xml:space="preserve">En el mundo interconectado mediante sistemas y plataformas de información de hoy en día, el tema de la seguridad informática de dichos sistemas y plataformas, y el resguardo de la información manejada por los mismos, cobra por primera vez en la historia de la humanidad, una importancia crucial, siendo la guerra tecnológica y de información tan importante como la directamente bélica; Venezuela no escapa a esta situación; en efecto, Kaspersky </w:t>
-      </w:r>
-      <w:proofErr w:type="spellStart"/>
-      <w:r>
-        <w:rPr>
-          <w:rFonts w:ascii="Arial" w:eastAsia="Arial" w:hAnsi="Arial" w:cs="Arial"/>
-        </w:rPr>
-        <w:t>Labs</w:t>
-      </w:r>
-      <w:proofErr w:type="spellEnd"/>
-      <w:r>
-        <w:rPr>
-          <w:rFonts w:ascii="Arial" w:eastAsia="Arial" w:hAnsi="Arial" w:cs="Arial"/>
-        </w:rPr>
-        <w:t xml:space="preserve"> reportó durante el año 2023 más de 11.000 millones de ciberataques a Venezuela, principalmente a las plataformas del estado, siendo instituciones como el Consejo Nacional Electoral, Consejo Nacional Electoral (CNE), </w:t>
-      </w:r>
-      <w:proofErr w:type="spellStart"/>
-      <w:r>
-        <w:rPr>
-          <w:rFonts w:ascii="Arial" w:eastAsia="Arial" w:hAnsi="Arial" w:cs="Arial"/>
-        </w:rPr>
-        <w:t>Conviasa</w:t>
-      </w:r>
-      <w:proofErr w:type="spellEnd"/>
-      <w:r>
-        <w:rPr>
-          <w:rFonts w:ascii="Arial" w:eastAsia="Arial" w:hAnsi="Arial" w:cs="Arial"/>
-        </w:rPr>
-        <w:t>, Ministerio Público (MP), Servicio Nacional Integrado de Administración Aduanera y Tributaria (</w:t>
-      </w:r>
-      <w:proofErr w:type="spellStart"/>
-      <w:r>
-        <w:rPr>
-          <w:rFonts w:ascii="Arial" w:eastAsia="Arial" w:hAnsi="Arial" w:cs="Arial"/>
-        </w:rPr>
-        <w:t>Seniat</w:t>
-      </w:r>
-      <w:proofErr w:type="spellEnd"/>
-      <w:r>
-        <w:rPr>
-          <w:rFonts w:ascii="Arial" w:eastAsia="Arial" w:hAnsi="Arial" w:cs="Arial"/>
-        </w:rPr>
-        <w:t>), el Cuerpo de Investigaciones Científicas, Penales y Criminalísticas (CICPC), Petróleos de Venezuela (PDVSA), el Banco Central de Venezuela (BCV) y el Tribunal Supremo de Justicia (TSJ) las más afectadas.</w:t>
+        <w:t>En el mundo interconectado mediante sistemas y plataformas de información de hoy en día, el tema de la seguridad informática de dichos sistemas y plataformas, y el resguardo de la información manejada por los mismos, cobra por primera vez en la historia de la humanidad, una importancia crucial, siendo la guerra tecnológica y de información tan importante como la directamente bélica; Venezuela no escapa a esta situación; en efecto, Kaspersky Labs reportó durante el año 2023 más de 11.000 millones de ciberataques a Venezuela, principalmente a las plataformas del estado, siendo instituciones como el Consejo Nacional Electoral, Consejo Nacional Electoral (CNE), Conviasa, Ministerio Público (MP), Servicio Nacional Integrado de Administración Aduanera y Tributaria (Seniat), el Cuerpo de Investigaciones Científicas, Penales y Criminalísticas (CICPC), Petróleos de Venezuela (PDVSA), el Banco Central de Venezuela (BCV) y el Tribunal Supremo de Justicia (TSJ) las más afectadas.</w:t>
       </w:r>
     </w:p>
     <w:p>
@@ -3032,21 +2977,7 @@
         <w:rPr>
           <w:rFonts w:ascii="Arial" w:eastAsia="Arial" w:hAnsi="Arial" w:cs="Arial"/>
         </w:rPr>
-        <w:t xml:space="preserve">De lo anterior se desprende la necesidad de implementar medidas de seguridad en las plataformas tecnológicas, ya que estos ataques están enmarcados en planes externos de desestabilización por parte de actores que poseen un fuerte </w:t>
-      </w:r>
-      <w:proofErr w:type="spellStart"/>
-      <w:r>
-        <w:rPr>
-          <w:rFonts w:ascii="Arial" w:eastAsia="Arial" w:hAnsi="Arial" w:cs="Arial"/>
-        </w:rPr>
-        <w:t>poderíp</w:t>
-      </w:r>
-      <w:proofErr w:type="spellEnd"/>
-      <w:r>
-        <w:rPr>
-          <w:rFonts w:ascii="Arial" w:eastAsia="Arial" w:hAnsi="Arial" w:cs="Arial"/>
-        </w:rPr>
-        <w:t xml:space="preserve"> tecnológico, lo que implica que, </w:t>
+        <w:t xml:space="preserve">De lo anterior se desprende la necesidad de implementar medidas de seguridad en las plataformas tecnológicas, ya que estos ataques están enmarcados en planes externos de desestabilización por parte de actores que poseen un fuerte poderíp tecnológico, lo que implica que, </w:t>
       </w:r>
       <w:r>
         <w:rPr>
@@ -3171,21 +3102,7 @@
         <w:rPr>
           <w:rFonts w:ascii="Arial" w:eastAsia="Arial" w:hAnsi="Arial" w:cs="Arial"/>
         </w:rPr>
-        <w:t xml:space="preserve">Desde una perspectiva económica, la inversión en la implementación de estos protocolos es una medida preventiva que reducirá los costos asociados a posibles incidentes de seguridad, tales como la pérdida de datos, daño a la reputación de la institución y la necesidad de correcciones </w:t>
-      </w:r>
-      <w:proofErr w:type="spellStart"/>
-      <w:r>
-        <w:rPr>
-          <w:rFonts w:ascii="Arial" w:eastAsia="Arial" w:hAnsi="Arial" w:cs="Arial"/>
-        </w:rPr>
-        <w:t>post-ataque</w:t>
-      </w:r>
-      <w:proofErr w:type="spellEnd"/>
-      <w:r>
-        <w:rPr>
-          <w:rFonts w:ascii="Arial" w:eastAsia="Arial" w:hAnsi="Arial" w:cs="Arial"/>
-        </w:rPr>
-        <w:t>, que generalmente son más costosas que la inversión en prevención. La prevención también contribuye a optimizar los recursos internos, dado que reduce el tiempo de respuesta ante incidentes y minimiza las intervenciones de emergencia.</w:t>
+        <w:t>Desde una perspectiva económica, la inversión en la implementación de estos protocolos es una medida preventiva que reducirá los costos asociados a posibles incidentes de seguridad, tales como la pérdida de datos, daño a la reputación de la institución y la necesidad de correcciones post-ataque, que generalmente son más costosas que la inversión en prevención. La prevención también contribuye a optimizar los recursos internos, dado que reduce el tiempo de respuesta ante incidentes y minimiza las intervenciones de emergencia.</w:t>
       </w:r>
     </w:p>
     <w:p>
@@ -3628,23 +3545,7 @@
           <w:rFonts w:ascii="Arial" w:eastAsia="Calibri" w:hAnsi="Arial" w:cs="Arial"/>
           <w:lang w:eastAsia="en-US" w:bidi="ar-SA"/>
         </w:rPr>
-        <w:t xml:space="preserve">El ciclo de vida de desarrollo de software (SDLC) debe integrar la seguridad en todas sus fases: desde la planificación hasta el mantenimiento. Sin embargo, en el ONCTI, no se realizan actualizaciones de seguridad ni revisiones </w:t>
-      </w:r>
-      <w:proofErr w:type="spellStart"/>
-      <w:r>
-        <w:rPr>
-          <w:rFonts w:ascii="Arial" w:eastAsia="Calibri" w:hAnsi="Arial" w:cs="Arial"/>
-          <w:lang w:eastAsia="en-US" w:bidi="ar-SA"/>
-        </w:rPr>
-        <w:t>post-despliegue</w:t>
-      </w:r>
-      <w:proofErr w:type="spellEnd"/>
-      <w:r>
-        <w:rPr>
-          <w:rFonts w:ascii="Arial" w:eastAsia="Calibri" w:hAnsi="Arial" w:cs="Arial"/>
-          <w:lang w:eastAsia="en-US" w:bidi="ar-SA"/>
-        </w:rPr>
-        <w:t>, lo que deja las aplicaciones expuestas a posibles vulnerabilidades no detectadas en su fase inicial.</w:t>
+        <w:t>El ciclo de vida de desarrollo de software (SDLC) debe integrar la seguridad en todas sus fases: desde la planificación hasta el mantenimiento. Sin embargo, en el ONCTI, no se realizan actualizaciones de seguridad ni revisiones post-despliegue, lo que deja las aplicaciones expuestas a posibles vulnerabilidades no detectadas en su fase inicial.</w:t>
       </w:r>
     </w:p>
     <w:p>
@@ -3751,71 +3652,7 @@
           <w:rFonts w:ascii="Arial" w:eastAsia="Calibri" w:hAnsi="Arial" w:cs="Arial"/>
           <w:lang w:eastAsia="en-US" w:bidi="ar-SA"/>
         </w:rPr>
-        <w:t>Cifrado de datos: Utilizar técnicas de cifrado como AES (</w:t>
-      </w:r>
-      <w:proofErr w:type="spellStart"/>
-      <w:r>
-        <w:rPr>
-          <w:rFonts w:ascii="Arial" w:eastAsia="Calibri" w:hAnsi="Arial" w:cs="Arial"/>
-          <w:lang w:eastAsia="en-US" w:bidi="ar-SA"/>
-        </w:rPr>
-        <w:t>Advanced</w:t>
-      </w:r>
-      <w:proofErr w:type="spellEnd"/>
-      <w:r>
-        <w:rPr>
-          <w:rFonts w:ascii="Arial" w:eastAsia="Calibri" w:hAnsi="Arial" w:cs="Arial"/>
-          <w:lang w:eastAsia="en-US" w:bidi="ar-SA"/>
-        </w:rPr>
-        <w:t xml:space="preserve"> </w:t>
-      </w:r>
-      <w:proofErr w:type="spellStart"/>
-      <w:r>
-        <w:rPr>
-          <w:rFonts w:ascii="Arial" w:eastAsia="Calibri" w:hAnsi="Arial" w:cs="Arial"/>
-          <w:lang w:eastAsia="en-US" w:bidi="ar-SA"/>
-        </w:rPr>
-        <w:t>Encryption</w:t>
-      </w:r>
-      <w:proofErr w:type="spellEnd"/>
-      <w:r>
-        <w:rPr>
-          <w:rFonts w:ascii="Arial" w:eastAsia="Calibri" w:hAnsi="Arial" w:cs="Arial"/>
-          <w:lang w:eastAsia="en-US" w:bidi="ar-SA"/>
-        </w:rPr>
-        <w:t xml:space="preserve"> Standard) o TLS (</w:t>
-      </w:r>
-      <w:proofErr w:type="spellStart"/>
-      <w:r>
-        <w:rPr>
-          <w:rFonts w:ascii="Arial" w:eastAsia="Calibri" w:hAnsi="Arial" w:cs="Arial"/>
-          <w:lang w:eastAsia="en-US" w:bidi="ar-SA"/>
-        </w:rPr>
-        <w:t>Transport</w:t>
-      </w:r>
-      <w:proofErr w:type="spellEnd"/>
-      <w:r>
-        <w:rPr>
-          <w:rFonts w:ascii="Arial" w:eastAsia="Calibri" w:hAnsi="Arial" w:cs="Arial"/>
-          <w:lang w:eastAsia="en-US" w:bidi="ar-SA"/>
-        </w:rPr>
-        <w:t xml:space="preserve"> </w:t>
-      </w:r>
-      <w:proofErr w:type="spellStart"/>
-      <w:r>
-        <w:rPr>
-          <w:rFonts w:ascii="Arial" w:eastAsia="Calibri" w:hAnsi="Arial" w:cs="Arial"/>
-          <w:lang w:eastAsia="en-US" w:bidi="ar-SA"/>
-        </w:rPr>
-        <w:t>Layer</w:t>
-      </w:r>
-      <w:proofErr w:type="spellEnd"/>
-      <w:r>
-        <w:rPr>
-          <w:rFonts w:ascii="Arial" w:eastAsia="Calibri" w:hAnsi="Arial" w:cs="Arial"/>
-          <w:lang w:eastAsia="en-US" w:bidi="ar-SA"/>
-        </w:rPr>
-        <w:t xml:space="preserve"> Security) para proteger los datos en tránsito y en reposo. El cifrado asegura que, incluso si un atacante intercepta los datos, no pueda leer ni modificar la información.</w:t>
+        <w:t>Cifrado de datos: Utilizar técnicas de cifrado como AES (Advanced Encryption Standard) o TLS (Transport Layer Security) para proteger los datos en tránsito y en reposo. El cifrado asegura que, incluso si un atacante intercepta los datos, no pueda leer ni modificar la información.</w:t>
       </w:r>
     </w:p>
     <w:p>
@@ -3839,39 +3676,7 @@
           <w:rFonts w:ascii="Arial" w:eastAsia="Calibri" w:hAnsi="Arial" w:cs="Arial"/>
           <w:lang w:eastAsia="en-US" w:bidi="ar-SA"/>
         </w:rPr>
-        <w:t xml:space="preserve">Autenticación y control de acceso: Implementar mecanismos robustos de autenticación (como autenticación </w:t>
-      </w:r>
-      <w:proofErr w:type="spellStart"/>
-      <w:r>
-        <w:rPr>
-          <w:rFonts w:ascii="Arial" w:eastAsia="Calibri" w:hAnsi="Arial" w:cs="Arial"/>
-          <w:lang w:eastAsia="en-US" w:bidi="ar-SA"/>
-        </w:rPr>
-        <w:t>multifactor</w:t>
-      </w:r>
-      <w:proofErr w:type="spellEnd"/>
-      <w:r>
-        <w:rPr>
-          <w:rFonts w:ascii="Arial" w:eastAsia="Calibri" w:hAnsi="Arial" w:cs="Arial"/>
-          <w:lang w:eastAsia="en-US" w:bidi="ar-SA"/>
-        </w:rPr>
-        <w:t>) y control de acceso basado en roles (RBAC - Role-</w:t>
-      </w:r>
-      <w:proofErr w:type="spellStart"/>
-      <w:r>
-        <w:rPr>
-          <w:rFonts w:ascii="Arial" w:eastAsia="Calibri" w:hAnsi="Arial" w:cs="Arial"/>
-          <w:lang w:eastAsia="en-US" w:bidi="ar-SA"/>
-        </w:rPr>
-        <w:t>Based</w:t>
-      </w:r>
-      <w:proofErr w:type="spellEnd"/>
-      <w:r>
-        <w:rPr>
-          <w:rFonts w:ascii="Arial" w:eastAsia="Calibri" w:hAnsi="Arial" w:cs="Arial"/>
-          <w:lang w:eastAsia="en-US" w:bidi="ar-SA"/>
-        </w:rPr>
-        <w:t xml:space="preserve"> Access Control) para garantizar que solo los usuarios autorizados puedan acceder a información específica.</w:t>
+        <w:t>Autenticación y control de acceso: Implementar mecanismos robustos de autenticación (como autenticación multifactor) y control de acceso basado en roles (RBAC - Role-Based Access Control) para garantizar que solo los usuarios autorizados puedan acceder a información específica.</w:t>
       </w:r>
     </w:p>
     <w:p>
@@ -3916,23 +3721,7 @@
           <w:rFonts w:ascii="Arial" w:eastAsia="Calibri" w:hAnsi="Arial" w:cs="Arial"/>
           <w:lang w:eastAsia="en-US" w:bidi="ar-SA"/>
         </w:rPr>
-        <w:t xml:space="preserve">as credenciales deben ser cifradas utilizando técnicas como </w:t>
-      </w:r>
-      <w:proofErr w:type="spellStart"/>
-      <w:r>
-        <w:rPr>
-          <w:rFonts w:ascii="Arial" w:eastAsia="Calibri" w:hAnsi="Arial" w:cs="Arial"/>
-          <w:lang w:eastAsia="en-US" w:bidi="ar-SA"/>
-        </w:rPr>
-        <w:t>bcrypt</w:t>
-      </w:r>
-      <w:proofErr w:type="spellEnd"/>
-      <w:r>
-        <w:rPr>
-          <w:rFonts w:ascii="Arial" w:eastAsia="Calibri" w:hAnsi="Arial" w:cs="Arial"/>
-          <w:lang w:eastAsia="en-US" w:bidi="ar-SA"/>
-        </w:rPr>
-        <w:t xml:space="preserve"> para proteger contraseñas</w:t>
+        <w:t>as credenciales deben ser cifradas utilizando técnicas como bcrypt para proteger contraseñas</w:t>
       </w:r>
       <w:r>
         <w:rPr>
@@ -4333,23 +4122,7 @@
           <w:lang w:eastAsia="en-US" w:bidi="ar-SA"/>
         </w:rPr>
         <w:lastRenderedPageBreak/>
-        <w:t xml:space="preserve">OWASP (Open Web </w:t>
-      </w:r>
-      <w:proofErr w:type="spellStart"/>
-      <w:r>
-        <w:rPr>
-          <w:rFonts w:ascii="Arial" w:eastAsia="Calibri" w:hAnsi="Arial" w:cs="Arial"/>
-          <w:lang w:eastAsia="en-US" w:bidi="ar-SA"/>
-        </w:rPr>
-        <w:t>Application</w:t>
-      </w:r>
-      <w:proofErr w:type="spellEnd"/>
-      <w:r>
-        <w:rPr>
-          <w:rFonts w:ascii="Arial" w:eastAsia="Calibri" w:hAnsi="Arial" w:cs="Arial"/>
-          <w:lang w:eastAsia="en-US" w:bidi="ar-SA"/>
-        </w:rPr>
-        <w:t xml:space="preserve"> Security Project): </w:t>
+        <w:t xml:space="preserve">OWASP (Open Web Application Security Project): </w:t>
       </w:r>
       <w:r>
         <w:rPr>
@@ -4414,39 +4187,7 @@
           <w:rFonts w:ascii="Arial" w:eastAsia="Calibri" w:hAnsi="Arial" w:cs="Arial"/>
           <w:lang w:eastAsia="en-US" w:bidi="ar-SA"/>
         </w:rPr>
-        <w:t>El OWASP ASVS (</w:t>
-      </w:r>
-      <w:proofErr w:type="spellStart"/>
-      <w:r>
-        <w:rPr>
-          <w:rFonts w:ascii="Arial" w:eastAsia="Calibri" w:hAnsi="Arial" w:cs="Arial"/>
-          <w:lang w:eastAsia="en-US" w:bidi="ar-SA"/>
-        </w:rPr>
-        <w:t>Application</w:t>
-      </w:r>
-      <w:proofErr w:type="spellEnd"/>
-      <w:r>
-        <w:rPr>
-          <w:rFonts w:ascii="Arial" w:eastAsia="Calibri" w:hAnsi="Arial" w:cs="Arial"/>
-          <w:lang w:eastAsia="en-US" w:bidi="ar-SA"/>
-        </w:rPr>
-        <w:t xml:space="preserve"> Security </w:t>
-      </w:r>
-      <w:proofErr w:type="spellStart"/>
-      <w:r>
-        <w:rPr>
-          <w:rFonts w:ascii="Arial" w:eastAsia="Calibri" w:hAnsi="Arial" w:cs="Arial"/>
-          <w:lang w:eastAsia="en-US" w:bidi="ar-SA"/>
-        </w:rPr>
-        <w:t>Verification</w:t>
-      </w:r>
-      <w:proofErr w:type="spellEnd"/>
-      <w:r>
-        <w:rPr>
-          <w:rFonts w:ascii="Arial" w:eastAsia="Calibri" w:hAnsi="Arial" w:cs="Arial"/>
-          <w:lang w:eastAsia="en-US" w:bidi="ar-SA"/>
-        </w:rPr>
-        <w:t xml:space="preserve"> Standard) puede ser utilizado para realizar auditorías de seguridad a las aplicaciones y asegurarse de que estén protegidas contra las vulnerabilidades más comunes.</w:t>
+        <w:t>El OWASP ASVS (Application Security Verification Standard) puede ser utilizado para realizar auditorías de seguridad a las aplicaciones y asegurarse de que estén protegidas contra las vulnerabilidades más comunes.</w:t>
       </w:r>
     </w:p>
     <w:p>
@@ -4484,30 +4225,14 @@
           <w:rFonts w:ascii="Arial" w:eastAsia="Calibri" w:hAnsi="Arial" w:cs="Arial"/>
           <w:lang w:eastAsia="en-US" w:bidi="ar-SA"/>
         </w:rPr>
-        <w:t xml:space="preserve">n estándar </w:t>
-      </w:r>
-      <w:proofErr w:type="gramStart"/>
-      <w:r>
-        <w:rPr>
-          <w:rFonts w:ascii="Arial" w:eastAsia="Calibri" w:hAnsi="Arial" w:cs="Arial"/>
-          <w:lang w:eastAsia="en-US" w:bidi="ar-SA"/>
-        </w:rPr>
-        <w:t xml:space="preserve">internacional </w:t>
-      </w:r>
-      <w:r>
-        <w:rPr>
-          <w:rFonts w:ascii="Arial" w:eastAsia="Calibri" w:hAnsi="Arial" w:cs="Arial"/>
-          <w:lang w:eastAsia="en-US" w:bidi="ar-SA"/>
-        </w:rPr>
-        <w:t xml:space="preserve"> para</w:t>
-      </w:r>
-      <w:proofErr w:type="gramEnd"/>
-      <w:r>
-        <w:rPr>
-          <w:rFonts w:ascii="Arial" w:eastAsia="Calibri" w:hAnsi="Arial" w:cs="Arial"/>
-          <w:lang w:eastAsia="en-US" w:bidi="ar-SA"/>
-        </w:rPr>
-        <w:t xml:space="preserve"> la gestión de la seguridad de la información. Esta norma define los requisitos para establecer, implementar, operar, monitorear, revisar, mantener y mejorar un Sistema de Gestión de Seguridad de la Información (SGSI) dentro del contexto de la organización. La norma está diseñada para proteger la confidencialidad, integridad y disponibilidad de la información dentro de una </w:t>
+        <w:t xml:space="preserve">n estándar internacional </w:t>
+      </w:r>
+      <w:r>
+        <w:rPr>
+          <w:rFonts w:ascii="Arial" w:eastAsia="Calibri" w:hAnsi="Arial" w:cs="Arial"/>
+          <w:lang w:eastAsia="en-US" w:bidi="ar-SA"/>
+        </w:rPr>
+        <w:t xml:space="preserve"> para la gestión de la seguridad de la información. Esta norma define los requisitos para establecer, implementar, operar, monitorear, revisar, mantener y mejorar un Sistema de Gestión de Seguridad de la Información (SGSI) dentro del contexto de la organización. La norma está diseñada para proteger la confidencialidad, integridad y disponibilidad de la información dentro de una </w:t>
       </w:r>
       <w:r>
         <w:rPr>
@@ -4596,110 +4321,14 @@
           <w:rFonts w:ascii="Arial" w:eastAsia="Calibri" w:hAnsi="Arial" w:cs="Arial"/>
           <w:lang w:eastAsia="en-US" w:bidi="ar-SA"/>
         </w:rPr>
-        <w:t>NIST (</w:t>
-      </w:r>
-      <w:proofErr w:type="spellStart"/>
-      <w:r>
-        <w:rPr>
-          <w:rFonts w:ascii="Arial" w:eastAsia="Calibri" w:hAnsi="Arial" w:cs="Arial"/>
-          <w:lang w:eastAsia="en-US" w:bidi="ar-SA"/>
-        </w:rPr>
-        <w:t>National</w:t>
-      </w:r>
-      <w:proofErr w:type="spellEnd"/>
-      <w:r>
-        <w:rPr>
-          <w:rFonts w:ascii="Arial" w:eastAsia="Calibri" w:hAnsi="Arial" w:cs="Arial"/>
-          <w:lang w:eastAsia="en-US" w:bidi="ar-SA"/>
-        </w:rPr>
-        <w:t xml:space="preserve"> </w:t>
-      </w:r>
-      <w:proofErr w:type="spellStart"/>
-      <w:r>
-        <w:rPr>
-          <w:rFonts w:ascii="Arial" w:eastAsia="Calibri" w:hAnsi="Arial" w:cs="Arial"/>
-          <w:lang w:eastAsia="en-US" w:bidi="ar-SA"/>
-        </w:rPr>
-        <w:t>Institute</w:t>
-      </w:r>
-      <w:proofErr w:type="spellEnd"/>
-      <w:r>
-        <w:rPr>
-          <w:rFonts w:ascii="Arial" w:eastAsia="Calibri" w:hAnsi="Arial" w:cs="Arial"/>
-          <w:lang w:eastAsia="en-US" w:bidi="ar-SA"/>
-        </w:rPr>
-        <w:t xml:space="preserve"> </w:t>
-      </w:r>
-      <w:proofErr w:type="spellStart"/>
-      <w:r>
-        <w:rPr>
-          <w:rFonts w:ascii="Arial" w:eastAsia="Calibri" w:hAnsi="Arial" w:cs="Arial"/>
-          <w:lang w:eastAsia="en-US" w:bidi="ar-SA"/>
-        </w:rPr>
-        <w:t>of</w:t>
-      </w:r>
-      <w:proofErr w:type="spellEnd"/>
-      <w:r>
-        <w:rPr>
-          <w:rFonts w:ascii="Arial" w:eastAsia="Calibri" w:hAnsi="Arial" w:cs="Arial"/>
-          <w:lang w:eastAsia="en-US" w:bidi="ar-SA"/>
-        </w:rPr>
-        <w:t xml:space="preserve"> </w:t>
-      </w:r>
-      <w:proofErr w:type="spellStart"/>
-      <w:r>
-        <w:rPr>
-          <w:rFonts w:ascii="Arial" w:eastAsia="Calibri" w:hAnsi="Arial" w:cs="Arial"/>
-          <w:lang w:eastAsia="en-US" w:bidi="ar-SA"/>
-        </w:rPr>
-        <w:t>Standards</w:t>
-      </w:r>
-      <w:proofErr w:type="spellEnd"/>
-      <w:r>
-        <w:rPr>
-          <w:rFonts w:ascii="Arial" w:eastAsia="Calibri" w:hAnsi="Arial" w:cs="Arial"/>
-          <w:lang w:eastAsia="en-US" w:bidi="ar-SA"/>
-        </w:rPr>
-        <w:t xml:space="preserve"> and </w:t>
-      </w:r>
-      <w:proofErr w:type="spellStart"/>
-      <w:r>
-        <w:rPr>
-          <w:rFonts w:ascii="Arial" w:eastAsia="Calibri" w:hAnsi="Arial" w:cs="Arial"/>
-          <w:lang w:eastAsia="en-US" w:bidi="ar-SA"/>
-        </w:rPr>
-        <w:t>Technology</w:t>
-      </w:r>
-      <w:proofErr w:type="spellEnd"/>
-      <w:r>
-        <w:rPr>
-          <w:rFonts w:ascii="Arial" w:eastAsia="Calibri" w:hAnsi="Arial" w:cs="Arial"/>
-          <w:lang w:eastAsia="en-US" w:bidi="ar-SA"/>
-        </w:rPr>
-        <w:t xml:space="preserve">): </w:t>
-      </w:r>
-      <w:r>
-        <w:rPr>
-          <w:rFonts w:ascii="Arial" w:eastAsia="Calibri" w:hAnsi="Arial" w:cs="Arial"/>
-          <w:lang w:eastAsia="en-US" w:bidi="ar-SA"/>
-        </w:rPr>
-        <w:t xml:space="preserve">proporciona directrices detalladas sobre la ciberseguridad, siendo su publicación más conocida el NIST </w:t>
-      </w:r>
-      <w:proofErr w:type="spellStart"/>
-      <w:r>
-        <w:rPr>
-          <w:rFonts w:ascii="Arial" w:eastAsia="Calibri" w:hAnsi="Arial" w:cs="Arial"/>
-          <w:lang w:eastAsia="en-US" w:bidi="ar-SA"/>
-        </w:rPr>
-        <w:t>Cybersecurity</w:t>
-      </w:r>
-      <w:proofErr w:type="spellEnd"/>
-      <w:r>
-        <w:rPr>
-          <w:rFonts w:ascii="Arial" w:eastAsia="Calibri" w:hAnsi="Arial" w:cs="Arial"/>
-          <w:lang w:eastAsia="en-US" w:bidi="ar-SA"/>
-        </w:rPr>
-        <w:t xml:space="preserve"> Framework, que es un conjunto de directrices destinadas a ayudar a las organizaciones a gestionar los riesgos relacionados con la seguridad cibernética</w:t>
+        <w:t xml:space="preserve">NIST (National Institute of Standards and Technology): </w:t>
+      </w:r>
+      <w:r>
+        <w:rPr>
+          <w:rFonts w:ascii="Arial" w:eastAsia="Calibri" w:hAnsi="Arial" w:cs="Arial"/>
+          <w:lang w:eastAsia="en-US" w:bidi="ar-SA"/>
+        </w:rPr>
+        <w:t>proporciona directrices detalladas sobre la ciberseguridad, siendo su publicación más conocida el NIST Cybersecurity Framework, que es un conjunto de directrices destinadas a ayudar a las organizaciones a gestionar los riesgos relacionados con la seguridad cibernética</w:t>
       </w:r>
     </w:p>
     <w:p>
@@ -4865,23 +4494,7 @@
           <w:rFonts w:ascii="Arial" w:eastAsia="Calibri" w:hAnsi="Arial" w:cs="Arial"/>
           <w:lang w:eastAsia="en-US" w:bidi="ar-SA"/>
         </w:rPr>
-        <w:t xml:space="preserve">Asegurar la </w:t>
-      </w:r>
-      <w:proofErr w:type="spellStart"/>
-      <w:r>
-        <w:rPr>
-          <w:rFonts w:ascii="Arial" w:eastAsia="Calibri" w:hAnsi="Arial" w:cs="Arial"/>
-          <w:lang w:eastAsia="en-US" w:bidi="ar-SA"/>
-        </w:rPr>
-        <w:t>anonimización</w:t>
-      </w:r>
-      <w:proofErr w:type="spellEnd"/>
-      <w:r>
-        <w:rPr>
-          <w:rFonts w:ascii="Arial" w:eastAsia="Calibri" w:hAnsi="Arial" w:cs="Arial"/>
-          <w:lang w:eastAsia="en-US" w:bidi="ar-SA"/>
-        </w:rPr>
-        <w:t xml:space="preserve"> de los datos sensibles es una buena práctica recomendada por el GDPR.</w:t>
+        <w:t>Asegurar la anonimización de los datos sensibles es una buena práctica recomendada por el GDPR.</w:t>
       </w:r>
     </w:p>
     <w:p>
@@ -5084,92 +4697,19 @@
           <w:lang w:eastAsia="en-US" w:bidi="ar-SA"/>
         </w:rPr>
       </w:pPr>
-      <w:proofErr w:type="spellStart"/>
-      <w:r>
-        <w:rPr>
-          <w:rFonts w:ascii="Arial" w:eastAsia="Calibri" w:hAnsi="Arial" w:cs="Arial"/>
-          <w:lang w:eastAsia="en-US" w:bidi="ar-SA"/>
-        </w:rPr>
-        <w:t>ORMs</w:t>
-      </w:r>
-      <w:proofErr w:type="spellEnd"/>
-      <w:r>
-        <w:rPr>
-          <w:rFonts w:ascii="Arial" w:eastAsia="Calibri" w:hAnsi="Arial" w:cs="Arial"/>
-          <w:lang w:eastAsia="en-US" w:bidi="ar-SA"/>
-        </w:rPr>
-        <w:t xml:space="preserve"> (</w:t>
-      </w:r>
-      <w:proofErr w:type="spellStart"/>
-      <w:r>
-        <w:rPr>
-          <w:rFonts w:ascii="Arial" w:eastAsia="Calibri" w:hAnsi="Arial" w:cs="Arial"/>
-          <w:lang w:eastAsia="en-US" w:bidi="ar-SA"/>
-        </w:rPr>
-        <w:t>Object-Relational</w:t>
-      </w:r>
-      <w:proofErr w:type="spellEnd"/>
-      <w:r>
-        <w:rPr>
-          <w:rFonts w:ascii="Arial" w:eastAsia="Calibri" w:hAnsi="Arial" w:cs="Arial"/>
-          <w:lang w:eastAsia="en-US" w:bidi="ar-SA"/>
-        </w:rPr>
-        <w:t xml:space="preserve"> </w:t>
-      </w:r>
-      <w:proofErr w:type="spellStart"/>
-      <w:r>
-        <w:rPr>
-          <w:rFonts w:ascii="Arial" w:eastAsia="Calibri" w:hAnsi="Arial" w:cs="Arial"/>
-          <w:lang w:eastAsia="en-US" w:bidi="ar-SA"/>
-        </w:rPr>
-        <w:t>Mappers</w:t>
-      </w:r>
-      <w:proofErr w:type="spellEnd"/>
-      <w:r>
-        <w:rPr>
-          <w:rFonts w:ascii="Arial" w:eastAsia="Calibri" w:hAnsi="Arial" w:cs="Arial"/>
-          <w:lang w:eastAsia="en-US" w:bidi="ar-SA"/>
-        </w:rPr>
-        <w:t xml:space="preserve">): Utilizar frameworks </w:t>
-      </w:r>
-      <w:proofErr w:type="gramStart"/>
-      <w:r>
-        <w:rPr>
-          <w:rFonts w:ascii="Arial" w:eastAsia="Calibri" w:hAnsi="Arial" w:cs="Arial"/>
-          <w:lang w:eastAsia="en-US" w:bidi="ar-SA"/>
-        </w:rPr>
-        <w:t>ORM  que</w:t>
-      </w:r>
-      <w:proofErr w:type="gramEnd"/>
-      <w:r>
-        <w:rPr>
-          <w:rFonts w:ascii="Arial" w:eastAsia="Calibri" w:hAnsi="Arial" w:cs="Arial"/>
-          <w:lang w:eastAsia="en-US" w:bidi="ar-SA"/>
-        </w:rPr>
-        <w:t xml:space="preserve"> gestionan automáticamente la sanitización de las consultas SQL</w:t>
-      </w:r>
-      <w:r>
-        <w:rPr>
-          <w:rFonts w:ascii="Arial" w:eastAsia="Calibri" w:hAnsi="Arial" w:cs="Arial"/>
-          <w:lang w:eastAsia="en-US" w:bidi="ar-SA"/>
-        </w:rPr>
-        <w:t xml:space="preserve"> y adicionalmente hacen abstracción del motor de bases de datos utilizados; el uso de </w:t>
-      </w:r>
-      <w:proofErr w:type="spellStart"/>
-      <w:r>
-        <w:rPr>
-          <w:rFonts w:ascii="Arial" w:eastAsia="Calibri" w:hAnsi="Arial" w:cs="Arial"/>
-          <w:lang w:eastAsia="en-US" w:bidi="ar-SA"/>
-        </w:rPr>
-        <w:t>ORMs</w:t>
-      </w:r>
-      <w:proofErr w:type="spellEnd"/>
-      <w:r>
-        <w:rPr>
-          <w:rFonts w:ascii="Arial" w:eastAsia="Calibri" w:hAnsi="Arial" w:cs="Arial"/>
-          <w:lang w:eastAsia="en-US" w:bidi="ar-SA"/>
-        </w:rPr>
-        <w:t xml:space="preserve"> t</w:t>
+      <w:r>
+        <w:rPr>
+          <w:rFonts w:ascii="Arial" w:eastAsia="Calibri" w:hAnsi="Arial" w:cs="Arial"/>
+          <w:lang w:eastAsia="en-US" w:bidi="ar-SA"/>
+        </w:rPr>
+        <w:t>ORMs (Object-Relational Mappers): Utilizar frameworks ORM  que gestionan automáticamente la sanitización de las consultas SQL</w:t>
+      </w:r>
+      <w:r>
+        <w:rPr>
+          <w:rFonts w:ascii="Arial" w:eastAsia="Calibri" w:hAnsi="Arial" w:cs="Arial"/>
+          <w:lang w:eastAsia="en-US" w:bidi="ar-SA"/>
+        </w:rPr>
+        <w:t xml:space="preserve"> y adicionalmente hacen abstracción del motor de bases de datos utilizados; el uso de ORMs t</w:t>
       </w:r>
       <w:r>
         <w:rPr>
@@ -5321,23 +4861,7 @@
           <w:rFonts w:ascii="Arial" w:eastAsia="Calibri" w:hAnsi="Arial" w:cs="Arial"/>
           <w:lang w:eastAsia="en-US" w:bidi="ar-SA"/>
         </w:rPr>
-        <w:t xml:space="preserve">Uso de Content Security </w:t>
-      </w:r>
-      <w:proofErr w:type="spellStart"/>
-      <w:r>
-        <w:rPr>
-          <w:rFonts w:ascii="Arial" w:eastAsia="Calibri" w:hAnsi="Arial" w:cs="Arial"/>
-          <w:lang w:eastAsia="en-US" w:bidi="ar-SA"/>
-        </w:rPr>
-        <w:t>Policy</w:t>
-      </w:r>
-      <w:proofErr w:type="spellEnd"/>
-      <w:r>
-        <w:rPr>
-          <w:rFonts w:ascii="Arial" w:eastAsia="Calibri" w:hAnsi="Arial" w:cs="Arial"/>
-          <w:lang w:eastAsia="en-US" w:bidi="ar-SA"/>
-        </w:rPr>
-        <w:t xml:space="preserve"> (CSP): Implementar una política de seguridad de contenido (CSP) que limite los orígenes de scripts, evitando la ejecución de scripts no confiables.</w:t>
+        <w:t>Uso de Content Security Policy (CSP): Implementar una política de seguridad de contenido (CSP) que limite los orígenes de scripts, evitando la ejecución de scripts no confiables.</w:t>
       </w:r>
     </w:p>
     <w:p>
@@ -5385,48 +4909,7 @@
           <w:rFonts w:ascii="Arial" w:eastAsia="Calibri" w:hAnsi="Arial" w:cs="Arial"/>
           <w:lang w:eastAsia="en-US" w:bidi="ar-SA"/>
         </w:rPr>
-        <w:t xml:space="preserve">Evitar el uso comandos de interpretación de texto, tales como </w:t>
-      </w:r>
-      <w:proofErr w:type="spellStart"/>
-      <w:proofErr w:type="gramStart"/>
-      <w:r>
-        <w:rPr>
-          <w:rFonts w:ascii="Arial" w:eastAsia="Calibri" w:hAnsi="Arial" w:cs="Arial"/>
-          <w:lang w:eastAsia="en-US" w:bidi="ar-SA"/>
-        </w:rPr>
-        <w:t>eval</w:t>
-      </w:r>
-      <w:proofErr w:type="spellEnd"/>
-      <w:r>
-        <w:rPr>
-          <w:rFonts w:ascii="Arial" w:eastAsia="Calibri" w:hAnsi="Arial" w:cs="Arial"/>
-          <w:lang w:eastAsia="en-US" w:bidi="ar-SA"/>
-        </w:rPr>
-        <w:t>(</w:t>
-      </w:r>
-      <w:proofErr w:type="gramEnd"/>
-      <w:r>
-        <w:rPr>
-          <w:rFonts w:ascii="Arial" w:eastAsia="Calibri" w:hAnsi="Arial" w:cs="Arial"/>
-          <w:lang w:eastAsia="en-US" w:bidi="ar-SA"/>
-        </w:rPr>
-        <w:t xml:space="preserve">) en </w:t>
-      </w:r>
-      <w:proofErr w:type="spellStart"/>
-      <w:r>
-        <w:rPr>
-          <w:rFonts w:ascii="Arial" w:eastAsia="Calibri" w:hAnsi="Arial" w:cs="Arial"/>
-          <w:lang w:eastAsia="en-US" w:bidi="ar-SA"/>
-        </w:rPr>
-        <w:t>javascript</w:t>
-      </w:r>
-      <w:proofErr w:type="spellEnd"/>
-      <w:r>
-        <w:rPr>
-          <w:rFonts w:ascii="Arial" w:eastAsia="Calibri" w:hAnsi="Arial" w:cs="Arial"/>
-          <w:lang w:eastAsia="en-US" w:bidi="ar-SA"/>
-        </w:rPr>
-        <w:t xml:space="preserve"> o $$ en PHP ya que los mismos interpretan el texto que se les pasa como comandos de los lenguajes correspondientes.</w:t>
+        <w:t>Evitar el uso comandos de interpretación de texto, tales como eval() en javascript o $$ en PHP ya que los mismos interpretan el texto que se les pasa como comandos de los lenguajes correspondientes.</w:t>
       </w:r>
     </w:p>
     <w:p>
@@ -5451,39 +4934,7 @@
           <w:lang w:eastAsia="en-US" w:bidi="ar-SA"/>
         </w:rPr>
         <w:lastRenderedPageBreak/>
-        <w:t xml:space="preserve">El Cross-Site </w:t>
-      </w:r>
-      <w:proofErr w:type="spellStart"/>
-      <w:r>
-        <w:rPr>
-          <w:rFonts w:ascii="Arial" w:eastAsia="Calibri" w:hAnsi="Arial" w:cs="Arial"/>
-          <w:lang w:eastAsia="en-US" w:bidi="ar-SA"/>
-        </w:rPr>
-        <w:t>Request</w:t>
-      </w:r>
-      <w:proofErr w:type="spellEnd"/>
-      <w:r>
-        <w:rPr>
-          <w:rFonts w:ascii="Arial" w:eastAsia="Calibri" w:hAnsi="Arial" w:cs="Arial"/>
-          <w:lang w:eastAsia="en-US" w:bidi="ar-SA"/>
-        </w:rPr>
-        <w:t xml:space="preserve"> </w:t>
-      </w:r>
-      <w:proofErr w:type="spellStart"/>
-      <w:r>
-        <w:rPr>
-          <w:rFonts w:ascii="Arial" w:eastAsia="Calibri" w:hAnsi="Arial" w:cs="Arial"/>
-          <w:lang w:eastAsia="en-US" w:bidi="ar-SA"/>
-        </w:rPr>
-        <w:t>Forgery</w:t>
-      </w:r>
-      <w:proofErr w:type="spellEnd"/>
-      <w:r>
-        <w:rPr>
-          <w:rFonts w:ascii="Arial" w:eastAsia="Calibri" w:hAnsi="Arial" w:cs="Arial"/>
-          <w:lang w:eastAsia="en-US" w:bidi="ar-SA"/>
-        </w:rPr>
-        <w:t xml:space="preserve"> (CSRF) es un ataque en el que un atacante engaña a un usuario legítimo para que ejecute acciones no deseadas en una aplicación web en la que está autenticado. Si un usuario tiene una sesión activa en un sitio vulnerable, el atacante puede enviar solicitudes maliciosas que, si no están protegidas, serán ejecutadas en el contexto de la sesión del usuario.</w:t>
+        <w:t>El Cross-Site Request Forgery (CSRF) es un ataque en el que un atacante engaña a un usuario legítimo para que ejecute acciones no deseadas en una aplicación web en la que está autenticado. Si un usuario tiene una sesión activa en un sitio vulnerable, el atacante puede enviar solicitudes maliciosas que, si no están protegidas, serán ejecutadas en el contexto de la sesión del usuario.</w:t>
       </w:r>
       <w:r>
         <w:t xml:space="preserve"> </w:t>
@@ -5534,39 +4985,7 @@
           <w:rFonts w:ascii="Arial" w:eastAsia="Calibri" w:hAnsi="Arial" w:cs="Arial"/>
           <w:lang w:eastAsia="en-US" w:bidi="ar-SA"/>
         </w:rPr>
-        <w:t xml:space="preserve">Validación de Origen: Asegurar que las solicitudes solo provengan de fuentes legítimas utilizando encabezados </w:t>
-      </w:r>
-      <w:proofErr w:type="spellStart"/>
-      <w:r>
-        <w:rPr>
-          <w:rFonts w:ascii="Arial" w:eastAsia="Calibri" w:hAnsi="Arial" w:cs="Arial"/>
-          <w:lang w:eastAsia="en-US" w:bidi="ar-SA"/>
-        </w:rPr>
-        <w:t>Referer</w:t>
-      </w:r>
-      <w:proofErr w:type="spellEnd"/>
-      <w:r>
-        <w:rPr>
-          <w:rFonts w:ascii="Arial" w:eastAsia="Calibri" w:hAnsi="Arial" w:cs="Arial"/>
-          <w:lang w:eastAsia="en-US" w:bidi="ar-SA"/>
-        </w:rPr>
-        <w:t xml:space="preserve"> y </w:t>
-      </w:r>
-      <w:proofErr w:type="spellStart"/>
-      <w:r>
-        <w:rPr>
-          <w:rFonts w:ascii="Arial" w:eastAsia="Calibri" w:hAnsi="Arial" w:cs="Arial"/>
-          <w:lang w:eastAsia="en-US" w:bidi="ar-SA"/>
-        </w:rPr>
-        <w:t>Origin</w:t>
-      </w:r>
-      <w:proofErr w:type="spellEnd"/>
-      <w:r>
-        <w:rPr>
-          <w:rFonts w:ascii="Arial" w:eastAsia="Calibri" w:hAnsi="Arial" w:cs="Arial"/>
-          <w:lang w:eastAsia="en-US" w:bidi="ar-SA"/>
-        </w:rPr>
-        <w:t>.</w:t>
+        <w:t>Validación de Origen: Asegurar que las solicitudes solo provengan de fuentes legítimas utilizando encabezados Referer y Origin.</w:t>
       </w:r>
     </w:p>
     <w:p>
@@ -5638,39 +5057,7 @@
           <w:rFonts w:ascii="Arial" w:eastAsia="Calibri" w:hAnsi="Arial" w:cs="Arial"/>
           <w:lang w:eastAsia="en-US" w:bidi="ar-SA"/>
         </w:rPr>
-        <w:t xml:space="preserve">Cookies seguras: Utilizar el atributo </w:t>
-      </w:r>
-      <w:proofErr w:type="spellStart"/>
-      <w:r>
-        <w:rPr>
-          <w:rFonts w:ascii="Arial" w:eastAsia="Calibri" w:hAnsi="Arial" w:cs="Arial"/>
-          <w:lang w:eastAsia="en-US" w:bidi="ar-SA"/>
-        </w:rPr>
-        <w:t>HttpOnly</w:t>
-      </w:r>
-      <w:proofErr w:type="spellEnd"/>
-      <w:r>
-        <w:rPr>
-          <w:rFonts w:ascii="Arial" w:eastAsia="Calibri" w:hAnsi="Arial" w:cs="Arial"/>
-          <w:lang w:eastAsia="en-US" w:bidi="ar-SA"/>
-        </w:rPr>
-        <w:t xml:space="preserve"> para que las cookies no sean accesibles mediante JavaScript, y </w:t>
-      </w:r>
-      <w:proofErr w:type="spellStart"/>
-      <w:r>
-        <w:rPr>
-          <w:rFonts w:ascii="Arial" w:eastAsia="Calibri" w:hAnsi="Arial" w:cs="Arial"/>
-          <w:lang w:eastAsia="en-US" w:bidi="ar-SA"/>
-        </w:rPr>
-        <w:t>Secure</w:t>
-      </w:r>
-      <w:proofErr w:type="spellEnd"/>
-      <w:r>
-        <w:rPr>
-          <w:rFonts w:ascii="Arial" w:eastAsia="Calibri" w:hAnsi="Arial" w:cs="Arial"/>
-          <w:lang w:eastAsia="en-US" w:bidi="ar-SA"/>
-        </w:rPr>
-        <w:t xml:space="preserve"> para asegurar que las cookies solo se transmitan a través de conexiones seguras (HTTPS).</w:t>
+        <w:t>Cookies seguras: Utilizar el atributo HttpOnly para que las cookies no sean accesibles mediante JavaScript, y Secure para asegurar que las cookies solo se transmitan a través de conexiones seguras (HTTPS).</w:t>
       </w:r>
     </w:p>
     <w:p>
@@ -5718,23 +5105,7 @@
           <w:rFonts w:ascii="Arial" w:eastAsia="Calibri" w:hAnsi="Arial" w:cs="Arial"/>
           <w:lang w:eastAsia="en-US" w:bidi="ar-SA"/>
         </w:rPr>
-        <w:t xml:space="preserve">Autenticación </w:t>
-      </w:r>
-      <w:proofErr w:type="spellStart"/>
-      <w:r>
-        <w:rPr>
-          <w:rFonts w:ascii="Arial" w:eastAsia="Calibri" w:hAnsi="Arial" w:cs="Arial"/>
-          <w:lang w:eastAsia="en-US" w:bidi="ar-SA"/>
-        </w:rPr>
-        <w:t>multifactor</w:t>
-      </w:r>
-      <w:proofErr w:type="spellEnd"/>
-      <w:r>
-        <w:rPr>
-          <w:rFonts w:ascii="Arial" w:eastAsia="Calibri" w:hAnsi="Arial" w:cs="Arial"/>
-          <w:lang w:eastAsia="en-US" w:bidi="ar-SA"/>
-        </w:rPr>
-        <w:t xml:space="preserve"> (MFA): Implementar MFA para reducir el riesgo de acceso no autorizado a las cuentas, incluso si se obtiene la cookie de sesión.</w:t>
+        <w:t>Autenticación multifactor (MFA): Implementar MFA para reducir el riesgo de acceso no autorizado a las cuentas, incluso si se obtiene la cookie de sesión.</w:t>
       </w:r>
     </w:p>
     <w:p>
@@ -5758,39 +5129,7 @@
           <w:rFonts w:ascii="Arial" w:eastAsia="Calibri" w:hAnsi="Arial" w:cs="Arial"/>
           <w:lang w:eastAsia="en-US" w:bidi="ar-SA"/>
         </w:rPr>
-        <w:t xml:space="preserve">Protección contra el secuestro de sesión: Asegurarse de que las sesiones no sean vulnerables a ataques como </w:t>
-      </w:r>
-      <w:proofErr w:type="spellStart"/>
-      <w:r>
-        <w:rPr>
-          <w:rFonts w:ascii="Arial" w:eastAsia="Calibri" w:hAnsi="Arial" w:cs="Arial"/>
-          <w:lang w:eastAsia="en-US" w:bidi="ar-SA"/>
-        </w:rPr>
-        <w:t>session</w:t>
-      </w:r>
-      <w:proofErr w:type="spellEnd"/>
-      <w:r>
-        <w:rPr>
-          <w:rFonts w:ascii="Arial" w:eastAsia="Calibri" w:hAnsi="Arial" w:cs="Arial"/>
-          <w:lang w:eastAsia="en-US" w:bidi="ar-SA"/>
-        </w:rPr>
-        <w:t xml:space="preserve"> </w:t>
-      </w:r>
-      <w:proofErr w:type="spellStart"/>
-      <w:r>
-        <w:rPr>
-          <w:rFonts w:ascii="Arial" w:eastAsia="Calibri" w:hAnsi="Arial" w:cs="Arial"/>
-          <w:lang w:eastAsia="en-US" w:bidi="ar-SA"/>
-        </w:rPr>
-        <w:t>fixation</w:t>
-      </w:r>
-      <w:proofErr w:type="spellEnd"/>
-      <w:r>
-        <w:rPr>
-          <w:rFonts w:ascii="Arial" w:eastAsia="Calibri" w:hAnsi="Arial" w:cs="Arial"/>
-          <w:lang w:eastAsia="en-US" w:bidi="ar-SA"/>
-        </w:rPr>
-        <w:t>, donde un atacante fija un ID de sesión antes de que el usuario inicie sesión.</w:t>
+        <w:t>Protección contra el secuestro de sesión: Asegurarse de que las sesiones no sean vulnerables a ataques como session fixation, donde un atacante fija un ID de sesión antes de que el usuario inicie sesión.</w:t>
       </w:r>
     </w:p>
     <w:p>
@@ -5839,87 +5178,7 @@
           <w:lang w:eastAsia="en-US" w:bidi="ar-SA"/>
         </w:rPr>
         <w:lastRenderedPageBreak/>
-        <w:t xml:space="preserve">Gestión de dependencias: Utilizar herramientas como </w:t>
-      </w:r>
-      <w:proofErr w:type="spellStart"/>
-      <w:r>
-        <w:rPr>
-          <w:rFonts w:ascii="Arial" w:eastAsia="Calibri" w:hAnsi="Arial" w:cs="Arial"/>
-          <w:lang w:eastAsia="en-US" w:bidi="ar-SA"/>
-        </w:rPr>
-        <w:t>npm</w:t>
-      </w:r>
-      <w:proofErr w:type="spellEnd"/>
-      <w:r>
-        <w:rPr>
-          <w:rFonts w:ascii="Arial" w:eastAsia="Calibri" w:hAnsi="Arial" w:cs="Arial"/>
-          <w:lang w:eastAsia="en-US" w:bidi="ar-SA"/>
-        </w:rPr>
-        <w:t xml:space="preserve"> </w:t>
-      </w:r>
-      <w:proofErr w:type="spellStart"/>
-      <w:r>
-        <w:rPr>
-          <w:rFonts w:ascii="Arial" w:eastAsia="Calibri" w:hAnsi="Arial" w:cs="Arial"/>
-          <w:lang w:eastAsia="en-US" w:bidi="ar-SA"/>
-        </w:rPr>
-        <w:t>audit</w:t>
-      </w:r>
-      <w:proofErr w:type="spellEnd"/>
-      <w:r>
-        <w:rPr>
-          <w:rFonts w:ascii="Arial" w:eastAsia="Calibri" w:hAnsi="Arial" w:cs="Arial"/>
-          <w:lang w:eastAsia="en-US" w:bidi="ar-SA"/>
-        </w:rPr>
-        <w:t xml:space="preserve">, </w:t>
-      </w:r>
-      <w:proofErr w:type="spellStart"/>
-      <w:r>
-        <w:rPr>
-          <w:rFonts w:ascii="Arial" w:eastAsia="Calibri" w:hAnsi="Arial" w:cs="Arial"/>
-          <w:lang w:eastAsia="en-US" w:bidi="ar-SA"/>
-        </w:rPr>
-        <w:t>composer</w:t>
-      </w:r>
-      <w:proofErr w:type="spellEnd"/>
-      <w:r>
-        <w:rPr>
-          <w:rFonts w:ascii="Arial" w:eastAsia="Calibri" w:hAnsi="Arial" w:cs="Arial"/>
-          <w:lang w:eastAsia="en-US" w:bidi="ar-SA"/>
-        </w:rPr>
-        <w:t xml:space="preserve"> </w:t>
-      </w:r>
-      <w:proofErr w:type="spellStart"/>
-      <w:r>
-        <w:rPr>
-          <w:rFonts w:ascii="Arial" w:eastAsia="Calibri" w:hAnsi="Arial" w:cs="Arial"/>
-          <w:lang w:eastAsia="en-US" w:bidi="ar-SA"/>
-        </w:rPr>
-        <w:t>audit</w:t>
-      </w:r>
-      <w:proofErr w:type="spellEnd"/>
-      <w:r>
-        <w:rPr>
-          <w:rFonts w:ascii="Arial" w:eastAsia="Calibri" w:hAnsi="Arial" w:cs="Arial"/>
-          <w:lang w:eastAsia="en-US" w:bidi="ar-SA"/>
-        </w:rPr>
-        <w:t xml:space="preserve"> o </w:t>
-      </w:r>
-      <w:proofErr w:type="spellStart"/>
-      <w:r>
-        <w:rPr>
-          <w:rFonts w:ascii="Arial" w:eastAsia="Calibri" w:hAnsi="Arial" w:cs="Arial"/>
-          <w:lang w:eastAsia="en-US" w:bidi="ar-SA"/>
-        </w:rPr>
-        <w:t>Snyk</w:t>
-      </w:r>
-      <w:proofErr w:type="spellEnd"/>
-      <w:r>
-        <w:rPr>
-          <w:rFonts w:ascii="Arial" w:eastAsia="Calibri" w:hAnsi="Arial" w:cs="Arial"/>
-          <w:lang w:eastAsia="en-US" w:bidi="ar-SA"/>
-        </w:rPr>
-        <w:t xml:space="preserve"> para auditar y gestionar las dependencias, y actualizar regularmente las librerías a versiones libres de vulnerabilidades conocidas.</w:t>
+        <w:t>Gestión de dependencias: Utilizar herramientas como npm audit, composer audit o Snyk para auditar y gestionar las dependencias, y actualizar regularmente las librerías a versiones libres de vulnerabilidades conocidas.</w:t>
       </w:r>
     </w:p>
     <w:p>
@@ -5991,23 +5250,7 @@
           <w:rFonts w:ascii="Arial" w:eastAsia="Calibri" w:hAnsi="Arial" w:cs="Arial"/>
           <w:lang w:eastAsia="en-US" w:bidi="ar-SA"/>
         </w:rPr>
-        <w:t>Los ataques DoS/</w:t>
-      </w:r>
-      <w:proofErr w:type="spellStart"/>
-      <w:r>
-        <w:rPr>
-          <w:rFonts w:ascii="Arial" w:eastAsia="Calibri" w:hAnsi="Arial" w:cs="Arial"/>
-          <w:lang w:eastAsia="en-US" w:bidi="ar-SA"/>
-        </w:rPr>
-        <w:t>DDoS</w:t>
-      </w:r>
-      <w:proofErr w:type="spellEnd"/>
-      <w:r>
-        <w:rPr>
-          <w:rFonts w:ascii="Arial" w:eastAsia="Calibri" w:hAnsi="Arial" w:cs="Arial"/>
-          <w:lang w:eastAsia="en-US" w:bidi="ar-SA"/>
-        </w:rPr>
-        <w:t xml:space="preserve"> intentan hacer que un servidor, servicio o red sea inaccesible mediante el envío de un volumen masivo de tráfico o solicitudes maliciosas, lo que sobrecarga el sistema.</w:t>
+        <w:t>Los ataques DoS/DDoS intentan hacer que un servidor, servicio o red sea inaccesible mediante el envío de un volumen masivo de tráfico o solicitudes maliciosas, lo que sobrecarga el sistema.</w:t>
       </w:r>
     </w:p>
     <w:p>
@@ -6031,23 +5274,7 @@
           <w:rFonts w:ascii="Arial" w:eastAsia="Calibri" w:hAnsi="Arial" w:cs="Arial"/>
           <w:lang w:eastAsia="en-US" w:bidi="ar-SA"/>
         </w:rPr>
-        <w:t xml:space="preserve">Distribución de carga (Load </w:t>
-      </w:r>
-      <w:proofErr w:type="spellStart"/>
-      <w:r>
-        <w:rPr>
-          <w:rFonts w:ascii="Arial" w:eastAsia="Calibri" w:hAnsi="Arial" w:cs="Arial"/>
-          <w:lang w:eastAsia="en-US" w:bidi="ar-SA"/>
-        </w:rPr>
-        <w:t>Balancing</w:t>
-      </w:r>
-      <w:proofErr w:type="spellEnd"/>
-      <w:r>
-        <w:rPr>
-          <w:rFonts w:ascii="Arial" w:eastAsia="Calibri" w:hAnsi="Arial" w:cs="Arial"/>
-          <w:lang w:eastAsia="en-US" w:bidi="ar-SA"/>
-        </w:rPr>
-        <w:t>): Utilizar balanceadores de carga para distribuir las solicitudes entrantes a través de varios servidores, reduciendo la posibilidad de que un solo servidor se vea sobrecargado.</w:t>
+        <w:t>Distribución de carga (Load Balancing): Utilizar balanceadores de carga para distribuir las solicitudes entrantes a través de varios servidores, reduciendo la posibilidad de que un solo servidor se vea sobrecargado.</w:t>
       </w:r>
     </w:p>
     <w:p>
@@ -6071,71 +5298,7 @@
           <w:rFonts w:ascii="Arial" w:eastAsia="Calibri" w:hAnsi="Arial" w:cs="Arial"/>
           <w:lang w:eastAsia="en-US" w:bidi="ar-SA"/>
         </w:rPr>
-        <w:t xml:space="preserve">CDN y protección contra </w:t>
-      </w:r>
-      <w:proofErr w:type="spellStart"/>
-      <w:r>
-        <w:rPr>
-          <w:rFonts w:ascii="Arial" w:eastAsia="Calibri" w:hAnsi="Arial" w:cs="Arial"/>
-          <w:lang w:eastAsia="en-US" w:bidi="ar-SA"/>
-        </w:rPr>
-        <w:t>DDoS</w:t>
-      </w:r>
-      <w:proofErr w:type="spellEnd"/>
-      <w:r>
-        <w:rPr>
-          <w:rFonts w:ascii="Arial" w:eastAsia="Calibri" w:hAnsi="Arial" w:cs="Arial"/>
-          <w:lang w:eastAsia="en-US" w:bidi="ar-SA"/>
-        </w:rPr>
-        <w:t xml:space="preserve">: Implementar una red de entrega de contenido (CDN) con medidas integradas de mitigación de </w:t>
-      </w:r>
-      <w:proofErr w:type="spellStart"/>
-      <w:r>
-        <w:rPr>
-          <w:rFonts w:ascii="Arial" w:eastAsia="Calibri" w:hAnsi="Arial" w:cs="Arial"/>
-          <w:lang w:eastAsia="en-US" w:bidi="ar-SA"/>
-        </w:rPr>
-        <w:t>DDoS</w:t>
-      </w:r>
-      <w:proofErr w:type="spellEnd"/>
-      <w:r>
-        <w:rPr>
-          <w:rFonts w:ascii="Arial" w:eastAsia="Calibri" w:hAnsi="Arial" w:cs="Arial"/>
-          <w:lang w:eastAsia="en-US" w:bidi="ar-SA"/>
-        </w:rPr>
-        <w:t xml:space="preserve">, como las ofrecidas por </w:t>
-      </w:r>
-      <w:proofErr w:type="spellStart"/>
-      <w:r>
-        <w:rPr>
-          <w:rFonts w:ascii="Arial" w:eastAsia="Calibri" w:hAnsi="Arial" w:cs="Arial"/>
-          <w:lang w:eastAsia="en-US" w:bidi="ar-SA"/>
-        </w:rPr>
-        <w:t>Cloudflare</w:t>
-      </w:r>
-      <w:proofErr w:type="spellEnd"/>
-      <w:r>
-        <w:rPr>
-          <w:rFonts w:ascii="Arial" w:eastAsia="Calibri" w:hAnsi="Arial" w:cs="Arial"/>
-          <w:lang w:eastAsia="en-US" w:bidi="ar-SA"/>
-        </w:rPr>
-        <w:t xml:space="preserve"> o AWS </w:t>
-      </w:r>
-      <w:proofErr w:type="spellStart"/>
-      <w:r>
-        <w:rPr>
-          <w:rFonts w:ascii="Arial" w:eastAsia="Calibri" w:hAnsi="Arial" w:cs="Arial"/>
-          <w:lang w:eastAsia="en-US" w:bidi="ar-SA"/>
-        </w:rPr>
-        <w:t>Shield</w:t>
-      </w:r>
-      <w:proofErr w:type="spellEnd"/>
-      <w:r>
-        <w:rPr>
-          <w:rFonts w:ascii="Arial" w:eastAsia="Calibri" w:hAnsi="Arial" w:cs="Arial"/>
-          <w:lang w:eastAsia="en-US" w:bidi="ar-SA"/>
-        </w:rPr>
-        <w:t>.</w:t>
+        <w:t>CDN y protección contra DDoS: Implementar una red de entrega de contenido (CDN) con medidas integradas de mitigación de DDoS, como las ofrecidas por Cloudflare o AWS Shield.</w:t>
       </w:r>
     </w:p>
     <w:p>
@@ -6159,39 +5322,7 @@
           <w:rFonts w:ascii="Arial" w:eastAsia="Calibri" w:hAnsi="Arial" w:cs="Arial"/>
           <w:lang w:eastAsia="en-US" w:bidi="ar-SA"/>
         </w:rPr>
-        <w:t xml:space="preserve">Limitar la tasa de solicitudes: Usar mecanismos de </w:t>
-      </w:r>
-      <w:proofErr w:type="spellStart"/>
-      <w:r>
-        <w:rPr>
-          <w:rFonts w:ascii="Arial" w:eastAsia="Calibri" w:hAnsi="Arial" w:cs="Arial"/>
-          <w:lang w:eastAsia="en-US" w:bidi="ar-SA"/>
-        </w:rPr>
-        <w:t>rate</w:t>
-      </w:r>
-      <w:proofErr w:type="spellEnd"/>
-      <w:r>
-        <w:rPr>
-          <w:rFonts w:ascii="Arial" w:eastAsia="Calibri" w:hAnsi="Arial" w:cs="Arial"/>
-          <w:lang w:eastAsia="en-US" w:bidi="ar-SA"/>
-        </w:rPr>
-        <w:t xml:space="preserve"> </w:t>
-      </w:r>
-      <w:proofErr w:type="spellStart"/>
-      <w:r>
-        <w:rPr>
-          <w:rFonts w:ascii="Arial" w:eastAsia="Calibri" w:hAnsi="Arial" w:cs="Arial"/>
-          <w:lang w:eastAsia="en-US" w:bidi="ar-SA"/>
-        </w:rPr>
-        <w:t>limiting</w:t>
-      </w:r>
-      <w:proofErr w:type="spellEnd"/>
-      <w:r>
-        <w:rPr>
-          <w:rFonts w:ascii="Arial" w:eastAsia="Calibri" w:hAnsi="Arial" w:cs="Arial"/>
-          <w:lang w:eastAsia="en-US" w:bidi="ar-SA"/>
-        </w:rPr>
-        <w:t xml:space="preserve"> para restringir la cantidad de solicitudes que un usuario o dirección IP puede realizar en un corto período de tiempo.</w:t>
+        <w:t>Limitar la tasa de solicitudes: Usar mecanismos de rate limiting para restringir la cantidad de solicitudes que un usuario o dirección IP puede realizar en un corto período de tiempo.</w:t>
       </w:r>
     </w:p>
     <w:p>
@@ -6337,55 +5468,7 @@
           <w:rFonts w:ascii="Arial" w:eastAsia="Calibri" w:hAnsi="Arial" w:cs="Arial"/>
           <w:lang w:eastAsia="en-US" w:bidi="ar-SA"/>
         </w:rPr>
-        <w:t xml:space="preserve">EL Desarrollo Seguro (SDL – </w:t>
-      </w:r>
-      <w:proofErr w:type="spellStart"/>
-      <w:r>
-        <w:rPr>
-          <w:rFonts w:ascii="Arial" w:eastAsia="Calibri" w:hAnsi="Arial" w:cs="Arial"/>
-          <w:lang w:eastAsia="en-US" w:bidi="ar-SA"/>
-        </w:rPr>
-        <w:t>Secure</w:t>
-      </w:r>
-      <w:proofErr w:type="spellEnd"/>
-      <w:r>
-        <w:rPr>
-          <w:rFonts w:ascii="Arial" w:eastAsia="Calibri" w:hAnsi="Arial" w:cs="Arial"/>
-          <w:lang w:eastAsia="en-US" w:bidi="ar-SA"/>
-        </w:rPr>
-        <w:t xml:space="preserve"> </w:t>
-      </w:r>
-      <w:proofErr w:type="spellStart"/>
-      <w:r>
-        <w:rPr>
-          <w:rFonts w:ascii="Arial" w:eastAsia="Calibri" w:hAnsi="Arial" w:cs="Arial"/>
-          <w:lang w:eastAsia="en-US" w:bidi="ar-SA"/>
-        </w:rPr>
-        <w:t>Development</w:t>
-      </w:r>
-      <w:proofErr w:type="spellEnd"/>
-      <w:r>
-        <w:rPr>
-          <w:rFonts w:ascii="Arial" w:eastAsia="Calibri" w:hAnsi="Arial" w:cs="Arial"/>
-          <w:lang w:eastAsia="en-US" w:bidi="ar-SA"/>
-        </w:rPr>
-        <w:t xml:space="preserve"> </w:t>
-      </w:r>
-      <w:proofErr w:type="spellStart"/>
-      <w:r>
-        <w:rPr>
-          <w:rFonts w:ascii="Arial" w:eastAsia="Calibri" w:hAnsi="Arial" w:cs="Arial"/>
-          <w:lang w:eastAsia="en-US" w:bidi="ar-SA"/>
-        </w:rPr>
-        <w:t>Lifecycle</w:t>
-      </w:r>
-      <w:proofErr w:type="spellEnd"/>
-      <w:r>
-        <w:rPr>
-          <w:rFonts w:ascii="Arial" w:eastAsia="Calibri" w:hAnsi="Arial" w:cs="Arial"/>
-          <w:lang w:eastAsia="en-US" w:bidi="ar-SA"/>
-        </w:rPr>
-        <w:t xml:space="preserve">) </w:t>
+        <w:t xml:space="preserve">EL Desarrollo Seguro (SDL – Secure Development Lifecycle) </w:t>
       </w:r>
       <w:r>
         <w:rPr>
@@ -6850,17 +5933,8 @@
           <w:rFonts w:ascii="Arial" w:eastAsia="Calibri" w:hAnsi="Arial" w:cs="Arial"/>
           <w:lang w:eastAsia="en-US" w:bidi="ar-SA"/>
         </w:rPr>
-        <w:t xml:space="preserve">Despliegue: Implementación de controles de seguridad </w:t>
-      </w:r>
-      <w:proofErr w:type="spellStart"/>
-      <w:r>
-        <w:rPr>
-          <w:rFonts w:ascii="Arial" w:eastAsia="Calibri" w:hAnsi="Arial" w:cs="Arial"/>
-          <w:lang w:eastAsia="en-US" w:bidi="ar-SA"/>
-        </w:rPr>
-        <w:t>post-despliegue</w:t>
-      </w:r>
-      <w:proofErr w:type="spellEnd"/>
+        <w:t>Despliegue: Implementación de controles de seguridad post-despliegue</w:t>
+      </w:r>
       <w:r>
         <w:rPr>
           <w:rFonts w:ascii="Arial" w:eastAsia="Calibri" w:hAnsi="Arial" w:cs="Arial"/>
@@ -7099,122 +6173,42 @@
           <w:rFonts w:ascii="Arial" w:eastAsia="Calibri" w:hAnsi="Arial" w:cs="Arial"/>
           <w:lang w:eastAsia="en-US" w:bidi="ar-SA"/>
         </w:rPr>
-        <w:t xml:space="preserve">El </w:t>
-      </w:r>
-      <w:proofErr w:type="spellStart"/>
-      <w:r>
-        <w:rPr>
-          <w:rFonts w:ascii="Arial" w:eastAsia="Calibri" w:hAnsi="Arial" w:cs="Arial"/>
-          <w:lang w:eastAsia="en-US" w:bidi="ar-SA"/>
-        </w:rPr>
-        <w:t>stack</w:t>
-      </w:r>
-      <w:proofErr w:type="spellEnd"/>
-      <w:r>
-        <w:rPr>
-          <w:rFonts w:ascii="Arial" w:eastAsia="Calibri" w:hAnsi="Arial" w:cs="Arial"/>
-          <w:lang w:eastAsia="en-US" w:bidi="ar-SA"/>
-        </w:rPr>
-        <w:t xml:space="preserve"> tecnológico en el ONCTI incluye Python </w:t>
-      </w:r>
-      <w:r>
-        <w:rPr>
-          <w:rFonts w:ascii="Arial" w:eastAsia="Calibri" w:hAnsi="Arial" w:cs="Arial"/>
-          <w:lang w:eastAsia="en-US" w:bidi="ar-SA"/>
-        </w:rPr>
-        <w:t>3.7+</w:t>
-      </w:r>
-      <w:proofErr w:type="gramStart"/>
-      <w:r>
-        <w:rPr>
-          <w:rFonts w:ascii="Arial" w:eastAsia="Calibri" w:hAnsi="Arial" w:cs="Arial"/>
-          <w:lang w:eastAsia="en-US" w:bidi="ar-SA"/>
-        </w:rPr>
-        <w:t xml:space="preserve">, </w:t>
-      </w:r>
-      <w:r>
-        <w:rPr>
-          <w:rFonts w:ascii="Arial" w:eastAsia="Calibri" w:hAnsi="Arial" w:cs="Arial"/>
-          <w:lang w:eastAsia="en-US" w:bidi="ar-SA"/>
-        </w:rPr>
-        <w:t xml:space="preserve"> PHP</w:t>
-      </w:r>
-      <w:proofErr w:type="gramEnd"/>
-      <w:r>
-        <w:rPr>
-          <w:rFonts w:ascii="Arial" w:eastAsia="Calibri" w:hAnsi="Arial" w:cs="Arial"/>
-          <w:lang w:eastAsia="en-US" w:bidi="ar-SA"/>
-        </w:rPr>
-        <w:t xml:space="preserve"> 8.2+ </w:t>
-      </w:r>
-      <w:r>
-        <w:rPr>
-          <w:rFonts w:ascii="Arial" w:eastAsia="Calibri" w:hAnsi="Arial" w:cs="Arial"/>
-          <w:lang w:eastAsia="en-US" w:bidi="ar-SA"/>
-        </w:rPr>
-        <w:t xml:space="preserve">y </w:t>
-      </w:r>
-      <w:proofErr w:type="spellStart"/>
-      <w:r>
-        <w:rPr>
-          <w:rFonts w:ascii="Arial" w:eastAsia="Calibri" w:hAnsi="Arial" w:cs="Arial"/>
-          <w:lang w:eastAsia="en-US" w:bidi="ar-SA"/>
-        </w:rPr>
-        <w:t>NodeJS</w:t>
-      </w:r>
-      <w:proofErr w:type="spellEnd"/>
-      <w:r>
-        <w:rPr>
-          <w:rFonts w:ascii="Arial" w:eastAsia="Calibri" w:hAnsi="Arial" w:cs="Arial"/>
-          <w:lang w:eastAsia="en-US" w:bidi="ar-SA"/>
-        </w:rPr>
-        <w:t xml:space="preserve"> 20.x </w:t>
-      </w:r>
-      <w:r>
-        <w:rPr>
-          <w:rFonts w:ascii="Arial" w:eastAsia="Calibri" w:hAnsi="Arial" w:cs="Arial"/>
-          <w:lang w:eastAsia="en-US" w:bidi="ar-SA"/>
-        </w:rPr>
-        <w:t xml:space="preserve">para el </w:t>
-      </w:r>
-      <w:proofErr w:type="spellStart"/>
-      <w:r>
-        <w:rPr>
-          <w:rFonts w:ascii="Arial" w:eastAsia="Calibri" w:hAnsi="Arial" w:cs="Arial"/>
-          <w:lang w:eastAsia="en-US" w:bidi="ar-SA"/>
-        </w:rPr>
-        <w:t>backend</w:t>
-      </w:r>
-      <w:proofErr w:type="spellEnd"/>
-      <w:r>
-        <w:rPr>
-          <w:rFonts w:ascii="Arial" w:eastAsia="Calibri" w:hAnsi="Arial" w:cs="Arial"/>
-          <w:lang w:eastAsia="en-US" w:bidi="ar-SA"/>
-        </w:rPr>
-        <w:t xml:space="preserve">, con </w:t>
-      </w:r>
-      <w:r>
-        <w:rPr>
-          <w:rFonts w:ascii="Arial" w:eastAsia="Calibri" w:hAnsi="Arial" w:cs="Arial"/>
-          <w:lang w:eastAsia="en-US" w:bidi="ar-SA"/>
-        </w:rPr>
-        <w:t xml:space="preserve">los frameworks </w:t>
-      </w:r>
-      <w:proofErr w:type="spellStart"/>
-      <w:r>
-        <w:rPr>
-          <w:rFonts w:ascii="Arial" w:eastAsia="Calibri" w:hAnsi="Arial" w:cs="Arial"/>
-          <w:lang w:eastAsia="en-US" w:bidi="ar-SA"/>
-        </w:rPr>
-        <w:t>Flask</w:t>
-      </w:r>
-      <w:proofErr w:type="spellEnd"/>
-      <w:r>
-        <w:rPr>
-          <w:rFonts w:ascii="Arial" w:eastAsia="Calibri" w:hAnsi="Arial" w:cs="Arial"/>
-          <w:lang w:eastAsia="en-US" w:bidi="ar-SA"/>
-        </w:rPr>
-        <w:t xml:space="preserve"> y Django en el caso de Python, Laravel para el caso </w:t>
+        <w:t xml:space="preserve">El stack tecnológico en el ONCTI incluye Python </w:t>
+      </w:r>
+      <w:r>
+        <w:rPr>
+          <w:rFonts w:ascii="Arial" w:eastAsia="Calibri" w:hAnsi="Arial" w:cs="Arial"/>
+          <w:lang w:eastAsia="en-US" w:bidi="ar-SA"/>
+        </w:rPr>
+        <w:t xml:space="preserve">3.7+, </w:t>
+      </w:r>
+      <w:r>
+        <w:rPr>
+          <w:rFonts w:ascii="Arial" w:eastAsia="Calibri" w:hAnsi="Arial" w:cs="Arial"/>
+          <w:lang w:eastAsia="en-US" w:bidi="ar-SA"/>
+        </w:rPr>
+        <w:t xml:space="preserve"> PHP 8.2+ </w:t>
+      </w:r>
+      <w:r>
+        <w:rPr>
+          <w:rFonts w:ascii="Arial" w:eastAsia="Calibri" w:hAnsi="Arial" w:cs="Arial"/>
+          <w:lang w:eastAsia="en-US" w:bidi="ar-SA"/>
+        </w:rPr>
+        <w:t xml:space="preserve">y NodeJS 20.x </w:t>
+      </w:r>
+      <w:r>
+        <w:rPr>
+          <w:rFonts w:ascii="Arial" w:eastAsia="Calibri" w:hAnsi="Arial" w:cs="Arial"/>
+          <w:lang w:eastAsia="en-US" w:bidi="ar-SA"/>
+        </w:rPr>
+        <w:t xml:space="preserve">para el backend, con </w:t>
+      </w:r>
+      <w:r>
+        <w:rPr>
+          <w:rFonts w:ascii="Arial" w:eastAsia="Calibri" w:hAnsi="Arial" w:cs="Arial"/>
+          <w:lang w:eastAsia="en-US" w:bidi="ar-SA"/>
+        </w:rPr>
+        <w:t xml:space="preserve">los frameworks Flask y Django en el caso de Python, Laravel para el caso </w:t>
       </w:r>
       <w:r>
         <w:rPr>
@@ -7222,110 +6216,14 @@
           <w:lang w:eastAsia="en-US" w:bidi="ar-SA"/>
         </w:rPr>
         <w:lastRenderedPageBreak/>
-        <w:t xml:space="preserve">de PHP y Express.js para el caso de </w:t>
-      </w:r>
-      <w:proofErr w:type="spellStart"/>
-      <w:r>
-        <w:rPr>
-          <w:rFonts w:ascii="Arial" w:eastAsia="Calibri" w:hAnsi="Arial" w:cs="Arial"/>
-          <w:lang w:eastAsia="en-US" w:bidi="ar-SA"/>
-        </w:rPr>
-        <w:t>NodeJS</w:t>
-      </w:r>
-      <w:proofErr w:type="spellEnd"/>
-      <w:r>
-        <w:rPr>
-          <w:rFonts w:ascii="Arial" w:eastAsia="Calibri" w:hAnsi="Arial" w:cs="Arial"/>
-          <w:lang w:eastAsia="en-US" w:bidi="ar-SA"/>
-        </w:rPr>
-        <w:t xml:space="preserve">; en el </w:t>
-      </w:r>
-      <w:proofErr w:type="spellStart"/>
-      <w:r>
-        <w:rPr>
-          <w:rFonts w:ascii="Arial" w:eastAsia="Calibri" w:hAnsi="Arial" w:cs="Arial"/>
-          <w:lang w:eastAsia="en-US" w:bidi="ar-SA"/>
-        </w:rPr>
-        <w:t>frontend</w:t>
-      </w:r>
-      <w:proofErr w:type="spellEnd"/>
-      <w:r>
-        <w:rPr>
-          <w:rFonts w:ascii="Arial" w:eastAsia="Calibri" w:hAnsi="Arial" w:cs="Arial"/>
-          <w:lang w:eastAsia="en-US" w:bidi="ar-SA"/>
-        </w:rPr>
-        <w:t xml:space="preserve"> se utiliza HTML5 y </w:t>
-      </w:r>
-      <w:proofErr w:type="spellStart"/>
-      <w:r>
-        <w:rPr>
-          <w:rFonts w:ascii="Arial" w:eastAsia="Calibri" w:hAnsi="Arial" w:cs="Arial"/>
-          <w:lang w:eastAsia="en-US" w:bidi="ar-SA"/>
-        </w:rPr>
-        <w:t>Javascript</w:t>
-      </w:r>
-      <w:proofErr w:type="spellEnd"/>
-      <w:r>
-        <w:rPr>
-          <w:rFonts w:ascii="Arial" w:eastAsia="Calibri" w:hAnsi="Arial" w:cs="Arial"/>
-          <w:lang w:eastAsia="en-US" w:bidi="ar-SA"/>
-        </w:rPr>
-        <w:t xml:space="preserve"> </w:t>
-      </w:r>
-      <w:proofErr w:type="spellStart"/>
-      <w:r>
-        <w:rPr>
-          <w:rFonts w:ascii="Arial" w:eastAsia="Calibri" w:hAnsi="Arial" w:cs="Arial"/>
-          <w:lang w:eastAsia="en-US" w:bidi="ar-SA"/>
-        </w:rPr>
-        <w:t>Vanilla</w:t>
-      </w:r>
-      <w:proofErr w:type="spellEnd"/>
-      <w:r>
-        <w:rPr>
-          <w:rFonts w:ascii="Arial" w:eastAsia="Calibri" w:hAnsi="Arial" w:cs="Arial"/>
-          <w:lang w:eastAsia="en-US" w:bidi="ar-SA"/>
-        </w:rPr>
-        <w:t>, con los frameworks Vue</w:t>
-      </w:r>
-      <w:r>
-        <w:rPr>
-          <w:rFonts w:ascii="Arial" w:eastAsia="Calibri" w:hAnsi="Arial" w:cs="Arial"/>
-          <w:lang w:eastAsia="en-US" w:bidi="ar-SA"/>
-        </w:rPr>
-        <w:t xml:space="preserve">.js 3.x y </w:t>
-      </w:r>
-      <w:proofErr w:type="spellStart"/>
-      <w:r>
-        <w:rPr>
-          <w:rFonts w:ascii="Arial" w:eastAsia="Calibri" w:hAnsi="Arial" w:cs="Arial"/>
-          <w:lang w:eastAsia="en-US" w:bidi="ar-SA"/>
-        </w:rPr>
-        <w:t>Jquery</w:t>
-      </w:r>
-      <w:proofErr w:type="spellEnd"/>
-      <w:r>
-        <w:rPr>
-          <w:rFonts w:ascii="Arial" w:eastAsia="Calibri" w:hAnsi="Arial" w:cs="Arial"/>
-          <w:lang w:eastAsia="en-US" w:bidi="ar-SA"/>
-        </w:rPr>
-        <w:t xml:space="preserve"> 3.x; para los estilos, se usan los frameworks Bootstrap y </w:t>
-      </w:r>
-      <w:proofErr w:type="spellStart"/>
-      <w:r>
-        <w:rPr>
-          <w:rFonts w:ascii="Arial" w:eastAsia="Calibri" w:hAnsi="Arial" w:cs="Arial"/>
-          <w:lang w:eastAsia="en-US" w:bidi="ar-SA"/>
-        </w:rPr>
-        <w:t>Tailwind</w:t>
-      </w:r>
-      <w:proofErr w:type="spellEnd"/>
-      <w:r>
-        <w:rPr>
-          <w:rFonts w:ascii="Arial" w:eastAsia="Calibri" w:hAnsi="Arial" w:cs="Arial"/>
-          <w:lang w:eastAsia="en-US" w:bidi="ar-SA"/>
-        </w:rPr>
-        <w:t>.</w:t>
+        <w:t>de PHP y Express.js para el caso de NodeJS; en el frontend se utiliza HTML5 y Javascript Vanilla, con los frameworks Vue</w:t>
+      </w:r>
+      <w:r>
+        <w:rPr>
+          <w:rFonts w:ascii="Arial" w:eastAsia="Calibri" w:hAnsi="Arial" w:cs="Arial"/>
+          <w:lang w:eastAsia="en-US" w:bidi="ar-SA"/>
+        </w:rPr>
+        <w:t>.js 3.x y Jquery 3.x; para los estilos, se usan los frameworks Bootstrap y Tailwind.</w:t>
       </w:r>
       <w:r>
         <w:rPr>
@@ -7374,7 +6272,6 @@
           <w:lang w:eastAsia="en-US" w:bidi="ar-SA"/>
         </w:rPr>
       </w:pPr>
-      <w:proofErr w:type="spellStart"/>
       <w:r>
         <w:rPr>
           <w:rFonts w:ascii="Arial" w:eastAsia="Calibri" w:hAnsi="Arial" w:cs="Arial"/>
@@ -7394,15 +6291,7 @@
           <w:rFonts w:ascii="Arial" w:eastAsia="Calibri" w:hAnsi="Arial" w:cs="Arial"/>
           <w:lang w:eastAsia="en-US" w:bidi="ar-SA"/>
         </w:rPr>
-        <w:t>s</w:t>
-      </w:r>
-      <w:proofErr w:type="spellEnd"/>
-      <w:r>
-        <w:rPr>
-          <w:rFonts w:ascii="Arial" w:eastAsia="Calibri" w:hAnsi="Arial" w:cs="Arial"/>
-          <w:lang w:eastAsia="en-US" w:bidi="ar-SA"/>
-        </w:rPr>
-        <w:t xml:space="preserve"> es particularmente sensible a vulnerabilidades en los paquetes de terceros</w:t>
+        <w:t>s es particularmente sensible a vulnerabilidades en los paquetes de terceros</w:t>
       </w:r>
       <w:r>
         <w:rPr>
@@ -7416,39 +6305,7 @@
           <w:rFonts w:ascii="Arial" w:eastAsia="Calibri" w:hAnsi="Arial" w:cs="Arial"/>
           <w:lang w:eastAsia="en-US" w:bidi="ar-SA"/>
         </w:rPr>
-        <w:t xml:space="preserve">s esencial realizar auditorías regulares de dependencias mediante herramientas como </w:t>
-      </w:r>
-      <w:proofErr w:type="spellStart"/>
-      <w:r>
-        <w:rPr>
-          <w:rFonts w:ascii="Arial" w:eastAsia="Calibri" w:hAnsi="Arial" w:cs="Arial"/>
-          <w:lang w:eastAsia="en-US" w:bidi="ar-SA"/>
-        </w:rPr>
-        <w:t>npm</w:t>
-      </w:r>
-      <w:proofErr w:type="spellEnd"/>
-      <w:r>
-        <w:rPr>
-          <w:rFonts w:ascii="Arial" w:eastAsia="Calibri" w:hAnsi="Arial" w:cs="Arial"/>
-          <w:lang w:eastAsia="en-US" w:bidi="ar-SA"/>
-        </w:rPr>
-        <w:t xml:space="preserve"> </w:t>
-      </w:r>
-      <w:proofErr w:type="spellStart"/>
-      <w:r>
-        <w:rPr>
-          <w:rFonts w:ascii="Arial" w:eastAsia="Calibri" w:hAnsi="Arial" w:cs="Arial"/>
-          <w:lang w:eastAsia="en-US" w:bidi="ar-SA"/>
-        </w:rPr>
-        <w:t>audit</w:t>
-      </w:r>
-      <w:proofErr w:type="spellEnd"/>
-      <w:r>
-        <w:rPr>
-          <w:rFonts w:ascii="Arial" w:eastAsia="Calibri" w:hAnsi="Arial" w:cs="Arial"/>
-          <w:lang w:eastAsia="en-US" w:bidi="ar-SA"/>
-        </w:rPr>
-        <w:t xml:space="preserve"> para identificar y corregir vulnerabilidades conocidas.</w:t>
+        <w:t>s esencial realizar auditorías regulares de dependencias mediante herramientas como npm audit para identificar y corregir vulnerabilidades conocidas.</w:t>
       </w:r>
     </w:p>
     <w:p>
@@ -7724,23 +6581,7 @@
           <w:rFonts w:ascii="Arial" w:eastAsia="Calibri" w:hAnsi="Arial" w:cs="Arial"/>
           <w:lang w:eastAsia="en-US" w:bidi="ar-SA"/>
         </w:rPr>
-        <w:t xml:space="preserve">Monitoreo </w:t>
-      </w:r>
-      <w:proofErr w:type="spellStart"/>
-      <w:r>
-        <w:rPr>
-          <w:rFonts w:ascii="Arial" w:eastAsia="Calibri" w:hAnsi="Arial" w:cs="Arial"/>
-          <w:lang w:eastAsia="en-US" w:bidi="ar-SA"/>
-        </w:rPr>
-        <w:t>post-despliegue</w:t>
-      </w:r>
-      <w:proofErr w:type="spellEnd"/>
-      <w:r>
-        <w:rPr>
-          <w:rFonts w:ascii="Arial" w:eastAsia="Calibri" w:hAnsi="Arial" w:cs="Arial"/>
-          <w:lang w:eastAsia="en-US" w:bidi="ar-SA"/>
-        </w:rPr>
-        <w:t>: Aunque no se realizan actualmente, es fundamental implementar sistemas de monitoreo que permitan detectar anomalías en las aplicaciones después de su despliegue.</w:t>
+        <w:t>Monitoreo post-despliegue: Aunque no se realizan actualmente, es fundamental implementar sistemas de monitoreo que permitan detectar anomalías en las aplicaciones después de su despliegue.</w:t>
       </w:r>
     </w:p>
     <w:p>
@@ -8038,17 +6879,8 @@
           <w:rFonts w:ascii="Arial" w:eastAsia="Calibri" w:hAnsi="Arial" w:cs="Arial"/>
           <w:lang w:eastAsia="en-US" w:bidi="ar-SA"/>
         </w:rPr>
-        <w:t xml:space="preserve">Revisión </w:t>
-      </w:r>
-      <w:proofErr w:type="spellStart"/>
-      <w:r>
-        <w:rPr>
-          <w:rFonts w:ascii="Arial" w:eastAsia="Calibri" w:hAnsi="Arial" w:cs="Arial"/>
-          <w:lang w:eastAsia="en-US" w:bidi="ar-SA"/>
-        </w:rPr>
-        <w:t>post-despliegue</w:t>
-      </w:r>
-      <w:proofErr w:type="spellEnd"/>
+        <w:t>Revisión post-despliegue</w:t>
+      </w:r>
     </w:p>
     <w:p>
       <w:pPr>
@@ -8071,23 +6903,7 @@
           <w:rFonts w:ascii="Arial" w:eastAsia="Calibri" w:hAnsi="Arial" w:cs="Arial"/>
           <w:lang w:eastAsia="en-US" w:bidi="ar-SA"/>
         </w:rPr>
-        <w:t xml:space="preserve">Establecimiento de protocolos de monitoreo continuo de aplicaciones </w:t>
-      </w:r>
-      <w:proofErr w:type="spellStart"/>
-      <w:r>
-        <w:rPr>
-          <w:rFonts w:ascii="Arial" w:eastAsia="Calibri" w:hAnsi="Arial" w:cs="Arial"/>
-          <w:lang w:eastAsia="en-US" w:bidi="ar-SA"/>
-        </w:rPr>
-        <w:t>post-despliegue</w:t>
-      </w:r>
-      <w:proofErr w:type="spellEnd"/>
-      <w:r>
-        <w:rPr>
-          <w:rFonts w:ascii="Arial" w:eastAsia="Calibri" w:hAnsi="Arial" w:cs="Arial"/>
-          <w:lang w:eastAsia="en-US" w:bidi="ar-SA"/>
-        </w:rPr>
-        <w:t xml:space="preserve"> para detectar anomalías y realizar actualizaciones periódicas de seguridad.</w:t>
+        <w:t>Establecimiento de protocolos de monitoreo continuo de aplicaciones post-despliegue para detectar anomalías y realizar actualizaciones periódicas de seguridad.</w:t>
       </w:r>
     </w:p>
     <w:p>
@@ -8235,23 +7051,7 @@
           <w:rFonts w:ascii="Arial" w:eastAsia="Calibri" w:hAnsi="Arial" w:cs="Arial"/>
           <w:lang w:eastAsia="en-US" w:bidi="ar-SA"/>
         </w:rPr>
-        <w:t xml:space="preserve">Implementación de un proceso de actualización continua de las bibliotecas y frameworks utilizados (Laravel, </w:t>
-      </w:r>
-      <w:proofErr w:type="spellStart"/>
-      <w:r>
-        <w:rPr>
-          <w:rFonts w:ascii="Arial" w:eastAsia="Calibri" w:hAnsi="Arial" w:cs="Arial"/>
-          <w:lang w:eastAsia="en-US" w:bidi="ar-SA"/>
-        </w:rPr>
-        <w:t>Flask</w:t>
-      </w:r>
-      <w:proofErr w:type="spellEnd"/>
-      <w:r>
-        <w:rPr>
-          <w:rFonts w:ascii="Arial" w:eastAsia="Calibri" w:hAnsi="Arial" w:cs="Arial"/>
-          <w:lang w:eastAsia="en-US" w:bidi="ar-SA"/>
-        </w:rPr>
-        <w:t>, Django, Node.js, etc.), asegurando que se apliquen los parches de seguridad tan pronto como sean lanzados.</w:t>
+        <w:t>Implementación de un proceso de actualización continua de las bibliotecas y frameworks utilizados (Laravel, Flask, Django, Node.js, etc.), asegurando que se apliquen los parches de seguridad tan pronto como sean lanzados.</w:t>
       </w:r>
     </w:p>
     <w:p>
@@ -8347,23 +7147,7 @@
           <w:rFonts w:ascii="Arial" w:eastAsia="Calibri" w:hAnsi="Arial" w:cs="Arial"/>
           <w:lang w:eastAsia="en-US" w:bidi="ar-SA"/>
         </w:rPr>
-        <w:t xml:space="preserve">Autenticación </w:t>
-      </w:r>
-      <w:proofErr w:type="spellStart"/>
-      <w:r>
-        <w:rPr>
-          <w:rFonts w:ascii="Arial" w:eastAsia="Calibri" w:hAnsi="Arial" w:cs="Arial"/>
-          <w:lang w:eastAsia="en-US" w:bidi="ar-SA"/>
-        </w:rPr>
-        <w:t>multifactor</w:t>
-      </w:r>
-      <w:proofErr w:type="spellEnd"/>
-      <w:r>
-        <w:rPr>
-          <w:rFonts w:ascii="Arial" w:eastAsia="Calibri" w:hAnsi="Arial" w:cs="Arial"/>
-          <w:lang w:eastAsia="en-US" w:bidi="ar-SA"/>
-        </w:rPr>
-        <w:t xml:space="preserve"> (2FA)</w:t>
+        <w:t>Autenticación multifactor (2FA)</w:t>
       </w:r>
     </w:p>
     <w:p>
@@ -8387,23 +7171,7 @@
           <w:rFonts w:ascii="Arial" w:eastAsia="Calibri" w:hAnsi="Arial" w:cs="Arial"/>
           <w:lang w:eastAsia="en-US" w:bidi="ar-SA"/>
         </w:rPr>
-        <w:t xml:space="preserve">Desarrollar una solución </w:t>
-      </w:r>
-      <w:proofErr w:type="spellStart"/>
-      <w:r>
-        <w:rPr>
-          <w:rFonts w:ascii="Arial" w:eastAsia="Calibri" w:hAnsi="Arial" w:cs="Arial"/>
-          <w:lang w:eastAsia="en-US" w:bidi="ar-SA"/>
-        </w:rPr>
-        <w:t>in-house</w:t>
-      </w:r>
-      <w:proofErr w:type="spellEnd"/>
-      <w:r>
-        <w:rPr>
-          <w:rFonts w:ascii="Arial" w:eastAsia="Calibri" w:hAnsi="Arial" w:cs="Arial"/>
-          <w:lang w:eastAsia="en-US" w:bidi="ar-SA"/>
-        </w:rPr>
-        <w:t xml:space="preserve"> para la autenticación de dos factores, que no dependa de servicios externos, utilizando tokens generados localmente o vía SMS dentro de la infraestructura interna.</w:t>
+        <w:t>Desarrollar una solución in-house para la autenticación de dos factores, que no dependa de servicios externos, utilizando tokens generados localmente o vía SMS dentro de la infraestructura interna.</w:t>
       </w:r>
     </w:p>
     <w:p>
@@ -8615,103 +7383,7 @@
           <w:rFonts w:ascii="Arial" w:eastAsia="Calibri" w:hAnsi="Arial" w:cs="Arial"/>
           <w:lang w:eastAsia="en-US" w:bidi="ar-SA"/>
         </w:rPr>
-        <w:t xml:space="preserve">Auditoría constante de las dependencias utilizadas en el </w:t>
-      </w:r>
-      <w:proofErr w:type="spellStart"/>
-      <w:r>
-        <w:rPr>
-          <w:rFonts w:ascii="Arial" w:eastAsia="Calibri" w:hAnsi="Arial" w:cs="Arial"/>
-          <w:lang w:eastAsia="en-US" w:bidi="ar-SA"/>
-        </w:rPr>
-        <w:t>backend</w:t>
-      </w:r>
-      <w:proofErr w:type="spellEnd"/>
-      <w:r>
-        <w:rPr>
-          <w:rFonts w:ascii="Arial" w:eastAsia="Calibri" w:hAnsi="Arial" w:cs="Arial"/>
-          <w:lang w:eastAsia="en-US" w:bidi="ar-SA"/>
-        </w:rPr>
-        <w:t xml:space="preserve"> (Laravel, Django, Node.js, </w:t>
-      </w:r>
-      <w:proofErr w:type="spellStart"/>
-      <w:r>
-        <w:rPr>
-          <w:rFonts w:ascii="Arial" w:eastAsia="Calibri" w:hAnsi="Arial" w:cs="Arial"/>
-          <w:lang w:eastAsia="en-US" w:bidi="ar-SA"/>
-        </w:rPr>
-        <w:t>Flask</w:t>
-      </w:r>
-      <w:proofErr w:type="spellEnd"/>
-      <w:r>
-        <w:rPr>
-          <w:rFonts w:ascii="Arial" w:eastAsia="Calibri" w:hAnsi="Arial" w:cs="Arial"/>
-          <w:lang w:eastAsia="en-US" w:bidi="ar-SA"/>
-        </w:rPr>
-        <w:t xml:space="preserve">, etc.) con herramientas como </w:t>
-      </w:r>
-      <w:proofErr w:type="spellStart"/>
-      <w:r>
-        <w:rPr>
-          <w:rFonts w:ascii="Arial" w:eastAsia="Calibri" w:hAnsi="Arial" w:cs="Arial"/>
-          <w:lang w:eastAsia="en-US" w:bidi="ar-SA"/>
-        </w:rPr>
-        <w:t>npm</w:t>
-      </w:r>
-      <w:proofErr w:type="spellEnd"/>
-      <w:r>
-        <w:rPr>
-          <w:rFonts w:ascii="Arial" w:eastAsia="Calibri" w:hAnsi="Arial" w:cs="Arial"/>
-          <w:lang w:eastAsia="en-US" w:bidi="ar-SA"/>
-        </w:rPr>
-        <w:t xml:space="preserve"> </w:t>
-      </w:r>
-      <w:proofErr w:type="spellStart"/>
-      <w:r>
-        <w:rPr>
-          <w:rFonts w:ascii="Arial" w:eastAsia="Calibri" w:hAnsi="Arial" w:cs="Arial"/>
-          <w:lang w:eastAsia="en-US" w:bidi="ar-SA"/>
-        </w:rPr>
-        <w:t>audit</w:t>
-      </w:r>
-      <w:proofErr w:type="spellEnd"/>
-      <w:r>
-        <w:rPr>
-          <w:rFonts w:ascii="Arial" w:eastAsia="Calibri" w:hAnsi="Arial" w:cs="Arial"/>
-          <w:lang w:eastAsia="en-US" w:bidi="ar-SA"/>
-        </w:rPr>
-        <w:t xml:space="preserve"> o </w:t>
-      </w:r>
-      <w:proofErr w:type="spellStart"/>
-      <w:r>
-        <w:rPr>
-          <w:rFonts w:ascii="Arial" w:eastAsia="Calibri" w:hAnsi="Arial" w:cs="Arial"/>
-          <w:lang w:eastAsia="en-US" w:bidi="ar-SA"/>
-        </w:rPr>
-        <w:t>composer</w:t>
-      </w:r>
-      <w:proofErr w:type="spellEnd"/>
-      <w:r>
-        <w:rPr>
-          <w:rFonts w:ascii="Arial" w:eastAsia="Calibri" w:hAnsi="Arial" w:cs="Arial"/>
-          <w:lang w:eastAsia="en-US" w:bidi="ar-SA"/>
-        </w:rPr>
-        <w:t xml:space="preserve"> </w:t>
-      </w:r>
-      <w:proofErr w:type="spellStart"/>
-      <w:r>
-        <w:rPr>
-          <w:rFonts w:ascii="Arial" w:eastAsia="Calibri" w:hAnsi="Arial" w:cs="Arial"/>
-          <w:lang w:eastAsia="en-US" w:bidi="ar-SA"/>
-        </w:rPr>
-        <w:t>audit</w:t>
-      </w:r>
-      <w:proofErr w:type="spellEnd"/>
-      <w:r>
-        <w:rPr>
-          <w:rFonts w:ascii="Arial" w:eastAsia="Calibri" w:hAnsi="Arial" w:cs="Arial"/>
-          <w:lang w:eastAsia="en-US" w:bidi="ar-SA"/>
-        </w:rPr>
-        <w:t xml:space="preserve"> para identificar y solucionar vulnerabilidades de terceros.</w:t>
+        <w:t>Auditoría constante de las dependencias utilizadas en el backend (Laravel, Django, Node.js, Flask, etc.) con herramientas como npm audit o composer audit para identificar y solucionar vulnerabilidades de terceros.</w:t>
       </w:r>
     </w:p>
     <w:p>
@@ -8759,23 +7431,7 @@
           <w:rFonts w:ascii="Arial" w:eastAsia="Calibri" w:hAnsi="Arial" w:cs="Arial"/>
           <w:lang w:eastAsia="en-US" w:bidi="ar-SA"/>
         </w:rPr>
-        <w:t xml:space="preserve">Uso de algoritmos de cifrado robustos para almacenar información sensible, como contraseñas o datos personales, utilizando técnicas como </w:t>
-      </w:r>
-      <w:proofErr w:type="spellStart"/>
-      <w:r>
-        <w:rPr>
-          <w:rFonts w:ascii="Arial" w:eastAsia="Calibri" w:hAnsi="Arial" w:cs="Arial"/>
-          <w:lang w:eastAsia="en-US" w:bidi="ar-SA"/>
-        </w:rPr>
-        <w:t>bcrypt</w:t>
-      </w:r>
-      <w:proofErr w:type="spellEnd"/>
-      <w:r>
-        <w:rPr>
-          <w:rFonts w:ascii="Arial" w:eastAsia="Calibri" w:hAnsi="Arial" w:cs="Arial"/>
-          <w:lang w:eastAsia="en-US" w:bidi="ar-SA"/>
-        </w:rPr>
-        <w:t xml:space="preserve"> o Argon2.</w:t>
+        <w:t>Uso de algoritmos de cifrado robustos para almacenar información sensible, como contraseñas o datos personales, utilizando técnicas como bcrypt o Argon2.</w:t>
       </w:r>
     </w:p>
     <w:p>
@@ -8899,23 +7555,7 @@
           <w:rFonts w:ascii="Arial" w:eastAsia="Calibri" w:hAnsi="Arial" w:cs="Arial"/>
           <w:lang w:eastAsia="en-US" w:bidi="ar-SA"/>
         </w:rPr>
-        <w:t xml:space="preserve">Implementación de gestión segura de sesiones, asegurando el cifrado de cookies y tokens de autenticación, así como la configuración de </w:t>
-      </w:r>
-      <w:proofErr w:type="spellStart"/>
-      <w:r>
-        <w:rPr>
-          <w:rFonts w:ascii="Arial" w:eastAsia="Calibri" w:hAnsi="Arial" w:cs="Arial"/>
-          <w:lang w:eastAsia="en-US" w:bidi="ar-SA"/>
-        </w:rPr>
-        <w:t>timeouts</w:t>
-      </w:r>
-      <w:proofErr w:type="spellEnd"/>
-      <w:r>
-        <w:rPr>
-          <w:rFonts w:ascii="Arial" w:eastAsia="Calibri" w:hAnsi="Arial" w:cs="Arial"/>
-          <w:lang w:eastAsia="en-US" w:bidi="ar-SA"/>
-        </w:rPr>
-        <w:t xml:space="preserve"> de sesión para prevenir accesos no autorizados.</w:t>
+        <w:t>Implementación de gestión segura de sesiones, asegurando el cifrado de cookies y tokens de autenticación, así como la configuración de timeouts de sesión para prevenir accesos no autorizados.</w:t>
       </w:r>
     </w:p>
     <w:p>
@@ -9060,39 +7700,7 @@
           <w:rFonts w:ascii="Arial" w:eastAsia="Calibri" w:hAnsi="Arial" w:cs="Arial"/>
           <w:lang w:eastAsia="en-US" w:bidi="ar-SA"/>
         </w:rPr>
-        <w:t xml:space="preserve">Auditoria y </w:t>
-      </w:r>
-      <w:proofErr w:type="spellStart"/>
-      <w:r>
-        <w:rPr>
-          <w:rFonts w:ascii="Arial" w:eastAsia="Calibri" w:hAnsi="Arial" w:cs="Arial"/>
-          <w:lang w:eastAsia="en-US" w:bidi="ar-SA"/>
-        </w:rPr>
-        <w:t>loggin</w:t>
-      </w:r>
-      <w:proofErr w:type="spellEnd"/>
-      <w:r>
-        <w:rPr>
-          <w:rFonts w:ascii="Arial" w:eastAsia="Calibri" w:hAnsi="Arial" w:cs="Arial"/>
-          <w:lang w:eastAsia="en-US" w:bidi="ar-SA"/>
-        </w:rPr>
-        <w:t xml:space="preserve"> de las acciones en la base de datos, mediante </w:t>
-      </w:r>
-      <w:proofErr w:type="spellStart"/>
-      <w:r>
-        <w:rPr>
-          <w:rFonts w:ascii="Arial" w:eastAsia="Calibri" w:hAnsi="Arial" w:cs="Arial"/>
-          <w:lang w:eastAsia="en-US" w:bidi="ar-SA"/>
-        </w:rPr>
-        <w:t>triggers</w:t>
-      </w:r>
-      <w:proofErr w:type="spellEnd"/>
-      <w:r>
-        <w:rPr>
-          <w:rFonts w:ascii="Arial" w:eastAsia="Calibri" w:hAnsi="Arial" w:cs="Arial"/>
-          <w:lang w:eastAsia="en-US" w:bidi="ar-SA"/>
-        </w:rPr>
-        <w:t xml:space="preserve"> automáticos de las acciones INSERT, UPDATE y DELETE en el motor de bases de datos</w:t>
+        <w:t>Auditoria y loggin de las acciones en la base de datos, mediante triggers automáticos de las acciones INSERT, UPDATE y DELETE en el motor de bases de datos</w:t>
       </w:r>
     </w:p>
     <w:p>
@@ -9116,39 +7724,7 @@
           <w:rFonts w:ascii="Arial" w:eastAsia="Calibri" w:hAnsi="Arial" w:cs="Arial"/>
           <w:lang w:eastAsia="en-US" w:bidi="ar-SA"/>
         </w:rPr>
-        <w:t xml:space="preserve">Auditoria y </w:t>
-      </w:r>
-      <w:proofErr w:type="spellStart"/>
-      <w:r>
-        <w:rPr>
-          <w:rFonts w:ascii="Arial" w:eastAsia="Calibri" w:hAnsi="Arial" w:cs="Arial"/>
-          <w:lang w:eastAsia="en-US" w:bidi="ar-SA"/>
-        </w:rPr>
-        <w:t>loggin</w:t>
-      </w:r>
-      <w:proofErr w:type="spellEnd"/>
-      <w:r>
-        <w:rPr>
-          <w:rFonts w:ascii="Arial" w:eastAsia="Calibri" w:hAnsi="Arial" w:cs="Arial"/>
-          <w:lang w:eastAsia="en-US" w:bidi="ar-SA"/>
-        </w:rPr>
-        <w:t xml:space="preserve"> de los ingresos y egresos de los usuarios, así como los intentos fallidos de ingreso y las salidas por vencimiento de sesión, que incluyan la dirección </w:t>
-      </w:r>
-      <w:proofErr w:type="spellStart"/>
-      <w:r>
-        <w:rPr>
-          <w:rFonts w:ascii="Arial" w:eastAsia="Calibri" w:hAnsi="Arial" w:cs="Arial"/>
-          <w:lang w:eastAsia="en-US" w:bidi="ar-SA"/>
-        </w:rPr>
-        <w:t>ip</w:t>
-      </w:r>
-      <w:proofErr w:type="spellEnd"/>
-      <w:r>
-        <w:rPr>
-          <w:rFonts w:ascii="Arial" w:eastAsia="Calibri" w:hAnsi="Arial" w:cs="Arial"/>
-          <w:lang w:eastAsia="en-US" w:bidi="ar-SA"/>
-        </w:rPr>
-        <w:t xml:space="preserve"> desde la cual se hizo el ingreso o el intento fallido de ingreso</w:t>
+        <w:t>Auditoria y loggin de los ingresos y egresos de los usuarios, así como los intentos fallidos de ingreso y las salidas por vencimiento de sesión, que incluyan la dirección ip desde la cual se hizo el ingreso o el intento fallido de ingreso</w:t>
       </w:r>
     </w:p>
     <w:p>
@@ -9205,21 +7781,7 @@
         <w:rPr>
           <w:rFonts w:ascii="Arial" w:hAnsi="Arial" w:cs="Arial"/>
         </w:rPr>
-        <w:t>La implementación de protocolos de seguridad en el desarrollo de aplicaciones del Observatorio Nacional de Ciencia, Tecnología e Innovación (ONCTI) debe sustentarse en un sólido marco legal, conforme a la normativa venezolana vigente. Este marco incluye leyes, reglamentos y disposiciones vinculadas a la protección de la información, seguridad cibernética y gestión de tecnologías de la información y comunicación (</w:t>
-      </w:r>
-      <w:proofErr w:type="spellStart"/>
-      <w:r>
-        <w:rPr>
-          <w:rFonts w:ascii="Arial" w:hAnsi="Arial" w:cs="Arial"/>
-        </w:rPr>
-        <w:t>TICs</w:t>
-      </w:r>
-      <w:proofErr w:type="spellEnd"/>
-      <w:r>
-        <w:rPr>
-          <w:rFonts w:ascii="Arial" w:hAnsi="Arial" w:cs="Arial"/>
-        </w:rPr>
-        <w:t>) en organismos del Estado.</w:t>
+        <w:t>La implementación de protocolos de seguridad en el desarrollo de aplicaciones del Observatorio Nacional de Ciencia, Tecnología e Innovación (ONCTI) debe sustentarse en un sólido marco legal, conforme a la normativa venezolana vigente. Este marco incluye leyes, reglamentos y disposiciones vinculadas a la protección de la información, seguridad cibernética y gestión de tecnologías de la información y comunicación (TICs) en organismos del Estado.</w:t>
       </w:r>
     </w:p>
     <w:p>
@@ -9378,25 +7940,7 @@
           <w:sz w:val="24"/>
           <w:szCs w:val="24"/>
         </w:rPr>
-        <w:t xml:space="preserve">La Ley de Infogobierno (Gaceta Oficial </w:t>
-      </w:r>
-      <w:proofErr w:type="spellStart"/>
-      <w:r>
-        <w:rPr>
-          <w:rFonts w:ascii="Arial" w:hAnsi="Arial" w:cs="Arial"/>
-          <w:sz w:val="24"/>
-          <w:szCs w:val="24"/>
-        </w:rPr>
-        <w:t>N°</w:t>
-      </w:r>
-      <w:proofErr w:type="spellEnd"/>
-      <w:r>
-        <w:rPr>
-          <w:rFonts w:ascii="Arial" w:hAnsi="Arial" w:cs="Arial"/>
-          <w:sz w:val="24"/>
-          <w:szCs w:val="24"/>
-        </w:rPr>
-        <w:t xml:space="preserve"> 40.274 del 17 de octubre de 2013) establece normas para el uso de tecnologías de información por parte de los órganos y entes del Estado. Los siguientes aspectos de esta ley son aplicables a los protocolos de seguridad:</w:t>
+        <w:t>La Ley de Infogobierno (Gaceta Oficial N° 40.274 del 17 de octubre de 2013) establece normas para el uso de tecnologías de información por parte de los órganos y entes del Estado. Los siguientes aspectos de esta ley son aplicables a los protocolos de seguridad:</w:t>
       </w:r>
     </w:p>
     <w:p>
@@ -9484,43 +8028,7 @@
           <w:sz w:val="24"/>
           <w:szCs w:val="24"/>
         </w:rPr>
-        <w:t xml:space="preserve">En este sentido, los protocolos de seguridad podrían licenciarse bajo una licencia de software libre, como la GNU General </w:t>
-      </w:r>
-      <w:proofErr w:type="spellStart"/>
-      <w:r>
-        <w:rPr>
-          <w:rFonts w:ascii="Arial" w:hAnsi="Arial" w:cs="Arial"/>
-          <w:sz w:val="24"/>
-          <w:szCs w:val="24"/>
-        </w:rPr>
-        <w:t>Public</w:t>
-      </w:r>
-      <w:proofErr w:type="spellEnd"/>
-      <w:r>
-        <w:rPr>
-          <w:rFonts w:ascii="Arial" w:hAnsi="Arial" w:cs="Arial"/>
-          <w:sz w:val="24"/>
-          <w:szCs w:val="24"/>
-        </w:rPr>
-        <w:t xml:space="preserve"> </w:t>
-      </w:r>
-      <w:proofErr w:type="spellStart"/>
-      <w:r>
-        <w:rPr>
-          <w:rFonts w:ascii="Arial" w:hAnsi="Arial" w:cs="Arial"/>
-          <w:sz w:val="24"/>
-          <w:szCs w:val="24"/>
-        </w:rPr>
-        <w:t>License</w:t>
-      </w:r>
-      <w:proofErr w:type="spellEnd"/>
-      <w:r>
-        <w:rPr>
-          <w:rFonts w:ascii="Arial" w:hAnsi="Arial" w:cs="Arial"/>
-          <w:sz w:val="24"/>
-          <w:szCs w:val="24"/>
-        </w:rPr>
-        <w:t xml:space="preserve"> (GPL), permitiendo su libre uso, modificación y distribución dentro del Estado, promoviendo su transparencia y adaptación conforme a las necesidades de seguridad.</w:t>
+        <w:t>En este sentido, los protocolos de seguridad podrían licenciarse bajo una licencia de software libre, como la GNU General Public License (GPL), permitiendo su libre uso, modificación y distribución dentro del Estado, promoviendo su transparencia y adaptación conforme a las necesidades de seguridad.</w:t>
       </w:r>
     </w:p>
     <w:p>
@@ -9568,25 +8076,7 @@
           <w:sz w:val="24"/>
           <w:szCs w:val="24"/>
         </w:rPr>
-        <w:t xml:space="preserve">La Ley Orgánica de Telecomunicaciones (Gaceta Oficial </w:t>
-      </w:r>
-      <w:proofErr w:type="spellStart"/>
-      <w:r>
-        <w:rPr>
-          <w:rFonts w:ascii="Arial" w:hAnsi="Arial" w:cs="Arial"/>
-          <w:sz w:val="24"/>
-          <w:szCs w:val="24"/>
-        </w:rPr>
-        <w:t>N°</w:t>
-      </w:r>
-      <w:proofErr w:type="spellEnd"/>
-      <w:r>
-        <w:rPr>
-          <w:rFonts w:ascii="Arial" w:hAnsi="Arial" w:cs="Arial"/>
-          <w:sz w:val="24"/>
-          <w:szCs w:val="24"/>
-        </w:rPr>
-        <w:t xml:space="preserve"> 36.970 del 12 de junio de 2000) regula los servicios de telecomunicaciones, incluyendo aquellos que implican la transmisión y recepción de datos a través de redes públicas y privadas. Las disposiciones relevantes incluyen:</w:t>
+        <w:t>La Ley Orgánica de Telecomunicaciones (Gaceta Oficial N° 36.970 del 12 de junio de 2000) regula los servicios de telecomunicaciones, incluyendo aquellos que implican la transmisión y recepción de datos a través de redes públicas y privadas. Las disposiciones relevantes incluyen:</w:t>
       </w:r>
     </w:p>
     <w:p>
@@ -9676,25 +8166,7 @@
           <w:sz w:val="24"/>
           <w:szCs w:val="24"/>
         </w:rPr>
-        <w:t xml:space="preserve">La Ley Orgánica de Seguridad de la Nación (Gaceta Oficial </w:t>
-      </w:r>
-      <w:proofErr w:type="spellStart"/>
-      <w:r>
-        <w:rPr>
-          <w:rFonts w:ascii="Arial" w:hAnsi="Arial" w:cs="Arial"/>
-          <w:sz w:val="24"/>
-          <w:szCs w:val="24"/>
-        </w:rPr>
-        <w:t>N°</w:t>
-      </w:r>
-      <w:proofErr w:type="spellEnd"/>
-      <w:r>
-        <w:rPr>
-          <w:rFonts w:ascii="Arial" w:hAnsi="Arial" w:cs="Arial"/>
-          <w:sz w:val="24"/>
-          <w:szCs w:val="24"/>
-        </w:rPr>
-        <w:t xml:space="preserve"> 37.594 del 18 de diciembre de 2002) promueve la protección y defensa del Estado venezolano, abarcando también aspectos de la seguridad de la información y el ciberespacio. Relacionada con los protocolos de seguridad, esta ley destaca:</w:t>
+        <w:t>La Ley Orgánica de Seguridad de la Nación (Gaceta Oficial N° 37.594 del 18 de diciembre de 2002) promueve la protección y defensa del Estado venezolano, abarcando también aspectos de la seguridad de la información y el ciberespacio. Relacionada con los protocolos de seguridad, esta ley destaca:</w:t>
       </w:r>
     </w:p>
     <w:p>
@@ -9785,25 +8257,7 @@
           <w:sz w:val="24"/>
           <w:szCs w:val="24"/>
         </w:rPr>
-        <w:t xml:space="preserve">La Ley Orgánica de Ciencia, Tecnología e Innovación (LOCTI) (Gaceta Oficial </w:t>
-      </w:r>
-      <w:proofErr w:type="spellStart"/>
-      <w:r>
-        <w:rPr>
-          <w:rFonts w:ascii="Arial" w:hAnsi="Arial" w:cs="Arial"/>
-          <w:sz w:val="24"/>
-          <w:szCs w:val="24"/>
-        </w:rPr>
-        <w:t>N°</w:t>
-      </w:r>
-      <w:proofErr w:type="spellEnd"/>
-      <w:r>
-        <w:rPr>
-          <w:rFonts w:ascii="Arial" w:hAnsi="Arial" w:cs="Arial"/>
-          <w:sz w:val="24"/>
-          <w:szCs w:val="24"/>
-        </w:rPr>
-        <w:t xml:space="preserve"> 6.151 del 18 de noviembre de 2014) regula el desarrollo de la ciencia, la tecnología y la innovación en Venezuela, promoviendo la soberanía tecnológica. Los aspectos relevantes para la seguridad incluyen:</w:t>
+        <w:t>La Ley Orgánica de Ciencia, Tecnología e Innovación (LOCTI) (Gaceta Oficial N° 6.151 del 18 de noviembre de 2014) regula el desarrollo de la ciencia, la tecnología y la innovación en Venezuela, promoviendo la soberanía tecnológica. Los aspectos relevantes para la seguridad incluyen:</w:t>
       </w:r>
     </w:p>
     <w:p>
@@ -10090,25 +8544,7 @@
           <w:sz w:val="24"/>
           <w:szCs w:val="24"/>
         </w:rPr>
-        <w:t xml:space="preserve">El Ministerio del Poder Popular para la Ciencia y Tecnología es responsable de la ciberseguridad en el ámbito de la ciencia y la tecnología en Venezuela. Las políticas del </w:t>
-      </w:r>
-      <w:proofErr w:type="spellStart"/>
-      <w:r>
-        <w:rPr>
-          <w:rFonts w:ascii="Arial" w:hAnsi="Arial" w:cs="Arial"/>
-          <w:sz w:val="24"/>
-          <w:szCs w:val="24"/>
-        </w:rPr>
-        <w:t>MPPCyT</w:t>
-      </w:r>
-      <w:proofErr w:type="spellEnd"/>
-      <w:r>
-        <w:rPr>
-          <w:rFonts w:ascii="Arial" w:hAnsi="Arial" w:cs="Arial"/>
-          <w:sz w:val="24"/>
-          <w:szCs w:val="24"/>
-        </w:rPr>
-        <w:t xml:space="preserve"> relacionadas con la ciberseguridad y protección de la información abarcan la creación de un ecosistema tecnológico soberano que garantice la seguridad de la infraestructura crítica, como las aplicaciones desarrolladas por el ONCTI; en conjunto con SUSCERTE y CNTI, dicta las normas y estándares que deben seguirse para asegurar que los desarrollos tecnológicos del Estado estén protegidos contra amenazas cibernéticas y cumplan con los requisitos de confidencialidad, integridad y disponibilidad.</w:t>
+        <w:t>El Ministerio del Poder Popular para la Ciencia y Tecnología es responsable de la ciberseguridad en el ámbito de la ciencia y la tecnología en Venezuela. Las políticas del MPPCyT relacionadas con la ciberseguridad y protección de la información abarcan la creación de un ecosistema tecnológico soberano que garantice la seguridad de la infraestructura crítica, como las aplicaciones desarrolladas por el ONCTI; en conjunto con SUSCERTE y CNTI, dicta las normas y estándares que deben seguirse para asegurar que los desarrollos tecnológicos del Estado estén protegidos contra amenazas cibernéticas y cumplan con los requisitos de confidencialidad, integridad y disponibilidad.</w:t>
       </w:r>
     </w:p>
     <w:p>
@@ -10132,97 +8568,7 @@
           <w:sz w:val="24"/>
           <w:szCs w:val="24"/>
         </w:rPr>
-        <w:t xml:space="preserve">De acuerdo con el Artículo 44 de la Ley de Infogobierno, el uso de software libre es obligatorio en la administración pública venezolana. Por lo tanto, los protocolos de seguridad desarrollados en el contexto del ONCTI deben licenciarse bajo una licencia de software libre, como la GNU General </w:t>
-      </w:r>
-      <w:proofErr w:type="spellStart"/>
-      <w:r>
-        <w:rPr>
-          <w:rFonts w:ascii="Arial" w:hAnsi="Arial" w:cs="Arial"/>
-          <w:sz w:val="24"/>
-          <w:szCs w:val="24"/>
-        </w:rPr>
-        <w:t>Public</w:t>
-      </w:r>
-      <w:proofErr w:type="spellEnd"/>
-      <w:r>
-        <w:rPr>
-          <w:rFonts w:ascii="Arial" w:hAnsi="Arial" w:cs="Arial"/>
-          <w:sz w:val="24"/>
-          <w:szCs w:val="24"/>
-        </w:rPr>
-        <w:t xml:space="preserve"> </w:t>
-      </w:r>
-      <w:proofErr w:type="spellStart"/>
-      <w:r>
-        <w:rPr>
-          <w:rFonts w:ascii="Arial" w:hAnsi="Arial" w:cs="Arial"/>
-          <w:sz w:val="24"/>
-          <w:szCs w:val="24"/>
-        </w:rPr>
-        <w:t>License</w:t>
-      </w:r>
-      <w:proofErr w:type="spellEnd"/>
-      <w:r>
-        <w:rPr>
-          <w:rFonts w:ascii="Arial" w:hAnsi="Arial" w:cs="Arial"/>
-          <w:sz w:val="24"/>
-          <w:szCs w:val="24"/>
-        </w:rPr>
-        <w:t xml:space="preserve"> (GPL) o la GNU </w:t>
-      </w:r>
-      <w:proofErr w:type="spellStart"/>
-      <w:r>
-        <w:rPr>
-          <w:rFonts w:ascii="Arial" w:hAnsi="Arial" w:cs="Arial"/>
-          <w:sz w:val="24"/>
-          <w:szCs w:val="24"/>
-        </w:rPr>
-        <w:t>Affero</w:t>
-      </w:r>
-      <w:proofErr w:type="spellEnd"/>
-      <w:r>
-        <w:rPr>
-          <w:rFonts w:ascii="Arial" w:hAnsi="Arial" w:cs="Arial"/>
-          <w:sz w:val="24"/>
-          <w:szCs w:val="24"/>
-        </w:rPr>
-        <w:t xml:space="preserve"> General </w:t>
-      </w:r>
-      <w:proofErr w:type="spellStart"/>
-      <w:r>
-        <w:rPr>
-          <w:rFonts w:ascii="Arial" w:hAnsi="Arial" w:cs="Arial"/>
-          <w:sz w:val="24"/>
-          <w:szCs w:val="24"/>
-        </w:rPr>
-        <w:t>Public</w:t>
-      </w:r>
-      <w:proofErr w:type="spellEnd"/>
-      <w:r>
-        <w:rPr>
-          <w:rFonts w:ascii="Arial" w:hAnsi="Arial" w:cs="Arial"/>
-          <w:sz w:val="24"/>
-          <w:szCs w:val="24"/>
-        </w:rPr>
-        <w:t xml:space="preserve"> </w:t>
-      </w:r>
-      <w:proofErr w:type="spellStart"/>
-      <w:r>
-        <w:rPr>
-          <w:rFonts w:ascii="Arial" w:hAnsi="Arial" w:cs="Arial"/>
-          <w:sz w:val="24"/>
-          <w:szCs w:val="24"/>
-        </w:rPr>
-        <w:t>License</w:t>
-      </w:r>
-      <w:proofErr w:type="spellEnd"/>
-      <w:r>
-        <w:rPr>
-          <w:rFonts w:ascii="Arial" w:hAnsi="Arial" w:cs="Arial"/>
-          <w:sz w:val="24"/>
-          <w:szCs w:val="24"/>
-        </w:rPr>
-        <w:t xml:space="preserve"> (AGPL). Estas licencias garantizan:</w:t>
+        <w:t>De acuerdo con el Artículo 44 de la Ley de Infogobierno, el uso de software libre es obligatorio en la administración pública venezolana. Por lo tanto, los protocolos de seguridad desarrollados en el contexto del ONCTI deben licenciarse bajo una licencia de software libre, como la GNU General Public License (GPL) o la GNU Affero General Public License (AGPL). Estas licencias garantizan:</w:t>
       </w:r>
     </w:p>
     <w:p>
@@ -10475,77 +8821,7 @@
         <w:rPr>
           <w:rFonts w:ascii="Arial" w:hAnsi="Arial" w:cs="Arial"/>
         </w:rPr>
-        <w:t xml:space="preserve">Finalmente, en términos de licenciamiento de los protocolos de seguridad, el marco legal también establece que los desarrollos tecnológicos del Estado venezolano deben regirse bajo licencias de software libre, como la GPL (General </w:t>
-      </w:r>
-      <w:proofErr w:type="spellStart"/>
-      <w:r>
-        <w:rPr>
-          <w:rFonts w:ascii="Arial" w:hAnsi="Arial" w:cs="Arial"/>
-        </w:rPr>
-        <w:t>Public</w:t>
-      </w:r>
-      <w:proofErr w:type="spellEnd"/>
-      <w:r>
-        <w:rPr>
-          <w:rFonts w:ascii="Arial" w:hAnsi="Arial" w:cs="Arial"/>
-        </w:rPr>
-        <w:t xml:space="preserve"> </w:t>
-      </w:r>
-      <w:proofErr w:type="spellStart"/>
-      <w:r>
-        <w:rPr>
-          <w:rFonts w:ascii="Arial" w:hAnsi="Arial" w:cs="Arial"/>
-        </w:rPr>
-        <w:t>License</w:t>
-      </w:r>
-      <w:proofErr w:type="spellEnd"/>
-      <w:r>
-        <w:rPr>
-          <w:rFonts w:ascii="Arial" w:hAnsi="Arial" w:cs="Arial"/>
-        </w:rPr>
-        <w:t>) o la AGPL (</w:t>
-      </w:r>
-      <w:proofErr w:type="spellStart"/>
-      <w:r>
-        <w:rPr>
-          <w:rFonts w:ascii="Arial" w:hAnsi="Arial" w:cs="Arial"/>
-        </w:rPr>
-        <w:t>Affero</w:t>
-      </w:r>
-      <w:proofErr w:type="spellEnd"/>
-      <w:r>
-        <w:rPr>
-          <w:rFonts w:ascii="Arial" w:hAnsi="Arial" w:cs="Arial"/>
-        </w:rPr>
-        <w:t xml:space="preserve"> General </w:t>
-      </w:r>
-      <w:proofErr w:type="spellStart"/>
-      <w:r>
-        <w:rPr>
-          <w:rFonts w:ascii="Arial" w:hAnsi="Arial" w:cs="Arial"/>
-        </w:rPr>
-        <w:t>Public</w:t>
-      </w:r>
-      <w:proofErr w:type="spellEnd"/>
-      <w:r>
-        <w:rPr>
-          <w:rFonts w:ascii="Arial" w:hAnsi="Arial" w:cs="Arial"/>
-        </w:rPr>
-        <w:t xml:space="preserve"> </w:t>
-      </w:r>
-      <w:proofErr w:type="spellStart"/>
-      <w:r>
-        <w:rPr>
-          <w:rFonts w:ascii="Arial" w:hAnsi="Arial" w:cs="Arial"/>
-        </w:rPr>
-        <w:t>License</w:t>
-      </w:r>
-      <w:proofErr w:type="spellEnd"/>
-      <w:r>
-        <w:rPr>
-          <w:rFonts w:ascii="Arial" w:hAnsi="Arial" w:cs="Arial"/>
-        </w:rPr>
-        <w:t>). Estas licencias aseguran la transparencia en el código fuente, permitiendo que los protocolos de seguridad puedan ser auditados y mejorados por otros organismos o actores dentro de la administración pública, promoviendo la innovación abierta y asegurando el cumplimiento de los principios de seguridad de la información y soberanía que dicta la Ley de Infogobierno.</w:t>
+        <w:t>Finalmente, en términos de licenciamiento de los protocolos de seguridad, el marco legal también establece que los desarrollos tecnológicos del Estado venezolano deben regirse bajo licencias de software libre, como la GPL (General Public License) o la AGPL (Affero General Public License). Estas licencias aseguran la transparencia en el código fuente, permitiendo que los protocolos de seguridad puedan ser auditados y mejorados por otros organismos o actores dentro de la administración pública, promoviendo la innovación abierta y asegurando el cumplimiento de los principios de seguridad de la información y soberanía que dicta la Ley de Infogobierno.</w:t>
       </w:r>
     </w:p>
     <w:p>
@@ -11950,21 +10226,7 @@
         <w:rPr>
           <w:rFonts w:ascii="Arial" w:eastAsia="Arial" w:hAnsi="Arial" w:cs="Arial"/>
         </w:rPr>
-        <w:t xml:space="preserve">Todo instrumento de recolección de datos debe reunir dos requisitos fundamentales: validez y confiabilidad. Estas </w:t>
-      </w:r>
-      <w:proofErr w:type="gramStart"/>
-      <w:r>
-        <w:rPr>
-          <w:rFonts w:ascii="Arial" w:eastAsia="Arial" w:hAnsi="Arial" w:cs="Arial"/>
-        </w:rPr>
-        <w:t>cualidades,  minimizan</w:t>
-      </w:r>
-      <w:proofErr w:type="gramEnd"/>
-      <w:r>
-        <w:rPr>
-          <w:rFonts w:ascii="Arial" w:eastAsia="Arial" w:hAnsi="Arial" w:cs="Arial"/>
-        </w:rPr>
-        <w:t xml:space="preserve"> posibles incidencias de error, sesgo o ambigüedad.</w:t>
+        <w:t>Todo instrumento de recolección de datos debe reunir dos requisitos fundamentales: validez y confiabilidad. Estas cualidades,  minimizan posibles incidencias de error, sesgo o ambigüedad.</w:t>
       </w:r>
     </w:p>
     <w:p>
@@ -12106,49 +10368,7 @@
         <w:rPr>
           <w:rFonts w:ascii="Arial" w:eastAsia="Arial" w:hAnsi="Arial" w:cs="Arial"/>
         </w:rPr>
-        <w:t xml:space="preserve">De acuerdo con el tipo de preguntas que se coloquen en el cuestionario, se calculará la confiabilidad. Si las preguntas son dicotómicas, se utilizará el coeficiente de confiabilidad de </w:t>
-      </w:r>
-      <w:proofErr w:type="spellStart"/>
-      <w:r>
-        <w:rPr>
-          <w:rFonts w:ascii="Arial" w:eastAsia="Arial" w:hAnsi="Arial" w:cs="Arial"/>
-        </w:rPr>
-        <w:t>Kuder</w:t>
-      </w:r>
-      <w:proofErr w:type="spellEnd"/>
-      <w:r>
-        <w:rPr>
-          <w:rFonts w:ascii="Arial" w:eastAsia="Arial" w:hAnsi="Arial" w:cs="Arial"/>
-        </w:rPr>
-        <w:t xml:space="preserve">-Richardson. Si son </w:t>
-      </w:r>
-      <w:proofErr w:type="spellStart"/>
-      <w:r>
-        <w:rPr>
-          <w:rFonts w:ascii="Arial" w:eastAsia="Arial" w:hAnsi="Arial" w:cs="Arial"/>
-        </w:rPr>
-        <w:t>son</w:t>
-      </w:r>
-      <w:proofErr w:type="spellEnd"/>
-      <w:r>
-        <w:rPr>
-          <w:rFonts w:ascii="Arial" w:eastAsia="Arial" w:hAnsi="Arial" w:cs="Arial"/>
-        </w:rPr>
-        <w:t xml:space="preserve"> </w:t>
-      </w:r>
-      <w:proofErr w:type="spellStart"/>
-      <w:r>
-        <w:rPr>
-          <w:rFonts w:ascii="Arial" w:eastAsia="Arial" w:hAnsi="Arial" w:cs="Arial"/>
-        </w:rPr>
-        <w:t>policotómicas</w:t>
-      </w:r>
-      <w:proofErr w:type="spellEnd"/>
-      <w:r>
-        <w:rPr>
-          <w:rFonts w:ascii="Arial" w:eastAsia="Arial" w:hAnsi="Arial" w:cs="Arial"/>
-        </w:rPr>
-        <w:t>, se utilizarán escalas tipo Likert, por lo tanto, se someten a la prueba de confiabilidad u homogeneidad del coeficiente Alfa de Cronbach.</w:t>
+        <w:t>De acuerdo con el tipo de preguntas que se coloquen en el cuestionario, se calculará la confiabilidad. Si las preguntas son dicotómicas, se utilizará el coeficiente de confiabilidad de Kuder-Richardson. Si son son policotómicas, se utilizarán escalas tipo Likert, por lo tanto, se someten a la prueba de confiabilidad u homogeneidad del coeficiente Alfa de Cronbach.</w:t>
       </w:r>
     </w:p>
     <w:p>
@@ -12293,19 +10513,11 @@
           <w:rFonts w:ascii="Arial" w:eastAsia="Arial" w:hAnsi="Arial" w:cs="Arial"/>
         </w:rPr>
       </w:pPr>
-      <w:proofErr w:type="gramStart"/>
-      <w:r>
-        <w:rPr>
-          <w:rFonts w:ascii="Arial" w:eastAsia="Arial" w:hAnsi="Arial" w:cs="Arial"/>
-        </w:rPr>
-        <w:t>Tabla N.º</w:t>
-      </w:r>
-      <w:proofErr w:type="gramEnd"/>
-      <w:r>
-        <w:rPr>
-          <w:rFonts w:ascii="Arial" w:eastAsia="Arial" w:hAnsi="Arial" w:cs="Arial"/>
-        </w:rPr>
-        <w:t xml:space="preserve"> 3</w:t>
+      <w:r>
+        <w:rPr>
+          <w:rFonts w:ascii="Arial" w:eastAsia="Arial" w:hAnsi="Arial" w:cs="Arial"/>
+        </w:rPr>
+        <w:t>Tabla N.º 3</w:t>
       </w:r>
       <w:r>
         <w:rPr>
@@ -12375,7 +10587,7 @@
                 <w:szCs w:val="20"/>
               </w:rPr>
             </w:pPr>
-            <w:bookmarkStart w:id="1" w:name="_Hlk182435974"/>
+            <w:bookmarkStart w:id="2" w:name="_Hlk182435974"/>
           </w:p>
           <w:p>
             <w:pPr>
@@ -13567,7 +11779,7 @@
           </w:p>
         </w:tc>
       </w:tr>
-      <w:bookmarkEnd w:id="1"/>
+      <w:bookmarkEnd w:id="2"/>
     </w:tbl>
     <w:p>
       <w:pPr>
@@ -13612,19 +11824,11 @@
           <w:rFonts w:ascii="Arial" w:eastAsia="Arial" w:hAnsi="Arial" w:cs="Arial"/>
         </w:rPr>
       </w:pPr>
-      <w:proofErr w:type="gramStart"/>
-      <w:r>
-        <w:rPr>
-          <w:rFonts w:ascii="Arial" w:eastAsia="Arial" w:hAnsi="Arial" w:cs="Arial"/>
-        </w:rPr>
-        <w:t>Tabla N.º</w:t>
-      </w:r>
-      <w:proofErr w:type="gramEnd"/>
-      <w:r>
-        <w:rPr>
-          <w:rFonts w:ascii="Arial" w:eastAsia="Arial" w:hAnsi="Arial" w:cs="Arial"/>
-        </w:rPr>
-        <w:t xml:space="preserve"> 3</w:t>
+      <w:r>
+        <w:rPr>
+          <w:rFonts w:ascii="Arial" w:eastAsia="Arial" w:hAnsi="Arial" w:cs="Arial"/>
+        </w:rPr>
+        <w:t>Tabla N.º 3</w:t>
       </w:r>
       <w:r>
         <w:rPr>
@@ -13695,7 +11899,7 @@
                 <w:szCs w:val="20"/>
               </w:rPr>
             </w:pPr>
-            <w:bookmarkStart w:id="2" w:name="_Hlk182437139"/>
+            <w:bookmarkStart w:id="3" w:name="_Hlk182437139"/>
             <w:r>
               <w:rPr>
                 <w:rFonts w:ascii="Arial" w:hAnsi="Arial" w:cs="Arial"/>
@@ -13883,15 +12087,7 @@
                 <w:sz w:val="20"/>
                 <w:szCs w:val="20"/>
               </w:rPr>
-              <w:t xml:space="preserve">OBJETIVO ESPECÍCO </w:t>
-            </w:r>
-            <w:r>
-              <w:rPr>
-                <w:rFonts w:ascii="Arial" w:hAnsi="Arial" w:cs="Arial"/>
-                <w:sz w:val="20"/>
-                <w:szCs w:val="20"/>
-              </w:rPr>
-              <w:t>2</w:t>
+              <w:t>OBJETIVO ESPECÍCO 2</w:t>
             </w:r>
           </w:p>
           <w:p>
@@ -14109,26 +12305,16 @@
                 <w:sz w:val="16"/>
                 <w:szCs w:val="16"/>
               </w:rPr>
-              <w:t xml:space="preserve">Evaluación de la capacidad institucional para responder a incidentes de </w:t>
+              <w:t>Evaluación de la capacidad institucional para responder a incidentes de seguridad.</w:t>
             </w:r>
-            <w:proofErr w:type="gramStart"/>
             <w:r>
               <w:rPr>
                 <w:rFonts w:ascii="Arial" w:hAnsi="Arial" w:cs="Arial"/>
                 <w:sz w:val="16"/>
                 <w:szCs w:val="16"/>
               </w:rPr>
-              <w:t>seguridad.</w:t>
-            </w:r>
-            <w:r>
-              <w:rPr>
-                <w:rFonts w:ascii="Arial" w:hAnsi="Arial" w:cs="Arial"/>
-                <w:sz w:val="16"/>
-                <w:szCs w:val="16"/>
-              </w:rPr>
               <w:t>.</w:t>
             </w:r>
-            <w:proofErr w:type="gramEnd"/>
           </w:p>
         </w:tc>
       </w:tr>
@@ -14589,7 +12775,7 @@
           </w:p>
         </w:tc>
       </w:tr>
-      <w:bookmarkEnd w:id="2"/>
+      <w:bookmarkEnd w:id="3"/>
     </w:tbl>
     <w:p>
       <w:pPr>
@@ -14786,19 +12972,11 @@
           <w:rFonts w:ascii="Arial" w:eastAsia="Arial" w:hAnsi="Arial" w:cs="Arial"/>
         </w:rPr>
       </w:pPr>
-      <w:proofErr w:type="gramStart"/>
-      <w:r>
-        <w:rPr>
-          <w:rFonts w:ascii="Arial" w:eastAsia="Arial" w:hAnsi="Arial" w:cs="Arial"/>
-        </w:rPr>
-        <w:t>Tabla N.º</w:t>
-      </w:r>
-      <w:proofErr w:type="gramEnd"/>
-      <w:r>
-        <w:rPr>
-          <w:rFonts w:ascii="Arial" w:eastAsia="Arial" w:hAnsi="Arial" w:cs="Arial"/>
-        </w:rPr>
-        <w:t xml:space="preserve"> 3</w:t>
+      <w:r>
+        <w:rPr>
+          <w:rFonts w:ascii="Arial" w:eastAsia="Arial" w:hAnsi="Arial" w:cs="Arial"/>
+        </w:rPr>
+        <w:t>Tabla N.º 3</w:t>
       </w:r>
       <w:r>
         <w:rPr>
@@ -14869,7 +13047,7 @@
                 <w:szCs w:val="20"/>
               </w:rPr>
             </w:pPr>
-            <w:bookmarkStart w:id="3" w:name="_Hlk182437466"/>
+            <w:bookmarkStart w:id="4" w:name="_Hlk182437466"/>
             <w:r>
               <w:rPr>
                 <w:rFonts w:ascii="Arial" w:hAnsi="Arial" w:cs="Arial"/>
@@ -15057,15 +13235,7 @@
                 <w:sz w:val="20"/>
                 <w:szCs w:val="20"/>
               </w:rPr>
-              <w:t xml:space="preserve">OBJETIVO ESPECÍCO </w:t>
-            </w:r>
-            <w:r>
-              <w:rPr>
-                <w:rFonts w:ascii="Arial" w:hAnsi="Arial" w:cs="Arial"/>
-                <w:sz w:val="20"/>
-                <w:szCs w:val="20"/>
-              </w:rPr>
-              <w:t>3</w:t>
+              <w:t>OBJETIVO ESPECÍCO 3</w:t>
             </w:r>
           </w:p>
           <w:p>
@@ -15745,7 +13915,7 @@
           </w:p>
         </w:tc>
       </w:tr>
-      <w:bookmarkEnd w:id="3"/>
+      <w:bookmarkEnd w:id="4"/>
     </w:tbl>
     <w:p>
       <w:pPr>
@@ -15881,19 +14051,11 @@
           <w:rFonts w:ascii="Arial" w:eastAsia="Arial" w:hAnsi="Arial" w:cs="Arial"/>
         </w:rPr>
       </w:pPr>
-      <w:proofErr w:type="gramStart"/>
-      <w:r>
-        <w:rPr>
-          <w:rFonts w:ascii="Arial" w:eastAsia="Arial" w:hAnsi="Arial" w:cs="Arial"/>
-        </w:rPr>
-        <w:t>Tabla N.º</w:t>
-      </w:r>
-      <w:proofErr w:type="gramEnd"/>
-      <w:r>
-        <w:rPr>
-          <w:rFonts w:ascii="Arial" w:eastAsia="Arial" w:hAnsi="Arial" w:cs="Arial"/>
-        </w:rPr>
-        <w:t xml:space="preserve"> 3</w:t>
+      <w:r>
+        <w:rPr>
+          <w:rFonts w:ascii="Arial" w:eastAsia="Arial" w:hAnsi="Arial" w:cs="Arial"/>
+        </w:rPr>
+        <w:t>Tabla N.º 3</w:t>
       </w:r>
       <w:r>
         <w:rPr>
@@ -15966,7 +14128,7 @@
                 <w:szCs w:val="20"/>
               </w:rPr>
             </w:pPr>
-            <w:bookmarkStart w:id="4" w:name="_Hlk182437766"/>
+            <w:bookmarkStart w:id="5" w:name="_Hlk182437766"/>
             <w:r>
               <w:rPr>
                 <w:rFonts w:ascii="Arial" w:hAnsi="Arial" w:cs="Arial"/>
@@ -16754,25 +14916,7 @@
                 <w:sz w:val="16"/>
                 <w:szCs w:val="16"/>
               </w:rPr>
-              <w:t xml:space="preserve">Implementación de herramientas de pruebas de penetración como Kali Linux, OWASP ZAP, o </w:t>
-            </w:r>
-            <w:proofErr w:type="spellStart"/>
-            <w:r>
-              <w:rPr>
-                <w:rFonts w:ascii="Arial" w:hAnsi="Arial" w:cs="Arial"/>
-                <w:sz w:val="16"/>
-                <w:szCs w:val="16"/>
-              </w:rPr>
-              <w:t>Burp</w:t>
-            </w:r>
-            <w:proofErr w:type="spellEnd"/>
-            <w:r>
-              <w:rPr>
-                <w:rFonts w:ascii="Arial" w:hAnsi="Arial" w:cs="Arial"/>
-                <w:sz w:val="16"/>
-                <w:szCs w:val="16"/>
-              </w:rPr>
-              <w:t xml:space="preserve"> Suite.</w:t>
+              <w:t>Implementación de herramientas de pruebas de penetración como Kali Linux, OWASP ZAP, o Burp Suite.</w:t>
             </w:r>
           </w:p>
           <w:p>
@@ -16847,30 +14991,20 @@
                 <w:sz w:val="16"/>
                 <w:szCs w:val="16"/>
               </w:rPr>
-              <w:t xml:space="preserve">Evaluación de las métricas de efectividad de las auditorías, como el número de vulnerabilidades detectadas y </w:t>
+              <w:t>Evaluación de las métricas de efectividad de las auditorías, como el número de vulnerabilidades detectadas y corregidas.</w:t>
             </w:r>
-            <w:proofErr w:type="gramStart"/>
             <w:r>
               <w:rPr>
                 <w:rFonts w:ascii="Arial" w:hAnsi="Arial" w:cs="Arial"/>
                 <w:sz w:val="16"/>
                 <w:szCs w:val="16"/>
               </w:rPr>
-              <w:t>corregidas.</w:t>
-            </w:r>
-            <w:r>
-              <w:rPr>
-                <w:rFonts w:ascii="Arial" w:hAnsi="Arial" w:cs="Arial"/>
-                <w:sz w:val="16"/>
-                <w:szCs w:val="16"/>
-              </w:rPr>
               <w:t>.</w:t>
             </w:r>
-            <w:proofErr w:type="gramEnd"/>
           </w:p>
         </w:tc>
       </w:tr>
-      <w:bookmarkEnd w:id="4"/>
+      <w:bookmarkEnd w:id="5"/>
     </w:tbl>
     <w:p>
       <w:pPr>
@@ -17026,20 +15160,12 @@
           <w:rFonts w:ascii="Arial" w:eastAsia="Arial" w:hAnsi="Arial" w:cs="Arial"/>
         </w:rPr>
       </w:pPr>
-      <w:proofErr w:type="gramStart"/>
       <w:r>
         <w:rPr>
           <w:rFonts w:ascii="Arial" w:eastAsia="Arial" w:hAnsi="Arial" w:cs="Arial"/>
         </w:rPr>
         <w:lastRenderedPageBreak/>
-        <w:t>Tabla N.º</w:t>
-      </w:r>
-      <w:proofErr w:type="gramEnd"/>
-      <w:r>
-        <w:rPr>
-          <w:rFonts w:ascii="Arial" w:eastAsia="Arial" w:hAnsi="Arial" w:cs="Arial"/>
-        </w:rPr>
-        <w:t xml:space="preserve"> 3e</w:t>
+        <w:t>Tabla N.º 3e</w:t>
       </w:r>
     </w:p>
     <w:p>
@@ -17552,25 +15678,7 @@
                 <w:sz w:val="16"/>
                 <w:szCs w:val="16"/>
               </w:rPr>
-              <w:t xml:space="preserve">Evaluaciones de desempeño </w:t>
-            </w:r>
-            <w:proofErr w:type="spellStart"/>
-            <w:r>
-              <w:rPr>
-                <w:rFonts w:ascii="Arial" w:hAnsi="Arial" w:cs="Arial"/>
-                <w:sz w:val="16"/>
-                <w:szCs w:val="16"/>
-              </w:rPr>
-              <w:t>post-capacitación</w:t>
-            </w:r>
-            <w:proofErr w:type="spellEnd"/>
-            <w:r>
-              <w:rPr>
-                <w:rFonts w:ascii="Arial" w:hAnsi="Arial" w:cs="Arial"/>
-                <w:sz w:val="16"/>
-                <w:szCs w:val="16"/>
-              </w:rPr>
-              <w:t xml:space="preserve"> para medir la efectividad de la formación.</w:t>
+              <w:t>Evaluaciones de desempeño post-capacitación para medir la efectividad de la formación.</w:t>
             </w:r>
           </w:p>
           <w:p>
@@ -17957,13 +16065,982 @@
       <w:pPr>
         <w:pStyle w:val="Standard"/>
         <w:jc w:val="center"/>
-      </w:pPr>
-      <w:r>
         <w:rPr>
           <w:rFonts w:ascii="Arial" w:eastAsia="Arial" w:hAnsi="Arial" w:cs="Arial"/>
           <w:b/>
           <w:bCs/>
         </w:rPr>
+      </w:pPr>
+      <w:r>
+        <w:rPr>
+          <w:rFonts w:ascii="Arial" w:eastAsia="Arial" w:hAnsi="Arial" w:cs="Arial"/>
+          <w:b/>
+          <w:bCs/>
+        </w:rPr>
+        <w:t>REFERENCIAS</w:t>
+      </w:r>
+    </w:p>
+    <w:p>
+      <w:pPr>
+        <w:pStyle w:val="Standard"/>
+        <w:jc w:val="center"/>
+        <w:rPr>
+          <w:rFonts w:ascii="Arial" w:eastAsia="Arial" w:hAnsi="Arial" w:cs="Arial"/>
+          <w:b/>
+          <w:bCs/>
+        </w:rPr>
+      </w:pPr>
+    </w:p>
+    <w:p>
+      <w:pPr>
+        <w:pStyle w:val="Standard"/>
+        <w:jc w:val="both"/>
+        <w:rPr>
+          <w:rFonts w:ascii="Arial" w:hAnsi="Arial" w:cs="Arial"/>
+          <w:lang w:val="en-US"/>
+        </w:rPr>
+      </w:pPr>
+      <w:r>
+        <w:rPr>
+          <w:rFonts w:ascii="Arial" w:hAnsi="Arial" w:cs="Arial"/>
+          <w:lang w:val="es-ES"/>
+        </w:rPr>
+        <w:t xml:space="preserve">Fundación OWASP. (2021). OWASP Top Ten 2021: Los diez riesgos de seguridad más críticos en aplicaciones web. </w:t>
+      </w:r>
+      <w:r>
+        <w:rPr>
+          <w:rFonts w:ascii="Arial" w:hAnsi="Arial" w:cs="Arial"/>
+          <w:lang w:val="en-US"/>
+        </w:rPr>
+        <w:t>Open Web Application Security Project. Disponible en: https://owasp.org/www-project-top-ten/</w:t>
+      </w:r>
+    </w:p>
+    <w:p>
+      <w:pPr>
+        <w:pStyle w:val="Standard"/>
+        <w:jc w:val="both"/>
+        <w:rPr>
+          <w:rFonts w:ascii="Arial" w:hAnsi="Arial" w:cs="Arial"/>
+          <w:lang w:val="en-US"/>
+        </w:rPr>
+      </w:pPr>
+    </w:p>
+    <w:p>
+      <w:pPr>
+        <w:pStyle w:val="Standard"/>
+        <w:jc w:val="both"/>
+        <w:rPr>
+          <w:rFonts w:ascii="Arial" w:hAnsi="Arial" w:cs="Arial"/>
+          <w:lang w:val="es-ES"/>
+        </w:rPr>
+      </w:pPr>
+      <w:r>
+        <w:rPr>
+          <w:rFonts w:ascii="Arial" w:hAnsi="Arial" w:cs="Arial"/>
+          <w:lang w:val="es-ES"/>
+        </w:rPr>
+        <w:t>ISO/IEC 27001. (2013). ISO/IEC 27001: Tecnología de la información — Técnicas de seguridad — Sistemas de gestión de la seguridad de la información — Requisitos. Organización Internacional de Normalización (ISO). Disponible en: https://www.iso.org/isoiec-27001-information-security.html</w:t>
+      </w:r>
+    </w:p>
+    <w:p>
+      <w:pPr>
+        <w:pStyle w:val="Standard"/>
+        <w:jc w:val="both"/>
+        <w:rPr>
+          <w:rFonts w:ascii="Arial" w:hAnsi="Arial" w:cs="Arial"/>
+          <w:lang w:val="es-ES"/>
+        </w:rPr>
+      </w:pPr>
+    </w:p>
+    <w:p>
+      <w:pPr>
+        <w:pStyle w:val="Standard"/>
+        <w:jc w:val="both"/>
+        <w:rPr>
+          <w:rFonts w:ascii="Arial" w:hAnsi="Arial" w:cs="Arial"/>
+          <w:lang w:val="es-ES"/>
+        </w:rPr>
+      </w:pPr>
+      <w:r>
+        <w:rPr>
+          <w:rFonts w:ascii="Arial" w:hAnsi="Arial" w:cs="Arial"/>
+          <w:lang w:val="es-ES"/>
+        </w:rPr>
+        <w:t>Instituto Nacional de Estándares y Tecnología (NIST). (2018). Marco para mejorar la ciberseguridad de la infraestructura crítica (Versión 1.1). NIST. Disponible en: https://www.nist.gov/cyberframework</w:t>
+      </w:r>
+    </w:p>
+    <w:p>
+      <w:pPr>
+        <w:pStyle w:val="Standard"/>
+        <w:jc w:val="both"/>
+        <w:rPr>
+          <w:rFonts w:ascii="Arial" w:hAnsi="Arial" w:cs="Arial"/>
+          <w:lang w:val="es-ES"/>
+        </w:rPr>
+      </w:pPr>
+    </w:p>
+    <w:p>
+      <w:pPr>
+        <w:pStyle w:val="Standard"/>
+        <w:jc w:val="both"/>
+        <w:rPr>
+          <w:rFonts w:ascii="Arial" w:hAnsi="Arial" w:cs="Arial"/>
+          <w:lang w:val="es-ES"/>
+        </w:rPr>
+      </w:pPr>
+      <w:r>
+        <w:rPr>
+          <w:rFonts w:ascii="Arial" w:hAnsi="Arial" w:cs="Arial"/>
+          <w:lang w:val="es-ES"/>
+        </w:rPr>
+        <w:t>Unión Europea (UE). (2016). Reglamento General de Protección de Datos (GDPR). Diario Oficial de la Unión Europea. Disponible en: https://eur-lex.europa.eu/legal-content/ES/TXT/?uri=CELEX%3A32016R0679</w:t>
+      </w:r>
+    </w:p>
+    <w:p>
+      <w:pPr>
+        <w:pStyle w:val="Standard"/>
+        <w:jc w:val="both"/>
+        <w:rPr>
+          <w:rFonts w:ascii="Arial" w:hAnsi="Arial" w:cs="Arial"/>
+          <w:lang w:val="es-ES"/>
+        </w:rPr>
+      </w:pPr>
+    </w:p>
+    <w:p>
+      <w:pPr>
+        <w:pStyle w:val="Standard"/>
+        <w:jc w:val="both"/>
+        <w:rPr>
+          <w:rFonts w:ascii="Arial" w:hAnsi="Arial" w:cs="Arial"/>
+          <w:lang w:val="es-ES"/>
+        </w:rPr>
+      </w:pPr>
+      <w:r>
+        <w:rPr>
+          <w:rFonts w:ascii="Arial" w:hAnsi="Arial" w:cs="Arial"/>
+          <w:lang w:val="es-ES"/>
+        </w:rPr>
+        <w:t>Gobierno de Venezuela. (2013). Ley de Infogobierno. Gaceta Oficial N° 40.274. Disponible en: https://www.gob.ve</w:t>
+      </w:r>
+    </w:p>
+    <w:p>
+      <w:pPr>
+        <w:pStyle w:val="Standard"/>
+        <w:jc w:val="both"/>
+        <w:rPr>
+          <w:rFonts w:ascii="Arial" w:hAnsi="Arial" w:cs="Arial"/>
+          <w:lang w:val="es-ES"/>
+        </w:rPr>
+      </w:pPr>
+    </w:p>
+    <w:p>
+      <w:pPr>
+        <w:pStyle w:val="Standard"/>
+        <w:jc w:val="both"/>
+        <w:rPr>
+          <w:rFonts w:ascii="Arial" w:hAnsi="Arial" w:cs="Arial"/>
+          <w:lang w:val="es-ES"/>
+        </w:rPr>
+      </w:pPr>
+      <w:r>
+        <w:rPr>
+          <w:rFonts w:ascii="Arial" w:hAnsi="Arial" w:cs="Arial"/>
+          <w:lang w:val="es-ES"/>
+        </w:rPr>
+        <w:t>Gobierno de Venezuela. (2002). Ley Orgánica de Seguridad de la Nación. Gaceta Oficial N° 37.594. Disponible en: https://www.gob.ve</w:t>
+      </w:r>
+    </w:p>
+    <w:p>
+      <w:pPr>
+        <w:pStyle w:val="Standard"/>
+        <w:jc w:val="both"/>
+        <w:rPr>
+          <w:rFonts w:ascii="Arial" w:hAnsi="Arial" w:cs="Arial"/>
+          <w:lang w:val="es-ES"/>
+        </w:rPr>
+      </w:pPr>
+    </w:p>
+    <w:p>
+      <w:pPr>
+        <w:pStyle w:val="Standard"/>
+        <w:jc w:val="both"/>
+        <w:rPr>
+          <w:rFonts w:ascii="Arial" w:hAnsi="Arial" w:cs="Arial"/>
+          <w:lang w:val="es-ES"/>
+        </w:rPr>
+      </w:pPr>
+      <w:r>
+        <w:rPr>
+          <w:rFonts w:ascii="Arial" w:hAnsi="Arial" w:cs="Arial"/>
+          <w:lang w:val="es-ES"/>
+        </w:rPr>
+        <w:t>Ministerio del Poder Popular para la Ciencia y Tecnología (Mppct). (2014). Ley Orgánica de Ciencia, Tecnología e Innovación (LOCTI). Gaceta Oficial N° 6.151. Disponible en: https://www.gob.ve</w:t>
+      </w:r>
+    </w:p>
+    <w:p>
+      <w:pPr>
+        <w:pStyle w:val="Standard"/>
+        <w:jc w:val="both"/>
+        <w:rPr>
+          <w:rFonts w:ascii="Arial" w:hAnsi="Arial" w:cs="Arial"/>
+          <w:lang w:val="es-ES"/>
+        </w:rPr>
+      </w:pPr>
+    </w:p>
+    <w:p>
+      <w:pPr>
+        <w:pStyle w:val="Standard"/>
+        <w:jc w:val="both"/>
+        <w:rPr>
+          <w:rFonts w:ascii="Arial" w:hAnsi="Arial" w:cs="Arial"/>
+          <w:lang w:val="es-ES"/>
+        </w:rPr>
+      </w:pPr>
+      <w:r>
+        <w:rPr>
+          <w:rFonts w:ascii="Arial" w:hAnsi="Arial" w:cs="Arial"/>
+          <w:lang w:val="es-ES"/>
+        </w:rPr>
+        <w:t>Superintendencia de Servicios de Certificación Electrónica (SUSCERTE). (2013). Resolución N° 025-2013: Lineamientos de ciberseguridad para organismos públicos. SUSCERTE. Disponible en: https://www.suscerte.gob.ve</w:t>
+      </w:r>
+    </w:p>
+    <w:p>
+      <w:pPr>
+        <w:pStyle w:val="Standard"/>
+        <w:jc w:val="both"/>
+        <w:rPr>
+          <w:rFonts w:ascii="Arial" w:hAnsi="Arial" w:cs="Arial"/>
+          <w:lang w:val="es-ES"/>
+        </w:rPr>
+      </w:pPr>
+    </w:p>
+    <w:p>
+      <w:pPr>
+        <w:pStyle w:val="Standard"/>
+        <w:jc w:val="both"/>
+        <w:rPr>
+          <w:rFonts w:ascii="Arial" w:hAnsi="Arial" w:cs="Arial"/>
+          <w:lang w:val="es-ES"/>
+        </w:rPr>
+      </w:pPr>
+      <w:r>
+        <w:rPr>
+          <w:rFonts w:ascii="Arial" w:hAnsi="Arial" w:cs="Arial"/>
+          <w:lang w:val="es-ES"/>
+        </w:rPr>
+        <w:t>Centro Nacional de Tecnologías de Información (CNTI). (2020). Política Nacional de Seguridad de la Información. CNTI. Disponible en: https://www.cnti.gob.ve</w:t>
+      </w:r>
+    </w:p>
+    <w:p>
+      <w:pPr>
+        <w:pStyle w:val="Standard"/>
+        <w:jc w:val="both"/>
+        <w:rPr>
+          <w:rFonts w:ascii="Arial" w:hAnsi="Arial" w:cs="Arial"/>
+          <w:lang w:val="es-ES"/>
+        </w:rPr>
+      </w:pPr>
+    </w:p>
+    <w:p>
+      <w:pPr>
+        <w:pStyle w:val="Standard"/>
+        <w:jc w:val="both"/>
+        <w:rPr>
+          <w:rFonts w:ascii="Arial" w:hAnsi="Arial" w:cs="Arial"/>
+          <w:lang w:val="es-ES"/>
+        </w:rPr>
+      </w:pPr>
+      <w:r>
+        <w:rPr>
+          <w:rFonts w:ascii="Arial" w:hAnsi="Arial" w:cs="Arial"/>
+          <w:lang w:val="es-ES"/>
+        </w:rPr>
+        <w:t>Fundación CENDITEL. (2014). Lineamientos para el uso de software libre en la administración pública venezolana. CENDITEL. Disponible en: https://www.cenditel.gob.ve</w:t>
+      </w:r>
+    </w:p>
+    <w:p>
+      <w:pPr>
+        <w:pStyle w:val="Standard"/>
+        <w:jc w:val="both"/>
+        <w:rPr>
+          <w:rFonts w:ascii="Arial" w:hAnsi="Arial" w:cs="Arial"/>
+          <w:lang w:val="es-ES"/>
+        </w:rPr>
+      </w:pPr>
+    </w:p>
+    <w:p>
+      <w:pPr>
+        <w:pStyle w:val="Standard"/>
+        <w:jc w:val="both"/>
+        <w:rPr>
+          <w:rFonts w:ascii="Arial" w:hAnsi="Arial" w:cs="Arial"/>
+          <w:lang w:val="es-ES"/>
+        </w:rPr>
+      </w:pPr>
+      <w:r>
+        <w:rPr>
+          <w:rFonts w:ascii="Arial" w:hAnsi="Arial" w:cs="Arial"/>
+          <w:lang w:val="es-ES"/>
+        </w:rPr>
+        <w:t>Microsoft. (2021). Ciclo de Vida de Desarrollo Seguro (SDL): Descripción general. Microsoft. Disponible en: https://www.microsoft.com/en-us/security/blog/2021/09/08/secure-development-lifecycle-sdl-overview/</w:t>
+      </w:r>
+    </w:p>
+    <w:p>
+      <w:pPr>
+        <w:pStyle w:val="Standard"/>
+        <w:jc w:val="both"/>
+        <w:rPr>
+          <w:rFonts w:ascii="Arial" w:hAnsi="Arial" w:cs="Arial"/>
+          <w:lang w:val="es-ES"/>
+        </w:rPr>
+      </w:pPr>
+    </w:p>
+    <w:p>
+      <w:pPr>
+        <w:pStyle w:val="Standard"/>
+        <w:jc w:val="both"/>
+        <w:rPr>
+          <w:rFonts w:ascii="Arial" w:hAnsi="Arial" w:cs="Arial"/>
+          <w:lang w:val="es-ES"/>
+        </w:rPr>
+      </w:pPr>
+      <w:r>
+        <w:rPr>
+          <w:rFonts w:ascii="Arial" w:hAnsi="Arial" w:cs="Arial"/>
+          <w:lang w:val="en-US"/>
+        </w:rPr>
+        <w:t xml:space="preserve">Shostack, A. (2014). Threat Modeling: Designing for Security. </w:t>
+      </w:r>
+      <w:r>
+        <w:rPr>
+          <w:rFonts w:ascii="Arial" w:hAnsi="Arial" w:cs="Arial"/>
+          <w:lang w:val="es-ES"/>
+        </w:rPr>
+        <w:t>Wiley. ISBN: 978-1118809997.</w:t>
+      </w:r>
+    </w:p>
+    <w:p>
+      <w:pPr>
+        <w:pStyle w:val="Standard"/>
+        <w:jc w:val="both"/>
+        <w:rPr>
+          <w:rFonts w:ascii="Arial" w:hAnsi="Arial" w:cs="Arial"/>
+          <w:lang w:val="es-ES"/>
+        </w:rPr>
+      </w:pPr>
+    </w:p>
+    <w:p>
+      <w:pPr>
+        <w:pStyle w:val="Standard"/>
+        <w:jc w:val="both"/>
+        <w:rPr>
+          <w:rFonts w:ascii="Arial" w:hAnsi="Arial" w:cs="Arial"/>
+          <w:lang w:val="es-ES"/>
+        </w:rPr>
+      </w:pPr>
+      <w:r>
+        <w:rPr>
+          <w:rFonts w:ascii="Arial" w:hAnsi="Arial" w:cs="Arial"/>
+          <w:lang w:val="es-ES"/>
+        </w:rPr>
+        <w:t>ISO/IEC 27002. (2013). ISO/IEC 27002: Controles de seguridad de la información. Organización Internacional de Normalización (ISO). Disponible en: https://www.iso.org/isoiec-27002-information-security-standards.html</w:t>
+      </w:r>
+    </w:p>
+    <w:p>
+      <w:pPr>
+        <w:pStyle w:val="Standard"/>
+        <w:jc w:val="both"/>
+        <w:rPr>
+          <w:rFonts w:ascii="Arial" w:hAnsi="Arial" w:cs="Arial"/>
+          <w:lang w:val="es-ES"/>
+        </w:rPr>
+      </w:pPr>
+    </w:p>
+    <w:p>
+      <w:pPr>
+        <w:pStyle w:val="Standard"/>
+        <w:jc w:val="both"/>
+        <w:rPr>
+          <w:rFonts w:ascii="Arial" w:hAnsi="Arial" w:cs="Arial"/>
+          <w:lang w:val="es-ES"/>
+        </w:rPr>
+      </w:pPr>
+      <w:r>
+        <w:rPr>
+          <w:rFonts w:ascii="Arial" w:hAnsi="Arial" w:cs="Arial"/>
+          <w:lang w:val="es-ES"/>
+        </w:rPr>
+        <w:t>SANS Institute. (2020). Los 25 errores de software más peligrosos. SANS Institute. Disponible en: https://www.sans.org/top-25-software-errors/</w:t>
+      </w:r>
+    </w:p>
+    <w:p>
+      <w:pPr>
+        <w:pStyle w:val="Standard"/>
+        <w:jc w:val="both"/>
+        <w:rPr>
+          <w:rFonts w:ascii="Arial" w:hAnsi="Arial" w:cs="Arial"/>
+          <w:lang w:val="es-ES"/>
+        </w:rPr>
+      </w:pPr>
+    </w:p>
+    <w:p>
+      <w:pPr>
+        <w:pStyle w:val="Standard"/>
+        <w:jc w:val="both"/>
+        <w:rPr>
+          <w:rFonts w:ascii="Arial" w:hAnsi="Arial" w:cs="Arial"/>
+          <w:lang w:val="es-ES"/>
+        </w:rPr>
+      </w:pPr>
+      <w:r>
+        <w:rPr>
+          <w:rFonts w:ascii="Arial" w:hAnsi="Arial" w:cs="Arial"/>
+          <w:lang w:val="es-ES"/>
+        </w:rPr>
+        <w:t>Fitzgerald, M. (2019). Ciberseguridad para principiantes. Packt Publishing. ISBN: 978-1788997129.</w:t>
+      </w:r>
+    </w:p>
+    <w:p>
+      <w:pPr>
+        <w:pStyle w:val="Standard"/>
+        <w:jc w:val="both"/>
+        <w:rPr>
+          <w:rFonts w:ascii="Arial" w:hAnsi="Arial" w:cs="Arial"/>
+          <w:lang w:val="es-ES"/>
+        </w:rPr>
+      </w:pPr>
+    </w:p>
+    <w:p>
+      <w:pPr>
+        <w:pStyle w:val="Standard"/>
+        <w:jc w:val="both"/>
+        <w:rPr>
+          <w:rFonts w:ascii="Arial" w:eastAsia="Arial" w:hAnsi="Arial" w:cs="Arial"/>
+          <w:b/>
+          <w:bCs/>
+          <w:lang w:val="en-US"/>
+        </w:rPr>
+      </w:pPr>
+      <w:r>
+        <w:rPr>
+          <w:rFonts w:ascii="Arial" w:hAnsi="Arial" w:cs="Arial"/>
+          <w:lang w:val="es-ES"/>
+        </w:rPr>
+        <w:t xml:space="preserve">Harris, S. (2020). Guía completa del examen CISSP. </w:t>
+      </w:r>
+      <w:r>
+        <w:rPr>
+          <w:rFonts w:ascii="Arial" w:hAnsi="Arial" w:cs="Arial"/>
+          <w:lang w:val="en-US"/>
+        </w:rPr>
+        <w:t>McGraw-Hill Education. ISBN: 978-1260458900.</w:t>
+      </w:r>
+      <w:r>
+        <w:rPr>
+          <w:rFonts w:ascii="Arial" w:eastAsia="Arial" w:hAnsi="Arial" w:cs="Arial"/>
+          <w:b/>
+          <w:bCs/>
+          <w:lang w:val="en-US"/>
+        </w:rPr>
+        <w:t xml:space="preserve"> </w:t>
+      </w:r>
+    </w:p>
+    <w:p>
+      <w:pPr>
+        <w:pStyle w:val="Standard"/>
+        <w:jc w:val="center"/>
+        <w:rPr>
+          <w:rFonts w:ascii="Arial" w:eastAsia="Arial" w:hAnsi="Arial" w:cs="Arial"/>
+          <w:b/>
+          <w:bCs/>
+          <w:lang w:val="en-US"/>
+        </w:rPr>
+      </w:pPr>
+    </w:p>
+    <w:p>
+      <w:pPr>
+        <w:pStyle w:val="Standard"/>
+        <w:jc w:val="center"/>
+        <w:rPr>
+          <w:rFonts w:ascii="Arial" w:eastAsia="Arial" w:hAnsi="Arial" w:cs="Arial"/>
+          <w:b/>
+          <w:bCs/>
+          <w:lang w:val="en-US"/>
+        </w:rPr>
+      </w:pPr>
+    </w:p>
+    <w:p>
+      <w:pPr>
+        <w:pStyle w:val="Standard"/>
+        <w:jc w:val="center"/>
+        <w:rPr>
+          <w:rFonts w:ascii="Arial" w:eastAsia="Arial" w:hAnsi="Arial" w:cs="Arial"/>
+          <w:b/>
+          <w:bCs/>
+          <w:lang w:val="en-US"/>
+        </w:rPr>
+      </w:pPr>
+    </w:p>
+    <w:p>
+      <w:pPr>
+        <w:pStyle w:val="Standard"/>
+        <w:jc w:val="center"/>
+        <w:rPr>
+          <w:rFonts w:ascii="Arial" w:eastAsia="Arial" w:hAnsi="Arial" w:cs="Arial"/>
+          <w:b/>
+          <w:bCs/>
+          <w:lang w:val="en-US"/>
+        </w:rPr>
+      </w:pPr>
+    </w:p>
+    <w:p>
+      <w:pPr>
+        <w:pStyle w:val="Standard"/>
+        <w:jc w:val="center"/>
+        <w:rPr>
+          <w:rFonts w:ascii="Arial" w:eastAsia="Arial" w:hAnsi="Arial" w:cs="Arial"/>
+          <w:b/>
+          <w:bCs/>
+          <w:lang w:val="en-US"/>
+        </w:rPr>
+      </w:pPr>
+    </w:p>
+    <w:p>
+      <w:pPr>
+        <w:pStyle w:val="Standard"/>
+        <w:jc w:val="center"/>
+        <w:rPr>
+          <w:rFonts w:ascii="Arial" w:eastAsia="Arial" w:hAnsi="Arial" w:cs="Arial"/>
+          <w:b/>
+          <w:bCs/>
+          <w:lang w:val="en-US"/>
+        </w:rPr>
+      </w:pPr>
+    </w:p>
+    <w:p>
+      <w:pPr>
+        <w:pStyle w:val="Standard"/>
+        <w:jc w:val="center"/>
+        <w:rPr>
+          <w:rFonts w:ascii="Arial" w:eastAsia="Arial" w:hAnsi="Arial" w:cs="Arial"/>
+          <w:b/>
+          <w:bCs/>
+          <w:lang w:val="en-US"/>
+        </w:rPr>
+      </w:pPr>
+    </w:p>
+    <w:p>
+      <w:pPr>
+        <w:pStyle w:val="Standard"/>
+        <w:jc w:val="center"/>
+        <w:rPr>
+          <w:rFonts w:ascii="Arial" w:eastAsia="Arial" w:hAnsi="Arial" w:cs="Arial"/>
+          <w:b/>
+          <w:bCs/>
+          <w:lang w:val="en-US"/>
+        </w:rPr>
+      </w:pPr>
+    </w:p>
+    <w:p>
+      <w:pPr>
+        <w:pStyle w:val="Standard"/>
+        <w:jc w:val="center"/>
+        <w:rPr>
+          <w:rFonts w:ascii="Arial" w:eastAsia="Arial" w:hAnsi="Arial" w:cs="Arial"/>
+          <w:b/>
+          <w:bCs/>
+          <w:lang w:val="en-US"/>
+        </w:rPr>
+      </w:pPr>
+    </w:p>
+    <w:p>
+      <w:pPr>
+        <w:pStyle w:val="Standard"/>
+        <w:jc w:val="center"/>
+        <w:rPr>
+          <w:rFonts w:ascii="Arial" w:eastAsia="Arial" w:hAnsi="Arial" w:cs="Arial"/>
+          <w:b/>
+          <w:bCs/>
+          <w:lang w:val="en-US"/>
+        </w:rPr>
+      </w:pPr>
+    </w:p>
+    <w:p>
+      <w:pPr>
+        <w:pStyle w:val="Standard"/>
+        <w:jc w:val="center"/>
+        <w:rPr>
+          <w:rFonts w:ascii="Arial" w:eastAsia="Arial" w:hAnsi="Arial" w:cs="Arial"/>
+          <w:b/>
+          <w:bCs/>
+          <w:lang w:val="en-US"/>
+        </w:rPr>
+      </w:pPr>
+    </w:p>
+    <w:p>
+      <w:pPr>
+        <w:pStyle w:val="Standard"/>
+        <w:jc w:val="center"/>
+        <w:rPr>
+          <w:rFonts w:ascii="Arial" w:eastAsia="Arial" w:hAnsi="Arial" w:cs="Arial"/>
+          <w:b/>
+          <w:bCs/>
+          <w:lang w:val="en-US"/>
+        </w:rPr>
+      </w:pPr>
+    </w:p>
+    <w:p>
+      <w:pPr>
+        <w:pStyle w:val="Standard"/>
+        <w:jc w:val="center"/>
+        <w:rPr>
+          <w:rFonts w:ascii="Arial" w:eastAsia="Arial" w:hAnsi="Arial" w:cs="Arial"/>
+          <w:b/>
+          <w:bCs/>
+          <w:lang w:val="en-US"/>
+        </w:rPr>
+      </w:pPr>
+    </w:p>
+    <w:p>
+      <w:pPr>
+        <w:pStyle w:val="Standard"/>
+        <w:jc w:val="center"/>
+        <w:rPr>
+          <w:rFonts w:ascii="Arial" w:eastAsia="Arial" w:hAnsi="Arial" w:cs="Arial"/>
+          <w:b/>
+          <w:bCs/>
+          <w:lang w:val="en-US"/>
+        </w:rPr>
+      </w:pPr>
+    </w:p>
+    <w:p>
+      <w:pPr>
+        <w:pStyle w:val="Standard"/>
+        <w:jc w:val="center"/>
+        <w:rPr>
+          <w:rFonts w:ascii="Arial" w:eastAsia="Arial" w:hAnsi="Arial" w:cs="Arial"/>
+          <w:b/>
+          <w:bCs/>
+          <w:lang w:val="en-US"/>
+        </w:rPr>
+      </w:pPr>
+    </w:p>
+    <w:p>
+      <w:pPr>
+        <w:pStyle w:val="Standard"/>
+        <w:jc w:val="center"/>
+        <w:rPr>
+          <w:rFonts w:ascii="Arial" w:eastAsia="Arial" w:hAnsi="Arial" w:cs="Arial"/>
+          <w:b/>
+          <w:bCs/>
+          <w:lang w:val="en-US"/>
+        </w:rPr>
+      </w:pPr>
+    </w:p>
+    <w:p>
+      <w:pPr>
+        <w:pStyle w:val="Standard"/>
+        <w:jc w:val="center"/>
+        <w:rPr>
+          <w:rFonts w:ascii="Arial" w:eastAsia="Arial" w:hAnsi="Arial" w:cs="Arial"/>
+          <w:b/>
+          <w:bCs/>
+          <w:lang w:val="en-US"/>
+        </w:rPr>
+      </w:pPr>
+    </w:p>
+    <w:p>
+      <w:pPr>
+        <w:pStyle w:val="Standard"/>
+        <w:jc w:val="center"/>
+        <w:rPr>
+          <w:rFonts w:ascii="Arial" w:eastAsia="Arial" w:hAnsi="Arial" w:cs="Arial"/>
+          <w:b/>
+          <w:bCs/>
+          <w:lang w:val="en-US"/>
+        </w:rPr>
+      </w:pPr>
+    </w:p>
+    <w:p>
+      <w:pPr>
+        <w:pStyle w:val="Standard"/>
+        <w:jc w:val="center"/>
+        <w:rPr>
+          <w:rFonts w:ascii="Arial" w:eastAsia="Arial" w:hAnsi="Arial" w:cs="Arial"/>
+          <w:b/>
+          <w:bCs/>
+          <w:lang w:val="en-US"/>
+        </w:rPr>
+      </w:pPr>
+    </w:p>
+    <w:p>
+      <w:pPr>
+        <w:pStyle w:val="Standard"/>
+        <w:jc w:val="center"/>
+        <w:rPr>
+          <w:rFonts w:ascii="Arial" w:eastAsia="Arial" w:hAnsi="Arial" w:cs="Arial"/>
+          <w:b/>
+          <w:bCs/>
+          <w:lang w:val="en-US"/>
+        </w:rPr>
+      </w:pPr>
+    </w:p>
+    <w:p>
+      <w:pPr>
+        <w:pStyle w:val="Standard"/>
+        <w:jc w:val="center"/>
+        <w:rPr>
+          <w:rFonts w:ascii="Arial" w:eastAsia="Arial" w:hAnsi="Arial" w:cs="Arial"/>
+          <w:b/>
+          <w:bCs/>
+          <w:lang w:val="en-US"/>
+        </w:rPr>
+      </w:pPr>
+    </w:p>
+    <w:p>
+      <w:pPr>
+        <w:pStyle w:val="Standard"/>
+        <w:jc w:val="center"/>
+        <w:rPr>
+          <w:rFonts w:ascii="Arial" w:eastAsia="Arial" w:hAnsi="Arial" w:cs="Arial"/>
+          <w:b/>
+          <w:bCs/>
+          <w:lang w:val="en-US"/>
+        </w:rPr>
+      </w:pPr>
+    </w:p>
+    <w:p>
+      <w:pPr>
+        <w:pStyle w:val="Standard"/>
+        <w:jc w:val="center"/>
+        <w:rPr>
+          <w:rFonts w:ascii="Arial" w:eastAsia="Arial" w:hAnsi="Arial" w:cs="Arial"/>
+          <w:b/>
+          <w:bCs/>
+          <w:lang w:val="en-US"/>
+        </w:rPr>
+      </w:pPr>
+    </w:p>
+    <w:p>
+      <w:pPr>
+        <w:pStyle w:val="Standard"/>
+        <w:jc w:val="center"/>
+        <w:rPr>
+          <w:rFonts w:ascii="Arial" w:eastAsia="Arial" w:hAnsi="Arial" w:cs="Arial"/>
+          <w:b/>
+          <w:bCs/>
+          <w:lang w:val="en-US"/>
+        </w:rPr>
+      </w:pPr>
+    </w:p>
+    <w:p>
+      <w:pPr>
+        <w:pStyle w:val="Standard"/>
+        <w:jc w:val="center"/>
+        <w:rPr>
+          <w:rFonts w:ascii="Arial" w:eastAsia="Arial" w:hAnsi="Arial" w:cs="Arial"/>
+          <w:b/>
+          <w:bCs/>
+          <w:lang w:val="en-US"/>
+        </w:rPr>
+      </w:pPr>
+    </w:p>
+    <w:p>
+      <w:pPr>
+        <w:pStyle w:val="Standard"/>
+        <w:jc w:val="center"/>
+        <w:rPr>
+          <w:rFonts w:ascii="Arial" w:eastAsia="Arial" w:hAnsi="Arial" w:cs="Arial"/>
+          <w:b/>
+          <w:bCs/>
+          <w:lang w:val="en-US"/>
+        </w:rPr>
+      </w:pPr>
+    </w:p>
+    <w:p>
+      <w:pPr>
+        <w:pStyle w:val="Standard"/>
+        <w:jc w:val="center"/>
+        <w:rPr>
+          <w:rFonts w:ascii="Arial" w:eastAsia="Arial" w:hAnsi="Arial" w:cs="Arial"/>
+          <w:b/>
+          <w:bCs/>
+          <w:lang w:val="en-US"/>
+        </w:rPr>
+      </w:pPr>
+    </w:p>
+    <w:p>
+      <w:pPr>
+        <w:pStyle w:val="Standard"/>
+        <w:jc w:val="center"/>
+        <w:rPr>
+          <w:rFonts w:ascii="Arial" w:eastAsia="Arial" w:hAnsi="Arial" w:cs="Arial"/>
+          <w:b/>
+          <w:bCs/>
+          <w:lang w:val="en-US"/>
+        </w:rPr>
+      </w:pPr>
+    </w:p>
+    <w:p>
+      <w:pPr>
+        <w:pStyle w:val="Standard"/>
+        <w:jc w:val="center"/>
+        <w:rPr>
+          <w:rFonts w:ascii="Arial" w:eastAsia="Arial" w:hAnsi="Arial" w:cs="Arial"/>
+          <w:b/>
+          <w:bCs/>
+          <w:lang w:val="en-US"/>
+        </w:rPr>
+      </w:pPr>
+    </w:p>
+    <w:p>
+      <w:pPr>
+        <w:pStyle w:val="Standard"/>
+        <w:jc w:val="center"/>
+        <w:rPr>
+          <w:rFonts w:ascii="Arial" w:eastAsia="Arial" w:hAnsi="Arial" w:cs="Arial"/>
+          <w:b/>
+          <w:bCs/>
+          <w:lang w:val="en-US"/>
+        </w:rPr>
+      </w:pPr>
+    </w:p>
+    <w:p>
+      <w:pPr>
+        <w:pStyle w:val="Standard"/>
+        <w:jc w:val="center"/>
+        <w:rPr>
+          <w:rFonts w:ascii="Arial" w:eastAsia="Arial" w:hAnsi="Arial" w:cs="Arial"/>
+          <w:b/>
+          <w:bCs/>
+          <w:lang w:val="en-US"/>
+        </w:rPr>
+      </w:pPr>
+    </w:p>
+    <w:p>
+      <w:pPr>
+        <w:pStyle w:val="Standard"/>
+        <w:jc w:val="center"/>
+        <w:rPr>
+          <w:rFonts w:ascii="Arial" w:eastAsia="Arial" w:hAnsi="Arial" w:cs="Arial"/>
+          <w:b/>
+          <w:bCs/>
+          <w:lang w:val="en-US"/>
+        </w:rPr>
+      </w:pPr>
+    </w:p>
+    <w:p>
+      <w:pPr>
+        <w:pStyle w:val="Standard"/>
+        <w:jc w:val="center"/>
+        <w:rPr>
+          <w:rFonts w:ascii="Arial" w:eastAsia="Arial" w:hAnsi="Arial" w:cs="Arial"/>
+          <w:b/>
+          <w:bCs/>
+          <w:lang w:val="en-US"/>
+        </w:rPr>
+      </w:pPr>
+    </w:p>
+    <w:p>
+      <w:pPr>
+        <w:pStyle w:val="Standard"/>
+        <w:jc w:val="center"/>
+        <w:rPr>
+          <w:rFonts w:ascii="Arial" w:eastAsia="Arial" w:hAnsi="Arial" w:cs="Arial"/>
+          <w:b/>
+          <w:bCs/>
+          <w:lang w:val="en-US"/>
+        </w:rPr>
+      </w:pPr>
+    </w:p>
+    <w:p>
+      <w:pPr>
+        <w:pStyle w:val="Standard"/>
+        <w:jc w:val="center"/>
+        <w:rPr>
+          <w:rFonts w:ascii="Arial" w:eastAsia="Arial" w:hAnsi="Arial" w:cs="Arial"/>
+          <w:b/>
+          <w:bCs/>
+          <w:lang w:val="en-US"/>
+        </w:rPr>
+      </w:pPr>
+    </w:p>
+    <w:p>
+      <w:pPr>
+        <w:pStyle w:val="Standard"/>
+        <w:jc w:val="center"/>
+        <w:rPr>
+          <w:rFonts w:ascii="Arial" w:eastAsia="Arial" w:hAnsi="Arial" w:cs="Arial"/>
+          <w:b/>
+          <w:bCs/>
+          <w:lang w:val="en-US"/>
+        </w:rPr>
+      </w:pPr>
+    </w:p>
+    <w:p>
+      <w:pPr>
+        <w:pStyle w:val="Standard"/>
+        <w:jc w:val="center"/>
+        <w:rPr>
+          <w:rFonts w:ascii="Arial" w:eastAsia="Arial" w:hAnsi="Arial" w:cs="Arial"/>
+          <w:b/>
+          <w:bCs/>
+          <w:lang w:val="en-US"/>
+        </w:rPr>
+      </w:pPr>
+    </w:p>
+    <w:p>
+      <w:pPr>
+        <w:pStyle w:val="Standard"/>
+        <w:jc w:val="center"/>
+        <w:rPr>
+          <w:rFonts w:ascii="Arial" w:eastAsia="Arial" w:hAnsi="Arial" w:cs="Arial"/>
+          <w:b/>
+          <w:bCs/>
+          <w:lang w:val="en-US"/>
+        </w:rPr>
+      </w:pPr>
+    </w:p>
+    <w:p>
+      <w:pPr>
+        <w:pStyle w:val="Standard"/>
+        <w:jc w:val="center"/>
+        <w:rPr>
+          <w:rFonts w:ascii="Arial" w:eastAsia="Arial" w:hAnsi="Arial" w:cs="Arial"/>
+          <w:b/>
+          <w:bCs/>
+          <w:lang w:val="en-US"/>
+        </w:rPr>
+      </w:pPr>
+    </w:p>
+    <w:p>
+      <w:pPr>
+        <w:pStyle w:val="Standard"/>
+        <w:jc w:val="center"/>
+        <w:rPr>
+          <w:rFonts w:ascii="Arial" w:eastAsia="Arial" w:hAnsi="Arial" w:cs="Arial"/>
+          <w:b/>
+          <w:bCs/>
+          <w:lang w:val="en-US"/>
+        </w:rPr>
+      </w:pPr>
+    </w:p>
+    <w:p>
+      <w:pPr>
+        <w:pStyle w:val="Standard"/>
+        <w:jc w:val="center"/>
+        <w:rPr>
+          <w:lang w:val="en-US"/>
+        </w:rPr>
+      </w:pPr>
+      <w:r>
+        <w:rPr>
+          <w:rFonts w:ascii="Arial" w:eastAsia="Arial" w:hAnsi="Arial" w:cs="Arial"/>
+          <w:b/>
+          <w:bCs/>
+          <w:lang w:val="en-US"/>
+        </w:rPr>
+        <w:lastRenderedPageBreak/>
         <w:t>ANEXOS</w:t>
       </w:r>
     </w:p>
@@ -17973,6 +17050,7 @@
         <w:jc w:val="both"/>
         <w:rPr>
           <w:rFonts w:ascii="Arial" w:eastAsia="Arial" w:hAnsi="Arial" w:cs="Arial"/>
+          <w:lang w:val="en-US"/>
         </w:rPr>
       </w:pPr>
     </w:p>
@@ -17982,6 +17060,7 @@
         <w:jc w:val="both"/>
         <w:rPr>
           <w:rFonts w:ascii="Arial" w:eastAsia="Arial" w:hAnsi="Arial" w:cs="Arial"/>
+          <w:lang w:val="en-US"/>
         </w:rPr>
       </w:pPr>
     </w:p>
@@ -18138,29 +17217,7 @@
                 <w:sz w:val="22"/>
                 <w:szCs w:val="22"/>
               </w:rPr>
-              <w:t>Duración (</w:t>
-            </w:r>
-            <w:proofErr w:type="spellStart"/>
-            <w:r>
-              <w:rPr>
-                <w:rFonts w:ascii="Arial" w:hAnsi="Arial" w:cs="Arial"/>
-                <w:b/>
-                <w:bCs/>
-                <w:sz w:val="22"/>
-                <w:szCs w:val="22"/>
-              </w:rPr>
-              <w:t>sem</w:t>
-            </w:r>
-            <w:proofErr w:type="spellEnd"/>
-            <w:r>
-              <w:rPr>
-                <w:rFonts w:ascii="Arial" w:hAnsi="Arial" w:cs="Arial"/>
-                <w:b/>
-                <w:bCs/>
-                <w:sz w:val="22"/>
-                <w:szCs w:val="22"/>
-              </w:rPr>
-              <w:t>)</w:t>
+              <w:t>Duración (sem)</w:t>
             </w:r>
           </w:p>
         </w:tc>
@@ -22447,6 +21504,7 @@
   <w:style w:type="character" w:default="1" w:styleId="Fuentedeprrafopredeter">
     <w:name w:val="Default Paragraph Font"/>
     <w:uiPriority w:val="1"/>
+    <w:semiHidden/>
     <w:unhideWhenUsed/>
   </w:style>
   <w:style w:type="table" w:default="1" w:styleId="Tablanormal">

</xml_diff>